<commit_message>
Work on the zvit 3
</commit_message>
<xml_diff>
--- a/ИПЗ-16-1бд Розов КУРСОВАЯ ОС.docx
+++ b/ИПЗ-16-1бд Розов КУРСОВАЯ ОС.docx
@@ -4715,41 +4715,86 @@
       </w:pPr>
       <w:r>
         <w:rPr>
-          <w:lang w:val="uk-UA"/>
-        </w:rPr>
-        <w:t xml:space="preserve">CLR транслює початковий код в байт-код на мові IL, реалізація компіляції якого компанією Microsoft називається MSIL, а також надає MSIL-програмам (а отже, і програмам, написаним на мовах високого рівня, що підтримують .NET </w:t>
+          <w:b/>
+          <w:lang w:val="uk-UA"/>
+        </w:rPr>
+        <w:t xml:space="preserve">Windows </w:t>
       </w:r>
       <w:proofErr w:type="spellStart"/>
       <w:r>
         <w:rPr>
-          <w:lang w:val="uk-UA"/>
-        </w:rPr>
-        <w:t>Framework</w:t>
+          <w:b/>
+          <w:lang w:val="uk-UA"/>
+        </w:rPr>
+        <w:t>Management</w:t>
       </w:r>
       <w:proofErr w:type="spellEnd"/>
       <w:r>
         <w:rPr>
-          <w:lang w:val="uk-UA"/>
-        </w:rPr>
-        <w:t xml:space="preserve">) доступ до бібліотеки класів .NET </w:t>
+          <w:b/>
+          <w:lang w:val="uk-UA"/>
+        </w:rPr>
+        <w:t xml:space="preserve"> </w:t>
       </w:r>
       <w:proofErr w:type="spellStart"/>
       <w:r>
         <w:rPr>
-          <w:lang w:val="uk-UA"/>
-        </w:rPr>
-        <w:t>Framework</w:t>
+          <w:b/>
+          <w:lang w:val="uk-UA"/>
+        </w:rPr>
+        <w:t>Instrumentation</w:t>
       </w:r>
       <w:proofErr w:type="spellEnd"/>
       <w:r>
         <w:rPr>
           <w:lang w:val="uk-UA"/>
         </w:rPr>
-        <w:t>, або так званою .NET FCL (</w:t>
+        <w:t xml:space="preserve"> (</w:t>
+      </w:r>
+      <w:r>
+        <w:rPr>
+          <w:b/>
+          <w:lang w:val="uk-UA"/>
+        </w:rPr>
+        <w:t>WMI</w:t>
+      </w:r>
+      <w:r>
+        <w:rPr>
+          <w:lang w:val="uk-UA"/>
+        </w:rPr>
+        <w:t>) в дослівному перекладі — інструментарій управління Windows. WMI — це одна з базових технологій для централізованого управління і стеження за роботою різних частин комп'ютерної інфраструктури під управлінням платформи Windows.</w:t>
+      </w:r>
+    </w:p>
+    <w:p>
+      <w:pPr>
+        <w:rPr>
+          <w:lang w:val="uk-UA"/>
+        </w:rPr>
+      </w:pPr>
+      <w:r>
+        <w:rPr>
+          <w:lang w:val="uk-UA"/>
+        </w:rPr>
+        <w:t xml:space="preserve">Тест продуктивності, або </w:t>
       </w:r>
       <w:proofErr w:type="spellStart"/>
       <w:r>
         <w:rPr>
+          <w:b/>
+          <w:lang w:val="uk-UA"/>
+        </w:rPr>
+        <w:t>бенчмарк</w:t>
+      </w:r>
+      <w:proofErr w:type="spellEnd"/>
+      <w:r>
+        <w:rPr>
+          <w:lang w:val="uk-UA"/>
+        </w:rPr>
+        <w:t xml:space="preserve"> (</w:t>
+      </w:r>
+      <w:proofErr w:type="spellStart"/>
+      <w:r>
+        <w:rPr>
           <w:lang w:val="uk-UA"/>
         </w:rPr>
         <w:t>англ</w:t>
@@ -4766,187 +4811,40 @@
         <w:rPr>
           <w:lang w:val="uk-UA"/>
         </w:rPr>
-        <w:t>Framework</w:t>
+        <w:t>benchmark</w:t>
       </w:r>
       <w:proofErr w:type="spellEnd"/>
       <w:r>
         <w:rPr>
           <w:lang w:val="uk-UA"/>
         </w:rPr>
-        <w:t xml:space="preserve"> </w:t>
-      </w:r>
-      <w:proofErr w:type="spellStart"/>
-      <w:r>
-        <w:rPr>
-          <w:lang w:val="uk-UA"/>
-        </w:rPr>
-        <w:t>Class</w:t>
-      </w:r>
-      <w:proofErr w:type="spellEnd"/>
-      <w:r>
-        <w:rPr>
-          <w:lang w:val="uk-UA"/>
-        </w:rPr>
-        <w:t xml:space="preserve"> </w:t>
-      </w:r>
-      <w:proofErr w:type="spellStart"/>
-      <w:r>
-        <w:rPr>
-          <w:lang w:val="uk-UA"/>
-        </w:rPr>
-        <w:t>Library</w:t>
-      </w:r>
-      <w:proofErr w:type="spellEnd"/>
-      <w:r>
-        <w:rPr>
-          <w:lang w:val="uk-UA"/>
-        </w:rPr>
-        <w:t>).</w:t>
-      </w:r>
-    </w:p>
-    <w:p>
-      <w:pPr>
-        <w:rPr>
-          <w:lang w:val="uk-UA"/>
-        </w:rPr>
-      </w:pPr>
-      <w:r>
-        <w:rPr>
-          <w:lang w:val="uk-UA"/>
-        </w:rPr>
-        <w:t>Середовище CLR є реалізацією специфікації CLI (</w:t>
-      </w:r>
-      <w:proofErr w:type="spellStart"/>
-      <w:r>
-        <w:rPr>
-          <w:lang w:val="uk-UA"/>
-        </w:rPr>
-        <w:t>англ</w:t>
-      </w:r>
-      <w:proofErr w:type="spellEnd"/>
-      <w:r>
-        <w:rPr>
-          <w:lang w:val="uk-UA"/>
-        </w:rPr>
-        <w:t xml:space="preserve">. </w:t>
-      </w:r>
-      <w:proofErr w:type="spellStart"/>
-      <w:r>
-        <w:rPr>
-          <w:lang w:val="uk-UA"/>
-        </w:rPr>
-        <w:t>Common</w:t>
-      </w:r>
-      <w:proofErr w:type="spellEnd"/>
-      <w:r>
-        <w:rPr>
-          <w:lang w:val="uk-UA"/>
-        </w:rPr>
-        <w:t xml:space="preserve"> </w:t>
-      </w:r>
-      <w:proofErr w:type="spellStart"/>
-      <w:r>
-        <w:rPr>
-          <w:lang w:val="uk-UA"/>
-        </w:rPr>
-        <w:t>Language</w:t>
-      </w:r>
-      <w:proofErr w:type="spellEnd"/>
-      <w:r>
-        <w:rPr>
-          <w:lang w:val="uk-UA"/>
-        </w:rPr>
-        <w:t xml:space="preserve"> </w:t>
-      </w:r>
-      <w:proofErr w:type="spellStart"/>
-      <w:r>
-        <w:rPr>
-          <w:lang w:val="uk-UA"/>
-        </w:rPr>
-        <w:t>Infrastructure</w:t>
-      </w:r>
-      <w:proofErr w:type="spellEnd"/>
-      <w:r>
-        <w:rPr>
-          <w:lang w:val="uk-UA"/>
-        </w:rPr>
-        <w:t>), специфікації загальномовної інфраструктури, компанією Microsoft.</w:t>
-      </w:r>
-    </w:p>
-    <w:p>
-      <w:pPr>
-        <w:rPr>
-          <w:lang w:val="uk-UA"/>
-        </w:rPr>
-      </w:pPr>
-      <w:r>
-        <w:rPr>
-          <w:lang w:val="uk-UA"/>
-        </w:rPr>
-        <w:t>Віртуальна машина CLR дозволяє програмістам забути про багато деталей конкретного процесора, на якому виконуватиметься програма. CLR також забезпечує такі важливі служби як:</w:t>
-      </w:r>
-    </w:p>
-    <w:p>
-      <w:pPr>
-        <w:pStyle w:val="a0"/>
-        <w:numPr>
-          <w:ilvl w:val="0"/>
-          <w:numId w:val="3"/>
-        </w:numPr>
-        <w:rPr>
-          <w:lang w:val="uk-UA"/>
-        </w:rPr>
-      </w:pPr>
-      <w:r>
-        <w:rPr>
-          <w:lang w:val="uk-UA"/>
-        </w:rPr>
-        <w:t>управління пам'яттю</w:t>
-      </w:r>
-    </w:p>
-    <w:p>
-      <w:pPr>
-        <w:pStyle w:val="a0"/>
-        <w:numPr>
-          <w:ilvl w:val="0"/>
-          <w:numId w:val="3"/>
-        </w:numPr>
-        <w:rPr>
-          <w:lang w:val="uk-UA"/>
-        </w:rPr>
-      </w:pPr>
-      <w:r>
-        <w:rPr>
-          <w:lang w:val="uk-UA"/>
-        </w:rPr>
-        <w:t>управління потоками</w:t>
-      </w:r>
-    </w:p>
-    <w:p>
-      <w:pPr>
-        <w:pStyle w:val="a0"/>
-        <w:numPr>
-          <w:ilvl w:val="0"/>
-          <w:numId w:val="3"/>
-        </w:numPr>
-        <w:rPr>
-          <w:lang w:val="uk-UA"/>
-        </w:rPr>
-      </w:pPr>
-      <w:r>
-        <w:rPr>
-          <w:lang w:val="uk-UA"/>
-        </w:rPr>
-        <w:t>обробка винятків</w:t>
-      </w:r>
-    </w:p>
-    <w:p>
-      <w:pPr>
-        <w:pStyle w:val="a0"/>
-        <w:numPr>
-          <w:ilvl w:val="0"/>
-          <w:numId w:val="3"/>
-        </w:numPr>
+        <w:t>) — контрольне завдання, необхідне для визначення порівняльних характеристик продуктивності комп'ютерної системи. Існують програми для тесту продуктивності системи, що тестують час автономної роботи ноутбуків і КПК, радіус дії бездротової мережі, пропускну здатність каналів передачі даних, АЧХ звукового тракту та інші доступні для вимірювання характеристики, що не пов'язані напряму з продуктивністю.</w:t>
+      </w:r>
+    </w:p>
+    <w:p>
+      <w:pPr>
+        <w:rPr>
+          <w:lang w:val="uk-UA"/>
+        </w:rPr>
+      </w:pPr>
+    </w:p>
+    <w:p>
+      <w:pPr>
+        <w:rPr>
+          <w:lang w:val="uk-UA"/>
+        </w:rPr>
+      </w:pPr>
+    </w:p>
+    <w:p>
+      <w:pPr>
+        <w:rPr>
+          <w:lang w:val="uk-UA"/>
+        </w:rPr>
+      </w:pPr>
+    </w:p>
+    <w:p>
+      <w:pPr>
+        <w:pStyle w:val="2"/>
         <w:rPr>
           <w:lang w:val="uk-UA"/>
         </w:rPr>
@@ -4956,222 +4854,19 @@
           <w:lang w:val="uk-UA"/>
         </w:rPr>
         <w:lastRenderedPageBreak/>
-        <w:t>збірка сміття</w:t>
-      </w:r>
-    </w:p>
-    <w:p>
-      <w:pPr>
-        <w:pStyle w:val="a0"/>
-        <w:numPr>
-          <w:ilvl w:val="0"/>
-          <w:numId w:val="3"/>
-        </w:numPr>
-        <w:rPr>
-          <w:lang w:val="uk-UA"/>
-        </w:rPr>
-      </w:pPr>
-      <w:r>
-        <w:rPr>
-          <w:lang w:val="uk-UA"/>
-        </w:rPr>
-        <w:t xml:space="preserve">безпека виконання </w:t>
-      </w:r>
-    </w:p>
-    <w:p>
-      <w:pPr>
-        <w:rPr>
-          <w:lang w:val="uk-UA"/>
-        </w:rPr>
-      </w:pPr>
-    </w:p>
-    <w:p>
-      <w:pPr>
-        <w:rPr>
-          <w:lang w:val="uk-UA"/>
-        </w:rPr>
-      </w:pPr>
-      <w:r>
-        <w:rPr>
-          <w:b/>
-          <w:lang w:val="uk-UA"/>
-        </w:rPr>
-        <w:t xml:space="preserve">Windows </w:t>
-      </w:r>
-      <w:proofErr w:type="spellStart"/>
-      <w:r>
-        <w:rPr>
-          <w:b/>
-          <w:lang w:val="uk-UA"/>
-        </w:rPr>
-        <w:t>Management</w:t>
-      </w:r>
-      <w:proofErr w:type="spellEnd"/>
-      <w:r>
-        <w:rPr>
-          <w:b/>
-          <w:lang w:val="uk-UA"/>
-        </w:rPr>
-        <w:t xml:space="preserve"> </w:t>
-      </w:r>
-      <w:proofErr w:type="spellStart"/>
-      <w:r>
-        <w:rPr>
-          <w:b/>
-          <w:lang w:val="uk-UA"/>
-        </w:rPr>
-        <w:t>Instrumentation</w:t>
-      </w:r>
-      <w:proofErr w:type="spellEnd"/>
-      <w:r>
-        <w:rPr>
-          <w:lang w:val="uk-UA"/>
-        </w:rPr>
-        <w:t xml:space="preserve"> (</w:t>
-      </w:r>
-      <w:r>
-        <w:rPr>
-          <w:b/>
-          <w:lang w:val="uk-UA"/>
-        </w:rPr>
-        <w:t>WMI</w:t>
-      </w:r>
-      <w:r>
-        <w:rPr>
-          <w:lang w:val="uk-UA"/>
-        </w:rPr>
-        <w:t>) в дослівному перекладі — інструментарій управління Windows. WMI — це одна з базових технологій для централізованого управління і стеження за роботою різних частин комп'ютерної інфраструктури під управлінням платформи Windows.</w:t>
-      </w:r>
-    </w:p>
-    <w:p>
-      <w:pPr>
-        <w:rPr>
-          <w:lang w:val="uk-UA"/>
-        </w:rPr>
-      </w:pPr>
-      <w:r>
-        <w:rPr>
-          <w:lang w:val="uk-UA"/>
-        </w:rPr>
-        <w:t xml:space="preserve">В основі структури даних в WBEM лежить </w:t>
-      </w:r>
-      <w:proofErr w:type="spellStart"/>
-      <w:r>
-        <w:rPr>
-          <w:lang w:val="uk-UA"/>
-        </w:rPr>
-        <w:t>Common</w:t>
-      </w:r>
-      <w:proofErr w:type="spellEnd"/>
-      <w:r>
-        <w:rPr>
-          <w:lang w:val="uk-UA"/>
-        </w:rPr>
-        <w:t xml:space="preserve"> </w:t>
-      </w:r>
-      <w:proofErr w:type="spellStart"/>
-      <w:r>
-        <w:rPr>
-          <w:lang w:val="uk-UA"/>
-        </w:rPr>
-        <w:t>Information</w:t>
-      </w:r>
-      <w:proofErr w:type="spellEnd"/>
-      <w:r>
-        <w:rPr>
-          <w:lang w:val="uk-UA"/>
-        </w:rPr>
-        <w:t xml:space="preserve"> </w:t>
-      </w:r>
-      <w:proofErr w:type="spellStart"/>
-      <w:r>
-        <w:rPr>
-          <w:lang w:val="uk-UA"/>
-        </w:rPr>
-        <w:t>Model</w:t>
-      </w:r>
-      <w:proofErr w:type="spellEnd"/>
-      <w:r>
-        <w:rPr>
-          <w:lang w:val="uk-UA"/>
-        </w:rPr>
-        <w:t xml:space="preserve"> (CIM), що реалізує об'єктно-орієнтований підхід до подання компонентів системи. CIM є розширюваною моделлю, що дозволяє програмам, системам і драйверам додавати в неї свої класи, об'єкти, методи і властивості.</w:t>
-      </w:r>
-    </w:p>
-    <w:p>
-      <w:pPr>
-        <w:rPr>
-          <w:lang w:val="uk-UA"/>
-        </w:rPr>
-      </w:pPr>
-      <w:r>
-        <w:rPr>
-          <w:lang w:val="uk-UA"/>
-        </w:rPr>
-        <w:t>WMI, заснований на CIM, також є відкритою уніфікованою системою інтерфейсів доступу до будь-яких параметрах операційної системи, пристроїв і додатків, які функціонують у ній.</w:t>
-      </w:r>
-    </w:p>
-    <w:p>
-      <w:pPr>
-        <w:rPr>
-          <w:lang w:val="uk-UA"/>
-        </w:rPr>
-      </w:pPr>
-      <w:r>
-        <w:rPr>
-          <w:lang w:val="uk-UA"/>
-        </w:rPr>
-        <w:t xml:space="preserve">Тест продуктивності, або </w:t>
-      </w:r>
-      <w:proofErr w:type="spellStart"/>
-      <w:r>
-        <w:rPr>
-          <w:b/>
-          <w:lang w:val="uk-UA"/>
-        </w:rPr>
-        <w:t>бенчмарк</w:t>
-      </w:r>
-      <w:proofErr w:type="spellEnd"/>
-      <w:r>
-        <w:rPr>
-          <w:lang w:val="uk-UA"/>
-        </w:rPr>
-        <w:t xml:space="preserve"> (</w:t>
-      </w:r>
-      <w:proofErr w:type="spellStart"/>
-      <w:r>
-        <w:rPr>
-          <w:lang w:val="uk-UA"/>
-        </w:rPr>
-        <w:t>англ</w:t>
-      </w:r>
-      <w:proofErr w:type="spellEnd"/>
-      <w:r>
-        <w:rPr>
-          <w:lang w:val="uk-UA"/>
-        </w:rPr>
-        <w:t xml:space="preserve">. </w:t>
-      </w:r>
-      <w:proofErr w:type="spellStart"/>
-      <w:r>
-        <w:rPr>
-          <w:lang w:val="uk-UA"/>
-        </w:rPr>
-        <w:t>benchmark</w:t>
-      </w:r>
-      <w:proofErr w:type="spellEnd"/>
-      <w:r>
-        <w:rPr>
-          <w:lang w:val="uk-UA"/>
-        </w:rPr>
-        <w:t>) — контрольне завдання, необхідне для визначення порівняльних характеристик продуктивності комп'ютерної системи. Існують програми для тесту продуктивності системи, що тестують час автономної роботи ноутбуків і КПК, радіус дії бездротової мережі, пропускну здатність каналів передачі даних, АЧХ звукового тракту та інші доступні для вимірювання характеристики, що не пов'язані напряму з продуктивністю.</w:t>
-      </w:r>
-    </w:p>
-    <w:p>
-      <w:pPr>
-        <w:rPr>
-          <w:lang w:val="uk-UA"/>
-        </w:rPr>
-      </w:pPr>
+        <w:t>Опис наочної області</w:t>
+      </w:r>
+      <w:bookmarkEnd w:id="5"/>
+    </w:p>
+    <w:p>
+      <w:pPr>
+        <w:pStyle w:val="3"/>
+      </w:pPr>
+      <w:bookmarkStart w:id="6" w:name="_Toc11672282"/>
+      <w:r>
+        <w:t>Дослідницька проблема</w:t>
+      </w:r>
+      <w:bookmarkEnd w:id="6"/>
     </w:p>
     <w:p>
       <w:pPr>
@@ -5180,31 +4875,6 @@
           <w:lang w:val="uk-UA"/>
         </w:rPr>
       </w:pPr>
-      <w:r>
-        <w:rPr>
-          <w:lang w:val="uk-UA"/>
-        </w:rPr>
-        <w:t>Опис наочної області</w:t>
-      </w:r>
-      <w:bookmarkEnd w:id="5"/>
-    </w:p>
-    <w:p>
-      <w:pPr>
-        <w:pStyle w:val="3"/>
-      </w:pPr>
-      <w:bookmarkStart w:id="6" w:name="_Toc11672282"/>
-      <w:r>
-        <w:t>Дослідницька проблема</w:t>
-      </w:r>
-      <w:bookmarkEnd w:id="6"/>
-    </w:p>
-    <w:p>
-      <w:pPr>
-        <w:pStyle w:val="2"/>
-        <w:rPr>
-          <w:lang w:val="uk-UA"/>
-        </w:rPr>
-      </w:pPr>
       <w:bookmarkStart w:id="7" w:name="_Toc11672283"/>
       <w:r>
         <w:rPr>
@@ -5224,7 +4894,6 @@
         <w:rPr>
           <w:lang w:val="uk-UA"/>
         </w:rPr>
-        <w:lastRenderedPageBreak/>
         <w:t xml:space="preserve">Програма збору інформації про систему. Можливості її включають в себе повний набір відомостей про комп'ютер. </w:t>
       </w:r>
     </w:p>
@@ -5717,6 +5386,7 @@
         <w:rPr>
           <w:lang w:val="uk-UA"/>
         </w:rPr>
+        <w:lastRenderedPageBreak/>
         <w:t xml:space="preserve">Закладка </w:t>
       </w:r>
       <w:proofErr w:type="spellStart"/>
@@ -5765,7 +5435,6 @@
         <w:rPr>
           <w:lang w:val="uk-UA"/>
         </w:rPr>
-        <w:lastRenderedPageBreak/>
         <w:t xml:space="preserve">Наступна закладка </w:t>
       </w:r>
       <w:proofErr w:type="spellStart"/>
@@ -5857,6 +5526,13 @@
         </w:rPr>
         <w:t>Закладка I/O це дані про мережу, звукових адаптерах, послідовних і паралельних портах, принтерах.</w:t>
       </w:r>
+    </w:p>
+    <w:p>
+      <w:pPr>
+        <w:rPr>
+          <w:lang w:val="uk-UA"/>
+        </w:rPr>
+      </w:pPr>
     </w:p>
     <w:p>
       <w:pPr>
@@ -6294,7 +5970,15 @@
         <w:rPr>
           <w:lang w:val="uk-UA"/>
         </w:rPr>
-        <w:t xml:space="preserve">безкоштовна утиліта з відкритим вихідним кодом, що розробляється програмістом з Японії </w:t>
+        <w:t>безкоштовн</w:t>
+      </w:r>
+      <w:bookmarkStart w:id="10" w:name="_GoBack"/>
+      <w:bookmarkEnd w:id="10"/>
+      <w:r>
+        <w:rPr>
+          <w:lang w:val="uk-UA"/>
+        </w:rPr>
+        <w:t xml:space="preserve">а утиліта з відкритим вихідним кодом, що розробляється програмістом з Японії </w:t>
       </w:r>
       <w:proofErr w:type="spellStart"/>
       <w:r>
@@ -6356,7 +6040,6 @@
           <w:color w:val="000000"/>
           <w:lang w:val="uk-UA" w:eastAsia="uk-UA"/>
         </w:rPr>
-        <w:lastRenderedPageBreak/>
         <w:t>Основні можливості</w:t>
       </w:r>
       <w:r>
@@ -6710,13 +6393,47 @@
     </w:p>
     <w:p>
       <w:pPr>
+        <w:autoSpaceDE w:val="0"/>
+        <w:autoSpaceDN w:val="0"/>
+        <w:spacing w:after="0"/>
+        <w:rPr>
+          <w:color w:val="000000"/>
+          <w:lang w:val="uk-UA" w:eastAsia="uk-UA"/>
+        </w:rPr>
+      </w:pPr>
+    </w:p>
+    <w:p>
+      <w:pPr>
+        <w:autoSpaceDE w:val="0"/>
+        <w:autoSpaceDN w:val="0"/>
+        <w:spacing w:after="0"/>
+        <w:rPr>
+          <w:color w:val="000000"/>
+          <w:lang w:val="uk-UA" w:eastAsia="uk-UA"/>
+        </w:rPr>
+      </w:pPr>
+    </w:p>
+    <w:p>
+      <w:pPr>
+        <w:autoSpaceDE w:val="0"/>
+        <w:autoSpaceDN w:val="0"/>
+        <w:spacing w:after="0"/>
+        <w:rPr>
+          <w:color w:val="000000"/>
+          <w:lang w:val="en-US" w:eastAsia="uk-UA"/>
+        </w:rPr>
+      </w:pPr>
+    </w:p>
+    <w:p>
+      <w:pPr>
         <w:pStyle w:val="3"/>
       </w:pPr>
-      <w:bookmarkStart w:id="10" w:name="_Toc11672286"/>
-      <w:r>
+      <w:bookmarkStart w:id="11" w:name="_Toc11672286"/>
+      <w:r>
+        <w:lastRenderedPageBreak/>
         <w:t>Висновок</w:t>
       </w:r>
-      <w:bookmarkEnd w:id="10"/>
+      <w:bookmarkEnd w:id="11"/>
     </w:p>
     <w:p>
       <w:pPr>
@@ -6746,34 +6463,19 @@
     </w:p>
     <w:p>
       <w:pPr>
-        <w:rPr>
-          <w:lang w:val="uk-UA"/>
-        </w:rPr>
-      </w:pPr>
-    </w:p>
-    <w:p>
-      <w:pPr>
-        <w:rPr>
-          <w:lang w:val="uk-UA"/>
-        </w:rPr>
-      </w:pPr>
-    </w:p>
-    <w:p>
-      <w:pPr>
         <w:pStyle w:val="2"/>
         <w:rPr>
           <w:lang w:val="uk-UA"/>
         </w:rPr>
       </w:pPr>
-      <w:bookmarkStart w:id="11" w:name="_Toc11672287"/>
-      <w:r>
-        <w:rPr>
-          <w:lang w:val="uk-UA"/>
-        </w:rPr>
-        <w:lastRenderedPageBreak/>
+      <w:bookmarkStart w:id="12" w:name="_Toc11672287"/>
+      <w:r>
+        <w:rPr>
+          <w:lang w:val="uk-UA"/>
+        </w:rPr>
         <w:t>План робіт</w:t>
       </w:r>
-      <w:bookmarkEnd w:id="11"/>
+      <w:bookmarkEnd w:id="12"/>
     </w:p>
     <w:p>
       <w:pPr>
@@ -6987,13 +6689,7 @@
         <w:rPr>
           <w:lang w:val="uk-UA"/>
         </w:rPr>
-        <w:t xml:space="preserve">               </w:t>
-      </w:r>
-      <w:r>
-        <w:rPr>
-          <w:lang w:val="uk-UA"/>
-        </w:rPr>
-        <w:t>Презентація фінальної версії програмного продукту</w:t>
+        <w:t xml:space="preserve">               Презентація фінальної версії програмного продукту</w:t>
       </w:r>
     </w:p>
     <w:p>
@@ -7036,7 +6732,7 @@
           <w:lang w:val="uk-UA"/>
         </w:rPr>
       </w:pPr>
-      <w:bookmarkStart w:id="12" w:name="_Toc11672288"/>
+      <w:bookmarkStart w:id="13" w:name="_Toc11672288"/>
       <w:r>
         <w:rPr>
           <w:lang w:val="uk-UA"/>
@@ -7044,7 +6740,7 @@
         <w:lastRenderedPageBreak/>
         <w:t>Вимоги до оточення</w:t>
       </w:r>
-      <w:bookmarkEnd w:id="12"/>
+      <w:bookmarkEnd w:id="13"/>
     </w:p>
     <w:p>
       <w:pPr>
@@ -7053,14 +6749,14 @@
           <w:lang w:val="uk-UA"/>
         </w:rPr>
       </w:pPr>
-      <w:bookmarkStart w:id="13" w:name="_Toc11672289"/>
+      <w:bookmarkStart w:id="14" w:name="_Toc11672289"/>
       <w:r>
         <w:rPr>
           <w:lang w:val="uk-UA"/>
         </w:rPr>
         <w:t>Вимоги до апаратного забезпечення</w:t>
       </w:r>
-      <w:bookmarkEnd w:id="13"/>
+      <w:bookmarkEnd w:id="14"/>
     </w:p>
     <w:p>
       <w:pPr>
@@ -7091,26 +6787,13 @@
           <w:b/>
           <w:lang w:val="uk-UA"/>
         </w:rPr>
-        <w:t>Система</w:t>
-      </w:r>
-      <w:r>
-        <w:rPr>
-          <w:b/>
-          <w:lang w:val="uk-UA"/>
-        </w:rPr>
-        <w:t xml:space="preserve"> </w:t>
-      </w:r>
-      <w:r>
-        <w:rPr>
-          <w:lang w:val="uk-UA"/>
-        </w:rPr>
-        <w:t xml:space="preserve">- </w:t>
-      </w:r>
-      <w:r>
-        <w:rPr>
-          <w:lang w:val="uk-UA"/>
-        </w:rPr>
-        <w:t>Windows XP Sр3</w:t>
+        <w:t xml:space="preserve">Система </w:t>
+      </w:r>
+      <w:r>
+        <w:rPr>
+          <w:lang w:val="uk-UA"/>
+        </w:rPr>
+        <w:t>- Windows XP Sр3</w:t>
       </w:r>
     </w:p>
     <w:p>
@@ -7135,31 +6818,7 @@
         <w:rPr>
           <w:lang w:val="uk-UA"/>
         </w:rPr>
-        <w:t xml:space="preserve"> </w:t>
-      </w:r>
-      <w:r>
-        <w:rPr>
-          <w:lang w:val="uk-UA"/>
-        </w:rPr>
-        <w:t>-</w:t>
-      </w:r>
-      <w:r>
-        <w:rPr>
-          <w:lang w:val="uk-UA"/>
-        </w:rPr>
-        <w:t xml:space="preserve"> тактов</w:t>
-      </w:r>
-      <w:r>
-        <w:rPr>
-          <w:lang w:val="uk-UA"/>
-        </w:rPr>
-        <w:t>а</w:t>
-      </w:r>
-      <w:r>
-        <w:rPr>
-          <w:lang w:val="uk-UA"/>
-        </w:rPr>
-        <w:t xml:space="preserve"> частотою не менше 300 </w:t>
+        <w:t xml:space="preserve"> - тактова частотою не менше 300 </w:t>
       </w:r>
       <w:proofErr w:type="spellStart"/>
       <w:r>
@@ -7198,19 +6857,7 @@
         <w:rPr>
           <w:lang w:val="uk-UA"/>
         </w:rPr>
-        <w:t xml:space="preserve"> </w:t>
-      </w:r>
-      <w:r>
-        <w:rPr>
-          <w:lang w:val="uk-UA"/>
-        </w:rPr>
-        <w:t>-</w:t>
-      </w:r>
-      <w:r>
-        <w:rPr>
-          <w:lang w:val="uk-UA"/>
-        </w:rPr>
-        <w:t xml:space="preserve"> 128 </w:t>
+        <w:t xml:space="preserve"> - 128 </w:t>
       </w:r>
       <w:proofErr w:type="spellStart"/>
       <w:r>
@@ -7249,19 +6896,7 @@
         <w:rPr>
           <w:lang w:val="uk-UA"/>
         </w:rPr>
-        <w:t xml:space="preserve"> </w:t>
-      </w:r>
-      <w:r>
-        <w:rPr>
-          <w:lang w:val="uk-UA"/>
-        </w:rPr>
-        <w:t xml:space="preserve">- </w:t>
-      </w:r>
-      <w:r>
-        <w:rPr>
-          <w:lang w:val="uk-UA"/>
-        </w:rPr>
-        <w:t>100Мб</w:t>
+        <w:t xml:space="preserve"> - 100Мб</w:t>
       </w:r>
     </w:p>
     <w:p>
@@ -7300,19 +6935,7 @@
         <w:rPr>
           <w:lang w:val="uk-UA"/>
         </w:rPr>
-        <w:t xml:space="preserve"> </w:t>
-      </w:r>
-      <w:r>
-        <w:rPr>
-          <w:lang w:val="uk-UA"/>
-        </w:rPr>
-        <w:t xml:space="preserve">- </w:t>
-      </w:r>
-      <w:r>
-        <w:rPr>
-          <w:lang w:val="uk-UA"/>
-        </w:rPr>
-        <w:t>Windows 7</w:t>
+        <w:t xml:space="preserve"> - Windows 7</w:t>
       </w:r>
     </w:p>
     <w:p>
@@ -7348,25 +6971,7 @@
           <w:szCs w:val="28"/>
           <w:lang w:val="uk-UA"/>
         </w:rPr>
-        <w:t xml:space="preserve"> </w:t>
-      </w:r>
-      <w:r>
-        <w:rPr>
-          <w:rFonts w:ascii="Times New Roman" w:hAnsi="Times New Roman"/>
-          <w:sz w:val="28"/>
-          <w:szCs w:val="28"/>
-          <w:lang w:val="uk-UA"/>
-        </w:rPr>
-        <w:t>-</w:t>
-      </w:r>
-      <w:r>
-        <w:rPr>
-          <w:rFonts w:ascii="Times New Roman" w:hAnsi="Times New Roman"/>
-          <w:sz w:val="28"/>
-          <w:szCs w:val="28"/>
-          <w:lang w:val="uk-UA"/>
-        </w:rPr>
-        <w:t xml:space="preserve"> 1 ГГц.</w:t>
+        <w:t xml:space="preserve"> - 1 ГГц.</w:t>
       </w:r>
     </w:p>
     <w:p>
@@ -7402,25 +7007,7 @@
           <w:szCs w:val="28"/>
           <w:lang w:val="uk-UA"/>
         </w:rPr>
-        <w:t xml:space="preserve"> </w:t>
-      </w:r>
-      <w:r>
-        <w:rPr>
-          <w:rFonts w:ascii="Times New Roman" w:hAnsi="Times New Roman"/>
-          <w:sz w:val="28"/>
-          <w:szCs w:val="28"/>
-          <w:lang w:val="uk-UA"/>
-        </w:rPr>
-        <w:t xml:space="preserve">- </w:t>
-      </w:r>
-      <w:r>
-        <w:rPr>
-          <w:rFonts w:ascii="Times New Roman" w:hAnsi="Times New Roman"/>
-          <w:sz w:val="28"/>
-          <w:szCs w:val="28"/>
-          <w:lang w:val="uk-UA"/>
-        </w:rPr>
-        <w:t>1024Мб.</w:t>
+        <w:t xml:space="preserve"> - 1024Мб.</w:t>
       </w:r>
     </w:p>
     <w:p>
@@ -7456,25 +7043,7 @@
           <w:szCs w:val="28"/>
           <w:lang w:val="uk-UA"/>
         </w:rPr>
-        <w:t xml:space="preserve"> </w:t>
-      </w:r>
-      <w:r>
-        <w:rPr>
-          <w:rFonts w:ascii="Times New Roman" w:hAnsi="Times New Roman"/>
-          <w:sz w:val="28"/>
-          <w:szCs w:val="28"/>
-          <w:lang w:val="uk-UA"/>
-        </w:rPr>
-        <w:t>-</w:t>
-      </w:r>
-      <w:r>
-        <w:rPr>
-          <w:rFonts w:ascii="Times New Roman" w:hAnsi="Times New Roman"/>
-          <w:sz w:val="28"/>
-          <w:szCs w:val="28"/>
-          <w:lang w:val="uk-UA"/>
-        </w:rPr>
-        <w:t xml:space="preserve"> 100Мб</w:t>
+        <w:t xml:space="preserve"> - 100Мб</w:t>
       </w:r>
     </w:p>
     <w:p>
@@ -7498,17 +7067,7 @@
           <w:szCs w:val="28"/>
           <w:lang w:val="uk-UA"/>
         </w:rPr>
-        <w:t>Графічний процесор</w:t>
-      </w:r>
-      <w:r>
-        <w:rPr>
-          <w:rFonts w:ascii="Times New Roman" w:hAnsi="Times New Roman"/>
-          <w:b/>
-          <w:sz w:val="28"/>
-          <w:szCs w:val="28"/>
-          <w:lang w:val="uk-UA"/>
-        </w:rPr>
-        <w:t xml:space="preserve"> </w:t>
+        <w:t xml:space="preserve">Графічний процесор </w:t>
       </w:r>
       <w:r>
         <w:rPr>
@@ -7517,8 +7076,9 @@
           <w:szCs w:val="28"/>
           <w:lang w:val="uk-UA"/>
         </w:rPr>
-        <w:t xml:space="preserve">- </w:t>
-      </w:r>
+        <w:t xml:space="preserve">- 128 </w:t>
+      </w:r>
+      <w:proofErr w:type="spellStart"/>
       <w:r>
         <w:rPr>
           <w:rFonts w:ascii="Times New Roman" w:hAnsi="Times New Roman"/>
@@ -7526,9 +7086,9 @@
           <w:szCs w:val="28"/>
           <w:lang w:val="uk-UA"/>
         </w:rPr>
-        <w:t xml:space="preserve">128 </w:t>
-      </w:r>
-      <w:proofErr w:type="spellStart"/>
+        <w:t>Мб</w:t>
+      </w:r>
+      <w:proofErr w:type="spellEnd"/>
       <w:r>
         <w:rPr>
           <w:rFonts w:ascii="Times New Roman" w:hAnsi="Times New Roman"/>
@@ -7536,9 +7096,9 @@
           <w:szCs w:val="28"/>
           <w:lang w:val="uk-UA"/>
         </w:rPr>
-        <w:t>Мб</w:t>
-      </w:r>
-      <w:proofErr w:type="spellEnd"/>
+        <w:t xml:space="preserve"> пам'яті (адаптер з підтримкою </w:t>
+      </w:r>
+      <w:proofErr w:type="spellStart"/>
       <w:r>
         <w:rPr>
           <w:rFonts w:ascii="Times New Roman" w:hAnsi="Times New Roman"/>
@@ -7546,9 +7106,9 @@
           <w:szCs w:val="28"/>
           <w:lang w:val="uk-UA"/>
         </w:rPr>
-        <w:t xml:space="preserve"> пам'яті (адаптер з підтримкою </w:t>
-      </w:r>
-      <w:proofErr w:type="spellStart"/>
+        <w:t>DirectX</w:t>
+      </w:r>
+      <w:proofErr w:type="spellEnd"/>
       <w:r>
         <w:rPr>
           <w:rFonts w:ascii="Times New Roman" w:hAnsi="Times New Roman"/>
@@ -7556,16 +7116,6 @@
           <w:szCs w:val="28"/>
           <w:lang w:val="uk-UA"/>
         </w:rPr>
-        <w:t>DirectX</w:t>
-      </w:r>
-      <w:proofErr w:type="spellEnd"/>
-      <w:r>
-        <w:rPr>
-          <w:rFonts w:ascii="Times New Roman" w:hAnsi="Times New Roman"/>
-          <w:sz w:val="28"/>
-          <w:szCs w:val="28"/>
-          <w:lang w:val="uk-UA"/>
-        </w:rPr>
         <w:t xml:space="preserve"> 9),  драйвери WDDM версії 1.0 і старше.</w:t>
       </w:r>
       <w:r>
@@ -7589,14 +7139,14 @@
           <w:lang w:val="uk-UA"/>
         </w:rPr>
       </w:pPr>
-      <w:bookmarkStart w:id="14" w:name="_Toc11672290"/>
+      <w:bookmarkStart w:id="15" w:name="_Toc11672290"/>
       <w:r>
         <w:rPr>
           <w:lang w:val="uk-UA"/>
         </w:rPr>
         <w:t>Вимоги до програмного забезпечення</w:t>
       </w:r>
-      <w:bookmarkEnd w:id="14"/>
+      <w:bookmarkEnd w:id="15"/>
     </w:p>
     <w:p>
       <w:pPr>
@@ -7625,38 +7175,26 @@
           <w:lang w:val="uk-UA"/>
         </w:rPr>
       </w:pPr>
-      <w:bookmarkStart w:id="15" w:name="_Toc11672291"/>
+      <w:bookmarkStart w:id="16" w:name="_Toc11672291"/>
       <w:r>
         <w:rPr>
           <w:lang w:val="uk-UA"/>
         </w:rPr>
         <w:t>Вимоги до користувачів</w:t>
       </w:r>
-      <w:bookmarkEnd w:id="15"/>
-    </w:p>
-    <w:p>
-      <w:pPr>
-        <w:rPr>
-          <w:lang w:val="uk-UA"/>
-        </w:rPr>
-      </w:pPr>
-      <w:r>
-        <w:rPr>
-          <w:lang w:val="uk-UA"/>
-        </w:rPr>
-        <w:t>Користувач повинен пройти базовий курс користування операційною системою Windows</w:t>
-      </w:r>
-      <w:r>
-        <w:rPr>
-          <w:lang w:val="uk-UA"/>
-        </w:rPr>
-        <w:t xml:space="preserve"> та розуміти використовуємо термінологію </w:t>
-      </w:r>
-      <w:r>
-        <w:rPr>
-          <w:lang w:val="uk-UA"/>
-        </w:rPr>
-        <w:t xml:space="preserve"> </w:t>
+      <w:bookmarkEnd w:id="16"/>
+    </w:p>
+    <w:p>
+      <w:pPr>
+        <w:rPr>
+          <w:lang w:val="uk-UA"/>
+        </w:rPr>
+      </w:pPr>
+      <w:r>
+        <w:rPr>
+          <w:lang w:val="uk-UA"/>
+        </w:rPr>
+        <w:t xml:space="preserve">Користувач повинен пройти базовий курс користування операційною системою Windows та розуміти використовуємо термінологію  </w:t>
       </w:r>
     </w:p>
     <w:p>
@@ -7688,7 +7226,7 @@
           <w:lang w:val="uk-UA"/>
         </w:rPr>
       </w:pPr>
-      <w:bookmarkStart w:id="16" w:name="_Toc11672293"/>
+      <w:bookmarkStart w:id="17" w:name="_Toc11672293"/>
       <w:r>
         <w:rPr>
           <w:lang w:val="uk-UA"/>
@@ -7696,7 +7234,7 @@
         <w:lastRenderedPageBreak/>
         <w:t>Архітектура системи</w:t>
       </w:r>
-      <w:bookmarkEnd w:id="16"/>
+      <w:bookmarkEnd w:id="17"/>
     </w:p>
     <w:p>
       <w:pPr>
@@ -7905,18 +7443,17 @@
           <w:lang w:val="uk-UA"/>
         </w:rPr>
       </w:pPr>
-      <w:bookmarkStart w:id="17" w:name="_Toc470084373"/>
+      <w:bookmarkStart w:id="18" w:name="_Toc470084373"/>
       <w:r>
         <w:rPr>
           <w:lang w:val="uk-UA"/>
         </w:rPr>
         <w:t>Варіанти користування</w:t>
       </w:r>
-      <w:bookmarkEnd w:id="17"/>
-    </w:p>
-    <w:p>
-      <w:pPr>
-        <w:pStyle w:val="2"/>
+      <w:bookmarkEnd w:id="18"/>
+    </w:p>
+    <w:p>
+      <w:pPr>
         <w:rPr>
           <w:lang w:val="uk-UA"/>
         </w:rPr>
@@ -8018,13 +7555,13 @@
           <w:lang w:val="uk-UA"/>
         </w:rPr>
       </w:pPr>
-      <w:bookmarkStart w:id="18" w:name="_Toc438659868"/>
-      <w:bookmarkStart w:id="19" w:name="_Toc405253242"/>
-      <w:bookmarkStart w:id="20" w:name="_Toc405253092"/>
-      <w:bookmarkStart w:id="21" w:name="_Toc405252601"/>
-      <w:bookmarkStart w:id="22" w:name="_Toc405252313"/>
-      <w:bookmarkStart w:id="23" w:name="_Toc469422999"/>
-      <w:bookmarkStart w:id="24" w:name="_Toc470084374"/>
+      <w:bookmarkStart w:id="19" w:name="_Toc438659868"/>
+      <w:bookmarkStart w:id="20" w:name="_Toc405253242"/>
+      <w:bookmarkStart w:id="21" w:name="_Toc405253092"/>
+      <w:bookmarkStart w:id="22" w:name="_Toc405252601"/>
+      <w:bookmarkStart w:id="23" w:name="_Toc405252313"/>
+      <w:bookmarkStart w:id="24" w:name="_Toc469422999"/>
+      <w:bookmarkStart w:id="25" w:name="_Toc470084374"/>
       <w:r>
         <w:rPr>
           <w:lang w:val="uk-UA"/>
@@ -8032,13 +7569,13 @@
         <w:lastRenderedPageBreak/>
         <w:t>Діаграма класів</w:t>
       </w:r>
-      <w:bookmarkEnd w:id="18"/>
       <w:bookmarkEnd w:id="19"/>
       <w:bookmarkEnd w:id="20"/>
       <w:bookmarkEnd w:id="21"/>
       <w:bookmarkEnd w:id="22"/>
       <w:bookmarkEnd w:id="23"/>
       <w:bookmarkEnd w:id="24"/>
+      <w:bookmarkEnd w:id="25"/>
     </w:p>
     <w:p>
       <w:pPr>
@@ -8130,7 +7667,7 @@
           <w:lang w:val="uk-UA"/>
         </w:rPr>
       </w:pPr>
-      <w:bookmarkStart w:id="25" w:name="_Toc11672294"/>
+      <w:bookmarkStart w:id="26" w:name="_Toc11672294"/>
       <w:r>
         <w:rPr>
           <w:lang w:val="uk-UA"/>
@@ -8138,7 +7675,7 @@
         <w:lastRenderedPageBreak/>
         <w:t>Специфікація даних</w:t>
       </w:r>
-      <w:bookmarkEnd w:id="25"/>
+      <w:bookmarkEnd w:id="26"/>
     </w:p>
     <w:p>
       <w:pPr>
@@ -8147,14 +7684,14 @@
           <w:lang w:val="uk-UA"/>
         </w:rPr>
       </w:pPr>
-      <w:bookmarkStart w:id="26" w:name="_Toc11672295"/>
+      <w:bookmarkStart w:id="27" w:name="_Toc11672295"/>
       <w:r>
         <w:rPr>
           <w:lang w:val="uk-UA"/>
         </w:rPr>
         <w:t>Опис формату та/або структури даних</w:t>
       </w:r>
-      <w:bookmarkEnd w:id="26"/>
+      <w:bookmarkEnd w:id="27"/>
     </w:p>
     <w:p>
       <w:pPr>
@@ -8163,14 +7700,14 @@
           <w:lang w:val="uk-UA"/>
         </w:rPr>
       </w:pPr>
-      <w:bookmarkStart w:id="27" w:name="_Toc11672296"/>
+      <w:bookmarkStart w:id="28" w:name="_Toc11672296"/>
       <w:r>
         <w:rPr>
           <w:lang w:val="uk-UA"/>
         </w:rPr>
         <w:t>Опис сутностей</w:t>
       </w:r>
-      <w:bookmarkEnd w:id="27"/>
+      <w:bookmarkEnd w:id="28"/>
     </w:p>
     <w:p>
       <w:pPr>
@@ -8179,14 +7716,14 @@
           <w:lang w:val="uk-UA"/>
         </w:rPr>
       </w:pPr>
-      <w:bookmarkStart w:id="28" w:name="_Toc11672297"/>
+      <w:bookmarkStart w:id="29" w:name="_Toc11672297"/>
       <w:r>
         <w:rPr>
           <w:lang w:val="uk-UA"/>
         </w:rPr>
         <w:t>Опис протоколу</w:t>
       </w:r>
-      <w:bookmarkEnd w:id="28"/>
+      <w:bookmarkEnd w:id="29"/>
     </w:p>
     <w:p>
       <w:pPr>
@@ -8224,7 +7761,7 @@
           <w:lang w:val="uk-UA"/>
         </w:rPr>
       </w:pPr>
-      <w:bookmarkStart w:id="29" w:name="_Toc11672298"/>
+      <w:bookmarkStart w:id="30" w:name="_Toc11672298"/>
       <w:r>
         <w:rPr>
           <w:lang w:val="uk-UA"/>
@@ -8232,7 +7769,7 @@
         <w:lastRenderedPageBreak/>
         <w:t>Функціональні вимоги</w:t>
       </w:r>
-      <w:bookmarkEnd w:id="29"/>
+      <w:bookmarkEnd w:id="30"/>
     </w:p>
     <w:p>
       <w:pPr>
@@ -8241,14 +7778,14 @@
           <w:lang w:val="uk-UA"/>
         </w:rPr>
       </w:pPr>
-      <w:bookmarkStart w:id="30" w:name="_Toc11672299"/>
+      <w:bookmarkStart w:id="31" w:name="_Toc11672299"/>
       <w:r>
         <w:rPr>
           <w:lang w:val="uk-UA"/>
         </w:rPr>
         <w:t>Загальні вимоги</w:t>
       </w:r>
-      <w:bookmarkEnd w:id="30"/>
+      <w:bookmarkEnd w:id="31"/>
     </w:p>
     <w:p>
       <w:pPr>
@@ -8257,14 +7794,14 @@
           <w:lang w:val="uk-UA"/>
         </w:rPr>
       </w:pPr>
-      <w:bookmarkStart w:id="31" w:name="_Toc11672300"/>
+      <w:bookmarkStart w:id="32" w:name="_Toc11672300"/>
       <w:r>
         <w:rPr>
           <w:lang w:val="uk-UA"/>
         </w:rPr>
         <w:t>Бібліотека підпрограм (класів)</w:t>
       </w:r>
-      <w:bookmarkEnd w:id="31"/>
+      <w:bookmarkEnd w:id="32"/>
     </w:p>
     <w:p>
       <w:pPr>
@@ -8309,7 +7846,7 @@
           <w:lang w:val="uk-UA"/>
         </w:rPr>
       </w:pPr>
-      <w:bookmarkStart w:id="32" w:name="_Toc11672301"/>
+      <w:bookmarkStart w:id="33" w:name="_Toc11672301"/>
       <w:r>
         <w:rPr>
           <w:lang w:val="uk-UA"/>
@@ -8317,7 +7854,7 @@
         <w:lastRenderedPageBreak/>
         <w:t>Вимоги до інтерфейсу</w:t>
       </w:r>
-      <w:bookmarkEnd w:id="32"/>
+      <w:bookmarkEnd w:id="33"/>
     </w:p>
     <w:p>
       <w:pPr>
@@ -8355,7 +7892,7 @@
           <w:lang w:val="uk-UA"/>
         </w:rPr>
       </w:pPr>
-      <w:bookmarkStart w:id="33" w:name="_Toc11672302"/>
+      <w:bookmarkStart w:id="34" w:name="_Toc11672302"/>
       <w:r>
         <w:rPr>
           <w:lang w:val="uk-UA"/>
@@ -8363,7 +7900,7 @@
         <w:lastRenderedPageBreak/>
         <w:t>Інші вимоги</w:t>
       </w:r>
-      <w:bookmarkEnd w:id="33"/>
+      <w:bookmarkEnd w:id="34"/>
     </w:p>
     <w:p>
       <w:pPr>
@@ -8372,14 +7909,14 @@
           <w:lang w:val="uk-UA"/>
         </w:rPr>
       </w:pPr>
-      <w:bookmarkStart w:id="34" w:name="_Toc11672303"/>
+      <w:bookmarkStart w:id="35" w:name="_Toc11672303"/>
       <w:r>
         <w:rPr>
           <w:lang w:val="uk-UA"/>
         </w:rPr>
         <w:t>Вимоги до надійності</w:t>
       </w:r>
-      <w:bookmarkEnd w:id="34"/>
+      <w:bookmarkEnd w:id="35"/>
     </w:p>
     <w:p>
       <w:pPr>
@@ -8388,14 +7925,14 @@
           <w:lang w:val="uk-UA"/>
         </w:rPr>
       </w:pPr>
-      <w:bookmarkStart w:id="35" w:name="_Toc11672304"/>
+      <w:bookmarkStart w:id="36" w:name="_Toc11672304"/>
       <w:r>
         <w:rPr>
           <w:lang w:val="uk-UA"/>
         </w:rPr>
         <w:t>Вимоги до продуктивності</w:t>
       </w:r>
-      <w:bookmarkEnd w:id="35"/>
+      <w:bookmarkEnd w:id="36"/>
     </w:p>
     <w:p>
       <w:pPr>
@@ -8433,7 +7970,7 @@
           <w:lang w:val="uk-UA"/>
         </w:rPr>
       </w:pPr>
-      <w:bookmarkStart w:id="36" w:name="_Toc11672305"/>
+      <w:bookmarkStart w:id="37" w:name="_Toc11672305"/>
       <w:r>
         <w:rPr>
           <w:lang w:val="uk-UA"/>
@@ -8441,7 +7978,7 @@
         <w:lastRenderedPageBreak/>
         <w:t>Проект програмної системи</w:t>
       </w:r>
-      <w:bookmarkEnd w:id="36"/>
+      <w:bookmarkEnd w:id="37"/>
     </w:p>
     <w:p>
       <w:pPr>
@@ -8450,15 +7987,13 @@
           <w:lang w:val="uk-UA"/>
         </w:rPr>
       </w:pPr>
-      <w:bookmarkStart w:id="37" w:name="_Toc11672306"/>
+      <w:bookmarkStart w:id="38" w:name="_Toc11672306"/>
       <w:r>
         <w:rPr>
           <w:lang w:val="uk-UA"/>
         </w:rPr>
         <w:t>Засоби реалізації</w:t>
       </w:r>
-      <w:bookmarkStart w:id="38" w:name="_GoBack"/>
-      <w:bookmarkEnd w:id="37"/>
       <w:bookmarkEnd w:id="38"/>
     </w:p>
     <w:p>
@@ -8735,6 +8270,7 @@
         <w:docPartUnique/>
       </w:docPartObj>
     </w:sdtPr>
+    <w:sdtEndPr/>
     <w:sdtContent>
       <w:p>
         <w:pPr>
@@ -10124,15 +9660,6 @@
   </w:num>
   <w:num w:numId="8">
     <w:abstractNumId w:val="10"/>
-    <w:lvlOverride w:ilvl="0"/>
-    <w:lvlOverride w:ilvl="1"/>
-    <w:lvlOverride w:ilvl="2"/>
-    <w:lvlOverride w:ilvl="3"/>
-    <w:lvlOverride w:ilvl="4"/>
-    <w:lvlOverride w:ilvl="5"/>
-    <w:lvlOverride w:ilvl="6"/>
-    <w:lvlOverride w:ilvl="7"/>
-    <w:lvlOverride w:ilvl="8"/>
   </w:num>
   <w:num w:numId="9">
     <w:abstractNumId w:val="1"/>
@@ -10640,6 +10167,7 @@
   <w:style w:type="character" w:default="1" w:styleId="a1">
     <w:name w:val="Default Paragraph Font"/>
     <w:uiPriority w:val="1"/>
+    <w:semiHidden/>
     <w:unhideWhenUsed/>
   </w:style>
   <w:style w:type="table" w:default="1" w:styleId="a2">
@@ -11176,7 +10704,7 @@
 </file>
 
 <file path=customXml/itemProps1.xml><?xml version="1.0" encoding="utf-8"?>
-<ds:datastoreItem xmlns:ds="http://schemas.openxmlformats.org/officeDocument/2006/customXml" ds:itemID="{60A7B1EC-66F3-4212-B231-8F2CC1042DB9}">
+<ds:datastoreItem xmlns:ds="http://schemas.openxmlformats.org/officeDocument/2006/customXml" ds:itemID="{D19F66F8-6B85-476C-9F84-97B53907AFB5}">
   <ds:schemaRefs>
     <ds:schemaRef ds:uri="http://schemas.openxmlformats.org/officeDocument/2006/bibliography"/>
   </ds:schemaRefs>

</xml_diff>

<commit_message>
Work on the zvit 7
</commit_message>
<xml_diff>
--- a/ИПЗ-16-1бд Розов КУРСОВАЯ ОС.docx
+++ b/ИПЗ-16-1бд Розов КУРСОВАЯ ОС.docx
@@ -596,7 +596,7 @@
           <w:lang w:val="uk-UA"/>
         </w:rPr>
       </w:pPr>
-      <w:bookmarkStart w:id="1" w:name="_Toc11783173"/>
+      <w:bookmarkStart w:id="1" w:name="_Toc11845935"/>
       <w:r>
         <w:rPr>
           <w:lang w:val="uk-UA"/>
@@ -719,7 +719,15 @@
         <w:rPr>
           <w:lang w:val="uk-UA"/>
         </w:rPr>
-        <w:t>В результаті розробки був отриманий програмний продукт, створений на мові програмування C++ , що дозволяє виводити інформацію про систему</w:t>
+        <w:t>В результаті розробки був отриманий програмний продукт, створений на мові програмування C++ , що дозволяє виводит</w:t>
+      </w:r>
+      <w:bookmarkStart w:id="2" w:name="_GoBack"/>
+      <w:bookmarkEnd w:id="2"/>
+      <w:r>
+        <w:rPr>
+          <w:lang w:val="uk-UA"/>
+        </w:rPr>
+        <w:t>и інформацію про систему</w:t>
       </w:r>
     </w:p>
     <w:p>
@@ -780,7 +788,7 @@
           <w:lang w:val="uk-UA"/>
         </w:rPr>
       </w:pPr>
-      <w:bookmarkStart w:id="2" w:name="_Toc11783174"/>
+      <w:bookmarkStart w:id="3" w:name="_Toc11845936"/>
       <w:r>
         <w:rPr>
           <w:lang w:val="uk-UA"/>
@@ -788,7 +796,7 @@
         <w:lastRenderedPageBreak/>
         <w:t>Зміст</w:t>
       </w:r>
-      <w:bookmarkEnd w:id="2"/>
+      <w:bookmarkEnd w:id="3"/>
     </w:p>
     <w:sdt>
       <w:sdtPr>
@@ -860,7 +868,7 @@
             </w:rPr>
             <w:fldChar w:fldCharType="separate"/>
           </w:r>
-          <w:hyperlink w:anchor="_Toc11783173" w:history="1">
+          <w:hyperlink w:anchor="_Toc11845935" w:history="1">
             <w:r>
               <w:rPr>
                 <w:rStyle w:val="a9"/>
@@ -906,7 +914,7 @@
                 <w:noProof/>
                 <w:webHidden/>
               </w:rPr>
-              <w:instrText xml:space="preserve"> PAGEREF _Toc11783173 \h </w:instrText>
+              <w:instrText xml:space="preserve"> PAGEREF _Toc11845935 \h </w:instrText>
             </w:r>
             <w:r>
               <w:rPr>
@@ -952,7 +960,7 @@
               <w:lang w:eastAsia="ru-RU"/>
             </w:rPr>
           </w:pPr>
-          <w:hyperlink w:anchor="_Toc11783174" w:history="1">
+          <w:hyperlink w:anchor="_Toc11845936" w:history="1">
             <w:r>
               <w:rPr>
                 <w:rStyle w:val="a9"/>
@@ -998,7 +1006,7 @@
                 <w:noProof/>
                 <w:webHidden/>
               </w:rPr>
-              <w:instrText xml:space="preserve"> PAGEREF _Toc11783174 \h </w:instrText>
+              <w:instrText xml:space="preserve"> PAGEREF _Toc11845936 \h </w:instrText>
             </w:r>
             <w:r>
               <w:rPr>
@@ -1044,7 +1052,7 @@
               <w:lang w:eastAsia="ru-RU"/>
             </w:rPr>
           </w:pPr>
-          <w:hyperlink w:anchor="_Toc11783175" w:history="1">
+          <w:hyperlink w:anchor="_Toc11845937" w:history="1">
             <w:r>
               <w:rPr>
                 <w:rStyle w:val="a9"/>
@@ -1090,7 +1098,7 @@
                 <w:noProof/>
                 <w:webHidden/>
               </w:rPr>
-              <w:instrText xml:space="preserve"> PAGEREF _Toc11783175 \h </w:instrText>
+              <w:instrText xml:space="preserve"> PAGEREF _Toc11845937 \h </w:instrText>
             </w:r>
             <w:r>
               <w:rPr>
@@ -1136,12 +1144,11 @@
               <w:lang w:eastAsia="ru-RU"/>
             </w:rPr>
           </w:pPr>
-          <w:hyperlink w:anchor="_Toc11783176" w:history="1">
+          <w:hyperlink w:anchor="_Toc11845938" w:history="1">
             <w:r>
               <w:rPr>
                 <w:rStyle w:val="a9"/>
                 <w:noProof/>
-                <w:lang w:val="uk-UA"/>
               </w:rPr>
               <w:t>4.1.</w:t>
             </w:r>
@@ -1182,7 +1189,7 @@
                 <w:noProof/>
                 <w:webHidden/>
               </w:rPr>
-              <w:instrText xml:space="preserve"> PAGEREF _Toc11783176 \h </w:instrText>
+              <w:instrText xml:space="preserve"> PAGEREF _Toc11845938 \h </w:instrText>
             </w:r>
             <w:r>
               <w:rPr>
@@ -1228,12 +1235,11 @@
               <w:lang w:eastAsia="ru-RU"/>
             </w:rPr>
           </w:pPr>
-          <w:hyperlink w:anchor="_Toc11783177" w:history="1">
+          <w:hyperlink w:anchor="_Toc11845939" w:history="1">
             <w:r>
               <w:rPr>
                 <w:rStyle w:val="a9"/>
                 <w:noProof/>
-                <w:lang w:val="uk-UA"/>
               </w:rPr>
               <w:t>4.2.</w:t>
             </w:r>
@@ -1274,7 +1280,7 @@
                 <w:noProof/>
                 <w:webHidden/>
               </w:rPr>
-              <w:instrText xml:space="preserve"> PAGEREF _Toc11783177 \h </w:instrText>
+              <w:instrText xml:space="preserve"> PAGEREF _Toc11845939 \h </w:instrText>
             </w:r>
             <w:r>
               <w:rPr>
@@ -1320,7 +1326,7 @@
               <w:lang w:eastAsia="ru-RU"/>
             </w:rPr>
           </w:pPr>
-          <w:hyperlink w:anchor="_Toc11783178" w:history="1">
+          <w:hyperlink w:anchor="_Toc11845940" w:history="1">
             <w:r>
               <w:rPr>
                 <w:rStyle w:val="a9"/>
@@ -1364,7 +1370,7 @@
                 <w:noProof/>
                 <w:webHidden/>
               </w:rPr>
-              <w:instrText xml:space="preserve"> PAGEREF _Toc11783178 \h </w:instrText>
+              <w:instrText xml:space="preserve"> PAGEREF _Toc11845940 \h </w:instrText>
             </w:r>
             <w:r>
               <w:rPr>
@@ -1410,12 +1416,11 @@
               <w:lang w:eastAsia="ru-RU"/>
             </w:rPr>
           </w:pPr>
-          <w:hyperlink w:anchor="_Toc11783179" w:history="1">
+          <w:hyperlink w:anchor="_Toc11845941" w:history="1">
             <w:r>
               <w:rPr>
                 <w:rStyle w:val="a9"/>
                 <w:noProof/>
-                <w:lang w:val="uk-UA"/>
               </w:rPr>
               <w:t>4.3.</w:t>
             </w:r>
@@ -1456,7 +1461,7 @@
                 <w:noProof/>
                 <w:webHidden/>
               </w:rPr>
-              <w:instrText xml:space="preserve"> PAGEREF _Toc11783179 \h </w:instrText>
+              <w:instrText xml:space="preserve"> PAGEREF _Toc11845941 \h </w:instrText>
             </w:r>
             <w:r>
               <w:rPr>
@@ -1502,12 +1507,11 @@
               <w:lang w:eastAsia="ru-RU"/>
             </w:rPr>
           </w:pPr>
-          <w:hyperlink w:anchor="_Toc11783180" w:history="1">
+          <w:hyperlink w:anchor="_Toc11845942" w:history="1">
             <w:r>
               <w:rPr>
                 <w:rStyle w:val="a9"/>
                 <w:noProof/>
-                <w:lang w:val="uk-UA"/>
               </w:rPr>
               <w:t>4.4.</w:t>
             </w:r>
@@ -1548,7 +1552,7 @@
                 <w:noProof/>
                 <w:webHidden/>
               </w:rPr>
-              <w:instrText xml:space="preserve"> PAGEREF _Toc11783180 \h </w:instrText>
+              <w:instrText xml:space="preserve"> PAGEREF _Toc11845942 \h </w:instrText>
             </w:r>
             <w:r>
               <w:rPr>
@@ -1594,7 +1598,7 @@
               <w:lang w:eastAsia="ru-RU"/>
             </w:rPr>
           </w:pPr>
-          <w:hyperlink w:anchor="_Toc11783181" w:history="1">
+          <w:hyperlink w:anchor="_Toc11845943" w:history="1">
             <w:r>
               <w:rPr>
                 <w:rStyle w:val="a9"/>
@@ -1638,7 +1642,7 @@
                 <w:noProof/>
                 <w:webHidden/>
               </w:rPr>
-              <w:instrText xml:space="preserve"> PAGEREF _Toc11783181 \h </w:instrText>
+              <w:instrText xml:space="preserve"> PAGEREF _Toc11845943 \h </w:instrText>
             </w:r>
             <w:r>
               <w:rPr>
@@ -1684,7 +1688,7 @@
               <w:lang w:eastAsia="ru-RU"/>
             </w:rPr>
           </w:pPr>
-          <w:hyperlink w:anchor="_Toc11783182" w:history="1">
+          <w:hyperlink w:anchor="_Toc11845944" w:history="1">
             <w:r>
               <w:rPr>
                 <w:rStyle w:val="a9"/>
@@ -1728,7 +1732,7 @@
                 <w:noProof/>
                 <w:webHidden/>
               </w:rPr>
-              <w:instrText xml:space="preserve"> PAGEREF _Toc11783182 \h </w:instrText>
+              <w:instrText xml:space="preserve"> PAGEREF _Toc11845944 \h </w:instrText>
             </w:r>
             <w:r>
               <w:rPr>
@@ -1774,12 +1778,11 @@
               <w:lang w:eastAsia="ru-RU"/>
             </w:rPr>
           </w:pPr>
-          <w:hyperlink w:anchor="_Toc11783183" w:history="1">
+          <w:hyperlink w:anchor="_Toc11845945" w:history="1">
             <w:r>
               <w:rPr>
                 <w:rStyle w:val="a9"/>
                 <w:noProof/>
-                <w:lang w:val="uk-UA"/>
               </w:rPr>
               <w:t>4.5.</w:t>
             </w:r>
@@ -1820,7 +1823,7 @@
                 <w:noProof/>
                 <w:webHidden/>
               </w:rPr>
-              <w:instrText xml:space="preserve"> PAGEREF _Toc11783183 \h </w:instrText>
+              <w:instrText xml:space="preserve"> PAGEREF _Toc11845945 \h </w:instrText>
             </w:r>
             <w:r>
               <w:rPr>
@@ -1866,7 +1869,7 @@
               <w:lang w:eastAsia="ru-RU"/>
             </w:rPr>
           </w:pPr>
-          <w:hyperlink w:anchor="_Toc11783184" w:history="1">
+          <w:hyperlink w:anchor="_Toc11845946" w:history="1">
             <w:r>
               <w:rPr>
                 <w:rStyle w:val="a9"/>
@@ -1912,7 +1915,7 @@
                 <w:noProof/>
                 <w:webHidden/>
               </w:rPr>
-              <w:instrText xml:space="preserve"> PAGEREF _Toc11783184 \h </w:instrText>
+              <w:instrText xml:space="preserve"> PAGEREF _Toc11845946 \h </w:instrText>
             </w:r>
             <w:r>
               <w:rPr>
@@ -1958,12 +1961,11 @@
               <w:lang w:eastAsia="ru-RU"/>
             </w:rPr>
           </w:pPr>
-          <w:hyperlink w:anchor="_Toc11783185" w:history="1">
+          <w:hyperlink w:anchor="_Toc11845947" w:history="1">
             <w:r>
               <w:rPr>
                 <w:rStyle w:val="a9"/>
                 <w:noProof/>
-                <w:lang w:val="uk-UA"/>
               </w:rPr>
               <w:t>5.1.</w:t>
             </w:r>
@@ -2004,7 +2006,7 @@
                 <w:noProof/>
                 <w:webHidden/>
               </w:rPr>
-              <w:instrText xml:space="preserve"> PAGEREF _Toc11783185 \h </w:instrText>
+              <w:instrText xml:space="preserve"> PAGEREF _Toc11845947 \h </w:instrText>
             </w:r>
             <w:r>
               <w:rPr>
@@ -2050,12 +2052,11 @@
               <w:lang w:eastAsia="ru-RU"/>
             </w:rPr>
           </w:pPr>
-          <w:hyperlink w:anchor="_Toc11783186" w:history="1">
+          <w:hyperlink w:anchor="_Toc11845948" w:history="1">
             <w:r>
               <w:rPr>
                 <w:rStyle w:val="a9"/>
                 <w:noProof/>
-                <w:lang w:val="uk-UA"/>
               </w:rPr>
               <w:t>5.2.</w:t>
             </w:r>
@@ -2096,7 +2097,7 @@
                 <w:noProof/>
                 <w:webHidden/>
               </w:rPr>
-              <w:instrText xml:space="preserve"> PAGEREF _Toc11783186 \h </w:instrText>
+              <w:instrText xml:space="preserve"> PAGEREF _Toc11845948 \h </w:instrText>
             </w:r>
             <w:r>
               <w:rPr>
@@ -2142,12 +2143,11 @@
               <w:lang w:eastAsia="ru-RU"/>
             </w:rPr>
           </w:pPr>
-          <w:hyperlink w:anchor="_Toc11783187" w:history="1">
+          <w:hyperlink w:anchor="_Toc11845949" w:history="1">
             <w:r>
               <w:rPr>
                 <w:rStyle w:val="a9"/>
                 <w:noProof/>
-                <w:lang w:val="uk-UA"/>
               </w:rPr>
               <w:t>5.3.</w:t>
             </w:r>
@@ -2188,7 +2188,7 @@
                 <w:noProof/>
                 <w:webHidden/>
               </w:rPr>
-              <w:instrText xml:space="preserve"> PAGEREF _Toc11783187 \h </w:instrText>
+              <w:instrText xml:space="preserve"> PAGEREF _Toc11845949 \h </w:instrText>
             </w:r>
             <w:r>
               <w:rPr>
@@ -2234,7 +2234,7 @@
               <w:lang w:eastAsia="ru-RU"/>
             </w:rPr>
           </w:pPr>
-          <w:hyperlink w:anchor="_Toc11783188" w:history="1">
+          <w:hyperlink w:anchor="_Toc11845950" w:history="1">
             <w:r>
               <w:rPr>
                 <w:rStyle w:val="a9"/>
@@ -2280,7 +2280,7 @@
                 <w:noProof/>
                 <w:webHidden/>
               </w:rPr>
-              <w:instrText xml:space="preserve"> PAGEREF _Toc11783188 \h </w:instrText>
+              <w:instrText xml:space="preserve"> PAGEREF _Toc11845950 \h </w:instrText>
             </w:r>
             <w:r>
               <w:rPr>
@@ -2326,12 +2326,11 @@
               <w:lang w:eastAsia="ru-RU"/>
             </w:rPr>
           </w:pPr>
-          <w:hyperlink w:anchor="_Toc11783189" w:history="1">
+          <w:hyperlink w:anchor="_Toc11845951" w:history="1">
             <w:r>
               <w:rPr>
                 <w:rStyle w:val="a9"/>
                 <w:noProof/>
-                <w:lang w:val="uk-UA"/>
               </w:rPr>
               <w:t>6.1.</w:t>
             </w:r>
@@ -2372,7 +2371,7 @@
                 <w:noProof/>
                 <w:webHidden/>
               </w:rPr>
-              <w:instrText xml:space="preserve"> PAGEREF _Toc11783189 \h </w:instrText>
+              <w:instrText xml:space="preserve"> PAGEREF _Toc11845951 \h </w:instrText>
             </w:r>
             <w:r>
               <w:rPr>
@@ -2392,7 +2391,7 @@
                 <w:noProof/>
                 <w:webHidden/>
               </w:rPr>
-              <w:t>11</w:t>
+              <w:t>12</w:t>
             </w:r>
             <w:r>
               <w:rPr>
@@ -2418,12 +2417,11 @@
               <w:lang w:eastAsia="ru-RU"/>
             </w:rPr>
           </w:pPr>
-          <w:hyperlink w:anchor="_Toc11783190" w:history="1">
+          <w:hyperlink w:anchor="_Toc11845952" w:history="1">
             <w:r>
               <w:rPr>
                 <w:rStyle w:val="a9"/>
                 <w:noProof/>
-                <w:lang w:val="uk-UA"/>
               </w:rPr>
               <w:t>6.2.</w:t>
             </w:r>
@@ -2464,7 +2462,7 @@
                 <w:noProof/>
                 <w:webHidden/>
               </w:rPr>
-              <w:instrText xml:space="preserve"> PAGEREF _Toc11783190 \h </w:instrText>
+              <w:instrText xml:space="preserve"> PAGEREF _Toc11845952 \h </w:instrText>
             </w:r>
             <w:r>
               <w:rPr>
@@ -2484,7 +2482,7 @@
                 <w:noProof/>
                 <w:webHidden/>
               </w:rPr>
-              <w:t>12</w:t>
+              <w:t>13</w:t>
             </w:r>
             <w:r>
               <w:rPr>
@@ -2510,7 +2508,7 @@
               <w:lang w:eastAsia="ru-RU"/>
             </w:rPr>
           </w:pPr>
-          <w:hyperlink w:anchor="_Toc11783191" w:history="1">
+          <w:hyperlink w:anchor="_Toc11845953" w:history="1">
             <w:r>
               <w:rPr>
                 <w:rStyle w:val="a9"/>
@@ -2556,7 +2554,7 @@
                 <w:noProof/>
                 <w:webHidden/>
               </w:rPr>
-              <w:instrText xml:space="preserve"> PAGEREF _Toc11783191 \h </w:instrText>
+              <w:instrText xml:space="preserve"> PAGEREF _Toc11845953 \h </w:instrText>
             </w:r>
             <w:r>
               <w:rPr>
@@ -2576,7 +2574,7 @@
                 <w:noProof/>
                 <w:webHidden/>
               </w:rPr>
-              <w:t>13</w:t>
+              <w:t>14</w:t>
             </w:r>
             <w:r>
               <w:rPr>
@@ -2602,12 +2600,11 @@
               <w:lang w:eastAsia="ru-RU"/>
             </w:rPr>
           </w:pPr>
-          <w:hyperlink w:anchor="_Toc11783192" w:history="1">
+          <w:hyperlink w:anchor="_Toc11845954" w:history="1">
             <w:r>
               <w:rPr>
                 <w:rStyle w:val="a9"/>
                 <w:noProof/>
-                <w:lang w:val="uk-UA"/>
               </w:rPr>
               <w:t>7.1.</w:t>
             </w:r>
@@ -2648,7 +2645,7 @@
                 <w:noProof/>
                 <w:webHidden/>
               </w:rPr>
-              <w:instrText xml:space="preserve"> PAGEREF _Toc11783192 \h </w:instrText>
+              <w:instrText xml:space="preserve"> PAGEREF _Toc11845954 \h </w:instrText>
             </w:r>
             <w:r>
               <w:rPr>
@@ -2668,7 +2665,99 @@
                 <w:noProof/>
                 <w:webHidden/>
               </w:rPr>
-              <w:t>13</w:t>
+              <w:t>14</w:t>
+            </w:r>
+            <w:r>
+              <w:rPr>
+                <w:noProof/>
+                <w:webHidden/>
+              </w:rPr>
+              <w:fldChar w:fldCharType="end"/>
+            </w:r>
+          </w:hyperlink>
+        </w:p>
+        <w:p>
+          <w:pPr>
+            <w:pStyle w:val="11"/>
+            <w:tabs>
+              <w:tab w:val="left" w:pos="1320"/>
+              <w:tab w:val="right" w:leader="dot" w:pos="9628"/>
+            </w:tabs>
+            <w:rPr>
+              <w:rFonts w:asciiTheme="minorHAnsi" w:eastAsiaTheme="minorEastAsia" w:hAnsiTheme="minorHAnsi" w:cstheme="minorBidi"/>
+              <w:noProof/>
+              <w:sz w:val="22"/>
+              <w:szCs w:val="22"/>
+              <w:lang w:eastAsia="ru-RU"/>
+            </w:rPr>
+          </w:pPr>
+          <w:hyperlink w:anchor="_Toc11845955" w:history="1">
+            <w:r>
+              <w:rPr>
+                <w:rStyle w:val="a9"/>
+                <w:noProof/>
+                <w:lang w:val="uk-UA"/>
+              </w:rPr>
+              <w:t>8.</w:t>
+            </w:r>
+            <w:r>
+              <w:rPr>
+                <w:rFonts w:asciiTheme="minorHAnsi" w:eastAsiaTheme="minorEastAsia" w:hAnsiTheme="minorHAnsi" w:cstheme="minorBidi"/>
+                <w:noProof/>
+                <w:sz w:val="22"/>
+                <w:szCs w:val="22"/>
+                <w:lang w:eastAsia="ru-RU"/>
+              </w:rPr>
+              <w:tab/>
+            </w:r>
+            <w:r>
+              <w:rPr>
+                <w:rStyle w:val="a9"/>
+                <w:noProof/>
+                <w:lang w:val="uk-UA"/>
+              </w:rPr>
+              <w:t>Функціональні вимоги</w:t>
+            </w:r>
+            <w:r>
+              <w:rPr>
+                <w:noProof/>
+                <w:webHidden/>
+              </w:rPr>
+              <w:tab/>
+            </w:r>
+            <w:r>
+              <w:rPr>
+                <w:noProof/>
+                <w:webHidden/>
+              </w:rPr>
+              <w:fldChar w:fldCharType="begin"/>
+            </w:r>
+            <w:r>
+              <w:rPr>
+                <w:noProof/>
+                <w:webHidden/>
+              </w:rPr>
+              <w:instrText xml:space="preserve"> PAGEREF _Toc11845955 \h </w:instrText>
+            </w:r>
+            <w:r>
+              <w:rPr>
+                <w:noProof/>
+                <w:webHidden/>
+              </w:rPr>
+            </w:r>
+            <w:r>
+              <w:rPr>
+                <w:noProof/>
+                <w:webHidden/>
+              </w:rPr>
+              <w:fldChar w:fldCharType="separate"/>
+            </w:r>
+            <w:r>
+              <w:rPr>
+                <w:noProof/>
+                <w:webHidden/>
+              </w:rPr>
+              <w:t>15</w:t>
             </w:r>
             <w:r>
               <w:rPr>
@@ -2694,14 +2783,13 @@
               <w:lang w:eastAsia="ru-RU"/>
             </w:rPr>
           </w:pPr>
-          <w:hyperlink w:anchor="_Toc11783193" w:history="1">
+          <w:hyperlink w:anchor="_Toc11845956" w:history="1">
             <w:r>
               <w:rPr>
                 <w:rStyle w:val="a9"/>
                 <w:noProof/>
-                <w:lang w:val="uk-UA"/>
-              </w:rPr>
-              <w:t>7.2.</w:t>
+              </w:rPr>
+              <w:t>8.1.</w:t>
             </w:r>
             <w:r>
               <w:rPr>
@@ -2719,7 +2807,7 @@
                 <w:noProof/>
                 <w:lang w:val="uk-UA"/>
               </w:rPr>
-              <w:t>Опис сутностей</w:t>
+              <w:t>Загальні вимоги</w:t>
             </w:r>
             <w:r>
               <w:rPr>
@@ -2740,7 +2828,7 @@
                 <w:noProof/>
                 <w:webHidden/>
               </w:rPr>
-              <w:instrText xml:space="preserve"> PAGEREF _Toc11783193 \h </w:instrText>
+              <w:instrText xml:space="preserve"> PAGEREF _Toc11845956 \h </w:instrText>
             </w:r>
             <w:r>
               <w:rPr>
@@ -2760,7 +2848,7 @@
                 <w:noProof/>
                 <w:webHidden/>
               </w:rPr>
-              <w:t>13</w:t>
+              <w:t>15</w:t>
             </w:r>
             <w:r>
               <w:rPr>
@@ -2786,14 +2874,13 @@
               <w:lang w:eastAsia="ru-RU"/>
             </w:rPr>
           </w:pPr>
-          <w:hyperlink w:anchor="_Toc11783194" w:history="1">
+          <w:hyperlink w:anchor="_Toc11845957" w:history="1">
             <w:r>
               <w:rPr>
                 <w:rStyle w:val="a9"/>
                 <w:noProof/>
-                <w:lang w:val="uk-UA"/>
-              </w:rPr>
-              <w:t>7.3.</w:t>
+              </w:rPr>
+              <w:t>8.2.</w:t>
             </w:r>
             <w:r>
               <w:rPr>
@@ -2811,7 +2898,7 @@
                 <w:noProof/>
                 <w:lang w:val="uk-UA"/>
               </w:rPr>
-              <w:t>Опис протоколу</w:t>
+              <w:t>Бібліотека класів</w:t>
             </w:r>
             <w:r>
               <w:rPr>
@@ -2832,7 +2919,7 @@
                 <w:noProof/>
                 <w:webHidden/>
               </w:rPr>
-              <w:instrText xml:space="preserve"> PAGEREF _Toc11783194 \h </w:instrText>
+              <w:instrText xml:space="preserve"> PAGEREF _Toc11845957 \h </w:instrText>
             </w:r>
             <w:r>
               <w:rPr>
@@ -2852,7 +2939,7 @@
                 <w:noProof/>
                 <w:webHidden/>
               </w:rPr>
-              <w:t>13</w:t>
+              <w:t>16</w:t>
             </w:r>
             <w:r>
               <w:rPr>
@@ -2878,14 +2965,14 @@
               <w:lang w:eastAsia="ru-RU"/>
             </w:rPr>
           </w:pPr>
-          <w:hyperlink w:anchor="_Toc11783195" w:history="1">
+          <w:hyperlink w:anchor="_Toc11845958" w:history="1">
             <w:r>
               <w:rPr>
                 <w:rStyle w:val="a9"/>
                 <w:noProof/>
                 <w:lang w:val="uk-UA"/>
               </w:rPr>
-              <w:t>8.</w:t>
+              <w:t>9.</w:t>
             </w:r>
             <w:r>
               <w:rPr>
@@ -2903,7 +2990,7 @@
                 <w:noProof/>
                 <w:lang w:val="uk-UA"/>
               </w:rPr>
-              <w:t>Функціональні вимоги</w:t>
+              <w:t>Вимоги до інтерфейсу</w:t>
             </w:r>
             <w:r>
               <w:rPr>
@@ -2924,7 +3011,7 @@
                 <w:noProof/>
                 <w:webHidden/>
               </w:rPr>
-              <w:instrText xml:space="preserve"> PAGEREF _Toc11783195 \h </w:instrText>
+              <w:instrText xml:space="preserve"> PAGEREF _Toc11845958 \h </w:instrText>
             </w:r>
             <w:r>
               <w:rPr>
@@ -2944,191 +3031,7 @@
                 <w:noProof/>
                 <w:webHidden/>
               </w:rPr>
-              <w:t>14</w:t>
-            </w:r>
-            <w:r>
-              <w:rPr>
-                <w:noProof/>
-                <w:webHidden/>
-              </w:rPr>
-              <w:fldChar w:fldCharType="end"/>
-            </w:r>
-          </w:hyperlink>
-        </w:p>
-        <w:p>
-          <w:pPr>
-            <w:pStyle w:val="21"/>
-            <w:tabs>
-              <w:tab w:val="left" w:pos="1760"/>
-              <w:tab w:val="right" w:leader="dot" w:pos="9628"/>
-            </w:tabs>
-            <w:rPr>
-              <w:rFonts w:asciiTheme="minorHAnsi" w:eastAsiaTheme="minorEastAsia" w:hAnsiTheme="minorHAnsi" w:cstheme="minorBidi"/>
-              <w:noProof/>
-              <w:sz w:val="22"/>
-              <w:szCs w:val="22"/>
-              <w:lang w:eastAsia="ru-RU"/>
-            </w:rPr>
-          </w:pPr>
-          <w:hyperlink w:anchor="_Toc11783196" w:history="1">
-            <w:r>
-              <w:rPr>
-                <w:rStyle w:val="a9"/>
-                <w:noProof/>
-                <w:lang w:val="uk-UA"/>
-              </w:rPr>
-              <w:t>8.1.</w:t>
-            </w:r>
-            <w:r>
-              <w:rPr>
-                <w:rFonts w:asciiTheme="minorHAnsi" w:eastAsiaTheme="minorEastAsia" w:hAnsiTheme="minorHAnsi" w:cstheme="minorBidi"/>
-                <w:noProof/>
-                <w:sz w:val="22"/>
-                <w:szCs w:val="22"/>
-                <w:lang w:eastAsia="ru-RU"/>
-              </w:rPr>
-              <w:tab/>
-            </w:r>
-            <w:r>
-              <w:rPr>
-                <w:rStyle w:val="a9"/>
-                <w:noProof/>
-                <w:lang w:val="uk-UA"/>
-              </w:rPr>
-              <w:t>Загальні вимоги</w:t>
-            </w:r>
-            <w:r>
-              <w:rPr>
-                <w:noProof/>
-                <w:webHidden/>
-              </w:rPr>
-              <w:tab/>
-            </w:r>
-            <w:r>
-              <w:rPr>
-                <w:noProof/>
-                <w:webHidden/>
-              </w:rPr>
-              <w:fldChar w:fldCharType="begin"/>
-            </w:r>
-            <w:r>
-              <w:rPr>
-                <w:noProof/>
-                <w:webHidden/>
-              </w:rPr>
-              <w:instrText xml:space="preserve"> PAGEREF _Toc11783196 \h </w:instrText>
-            </w:r>
-            <w:r>
-              <w:rPr>
-                <w:noProof/>
-                <w:webHidden/>
-              </w:rPr>
-            </w:r>
-            <w:r>
-              <w:rPr>
-                <w:noProof/>
-                <w:webHidden/>
-              </w:rPr>
-              <w:fldChar w:fldCharType="separate"/>
-            </w:r>
-            <w:r>
-              <w:rPr>
-                <w:noProof/>
-                <w:webHidden/>
-              </w:rPr>
-              <w:t>14</w:t>
-            </w:r>
-            <w:r>
-              <w:rPr>
-                <w:noProof/>
-                <w:webHidden/>
-              </w:rPr>
-              <w:fldChar w:fldCharType="end"/>
-            </w:r>
-          </w:hyperlink>
-        </w:p>
-        <w:p>
-          <w:pPr>
-            <w:pStyle w:val="21"/>
-            <w:tabs>
-              <w:tab w:val="left" w:pos="1760"/>
-              <w:tab w:val="right" w:leader="dot" w:pos="9628"/>
-            </w:tabs>
-            <w:rPr>
-              <w:rFonts w:asciiTheme="minorHAnsi" w:eastAsiaTheme="minorEastAsia" w:hAnsiTheme="minorHAnsi" w:cstheme="minorBidi"/>
-              <w:noProof/>
-              <w:sz w:val="22"/>
-              <w:szCs w:val="22"/>
-              <w:lang w:eastAsia="ru-RU"/>
-            </w:rPr>
-          </w:pPr>
-          <w:hyperlink w:anchor="_Toc11783197" w:history="1">
-            <w:r>
-              <w:rPr>
-                <w:rStyle w:val="a9"/>
-                <w:noProof/>
-                <w:lang w:val="uk-UA"/>
-              </w:rPr>
-              <w:t>8.2.</w:t>
-            </w:r>
-            <w:r>
-              <w:rPr>
-                <w:rFonts w:asciiTheme="minorHAnsi" w:eastAsiaTheme="minorEastAsia" w:hAnsiTheme="minorHAnsi" w:cstheme="minorBidi"/>
-                <w:noProof/>
-                <w:sz w:val="22"/>
-                <w:szCs w:val="22"/>
-                <w:lang w:eastAsia="ru-RU"/>
-              </w:rPr>
-              <w:tab/>
-            </w:r>
-            <w:r>
-              <w:rPr>
-                <w:rStyle w:val="a9"/>
-                <w:noProof/>
-                <w:lang w:val="uk-UA"/>
-              </w:rPr>
-              <w:t>Бібліотека підпрограм (класів)</w:t>
-            </w:r>
-            <w:r>
-              <w:rPr>
-                <w:noProof/>
-                <w:webHidden/>
-              </w:rPr>
-              <w:tab/>
-            </w:r>
-            <w:r>
-              <w:rPr>
-                <w:noProof/>
-                <w:webHidden/>
-              </w:rPr>
-              <w:fldChar w:fldCharType="begin"/>
-            </w:r>
-            <w:r>
-              <w:rPr>
-                <w:noProof/>
-                <w:webHidden/>
-              </w:rPr>
-              <w:instrText xml:space="preserve"> PAGEREF _Toc11783197 \h </w:instrText>
-            </w:r>
-            <w:r>
-              <w:rPr>
-                <w:noProof/>
-                <w:webHidden/>
-              </w:rPr>
-            </w:r>
-            <w:r>
-              <w:rPr>
-                <w:noProof/>
-                <w:webHidden/>
-              </w:rPr>
-              <w:fldChar w:fldCharType="separate"/>
-            </w:r>
-            <w:r>
-              <w:rPr>
-                <w:noProof/>
-                <w:webHidden/>
-              </w:rPr>
-              <w:t>14</w:t>
+              <w:t>17</w:t>
             </w:r>
             <w:r>
               <w:rPr>
@@ -3154,14 +3057,14 @@
               <w:lang w:eastAsia="ru-RU"/>
             </w:rPr>
           </w:pPr>
-          <w:hyperlink w:anchor="_Toc11783198" w:history="1">
+          <w:hyperlink w:anchor="_Toc11845959" w:history="1">
             <w:r>
               <w:rPr>
                 <w:rStyle w:val="a9"/>
                 <w:noProof/>
                 <w:lang w:val="uk-UA"/>
               </w:rPr>
-              <w:t>9.</w:t>
+              <w:t>10.</w:t>
             </w:r>
             <w:r>
               <w:rPr>
@@ -3179,7 +3082,7 @@
                 <w:noProof/>
                 <w:lang w:val="uk-UA"/>
               </w:rPr>
-              <w:t>Вимоги до інтерфейсу</w:t>
+              <w:t>Інші вимоги</w:t>
             </w:r>
             <w:r>
               <w:rPr>
@@ -3200,7 +3103,7 @@
                 <w:noProof/>
                 <w:webHidden/>
               </w:rPr>
-              <w:instrText xml:space="preserve"> PAGEREF _Toc11783198 \h </w:instrText>
+              <w:instrText xml:space="preserve"> PAGEREF _Toc11845959 \h </w:instrText>
             </w:r>
             <w:r>
               <w:rPr>
@@ -3220,7 +3123,189 @@
                 <w:noProof/>
                 <w:webHidden/>
               </w:rPr>
-              <w:t>15</w:t>
+              <w:t>18</w:t>
+            </w:r>
+            <w:r>
+              <w:rPr>
+                <w:noProof/>
+                <w:webHidden/>
+              </w:rPr>
+              <w:fldChar w:fldCharType="end"/>
+            </w:r>
+          </w:hyperlink>
+        </w:p>
+        <w:p>
+          <w:pPr>
+            <w:pStyle w:val="21"/>
+            <w:tabs>
+              <w:tab w:val="left" w:pos="1766"/>
+              <w:tab w:val="right" w:leader="dot" w:pos="9628"/>
+            </w:tabs>
+            <w:rPr>
+              <w:rFonts w:asciiTheme="minorHAnsi" w:eastAsiaTheme="minorEastAsia" w:hAnsiTheme="minorHAnsi" w:cstheme="minorBidi"/>
+              <w:noProof/>
+              <w:sz w:val="22"/>
+              <w:szCs w:val="22"/>
+              <w:lang w:eastAsia="ru-RU"/>
+            </w:rPr>
+          </w:pPr>
+          <w:hyperlink w:anchor="_Toc11845960" w:history="1">
+            <w:r>
+              <w:rPr>
+                <w:rStyle w:val="a9"/>
+                <w:noProof/>
+              </w:rPr>
+              <w:t>10.1.</w:t>
+            </w:r>
+            <w:r>
+              <w:rPr>
+                <w:rFonts w:asciiTheme="minorHAnsi" w:eastAsiaTheme="minorEastAsia" w:hAnsiTheme="minorHAnsi" w:cstheme="minorBidi"/>
+                <w:noProof/>
+                <w:sz w:val="22"/>
+                <w:szCs w:val="22"/>
+                <w:lang w:eastAsia="ru-RU"/>
+              </w:rPr>
+              <w:tab/>
+            </w:r>
+            <w:r>
+              <w:rPr>
+                <w:rStyle w:val="a9"/>
+                <w:noProof/>
+                <w:lang w:val="uk-UA"/>
+              </w:rPr>
+              <w:t>Вимоги до надійності</w:t>
+            </w:r>
+            <w:r>
+              <w:rPr>
+                <w:noProof/>
+                <w:webHidden/>
+              </w:rPr>
+              <w:tab/>
+            </w:r>
+            <w:r>
+              <w:rPr>
+                <w:noProof/>
+                <w:webHidden/>
+              </w:rPr>
+              <w:fldChar w:fldCharType="begin"/>
+            </w:r>
+            <w:r>
+              <w:rPr>
+                <w:noProof/>
+                <w:webHidden/>
+              </w:rPr>
+              <w:instrText xml:space="preserve"> PAGEREF _Toc11845960 \h </w:instrText>
+            </w:r>
+            <w:r>
+              <w:rPr>
+                <w:noProof/>
+                <w:webHidden/>
+              </w:rPr>
+            </w:r>
+            <w:r>
+              <w:rPr>
+                <w:noProof/>
+                <w:webHidden/>
+              </w:rPr>
+              <w:fldChar w:fldCharType="separate"/>
+            </w:r>
+            <w:r>
+              <w:rPr>
+                <w:noProof/>
+                <w:webHidden/>
+              </w:rPr>
+              <w:t>18</w:t>
+            </w:r>
+            <w:r>
+              <w:rPr>
+                <w:noProof/>
+                <w:webHidden/>
+              </w:rPr>
+              <w:fldChar w:fldCharType="end"/>
+            </w:r>
+          </w:hyperlink>
+        </w:p>
+        <w:p>
+          <w:pPr>
+            <w:pStyle w:val="21"/>
+            <w:tabs>
+              <w:tab w:val="left" w:pos="1766"/>
+              <w:tab w:val="right" w:leader="dot" w:pos="9628"/>
+            </w:tabs>
+            <w:rPr>
+              <w:rFonts w:asciiTheme="minorHAnsi" w:eastAsiaTheme="minorEastAsia" w:hAnsiTheme="minorHAnsi" w:cstheme="minorBidi"/>
+              <w:noProof/>
+              <w:sz w:val="22"/>
+              <w:szCs w:val="22"/>
+              <w:lang w:eastAsia="ru-RU"/>
+            </w:rPr>
+          </w:pPr>
+          <w:hyperlink w:anchor="_Toc11845961" w:history="1">
+            <w:r>
+              <w:rPr>
+                <w:rStyle w:val="a9"/>
+                <w:noProof/>
+              </w:rPr>
+              <w:t>10.2.</w:t>
+            </w:r>
+            <w:r>
+              <w:rPr>
+                <w:rFonts w:asciiTheme="minorHAnsi" w:eastAsiaTheme="minorEastAsia" w:hAnsiTheme="minorHAnsi" w:cstheme="minorBidi"/>
+                <w:noProof/>
+                <w:sz w:val="22"/>
+                <w:szCs w:val="22"/>
+                <w:lang w:eastAsia="ru-RU"/>
+              </w:rPr>
+              <w:tab/>
+            </w:r>
+            <w:r>
+              <w:rPr>
+                <w:rStyle w:val="a9"/>
+                <w:noProof/>
+                <w:lang w:val="uk-UA"/>
+              </w:rPr>
+              <w:t>Вимоги до продуктивності</w:t>
+            </w:r>
+            <w:r>
+              <w:rPr>
+                <w:noProof/>
+                <w:webHidden/>
+              </w:rPr>
+              <w:tab/>
+            </w:r>
+            <w:r>
+              <w:rPr>
+                <w:noProof/>
+                <w:webHidden/>
+              </w:rPr>
+              <w:fldChar w:fldCharType="begin"/>
+            </w:r>
+            <w:r>
+              <w:rPr>
+                <w:noProof/>
+                <w:webHidden/>
+              </w:rPr>
+              <w:instrText xml:space="preserve"> PAGEREF _Toc11845961 \h </w:instrText>
+            </w:r>
+            <w:r>
+              <w:rPr>
+                <w:noProof/>
+                <w:webHidden/>
+              </w:rPr>
+            </w:r>
+            <w:r>
+              <w:rPr>
+                <w:noProof/>
+                <w:webHidden/>
+              </w:rPr>
+              <w:fldChar w:fldCharType="separate"/>
+            </w:r>
+            <w:r>
+              <w:rPr>
+                <w:noProof/>
+                <w:webHidden/>
+              </w:rPr>
+              <w:t>18</w:t>
             </w:r>
             <w:r>
               <w:rPr>
@@ -3246,14 +3331,14 @@
               <w:lang w:eastAsia="ru-RU"/>
             </w:rPr>
           </w:pPr>
-          <w:hyperlink w:anchor="_Toc11783199" w:history="1">
+          <w:hyperlink w:anchor="_Toc11845962" w:history="1">
             <w:r>
               <w:rPr>
                 <w:rStyle w:val="a9"/>
                 <w:noProof/>
                 <w:lang w:val="uk-UA"/>
               </w:rPr>
-              <w:t>10.</w:t>
+              <w:t>11.</w:t>
             </w:r>
             <w:r>
               <w:rPr>
@@ -3271,7 +3356,7 @@
                 <w:noProof/>
                 <w:lang w:val="uk-UA"/>
               </w:rPr>
-              <w:t>Інші вимоги</w:t>
+              <w:t>Проект програмної системи</w:t>
             </w:r>
             <w:r>
               <w:rPr>
@@ -3292,7 +3377,7 @@
                 <w:noProof/>
                 <w:webHidden/>
               </w:rPr>
-              <w:instrText xml:space="preserve"> PAGEREF _Toc11783199 \h </w:instrText>
+              <w:instrText xml:space="preserve"> PAGEREF _Toc11845962 \h </w:instrText>
             </w:r>
             <w:r>
               <w:rPr>
@@ -3312,7 +3397,7 @@
                 <w:noProof/>
                 <w:webHidden/>
               </w:rPr>
-              <w:t>16</w:t>
+              <w:t>19</w:t>
             </w:r>
             <w:r>
               <w:rPr>
@@ -3338,14 +3423,13 @@
               <w:lang w:eastAsia="ru-RU"/>
             </w:rPr>
           </w:pPr>
-          <w:hyperlink w:anchor="_Toc11783200" w:history="1">
+          <w:hyperlink w:anchor="_Toc11845963" w:history="1">
             <w:r>
               <w:rPr>
                 <w:rStyle w:val="a9"/>
                 <w:noProof/>
-                <w:lang w:val="uk-UA"/>
-              </w:rPr>
-              <w:t>10.1.</w:t>
+              </w:rPr>
+              <w:t>11.1.</w:t>
             </w:r>
             <w:r>
               <w:rPr>
@@ -3363,7 +3447,7 @@
                 <w:noProof/>
                 <w:lang w:val="uk-UA"/>
               </w:rPr>
-              <w:t>Вимоги до надійності</w:t>
+              <w:t>Засоби реалізації</w:t>
             </w:r>
             <w:r>
               <w:rPr>
@@ -3384,7 +3468,7 @@
                 <w:noProof/>
                 <w:webHidden/>
               </w:rPr>
-              <w:instrText xml:space="preserve"> PAGEREF _Toc11783200 \h </w:instrText>
+              <w:instrText xml:space="preserve"> PAGEREF _Toc11845963 \h </w:instrText>
             </w:r>
             <w:r>
               <w:rPr>
@@ -3404,7 +3488,7 @@
                 <w:noProof/>
                 <w:webHidden/>
               </w:rPr>
-              <w:t>16</w:t>
+              <w:t>19</w:t>
             </w:r>
             <w:r>
               <w:rPr>
@@ -3430,14 +3514,13 @@
               <w:lang w:eastAsia="ru-RU"/>
             </w:rPr>
           </w:pPr>
-          <w:hyperlink w:anchor="_Toc11783201" w:history="1">
+          <w:hyperlink w:anchor="_Toc11845964" w:history="1">
             <w:r>
               <w:rPr>
                 <w:rStyle w:val="a9"/>
                 <w:noProof/>
-                <w:lang w:val="uk-UA"/>
-              </w:rPr>
-              <w:t>10.2.</w:t>
+              </w:rPr>
+              <w:t>11.2.</w:t>
             </w:r>
             <w:r>
               <w:rPr>
@@ -3455,7 +3538,7 @@
                 <w:noProof/>
                 <w:lang w:val="uk-UA"/>
               </w:rPr>
-              <w:t>Вимоги до продуктивності</w:t>
+              <w:t>Модулі і алгоритми</w:t>
             </w:r>
             <w:r>
               <w:rPr>
@@ -3476,7 +3559,7 @@
                 <w:noProof/>
                 <w:webHidden/>
               </w:rPr>
-              <w:instrText xml:space="preserve"> PAGEREF _Toc11783201 \h </w:instrText>
+              <w:instrText xml:space="preserve"> PAGEREF _Toc11845964 \h </w:instrText>
             </w:r>
             <w:r>
               <w:rPr>
@@ -3496,7 +3579,280 @@
                 <w:noProof/>
                 <w:webHidden/>
               </w:rPr>
-              <w:t>16</w:t>
+              <w:t>19</w:t>
+            </w:r>
+            <w:r>
+              <w:rPr>
+                <w:noProof/>
+                <w:webHidden/>
+              </w:rPr>
+              <w:fldChar w:fldCharType="end"/>
+            </w:r>
+          </w:hyperlink>
+        </w:p>
+        <w:p>
+          <w:pPr>
+            <w:pStyle w:val="21"/>
+            <w:tabs>
+              <w:tab w:val="left" w:pos="1766"/>
+              <w:tab w:val="right" w:leader="dot" w:pos="9628"/>
+            </w:tabs>
+            <w:rPr>
+              <w:rFonts w:asciiTheme="minorHAnsi" w:eastAsiaTheme="minorEastAsia" w:hAnsiTheme="minorHAnsi" w:cstheme="minorBidi"/>
+              <w:noProof/>
+              <w:sz w:val="22"/>
+              <w:szCs w:val="22"/>
+              <w:lang w:eastAsia="ru-RU"/>
+            </w:rPr>
+          </w:pPr>
+          <w:hyperlink w:anchor="_Toc11845965" w:history="1">
+            <w:r>
+              <w:rPr>
+                <w:rStyle w:val="a9"/>
+                <w:noProof/>
+              </w:rPr>
+              <w:t>11.3.</w:t>
+            </w:r>
+            <w:r>
+              <w:rPr>
+                <w:rFonts w:asciiTheme="minorHAnsi" w:eastAsiaTheme="minorEastAsia" w:hAnsiTheme="minorHAnsi" w:cstheme="minorBidi"/>
+                <w:noProof/>
+                <w:sz w:val="22"/>
+                <w:szCs w:val="22"/>
+                <w:lang w:eastAsia="ru-RU"/>
+              </w:rPr>
+              <w:tab/>
+            </w:r>
+            <w:r>
+              <w:rPr>
+                <w:rStyle w:val="a9"/>
+                <w:noProof/>
+                <w:lang w:val="uk-UA"/>
+              </w:rPr>
+              <w:t>Структури даних</w:t>
+            </w:r>
+            <w:r>
+              <w:rPr>
+                <w:noProof/>
+                <w:webHidden/>
+              </w:rPr>
+              <w:tab/>
+            </w:r>
+            <w:r>
+              <w:rPr>
+                <w:noProof/>
+                <w:webHidden/>
+              </w:rPr>
+              <w:fldChar w:fldCharType="begin"/>
+            </w:r>
+            <w:r>
+              <w:rPr>
+                <w:noProof/>
+                <w:webHidden/>
+              </w:rPr>
+              <w:instrText xml:space="preserve"> PAGEREF _Toc11845965 \h </w:instrText>
+            </w:r>
+            <w:r>
+              <w:rPr>
+                <w:noProof/>
+                <w:webHidden/>
+              </w:rPr>
+            </w:r>
+            <w:r>
+              <w:rPr>
+                <w:noProof/>
+                <w:webHidden/>
+              </w:rPr>
+              <w:fldChar w:fldCharType="separate"/>
+            </w:r>
+            <w:r>
+              <w:rPr>
+                <w:noProof/>
+                <w:webHidden/>
+              </w:rPr>
+              <w:t>20</w:t>
+            </w:r>
+            <w:r>
+              <w:rPr>
+                <w:noProof/>
+                <w:webHidden/>
+              </w:rPr>
+              <w:fldChar w:fldCharType="end"/>
+            </w:r>
+          </w:hyperlink>
+        </w:p>
+        <w:p>
+          <w:pPr>
+            <w:pStyle w:val="21"/>
+            <w:tabs>
+              <w:tab w:val="left" w:pos="1766"/>
+              <w:tab w:val="right" w:leader="dot" w:pos="9628"/>
+            </w:tabs>
+            <w:rPr>
+              <w:rFonts w:asciiTheme="minorHAnsi" w:eastAsiaTheme="minorEastAsia" w:hAnsiTheme="minorHAnsi" w:cstheme="minorBidi"/>
+              <w:noProof/>
+              <w:sz w:val="22"/>
+              <w:szCs w:val="22"/>
+              <w:lang w:eastAsia="ru-RU"/>
+            </w:rPr>
+          </w:pPr>
+          <w:hyperlink w:anchor="_Toc11845966" w:history="1">
+            <w:r>
+              <w:rPr>
+                <w:rStyle w:val="a9"/>
+                <w:noProof/>
+              </w:rPr>
+              <w:t>11.4.</w:t>
+            </w:r>
+            <w:r>
+              <w:rPr>
+                <w:rFonts w:asciiTheme="minorHAnsi" w:eastAsiaTheme="minorEastAsia" w:hAnsiTheme="minorHAnsi" w:cstheme="minorBidi"/>
+                <w:noProof/>
+                <w:sz w:val="22"/>
+                <w:szCs w:val="22"/>
+                <w:lang w:eastAsia="ru-RU"/>
+              </w:rPr>
+              <w:tab/>
+            </w:r>
+            <w:r>
+              <w:rPr>
+                <w:rStyle w:val="a9"/>
+                <w:noProof/>
+                <w:lang w:val="uk-UA"/>
+              </w:rPr>
+              <w:t>Проект інтерфейсу</w:t>
+            </w:r>
+            <w:r>
+              <w:rPr>
+                <w:noProof/>
+                <w:webHidden/>
+              </w:rPr>
+              <w:tab/>
+            </w:r>
+            <w:r>
+              <w:rPr>
+                <w:noProof/>
+                <w:webHidden/>
+              </w:rPr>
+              <w:fldChar w:fldCharType="begin"/>
+            </w:r>
+            <w:r>
+              <w:rPr>
+                <w:noProof/>
+                <w:webHidden/>
+              </w:rPr>
+              <w:instrText xml:space="preserve"> PAGEREF _Toc11845966 \h </w:instrText>
+            </w:r>
+            <w:r>
+              <w:rPr>
+                <w:noProof/>
+                <w:webHidden/>
+              </w:rPr>
+            </w:r>
+            <w:r>
+              <w:rPr>
+                <w:noProof/>
+                <w:webHidden/>
+              </w:rPr>
+              <w:fldChar w:fldCharType="separate"/>
+            </w:r>
+            <w:r>
+              <w:rPr>
+                <w:noProof/>
+                <w:webHidden/>
+              </w:rPr>
+              <w:t>20</w:t>
+            </w:r>
+            <w:r>
+              <w:rPr>
+                <w:noProof/>
+                <w:webHidden/>
+              </w:rPr>
+              <w:fldChar w:fldCharType="end"/>
+            </w:r>
+          </w:hyperlink>
+        </w:p>
+        <w:p>
+          <w:pPr>
+            <w:pStyle w:val="21"/>
+            <w:tabs>
+              <w:tab w:val="left" w:pos="1766"/>
+              <w:tab w:val="right" w:leader="dot" w:pos="9628"/>
+            </w:tabs>
+            <w:rPr>
+              <w:rFonts w:asciiTheme="minorHAnsi" w:eastAsiaTheme="minorEastAsia" w:hAnsiTheme="minorHAnsi" w:cstheme="minorBidi"/>
+              <w:noProof/>
+              <w:sz w:val="22"/>
+              <w:szCs w:val="22"/>
+              <w:lang w:eastAsia="ru-RU"/>
+            </w:rPr>
+          </w:pPr>
+          <w:hyperlink w:anchor="_Toc11845967" w:history="1">
+            <w:r>
+              <w:rPr>
+                <w:rStyle w:val="a9"/>
+                <w:noProof/>
+              </w:rPr>
+              <w:t>11.5.</w:t>
+            </w:r>
+            <w:r>
+              <w:rPr>
+                <w:rFonts w:asciiTheme="minorHAnsi" w:eastAsiaTheme="minorEastAsia" w:hAnsiTheme="minorHAnsi" w:cstheme="minorBidi"/>
+                <w:noProof/>
+                <w:sz w:val="22"/>
+                <w:szCs w:val="22"/>
+                <w:lang w:eastAsia="ru-RU"/>
+              </w:rPr>
+              <w:tab/>
+            </w:r>
+            <w:r>
+              <w:rPr>
+                <w:rStyle w:val="a9"/>
+                <w:noProof/>
+                <w:lang w:val="uk-UA"/>
+              </w:rPr>
+              <w:t>Реалізація і тестування</w:t>
+            </w:r>
+            <w:r>
+              <w:rPr>
+                <w:noProof/>
+                <w:webHidden/>
+              </w:rPr>
+              <w:tab/>
+            </w:r>
+            <w:r>
+              <w:rPr>
+                <w:noProof/>
+                <w:webHidden/>
+              </w:rPr>
+              <w:fldChar w:fldCharType="begin"/>
+            </w:r>
+            <w:r>
+              <w:rPr>
+                <w:noProof/>
+                <w:webHidden/>
+              </w:rPr>
+              <w:instrText xml:space="preserve"> PAGEREF _Toc11845967 \h </w:instrText>
+            </w:r>
+            <w:r>
+              <w:rPr>
+                <w:noProof/>
+                <w:webHidden/>
+              </w:rPr>
+            </w:r>
+            <w:r>
+              <w:rPr>
+                <w:noProof/>
+                <w:webHidden/>
+              </w:rPr>
+              <w:fldChar w:fldCharType="separate"/>
+            </w:r>
+            <w:r>
+              <w:rPr>
+                <w:noProof/>
+                <w:webHidden/>
+              </w:rPr>
+              <w:t>20</w:t>
             </w:r>
             <w:r>
               <w:rPr>
@@ -3522,14 +3878,14 @@
               <w:lang w:eastAsia="ru-RU"/>
             </w:rPr>
           </w:pPr>
-          <w:hyperlink w:anchor="_Toc11783202" w:history="1">
+          <w:hyperlink w:anchor="_Toc11845968" w:history="1">
             <w:r>
               <w:rPr>
                 <w:rStyle w:val="a9"/>
                 <w:noProof/>
                 <w:lang w:val="uk-UA"/>
               </w:rPr>
-              <w:t>11.</w:t>
+              <w:t>12.</w:t>
             </w:r>
             <w:r>
               <w:rPr>
@@ -3547,7 +3903,7 @@
                 <w:noProof/>
                 <w:lang w:val="uk-UA"/>
               </w:rPr>
-              <w:t>Проект програмної системи</w:t>
+              <w:t>Висновки</w:t>
             </w:r>
             <w:r>
               <w:rPr>
@@ -3568,7 +3924,7 @@
                 <w:noProof/>
                 <w:webHidden/>
               </w:rPr>
-              <w:instrText xml:space="preserve"> PAGEREF _Toc11783202 \h </w:instrText>
+              <w:instrText xml:space="preserve"> PAGEREF _Toc11845968 \h </w:instrText>
             </w:r>
             <w:r>
               <w:rPr>
@@ -3588,467 +3944,7 @@
                 <w:noProof/>
                 <w:webHidden/>
               </w:rPr>
-              <w:t>17</w:t>
-            </w:r>
-            <w:r>
-              <w:rPr>
-                <w:noProof/>
-                <w:webHidden/>
-              </w:rPr>
-              <w:fldChar w:fldCharType="end"/>
-            </w:r>
-          </w:hyperlink>
-        </w:p>
-        <w:p>
-          <w:pPr>
-            <w:pStyle w:val="21"/>
-            <w:tabs>
-              <w:tab w:val="left" w:pos="1766"/>
-              <w:tab w:val="right" w:leader="dot" w:pos="9628"/>
-            </w:tabs>
-            <w:rPr>
-              <w:rFonts w:asciiTheme="minorHAnsi" w:eastAsiaTheme="minorEastAsia" w:hAnsiTheme="minorHAnsi" w:cstheme="minorBidi"/>
-              <w:noProof/>
-              <w:sz w:val="22"/>
-              <w:szCs w:val="22"/>
-              <w:lang w:eastAsia="ru-RU"/>
-            </w:rPr>
-          </w:pPr>
-          <w:hyperlink w:anchor="_Toc11783203" w:history="1">
-            <w:r>
-              <w:rPr>
-                <w:rStyle w:val="a9"/>
-                <w:noProof/>
-                <w:lang w:val="uk-UA"/>
-              </w:rPr>
-              <w:t>11.1.</w:t>
-            </w:r>
-            <w:r>
-              <w:rPr>
-                <w:rFonts w:asciiTheme="minorHAnsi" w:eastAsiaTheme="minorEastAsia" w:hAnsiTheme="minorHAnsi" w:cstheme="minorBidi"/>
-                <w:noProof/>
-                <w:sz w:val="22"/>
-                <w:szCs w:val="22"/>
-                <w:lang w:eastAsia="ru-RU"/>
-              </w:rPr>
-              <w:tab/>
-            </w:r>
-            <w:r>
-              <w:rPr>
-                <w:rStyle w:val="a9"/>
-                <w:noProof/>
-                <w:lang w:val="uk-UA"/>
-              </w:rPr>
-              <w:t>Засоби реалізації</w:t>
-            </w:r>
-            <w:r>
-              <w:rPr>
-                <w:noProof/>
-                <w:webHidden/>
-              </w:rPr>
-              <w:tab/>
-            </w:r>
-            <w:r>
-              <w:rPr>
-                <w:noProof/>
-                <w:webHidden/>
-              </w:rPr>
-              <w:fldChar w:fldCharType="begin"/>
-            </w:r>
-            <w:r>
-              <w:rPr>
-                <w:noProof/>
-                <w:webHidden/>
-              </w:rPr>
-              <w:instrText xml:space="preserve"> PAGEREF _Toc11783203 \h </w:instrText>
-            </w:r>
-            <w:r>
-              <w:rPr>
-                <w:noProof/>
-                <w:webHidden/>
-              </w:rPr>
-            </w:r>
-            <w:r>
-              <w:rPr>
-                <w:noProof/>
-                <w:webHidden/>
-              </w:rPr>
-              <w:fldChar w:fldCharType="separate"/>
-            </w:r>
-            <w:r>
-              <w:rPr>
-                <w:noProof/>
-                <w:webHidden/>
-              </w:rPr>
-              <w:t>17</w:t>
-            </w:r>
-            <w:r>
-              <w:rPr>
-                <w:noProof/>
-                <w:webHidden/>
-              </w:rPr>
-              <w:fldChar w:fldCharType="end"/>
-            </w:r>
-          </w:hyperlink>
-        </w:p>
-        <w:p>
-          <w:pPr>
-            <w:pStyle w:val="21"/>
-            <w:tabs>
-              <w:tab w:val="left" w:pos="1766"/>
-              <w:tab w:val="right" w:leader="dot" w:pos="9628"/>
-            </w:tabs>
-            <w:rPr>
-              <w:rFonts w:asciiTheme="minorHAnsi" w:eastAsiaTheme="minorEastAsia" w:hAnsiTheme="minorHAnsi" w:cstheme="minorBidi"/>
-              <w:noProof/>
-              <w:sz w:val="22"/>
-              <w:szCs w:val="22"/>
-              <w:lang w:eastAsia="ru-RU"/>
-            </w:rPr>
-          </w:pPr>
-          <w:hyperlink w:anchor="_Toc11783204" w:history="1">
-            <w:r>
-              <w:rPr>
-                <w:rStyle w:val="a9"/>
-                <w:noProof/>
-                <w:lang w:val="uk-UA"/>
-              </w:rPr>
-              <w:t>11.2.</w:t>
-            </w:r>
-            <w:r>
-              <w:rPr>
-                <w:rFonts w:asciiTheme="minorHAnsi" w:eastAsiaTheme="minorEastAsia" w:hAnsiTheme="minorHAnsi" w:cstheme="minorBidi"/>
-                <w:noProof/>
-                <w:sz w:val="22"/>
-                <w:szCs w:val="22"/>
-                <w:lang w:eastAsia="ru-RU"/>
-              </w:rPr>
-              <w:tab/>
-            </w:r>
-            <w:r>
-              <w:rPr>
-                <w:rStyle w:val="a9"/>
-                <w:noProof/>
-                <w:lang w:val="uk-UA"/>
-              </w:rPr>
-              <w:t>Модулі і алгоритми</w:t>
-            </w:r>
-            <w:r>
-              <w:rPr>
-                <w:noProof/>
-                <w:webHidden/>
-              </w:rPr>
-              <w:tab/>
-            </w:r>
-            <w:r>
-              <w:rPr>
-                <w:noProof/>
-                <w:webHidden/>
-              </w:rPr>
-              <w:fldChar w:fldCharType="begin"/>
-            </w:r>
-            <w:r>
-              <w:rPr>
-                <w:noProof/>
-                <w:webHidden/>
-              </w:rPr>
-              <w:instrText xml:space="preserve"> PAGEREF _Toc11783204 \h </w:instrText>
-            </w:r>
-            <w:r>
-              <w:rPr>
-                <w:noProof/>
-                <w:webHidden/>
-              </w:rPr>
-            </w:r>
-            <w:r>
-              <w:rPr>
-                <w:noProof/>
-                <w:webHidden/>
-              </w:rPr>
-              <w:fldChar w:fldCharType="separate"/>
-            </w:r>
-            <w:r>
-              <w:rPr>
-                <w:noProof/>
-                <w:webHidden/>
-              </w:rPr>
-              <w:t>17</w:t>
-            </w:r>
-            <w:r>
-              <w:rPr>
-                <w:noProof/>
-                <w:webHidden/>
-              </w:rPr>
-              <w:fldChar w:fldCharType="end"/>
-            </w:r>
-          </w:hyperlink>
-        </w:p>
-        <w:p>
-          <w:pPr>
-            <w:pStyle w:val="21"/>
-            <w:tabs>
-              <w:tab w:val="left" w:pos="1766"/>
-              <w:tab w:val="right" w:leader="dot" w:pos="9628"/>
-            </w:tabs>
-            <w:rPr>
-              <w:rFonts w:asciiTheme="minorHAnsi" w:eastAsiaTheme="minorEastAsia" w:hAnsiTheme="minorHAnsi" w:cstheme="minorBidi"/>
-              <w:noProof/>
-              <w:sz w:val="22"/>
-              <w:szCs w:val="22"/>
-              <w:lang w:eastAsia="ru-RU"/>
-            </w:rPr>
-          </w:pPr>
-          <w:hyperlink w:anchor="_Toc11783205" w:history="1">
-            <w:r>
-              <w:rPr>
-                <w:rStyle w:val="a9"/>
-                <w:noProof/>
-                <w:lang w:val="uk-UA"/>
-              </w:rPr>
-              <w:t>11.3.</w:t>
-            </w:r>
-            <w:r>
-              <w:rPr>
-                <w:rFonts w:asciiTheme="minorHAnsi" w:eastAsiaTheme="minorEastAsia" w:hAnsiTheme="minorHAnsi" w:cstheme="minorBidi"/>
-                <w:noProof/>
-                <w:sz w:val="22"/>
-                <w:szCs w:val="22"/>
-                <w:lang w:eastAsia="ru-RU"/>
-              </w:rPr>
-              <w:tab/>
-            </w:r>
-            <w:r>
-              <w:rPr>
-                <w:rStyle w:val="a9"/>
-                <w:noProof/>
-                <w:lang w:val="uk-UA"/>
-              </w:rPr>
-              <w:t>Структури даних</w:t>
-            </w:r>
-            <w:r>
-              <w:rPr>
-                <w:noProof/>
-                <w:webHidden/>
-              </w:rPr>
-              <w:tab/>
-            </w:r>
-            <w:r>
-              <w:rPr>
-                <w:noProof/>
-                <w:webHidden/>
-              </w:rPr>
-              <w:fldChar w:fldCharType="begin"/>
-            </w:r>
-            <w:r>
-              <w:rPr>
-                <w:noProof/>
-                <w:webHidden/>
-              </w:rPr>
-              <w:instrText xml:space="preserve"> PAGEREF _Toc11783205 \h </w:instrText>
-            </w:r>
-            <w:r>
-              <w:rPr>
-                <w:noProof/>
-                <w:webHidden/>
-              </w:rPr>
-            </w:r>
-            <w:r>
-              <w:rPr>
-                <w:noProof/>
-                <w:webHidden/>
-              </w:rPr>
-              <w:fldChar w:fldCharType="separate"/>
-            </w:r>
-            <w:r>
-              <w:rPr>
-                <w:noProof/>
-                <w:webHidden/>
-              </w:rPr>
-              <w:t>17</w:t>
-            </w:r>
-            <w:r>
-              <w:rPr>
-                <w:noProof/>
-                <w:webHidden/>
-              </w:rPr>
-              <w:fldChar w:fldCharType="end"/>
-            </w:r>
-          </w:hyperlink>
-        </w:p>
-        <w:p>
-          <w:pPr>
-            <w:pStyle w:val="21"/>
-            <w:tabs>
-              <w:tab w:val="left" w:pos="1766"/>
-              <w:tab w:val="right" w:leader="dot" w:pos="9628"/>
-            </w:tabs>
-            <w:rPr>
-              <w:rFonts w:asciiTheme="minorHAnsi" w:eastAsiaTheme="minorEastAsia" w:hAnsiTheme="minorHAnsi" w:cstheme="minorBidi"/>
-              <w:noProof/>
-              <w:sz w:val="22"/>
-              <w:szCs w:val="22"/>
-              <w:lang w:eastAsia="ru-RU"/>
-            </w:rPr>
-          </w:pPr>
-          <w:hyperlink w:anchor="_Toc11783206" w:history="1">
-            <w:r>
-              <w:rPr>
-                <w:rStyle w:val="a9"/>
-                <w:noProof/>
-                <w:lang w:val="uk-UA"/>
-              </w:rPr>
-              <w:t>11.4.</w:t>
-            </w:r>
-            <w:r>
-              <w:rPr>
-                <w:rFonts w:asciiTheme="minorHAnsi" w:eastAsiaTheme="minorEastAsia" w:hAnsiTheme="minorHAnsi" w:cstheme="minorBidi"/>
-                <w:noProof/>
-                <w:sz w:val="22"/>
-                <w:szCs w:val="22"/>
-                <w:lang w:eastAsia="ru-RU"/>
-              </w:rPr>
-              <w:tab/>
-            </w:r>
-            <w:r>
-              <w:rPr>
-                <w:rStyle w:val="a9"/>
-                <w:noProof/>
-                <w:lang w:val="uk-UA"/>
-              </w:rPr>
-              <w:t>Проект інтерфейсу</w:t>
-            </w:r>
-            <w:r>
-              <w:rPr>
-                <w:noProof/>
-                <w:webHidden/>
-              </w:rPr>
-              <w:tab/>
-            </w:r>
-            <w:r>
-              <w:rPr>
-                <w:noProof/>
-                <w:webHidden/>
-              </w:rPr>
-              <w:fldChar w:fldCharType="begin"/>
-            </w:r>
-            <w:r>
-              <w:rPr>
-                <w:noProof/>
-                <w:webHidden/>
-              </w:rPr>
-              <w:instrText xml:space="preserve"> PAGEREF _Toc11783206 \h </w:instrText>
-            </w:r>
-            <w:r>
-              <w:rPr>
-                <w:noProof/>
-                <w:webHidden/>
-              </w:rPr>
-            </w:r>
-            <w:r>
-              <w:rPr>
-                <w:noProof/>
-                <w:webHidden/>
-              </w:rPr>
-              <w:fldChar w:fldCharType="separate"/>
-            </w:r>
-            <w:r>
-              <w:rPr>
-                <w:noProof/>
-                <w:webHidden/>
-              </w:rPr>
-              <w:t>17</w:t>
-            </w:r>
-            <w:r>
-              <w:rPr>
-                <w:noProof/>
-                <w:webHidden/>
-              </w:rPr>
-              <w:fldChar w:fldCharType="end"/>
-            </w:r>
-          </w:hyperlink>
-        </w:p>
-        <w:p>
-          <w:pPr>
-            <w:pStyle w:val="21"/>
-            <w:tabs>
-              <w:tab w:val="left" w:pos="1766"/>
-              <w:tab w:val="right" w:leader="dot" w:pos="9628"/>
-            </w:tabs>
-            <w:rPr>
-              <w:rFonts w:asciiTheme="minorHAnsi" w:eastAsiaTheme="minorEastAsia" w:hAnsiTheme="minorHAnsi" w:cstheme="minorBidi"/>
-              <w:noProof/>
-              <w:sz w:val="22"/>
-              <w:szCs w:val="22"/>
-              <w:lang w:eastAsia="ru-RU"/>
-            </w:rPr>
-          </w:pPr>
-          <w:hyperlink w:anchor="_Toc11783207" w:history="1">
-            <w:r>
-              <w:rPr>
-                <w:rStyle w:val="a9"/>
-                <w:noProof/>
-                <w:lang w:val="uk-UA"/>
-              </w:rPr>
-              <w:t>11.5.</w:t>
-            </w:r>
-            <w:r>
-              <w:rPr>
-                <w:rFonts w:asciiTheme="minorHAnsi" w:eastAsiaTheme="minorEastAsia" w:hAnsiTheme="minorHAnsi" w:cstheme="minorBidi"/>
-                <w:noProof/>
-                <w:sz w:val="22"/>
-                <w:szCs w:val="22"/>
-                <w:lang w:eastAsia="ru-RU"/>
-              </w:rPr>
-              <w:tab/>
-            </w:r>
-            <w:r>
-              <w:rPr>
-                <w:rStyle w:val="a9"/>
-                <w:noProof/>
-                <w:lang w:val="uk-UA"/>
-              </w:rPr>
-              <w:t>Реалізація і тестування</w:t>
-            </w:r>
-            <w:r>
-              <w:rPr>
-                <w:noProof/>
-                <w:webHidden/>
-              </w:rPr>
-              <w:tab/>
-            </w:r>
-            <w:r>
-              <w:rPr>
-                <w:noProof/>
-                <w:webHidden/>
-              </w:rPr>
-              <w:fldChar w:fldCharType="begin"/>
-            </w:r>
-            <w:r>
-              <w:rPr>
-                <w:noProof/>
-                <w:webHidden/>
-              </w:rPr>
-              <w:instrText xml:space="preserve"> PAGEREF _Toc11783207 \h </w:instrText>
-            </w:r>
-            <w:r>
-              <w:rPr>
-                <w:noProof/>
-                <w:webHidden/>
-              </w:rPr>
-            </w:r>
-            <w:r>
-              <w:rPr>
-                <w:noProof/>
-                <w:webHidden/>
-              </w:rPr>
-              <w:fldChar w:fldCharType="separate"/>
-            </w:r>
-            <w:r>
-              <w:rPr>
-                <w:noProof/>
-                <w:webHidden/>
-              </w:rPr>
-              <w:t>17</w:t>
+              <w:t>21</w:t>
             </w:r>
             <w:r>
               <w:rPr>
@@ -4074,14 +3970,14 @@
               <w:lang w:eastAsia="ru-RU"/>
             </w:rPr>
           </w:pPr>
-          <w:hyperlink w:anchor="_Toc11783208" w:history="1">
+          <w:hyperlink w:anchor="_Toc11845969" w:history="1">
             <w:r>
               <w:rPr>
                 <w:rStyle w:val="a9"/>
                 <w:noProof/>
                 <w:lang w:val="uk-UA"/>
               </w:rPr>
-              <w:t>12.</w:t>
+              <w:t>13.</w:t>
             </w:r>
             <w:r>
               <w:rPr>
@@ -4099,7 +3995,7 @@
                 <w:noProof/>
                 <w:lang w:val="uk-UA"/>
               </w:rPr>
-              <w:t>Висновки</w:t>
+              <w:t>Список літератури</w:t>
             </w:r>
             <w:r>
               <w:rPr>
@@ -4120,7 +4016,7 @@
                 <w:noProof/>
                 <w:webHidden/>
               </w:rPr>
-              <w:instrText xml:space="preserve"> PAGEREF _Toc11783208 \h </w:instrText>
+              <w:instrText xml:space="preserve"> PAGEREF _Toc11845969 \h </w:instrText>
             </w:r>
             <w:r>
               <w:rPr>
@@ -4140,7 +4036,7 @@
                 <w:noProof/>
                 <w:webHidden/>
               </w:rPr>
-              <w:t>18</w:t>
+              <w:t>22</w:t>
             </w:r>
             <w:r>
               <w:rPr>
@@ -4166,14 +4062,14 @@
               <w:lang w:eastAsia="ru-RU"/>
             </w:rPr>
           </w:pPr>
-          <w:hyperlink w:anchor="_Toc11783209" w:history="1">
+          <w:hyperlink w:anchor="_Toc11845970" w:history="1">
             <w:r>
               <w:rPr>
                 <w:rStyle w:val="a9"/>
                 <w:noProof/>
                 <w:lang w:val="uk-UA"/>
               </w:rPr>
-              <w:t>13.</w:t>
+              <w:t>14.</w:t>
             </w:r>
             <w:r>
               <w:rPr>
@@ -4191,7 +4087,7 @@
                 <w:noProof/>
                 <w:lang w:val="uk-UA"/>
               </w:rPr>
-              <w:t>Список літератури</w:t>
+              <w:t>Додатки</w:t>
             </w:r>
             <w:r>
               <w:rPr>
@@ -4212,7 +4108,7 @@
                 <w:noProof/>
                 <w:webHidden/>
               </w:rPr>
-              <w:instrText xml:space="preserve"> PAGEREF _Toc11783209 \h </w:instrText>
+              <w:instrText xml:space="preserve"> PAGEREF _Toc11845970 \h </w:instrText>
             </w:r>
             <w:r>
               <w:rPr>
@@ -4232,99 +4128,7 @@
                 <w:noProof/>
                 <w:webHidden/>
               </w:rPr>
-              <w:t>19</w:t>
-            </w:r>
-            <w:r>
-              <w:rPr>
-                <w:noProof/>
-                <w:webHidden/>
-              </w:rPr>
-              <w:fldChar w:fldCharType="end"/>
-            </w:r>
-          </w:hyperlink>
-        </w:p>
-        <w:p>
-          <w:pPr>
-            <w:pStyle w:val="11"/>
-            <w:tabs>
-              <w:tab w:val="left" w:pos="1320"/>
-              <w:tab w:val="right" w:leader="dot" w:pos="9628"/>
-            </w:tabs>
-            <w:rPr>
-              <w:rFonts w:asciiTheme="minorHAnsi" w:eastAsiaTheme="minorEastAsia" w:hAnsiTheme="minorHAnsi" w:cstheme="minorBidi"/>
-              <w:noProof/>
-              <w:sz w:val="22"/>
-              <w:szCs w:val="22"/>
-              <w:lang w:eastAsia="ru-RU"/>
-            </w:rPr>
-          </w:pPr>
-          <w:hyperlink w:anchor="_Toc11783210" w:history="1">
-            <w:r>
-              <w:rPr>
-                <w:rStyle w:val="a9"/>
-                <w:noProof/>
-                <w:lang w:val="uk-UA"/>
-              </w:rPr>
-              <w:t>14.</w:t>
-            </w:r>
-            <w:r>
-              <w:rPr>
-                <w:rFonts w:asciiTheme="minorHAnsi" w:eastAsiaTheme="minorEastAsia" w:hAnsiTheme="minorHAnsi" w:cstheme="minorBidi"/>
-                <w:noProof/>
-                <w:sz w:val="22"/>
-                <w:szCs w:val="22"/>
-                <w:lang w:eastAsia="ru-RU"/>
-              </w:rPr>
-              <w:tab/>
-            </w:r>
-            <w:r>
-              <w:rPr>
-                <w:rStyle w:val="a9"/>
-                <w:noProof/>
-                <w:lang w:val="uk-UA"/>
-              </w:rPr>
-              <w:t>Додатки</w:t>
-            </w:r>
-            <w:r>
-              <w:rPr>
-                <w:noProof/>
-                <w:webHidden/>
-              </w:rPr>
-              <w:tab/>
-            </w:r>
-            <w:r>
-              <w:rPr>
-                <w:noProof/>
-                <w:webHidden/>
-              </w:rPr>
-              <w:fldChar w:fldCharType="begin"/>
-            </w:r>
-            <w:r>
-              <w:rPr>
-                <w:noProof/>
-                <w:webHidden/>
-              </w:rPr>
-              <w:instrText xml:space="preserve"> PAGEREF _Toc11783210 \h </w:instrText>
-            </w:r>
-            <w:r>
-              <w:rPr>
-                <w:noProof/>
-                <w:webHidden/>
-              </w:rPr>
-            </w:r>
-            <w:r>
-              <w:rPr>
-                <w:noProof/>
-                <w:webHidden/>
-              </w:rPr>
-              <w:fldChar w:fldCharType="separate"/>
-            </w:r>
-            <w:r>
-              <w:rPr>
-                <w:noProof/>
-                <w:webHidden/>
-              </w:rPr>
-              <w:t>20</w:t>
+              <w:t>23</w:t>
             </w:r>
             <w:r>
               <w:rPr>
@@ -4373,7 +4177,7 @@
           <w:lang w:val="uk-UA"/>
         </w:rPr>
       </w:pPr>
-      <w:bookmarkStart w:id="3" w:name="_Toc11783175"/>
+      <w:bookmarkStart w:id="4" w:name="_Toc11845937"/>
       <w:r>
         <w:rPr>
           <w:lang w:val="uk-UA"/>
@@ -4381,7 +4185,7 @@
         <w:lastRenderedPageBreak/>
         <w:t>Вступ</w:t>
       </w:r>
-      <w:bookmarkEnd w:id="3"/>
+      <w:bookmarkEnd w:id="4"/>
     </w:p>
     <w:p>
       <w:pPr>
@@ -4429,14 +4233,14 @@
           <w:lang w:val="uk-UA"/>
         </w:rPr>
       </w:pPr>
-      <w:bookmarkStart w:id="4" w:name="_Toc11783176"/>
+      <w:bookmarkStart w:id="5" w:name="_Toc11845938"/>
       <w:r>
         <w:rPr>
           <w:lang w:val="uk-UA"/>
         </w:rPr>
         <w:t>Глосарій</w:t>
       </w:r>
-      <w:bookmarkEnd w:id="4"/>
+      <w:bookmarkEnd w:id="5"/>
     </w:p>
     <w:p>
       <w:pPr>
@@ -4675,7 +4479,7 @@
           <w:lang w:val="uk-UA"/>
         </w:rPr>
       </w:pPr>
-      <w:bookmarkStart w:id="5" w:name="_Toc11783177"/>
+      <w:bookmarkStart w:id="6" w:name="_Toc11845939"/>
       <w:r>
         <w:rPr>
           <w:lang w:val="uk-UA"/>
@@ -4683,17 +4487,17 @@
         <w:lastRenderedPageBreak/>
         <w:t>Опис наочної області</w:t>
       </w:r>
-      <w:bookmarkEnd w:id="5"/>
+      <w:bookmarkEnd w:id="6"/>
     </w:p>
     <w:p>
       <w:pPr>
         <w:pStyle w:val="3"/>
       </w:pPr>
-      <w:bookmarkStart w:id="6" w:name="_Toc11783178"/>
+      <w:bookmarkStart w:id="7" w:name="_Toc11845940"/>
       <w:r>
         <w:t>Дослідницька проблема</w:t>
       </w:r>
-      <w:bookmarkEnd w:id="6"/>
+      <w:bookmarkEnd w:id="7"/>
     </w:p>
     <w:p>
       <w:pPr>
@@ -4702,14 +4506,34 @@
           <w:lang w:val="uk-UA"/>
         </w:rPr>
       </w:pPr>
-      <w:bookmarkStart w:id="7" w:name="_Toc11783179"/>
+      <w:bookmarkStart w:id="8" w:name="_Toc11845941"/>
       <w:r>
         <w:rPr>
           <w:lang w:val="uk-UA"/>
         </w:rPr>
         <w:t>Постановка задачі</w:t>
       </w:r>
-      <w:bookmarkEnd w:id="7"/>
+      <w:bookmarkEnd w:id="8"/>
+      <w:r>
+        <w:rPr>
+          <w:lang w:val="uk-UA"/>
+        </w:rPr>
+        <w:t xml:space="preserve"> (Укоротить, </w:t>
+      </w:r>
+      <w:proofErr w:type="spellStart"/>
+      <w:r>
+        <w:rPr>
+          <w:lang w:val="uk-UA"/>
+        </w:rPr>
+        <w:t>переформулировать</w:t>
+      </w:r>
+      <w:proofErr w:type="spellEnd"/>
+      <w:r>
+        <w:rPr>
+          <w:lang w:val="uk-UA"/>
+        </w:rPr>
+        <w:t>)</w:t>
+      </w:r>
     </w:p>
     <w:p>
       <w:pPr>
@@ -5368,24 +5192,30 @@
           <w:lang w:val="uk-UA"/>
         </w:rPr>
       </w:pPr>
-      <w:bookmarkStart w:id="8" w:name="_Toc11783180"/>
+      <w:bookmarkStart w:id="9" w:name="_Toc11845942"/>
       <w:r>
         <w:rPr>
           <w:lang w:val="uk-UA"/>
         </w:rPr>
         <w:t>Огляд існуючих методів рішення</w:t>
       </w:r>
-      <w:bookmarkEnd w:id="8"/>
+      <w:bookmarkEnd w:id="9"/>
     </w:p>
     <w:p>
       <w:pPr>
         <w:pStyle w:val="3"/>
       </w:pPr>
-      <w:bookmarkStart w:id="9" w:name="_Toc11783181"/>
+      <w:bookmarkStart w:id="10" w:name="_Toc11845943"/>
       <w:r>
         <w:t>Аналогічні рішення</w:t>
       </w:r>
-      <w:bookmarkEnd w:id="9"/>
+      <w:bookmarkEnd w:id="10"/>
+      <w:r>
+        <w:rPr>
+          <w:lang w:val="ru-RU"/>
+        </w:rPr>
+        <w:t xml:space="preserve"> (Добавить скриншоты)</w:t>
+      </w:r>
     </w:p>
     <w:p>
       <w:pPr>
@@ -6249,12 +6079,12 @@
       <w:pPr>
         <w:pStyle w:val="3"/>
       </w:pPr>
-      <w:bookmarkStart w:id="10" w:name="_Toc11783182"/>
+      <w:bookmarkStart w:id="11" w:name="_Toc11845944"/>
       <w:r>
         <w:lastRenderedPageBreak/>
         <w:t>Висновок</w:t>
       </w:r>
-      <w:bookmarkEnd w:id="10"/>
+      <w:bookmarkEnd w:id="11"/>
     </w:p>
     <w:p>
       <w:pPr>
@@ -6289,14 +6119,14 @@
           <w:lang w:val="uk-UA"/>
         </w:rPr>
       </w:pPr>
-      <w:bookmarkStart w:id="11" w:name="_Toc11783183"/>
+      <w:bookmarkStart w:id="12" w:name="_Toc11845945"/>
       <w:r>
         <w:rPr>
           <w:lang w:val="uk-UA"/>
         </w:rPr>
         <w:t>План робіт</w:t>
       </w:r>
-      <w:bookmarkEnd w:id="11"/>
+      <w:bookmarkEnd w:id="12"/>
     </w:p>
     <w:p>
       <w:pPr>
@@ -6553,7 +6383,7 @@
           <w:lang w:val="uk-UA"/>
         </w:rPr>
       </w:pPr>
-      <w:bookmarkStart w:id="12" w:name="_Toc11783184"/>
+      <w:bookmarkStart w:id="13" w:name="_Toc11845946"/>
       <w:r>
         <w:rPr>
           <w:lang w:val="uk-UA"/>
@@ -6561,7 +6391,7 @@
         <w:lastRenderedPageBreak/>
         <w:t>Вимоги до оточення</w:t>
       </w:r>
-      <w:bookmarkEnd w:id="12"/>
+      <w:bookmarkEnd w:id="13"/>
     </w:p>
     <w:p>
       <w:pPr>
@@ -6570,14 +6400,14 @@
           <w:lang w:val="uk-UA"/>
         </w:rPr>
       </w:pPr>
-      <w:bookmarkStart w:id="13" w:name="_Toc11783185"/>
+      <w:bookmarkStart w:id="14" w:name="_Toc11845947"/>
       <w:r>
         <w:rPr>
           <w:lang w:val="uk-UA"/>
         </w:rPr>
         <w:t>Вимоги до апаратного забезпечення</w:t>
       </w:r>
-      <w:bookmarkEnd w:id="13"/>
+      <w:bookmarkEnd w:id="14"/>
     </w:p>
     <w:p>
       <w:pPr>
@@ -6960,14 +6790,14 @@
           <w:lang w:val="uk-UA"/>
         </w:rPr>
       </w:pPr>
-      <w:bookmarkStart w:id="14" w:name="_Toc11783186"/>
+      <w:bookmarkStart w:id="15" w:name="_Toc11845948"/>
       <w:r>
         <w:rPr>
           <w:lang w:val="uk-UA"/>
         </w:rPr>
         <w:t>Вимоги до програмного забезпечення</w:t>
       </w:r>
-      <w:bookmarkEnd w:id="14"/>
+      <w:bookmarkEnd w:id="15"/>
     </w:p>
     <w:p>
       <w:pPr>
@@ -6996,14 +6826,14 @@
           <w:lang w:val="uk-UA"/>
         </w:rPr>
       </w:pPr>
-      <w:bookmarkStart w:id="15" w:name="_Toc11783187"/>
+      <w:bookmarkStart w:id="16" w:name="_Toc11845949"/>
       <w:r>
         <w:rPr>
           <w:lang w:val="uk-UA"/>
         </w:rPr>
         <w:t>Вимоги до користувачів</w:t>
       </w:r>
-      <w:bookmarkEnd w:id="15"/>
+      <w:bookmarkEnd w:id="16"/>
     </w:p>
     <w:p>
       <w:pPr>
@@ -7047,7 +6877,7 @@
           <w:lang w:val="uk-UA"/>
         </w:rPr>
       </w:pPr>
-      <w:bookmarkStart w:id="16" w:name="_Toc11783188"/>
+      <w:bookmarkStart w:id="17" w:name="_Toc11845950"/>
       <w:r>
         <w:rPr>
           <w:lang w:val="uk-UA"/>
@@ -7055,7 +6885,7 @@
         <w:lastRenderedPageBreak/>
         <w:t>Архітектура системи</w:t>
       </w:r>
-      <w:bookmarkEnd w:id="16"/>
+      <w:bookmarkEnd w:id="17"/>
     </w:p>
     <w:p>
       <w:pPr>
@@ -7326,8 +7156,8 @@
           <w:lang w:val="uk-UA"/>
         </w:rPr>
       </w:pPr>
-      <w:bookmarkStart w:id="17" w:name="_Toc470084373"/>
-      <w:bookmarkStart w:id="18" w:name="_Toc11783189"/>
+      <w:bookmarkStart w:id="18" w:name="_Toc470084373"/>
+      <w:bookmarkStart w:id="19" w:name="_Toc11845951"/>
       <w:r>
         <w:rPr>
           <w:lang w:val="uk-UA"/>
@@ -7335,8 +7165,42 @@
         <w:lastRenderedPageBreak/>
         <w:t>Варіанти користування</w:t>
       </w:r>
-      <w:bookmarkEnd w:id="17"/>
       <w:bookmarkEnd w:id="18"/>
+      <w:bookmarkEnd w:id="19"/>
+      <w:r>
+        <w:rPr>
+          <w:lang w:val="uk-UA"/>
+        </w:rPr>
+        <w:t xml:space="preserve"> (перенести в </w:t>
+      </w:r>
+      <w:proofErr w:type="spellStart"/>
+      <w:r>
+        <w:rPr>
+          <w:lang w:val="uk-UA"/>
+        </w:rPr>
+        <w:t>функциональные</w:t>
+      </w:r>
+      <w:proofErr w:type="spellEnd"/>
+      <w:r>
+        <w:rPr>
+          <w:lang w:val="uk-UA"/>
+        </w:rPr>
+        <w:t xml:space="preserve"> </w:t>
+      </w:r>
+      <w:proofErr w:type="spellStart"/>
+      <w:r>
+        <w:rPr>
+          <w:lang w:val="uk-UA"/>
+        </w:rPr>
+        <w:t>требования</w:t>
+      </w:r>
+      <w:proofErr w:type="spellEnd"/>
+      <w:r>
+        <w:rPr>
+          <w:lang w:val="uk-UA"/>
+        </w:rPr>
+        <w:t>)</w:t>
+      </w:r>
     </w:p>
     <w:p>
       <w:pPr>
@@ -7463,21 +7327,20 @@
           <w:lang w:val="uk-UA"/>
         </w:rPr>
       </w:pPr>
-      <w:bookmarkStart w:id="19" w:name="_Toc438659868"/>
-      <w:bookmarkStart w:id="20" w:name="_Toc405253242"/>
-      <w:bookmarkStart w:id="21" w:name="_Toc405253092"/>
-      <w:bookmarkStart w:id="22" w:name="_Toc405252601"/>
-      <w:bookmarkStart w:id="23" w:name="_Toc405252313"/>
-      <w:bookmarkStart w:id="24" w:name="_Toc469422999"/>
-      <w:bookmarkStart w:id="25" w:name="_Toc470084374"/>
-      <w:bookmarkStart w:id="26" w:name="_Toc11783190"/>
+      <w:bookmarkStart w:id="20" w:name="_Toc438659868"/>
+      <w:bookmarkStart w:id="21" w:name="_Toc405253242"/>
+      <w:bookmarkStart w:id="22" w:name="_Toc405253092"/>
+      <w:bookmarkStart w:id="23" w:name="_Toc405252601"/>
+      <w:bookmarkStart w:id="24" w:name="_Toc405252313"/>
+      <w:bookmarkStart w:id="25" w:name="_Toc469422999"/>
+      <w:bookmarkStart w:id="26" w:name="_Toc470084374"/>
+      <w:bookmarkStart w:id="27" w:name="_Toc11845952"/>
       <w:r>
         <w:rPr>
           <w:lang w:val="uk-UA"/>
         </w:rPr>
         <w:t>Діаграма класів</w:t>
       </w:r>
-      <w:bookmarkEnd w:id="19"/>
       <w:bookmarkEnd w:id="20"/>
       <w:bookmarkEnd w:id="21"/>
       <w:bookmarkEnd w:id="22"/>
@@ -7485,6 +7348,41 @@
       <w:bookmarkEnd w:id="24"/>
       <w:bookmarkEnd w:id="25"/>
       <w:bookmarkEnd w:id="26"/>
+      <w:bookmarkEnd w:id="27"/>
+      <w:r>
+        <w:rPr>
+          <w:lang w:val="uk-UA"/>
+        </w:rPr>
+        <w:t xml:space="preserve"> (перенести в </w:t>
+      </w:r>
+      <w:proofErr w:type="spellStart"/>
+      <w:r>
+        <w:rPr>
+          <w:lang w:val="uk-UA"/>
+        </w:rPr>
+        <w:t>библиотеку</w:t>
+      </w:r>
+      <w:proofErr w:type="spellEnd"/>
+      <w:r>
+        <w:rPr>
+          <w:lang w:val="uk-UA"/>
+        </w:rPr>
+        <w:t xml:space="preserve"> </w:t>
+      </w:r>
+      <w:proofErr w:type="spellStart"/>
+      <w:r>
+        <w:rPr>
+          <w:lang w:val="uk-UA"/>
+        </w:rPr>
+        <w:t>классов</w:t>
+      </w:r>
+      <w:proofErr w:type="spellEnd"/>
+      <w:r>
+        <w:rPr>
+          <w:lang w:val="uk-UA"/>
+        </w:rPr>
+        <w:t>)</w:t>
+      </w:r>
     </w:p>
     <w:p>
       <w:pPr>
@@ -7576,7 +7474,7 @@
           <w:lang w:val="uk-UA"/>
         </w:rPr>
       </w:pPr>
-      <w:bookmarkStart w:id="27" w:name="_Toc11783191"/>
+      <w:bookmarkStart w:id="28" w:name="_Toc11845953"/>
       <w:r>
         <w:rPr>
           <w:lang w:val="uk-UA"/>
@@ -7584,7 +7482,7 @@
         <w:lastRenderedPageBreak/>
         <w:t>Специфікація даних</w:t>
       </w:r>
-      <w:bookmarkEnd w:id="27"/>
+      <w:bookmarkEnd w:id="28"/>
     </w:p>
     <w:p>
       <w:pPr>
@@ -7593,14 +7491,14 @@
           <w:lang w:val="uk-UA"/>
         </w:rPr>
       </w:pPr>
-      <w:bookmarkStart w:id="28" w:name="_Toc11783192"/>
+      <w:bookmarkStart w:id="29" w:name="_Toc11845954"/>
       <w:r>
         <w:rPr>
           <w:lang w:val="uk-UA"/>
         </w:rPr>
         <w:t>Опис формату та/або структури даних</w:t>
       </w:r>
-      <w:bookmarkEnd w:id="28"/>
+      <w:bookmarkEnd w:id="29"/>
     </w:p>
     <w:p>
       <w:r>
@@ -7632,7 +7530,7 @@
           <w:lang w:val="uk-UA"/>
         </w:rPr>
       </w:pPr>
-      <w:bookmarkStart w:id="29" w:name="_Toc11783195"/>
+      <w:bookmarkStart w:id="30" w:name="_Toc11845955"/>
       <w:r>
         <w:rPr>
           <w:lang w:val="uk-UA"/>
@@ -7640,7 +7538,16 @@
         <w:lastRenderedPageBreak/>
         <w:t>Функціональні вимоги</w:t>
       </w:r>
-      <w:bookmarkEnd w:id="29"/>
+      <w:bookmarkEnd w:id="30"/>
+      <w:r>
+        <w:rPr>
+          <w:lang w:val="en-US"/>
+        </w:rPr>
+        <w:t xml:space="preserve"> (</w:t>
+      </w:r>
+      <w:r>
+        <w:t>Перенести перед 6)</w:t>
+      </w:r>
     </w:p>
     <w:p>
       <w:pPr>
@@ -7649,14 +7556,14 @@
           <w:lang w:val="uk-UA"/>
         </w:rPr>
       </w:pPr>
-      <w:bookmarkStart w:id="30" w:name="_Toc11783196"/>
+      <w:bookmarkStart w:id="31" w:name="_Toc11845956"/>
       <w:r>
         <w:rPr>
           <w:lang w:val="uk-UA"/>
         </w:rPr>
         <w:t>Загальні вимоги</w:t>
       </w:r>
-      <w:bookmarkEnd w:id="30"/>
+      <w:bookmarkEnd w:id="31"/>
     </w:p>
     <w:p>
       <w:pPr>
@@ -7958,7 +7865,13 @@
         <w:rPr>
           <w:lang w:val="uk-UA"/>
         </w:rPr>
-        <w:t xml:space="preserve">процесор, </w:t>
+        <w:t>П</w:t>
+      </w:r>
+      <w:r>
+        <w:rPr>
+          <w:lang w:val="uk-UA"/>
+        </w:rPr>
+        <w:t xml:space="preserve">роцесор, </w:t>
       </w:r>
     </w:p>
     <w:p>
@@ -7976,7 +7889,13 @@
         <w:rPr>
           <w:lang w:val="uk-UA"/>
         </w:rPr>
-        <w:t xml:space="preserve">оперативна пам'ять, </w:t>
+        <w:t>О</w:t>
+      </w:r>
+      <w:r>
+        <w:rPr>
+          <w:lang w:val="uk-UA"/>
+        </w:rPr>
+        <w:t xml:space="preserve">перативна пам'ять, </w:t>
       </w:r>
     </w:p>
     <w:p>
@@ -7995,7 +7914,19 @@
         <w:rPr>
           <w:lang w:val="uk-UA"/>
         </w:rPr>
-        <w:t>відеосистемі</w:t>
+        <w:t>В</w:t>
+      </w:r>
+      <w:r>
+        <w:rPr>
+          <w:lang w:val="uk-UA"/>
+        </w:rPr>
+        <w:t>ідеосистем</w:t>
+      </w:r>
+      <w:r>
+        <w:rPr>
+          <w:lang w:val="uk-UA"/>
+        </w:rPr>
+        <w:t>а</w:t>
       </w:r>
       <w:proofErr w:type="spellEnd"/>
       <w:r>
@@ -8020,7 +7951,13 @@
         <w:rPr>
           <w:lang w:val="uk-UA"/>
         </w:rPr>
-        <w:t>диск,</w:t>
+        <w:t>Логічні розділи</w:t>
+      </w:r>
+      <w:r>
+        <w:rPr>
+          <w:lang w:val="uk-UA"/>
+        </w:rPr>
+        <w:t>,</w:t>
       </w:r>
     </w:p>
     <w:p>
@@ -8038,7 +7975,25 @@
         <w:rPr>
           <w:lang w:val="uk-UA"/>
         </w:rPr>
-        <w:t xml:space="preserve">шині PCI, </w:t>
+        <w:t>Ш</w:t>
+      </w:r>
+      <w:r>
+        <w:rPr>
+          <w:lang w:val="uk-UA"/>
+        </w:rPr>
+        <w:t>ин</w:t>
+      </w:r>
+      <w:r>
+        <w:rPr>
+          <w:lang w:val="uk-UA"/>
+        </w:rPr>
+        <w:t>а</w:t>
+      </w:r>
+      <w:r>
+        <w:rPr>
+          <w:lang w:val="uk-UA"/>
+        </w:rPr>
+        <w:t xml:space="preserve"> PCI, </w:t>
       </w:r>
     </w:p>
     <w:p>
@@ -8136,7 +8091,7 @@
           <w:lang w:val="uk-UA"/>
         </w:rPr>
       </w:pPr>
-      <w:bookmarkStart w:id="31" w:name="_Toc11783197"/>
+      <w:bookmarkStart w:id="32" w:name="_Toc11845957"/>
       <w:r>
         <w:rPr>
           <w:lang w:val="uk-UA"/>
@@ -8150,7 +8105,7 @@
         </w:rPr>
         <w:t>класів</w:t>
       </w:r>
-      <w:bookmarkEnd w:id="31"/>
+      <w:bookmarkEnd w:id="32"/>
     </w:p>
     <w:p>
       <w:pPr>
@@ -8177,14 +8132,12 @@
         </w:rPr>
         <w:t xml:space="preserve">точка входу до програми, виводить користувацький </w:t>
       </w:r>
-      <w:proofErr w:type="spellStart"/>
-      <w:r>
-        <w:rPr>
-          <w:lang w:val="uk-UA"/>
-        </w:rPr>
-        <w:t>інтерфей</w:t>
-      </w:r>
-      <w:proofErr w:type="spellEnd"/>
+      <w:r>
+        <w:rPr>
+          <w:lang w:val="uk-UA"/>
+        </w:rPr>
+        <w:t>інтерфейс</w:t>
+      </w:r>
       <w:r>
         <w:rPr>
           <w:lang w:val="uk-UA"/>
@@ -8258,14 +8211,12 @@
         </w:rPr>
         <w:t xml:space="preserve">базовий клас для обробників інформації </w:t>
       </w:r>
-      <w:proofErr w:type="spellStart"/>
-      <w:r>
-        <w:rPr>
-          <w:lang w:val="uk-UA"/>
-        </w:rPr>
-        <w:t>роздилів</w:t>
-      </w:r>
-      <w:proofErr w:type="spellEnd"/>
+      <w:r>
+        <w:rPr>
+          <w:lang w:val="uk-UA"/>
+        </w:rPr>
+        <w:t>розділів</w:t>
+      </w:r>
       <w:r>
         <w:rPr>
           <w:lang w:val="uk-UA"/>
@@ -8538,12 +8489,10 @@
       <w:r>
         <w:rPr>
           <w:b/>
-          <w:lang w:val="en-US"/>
+          <w:lang w:val="uk-UA"/>
         </w:rPr>
         <w:t xml:space="preserve"> </w:t>
       </w:r>
-      <w:bookmarkStart w:id="32" w:name="_GoBack"/>
-      <w:bookmarkEnd w:id="32"/>
       <w:r>
         <w:rPr>
           <w:lang w:val="uk-UA"/>
@@ -8620,7 +8569,7 @@
           <w:lang w:val="uk-UA"/>
         </w:rPr>
       </w:pPr>
-      <w:bookmarkStart w:id="33" w:name="_Toc11783198"/>
+      <w:bookmarkStart w:id="33" w:name="_Toc11845958"/>
       <w:r>
         <w:rPr>
           <w:lang w:val="uk-UA"/>
@@ -8636,6 +8585,24 @@
           <w:lang w:val="uk-UA"/>
         </w:rPr>
       </w:pPr>
+      <w:r>
+        <w:rPr>
+          <w:lang w:val="en-US"/>
+        </w:rPr>
+        <w:t>Windows</w:t>
+      </w:r>
+      <w:r>
+        <w:rPr>
+          <w:lang w:val="uk-UA"/>
+        </w:rPr>
+        <w:t>-</w:t>
+      </w:r>
+      <w:r>
+        <w:rPr>
+          <w:lang w:val="uk-UA"/>
+        </w:rPr>
+        <w:t>інтерфейс що надає користувачу змогу перемикатися між різни розділами та переглядати наявну інформацію</w:t>
+      </w:r>
     </w:p>
     <w:p>
       <w:pPr>
@@ -8666,7 +8633,7 @@
           <w:lang w:val="uk-UA"/>
         </w:rPr>
       </w:pPr>
-      <w:bookmarkStart w:id="34" w:name="_Toc11783199"/>
+      <w:bookmarkStart w:id="34" w:name="_Toc11845959"/>
       <w:r>
         <w:rPr>
           <w:lang w:val="uk-UA"/>
@@ -8683,7 +8650,7 @@
           <w:lang w:val="uk-UA"/>
         </w:rPr>
       </w:pPr>
-      <w:bookmarkStart w:id="35" w:name="_Toc11783200"/>
+      <w:bookmarkStart w:id="35" w:name="_Toc11845960"/>
       <w:r>
         <w:rPr>
           <w:lang w:val="uk-UA"/>
@@ -8694,12 +8661,25 @@
     </w:p>
     <w:p>
       <w:pPr>
+        <w:rPr>
+          <w:lang w:val="uk-UA"/>
+        </w:rPr>
+      </w:pPr>
+      <w:r>
+        <w:rPr>
+          <w:lang w:val="uk-UA"/>
+        </w:rPr>
+        <w:t>Програмний застосунок повинен відображати дійсну інформацію про стан системи, наявні компоненти та програмне забезпечення.</w:t>
+      </w:r>
+    </w:p>
+    <w:p>
+      <w:pPr>
         <w:pStyle w:val="2"/>
         <w:rPr>
           <w:lang w:val="uk-UA"/>
         </w:rPr>
       </w:pPr>
-      <w:bookmarkStart w:id="36" w:name="_Toc11783201"/>
+      <w:bookmarkStart w:id="36" w:name="_Toc11845961"/>
       <w:r>
         <w:rPr>
           <w:lang w:val="uk-UA"/>
@@ -8707,6 +8687,25 @@
         <w:t>Вимоги до продуктивності</w:t>
       </w:r>
       <w:bookmarkEnd w:id="36"/>
+    </w:p>
+    <w:p>
+      <w:pPr>
+        <w:rPr>
+          <w:lang w:val="uk-UA"/>
+        </w:rPr>
+      </w:pPr>
+      <w:r>
+        <w:rPr>
+          <w:lang w:val="uk-UA"/>
+        </w:rPr>
+        <w:t xml:space="preserve">Перемикання між розділами не повинне викликати </w:t>
+      </w:r>
+      <w:r>
+        <w:rPr>
+          <w:lang w:val="uk-UA"/>
+        </w:rPr>
+        <w:t>затримку у відображанні інформації розділу.</w:t>
+      </w:r>
     </w:p>
     <w:p>
       <w:pPr>
@@ -8744,7 +8743,7 @@
           <w:lang w:val="uk-UA"/>
         </w:rPr>
       </w:pPr>
-      <w:bookmarkStart w:id="37" w:name="_Toc11783202"/>
+      <w:bookmarkStart w:id="37" w:name="_Toc11845962"/>
       <w:r>
         <w:rPr>
           <w:lang w:val="uk-UA"/>
@@ -8761,7 +8760,7 @@
           <w:lang w:val="uk-UA"/>
         </w:rPr>
       </w:pPr>
-      <w:bookmarkStart w:id="38" w:name="_Toc11783203"/>
+      <w:bookmarkStart w:id="38" w:name="_Toc11845963"/>
       <w:r>
         <w:rPr>
           <w:lang w:val="uk-UA"/>
@@ -8771,13 +8770,116 @@
       <w:bookmarkEnd w:id="38"/>
     </w:p>
     <w:p>
+      <w:r>
+        <w:rPr>
+          <w:lang w:val="uk-UA"/>
+        </w:rPr>
+        <w:t xml:space="preserve">Розробка велась  у середі розробки </w:t>
+      </w:r>
+      <w:r>
+        <w:rPr>
+          <w:lang w:val="en-US"/>
+        </w:rPr>
+        <w:t>Visual</w:t>
+      </w:r>
+      <w:r>
+        <w:t xml:space="preserve"> </w:t>
+      </w:r>
+      <w:r>
+        <w:rPr>
+          <w:lang w:val="en-US"/>
+        </w:rPr>
+        <w:t>Studio</w:t>
+      </w:r>
+      <w:r>
+        <w:t xml:space="preserve"> 2017</w:t>
+      </w:r>
+      <w:r>
+        <w:rPr>
+          <w:lang w:val="uk-UA"/>
+        </w:rPr>
+        <w:t xml:space="preserve">. Графічний інтерфейс був збудований за допомогою бібліотеки </w:t>
+      </w:r>
+      <w:r>
+        <w:rPr>
+          <w:lang w:val="en-US"/>
+        </w:rPr>
+        <w:t>VS</w:t>
+      </w:r>
+      <w:r>
+        <w:rPr>
+          <w:lang w:val="uk-UA"/>
+        </w:rPr>
+        <w:t xml:space="preserve"> </w:t>
+      </w:r>
+      <w:r>
+        <w:rPr>
+          <w:lang w:val="en-US"/>
+        </w:rPr>
+        <w:t>Qt</w:t>
+      </w:r>
+      <w:r>
+        <w:rPr>
+          <w:lang w:val="uk-UA"/>
+        </w:rPr>
+        <w:t xml:space="preserve"> </w:t>
+      </w:r>
+      <w:r>
+        <w:rPr>
+          <w:lang w:val="en-US"/>
+        </w:rPr>
+        <w:t>Tools</w:t>
+      </w:r>
+      <w:r>
+        <w:rPr>
+          <w:lang w:val="uk-UA"/>
+        </w:rPr>
+        <w:t xml:space="preserve"> </w:t>
+      </w:r>
+      <w:r>
+        <w:rPr>
+          <w:lang w:val="uk-UA"/>
+        </w:rPr>
+        <w:t xml:space="preserve">та графічного редактору середи розробки </w:t>
+      </w:r>
+      <w:r>
+        <w:rPr>
+          <w:lang w:val="en-US"/>
+        </w:rPr>
+        <w:t>Qt</w:t>
+      </w:r>
+      <w:r>
+        <w:t>.</w:t>
+      </w:r>
+    </w:p>
+    <w:p>
+      <w:pPr>
+        <w:rPr>
+          <w:lang w:val="uk-UA"/>
+        </w:rPr>
+      </w:pPr>
+      <w:r>
+        <w:rPr>
+          <w:lang w:val="uk-UA"/>
+        </w:rPr>
+        <w:t>Мова програмування – С++</w:t>
+      </w:r>
+    </w:p>
+    <w:p>
+      <w:pPr>
+        <w:rPr>
+          <w:lang w:val="uk-UA"/>
+        </w:rPr>
+      </w:pPr>
+    </w:p>
+    <w:p>
       <w:pPr>
         <w:pStyle w:val="2"/>
         <w:rPr>
           <w:lang w:val="uk-UA"/>
         </w:rPr>
       </w:pPr>
-      <w:bookmarkStart w:id="39" w:name="_Toc11783204"/>
+      <w:bookmarkStart w:id="39" w:name="_Toc11845964"/>
       <w:r>
         <w:rPr>
           <w:lang w:val="uk-UA"/>
@@ -8788,12 +8890,613 @@
     </w:p>
     <w:p>
       <w:pPr>
+        <w:rPr>
+          <w:lang w:val="uk-UA"/>
+        </w:rPr>
+      </w:pPr>
+      <w:r>
+        <w:rPr>
+          <w:lang w:val="uk-UA"/>
+        </w:rPr>
+        <w:t>Проект складається з 7 модулів:</w:t>
+      </w:r>
+    </w:p>
+    <w:p>
+      <w:pPr>
+        <w:rPr>
+          <w:lang w:val="uk-UA"/>
+        </w:rPr>
+      </w:pPr>
+      <w:r>
+        <w:rPr>
+          <w:lang w:val="uk-UA"/>
+        </w:rPr>
+        <w:t>Модуль обробника графічного інтерфейсу – оброблює події які викликаються користувачем та видає відповідну інформацію.</w:t>
+      </w:r>
+    </w:p>
+    <w:p>
+      <w:pPr>
+        <w:rPr>
+          <w:lang w:val="uk-UA"/>
+        </w:rPr>
+      </w:pPr>
+      <w:r>
+        <w:rPr>
+          <w:lang w:val="uk-UA"/>
+        </w:rPr>
+        <w:t>Модуль</w:t>
+      </w:r>
+      <w:r>
+        <w:rPr>
+          <w:lang w:val="uk-UA"/>
+        </w:rPr>
+        <w:t xml:space="preserve"> </w:t>
+      </w:r>
+      <w:r>
+        <w:rPr>
+          <w:lang w:val="en-US"/>
+        </w:rPr>
+        <w:t>Manager</w:t>
+      </w:r>
+      <w:r>
+        <w:rPr>
+          <w:lang w:val="uk-UA"/>
+        </w:rPr>
+        <w:t xml:space="preserve"> – </w:t>
+      </w:r>
+      <w:r>
+        <w:rPr>
+          <w:lang w:val="uk-UA"/>
+        </w:rPr>
+        <w:t xml:space="preserve">використовуючи </w:t>
+      </w:r>
+      <w:r>
+        <w:rPr>
+          <w:lang w:val="en-US"/>
+        </w:rPr>
+        <w:t>CLR</w:t>
+      </w:r>
+      <w:r>
+        <w:rPr>
+          <w:lang w:val="uk-UA"/>
+        </w:rPr>
+        <w:t xml:space="preserve"> </w:t>
+      </w:r>
+      <w:r>
+        <w:rPr>
+          <w:lang w:val="uk-UA"/>
+        </w:rPr>
+        <w:t xml:space="preserve">звертається до </w:t>
+      </w:r>
+      <w:r>
+        <w:rPr>
+          <w:lang w:val="en-US"/>
+        </w:rPr>
+        <w:t>WMI</w:t>
+      </w:r>
+      <w:r>
+        <w:rPr>
+          <w:lang w:val="uk-UA"/>
+        </w:rPr>
+        <w:t xml:space="preserve"> </w:t>
+      </w:r>
+      <w:r>
+        <w:rPr>
+          <w:lang w:val="uk-UA"/>
+        </w:rPr>
+        <w:t>має змогу отримати інформацію про необхідний компонент системи та один із його параметрів.</w:t>
+      </w:r>
+    </w:p>
+    <w:p>
+      <w:pPr>
+        <w:rPr>
+          <w:lang w:val="uk-UA"/>
+        </w:rPr>
+      </w:pPr>
+      <w:r>
+        <w:rPr>
+          <w:lang w:val="uk-UA"/>
+        </w:rPr>
+        <w:t xml:space="preserve">Модуль </w:t>
+      </w:r>
+      <w:r>
+        <w:rPr>
+          <w:lang w:val="en-US"/>
+        </w:rPr>
+        <w:t>System</w:t>
+      </w:r>
+      <w:r>
+        <w:rPr>
+          <w:lang w:val="uk-UA"/>
+        </w:rPr>
+        <w:t xml:space="preserve"> –</w:t>
+      </w:r>
+      <w:r>
+        <w:rPr>
+          <w:lang w:val="uk-UA"/>
+        </w:rPr>
+        <w:t xml:space="preserve"> за допомогою модулю </w:t>
+      </w:r>
+      <w:r>
+        <w:rPr>
+          <w:lang w:val="en-US"/>
+        </w:rPr>
+        <w:t>Manager</w:t>
+      </w:r>
+      <w:r>
+        <w:rPr>
+          <w:lang w:val="uk-UA"/>
+        </w:rPr>
+        <w:t xml:space="preserve"> </w:t>
+      </w:r>
+      <w:r>
+        <w:rPr>
+          <w:lang w:val="uk-UA"/>
+        </w:rPr>
+        <w:t xml:space="preserve">отримую інформацію про наступні </w:t>
+      </w:r>
+      <w:r>
+        <w:rPr>
+          <w:lang w:val="uk-UA"/>
+        </w:rPr>
+        <w:t>компоненти</w:t>
+      </w:r>
+      <w:r>
+        <w:rPr>
+          <w:lang w:val="uk-UA"/>
+        </w:rPr>
+        <w:t xml:space="preserve"> системи: центральний процесор, оперативна пам’ять, </w:t>
+      </w:r>
+      <w:r>
+        <w:rPr>
+          <w:lang w:val="uk-UA"/>
+        </w:rPr>
+        <w:t xml:space="preserve">відео система, логічні розділи, шині </w:t>
+      </w:r>
+      <w:r>
+        <w:rPr>
+          <w:lang w:val="en-US"/>
+        </w:rPr>
+        <w:t>PCI</w:t>
+      </w:r>
+      <w:r>
+        <w:rPr>
+          <w:lang w:val="uk-UA"/>
+        </w:rPr>
+        <w:t xml:space="preserve">, </w:t>
+      </w:r>
+      <w:proofErr w:type="spellStart"/>
+      <w:r>
+        <w:rPr>
+          <w:lang w:val="en-US"/>
+        </w:rPr>
+        <w:t>Plag</w:t>
+      </w:r>
+      <w:proofErr w:type="spellEnd"/>
+      <w:r>
+        <w:rPr>
+          <w:lang w:val="uk-UA"/>
+        </w:rPr>
+        <w:t>-</w:t>
+      </w:r>
+      <w:r>
+        <w:rPr>
+          <w:lang w:val="en-US"/>
+        </w:rPr>
+        <w:t>and</w:t>
+      </w:r>
+      <w:r>
+        <w:rPr>
+          <w:lang w:val="uk-UA"/>
+        </w:rPr>
+        <w:t>-</w:t>
+      </w:r>
+      <w:r>
+        <w:rPr>
+          <w:lang w:val="en-US"/>
+        </w:rPr>
+        <w:t>Play</w:t>
+      </w:r>
+      <w:r>
+        <w:rPr>
+          <w:lang w:val="uk-UA"/>
+        </w:rPr>
+        <w:t xml:space="preserve"> пристроях</w:t>
+      </w:r>
+      <w:r>
+        <w:rPr>
+          <w:lang w:val="uk-UA"/>
+        </w:rPr>
+        <w:t xml:space="preserve">, </w:t>
+      </w:r>
+      <w:r>
+        <w:rPr>
+          <w:lang w:val="en-US"/>
+        </w:rPr>
+        <w:t>BIOS</w:t>
+      </w:r>
+      <w:r>
+        <w:rPr>
+          <w:lang w:val="uk-UA"/>
+        </w:rPr>
+        <w:t xml:space="preserve"> </w:t>
+      </w:r>
+      <w:r>
+        <w:rPr>
+          <w:lang w:val="uk-UA"/>
+        </w:rPr>
+        <w:t xml:space="preserve">та </w:t>
+      </w:r>
+      <w:r>
+        <w:rPr>
+          <w:lang w:val="en-US"/>
+        </w:rPr>
+        <w:t>CMOS</w:t>
+      </w:r>
+      <w:r>
+        <w:rPr>
+          <w:lang w:val="uk-UA"/>
+        </w:rPr>
+        <w:t>.</w:t>
+      </w:r>
+    </w:p>
+    <w:p>
+      <w:pPr>
+        <w:rPr>
+          <w:lang w:val="uk-UA"/>
+        </w:rPr>
+      </w:pPr>
+      <w:r>
+        <w:rPr>
+          <w:lang w:val="uk-UA"/>
+        </w:rPr>
+        <w:t xml:space="preserve">Модуль </w:t>
+      </w:r>
+      <w:r>
+        <w:rPr>
+          <w:lang w:val="en-US"/>
+        </w:rPr>
+        <w:t>Memory</w:t>
+      </w:r>
+      <w:r>
+        <w:rPr>
+          <w:lang w:val="uk-UA"/>
+        </w:rPr>
+        <w:t xml:space="preserve"> – за допомогою </w:t>
+      </w:r>
+      <w:r>
+        <w:rPr>
+          <w:lang w:val="en-US"/>
+        </w:rPr>
+        <w:t>Win</w:t>
+      </w:r>
+      <w:r>
+        <w:rPr>
+          <w:lang w:val="uk-UA"/>
+        </w:rPr>
+        <w:t xml:space="preserve"> </w:t>
+      </w:r>
+      <w:r>
+        <w:rPr>
+          <w:lang w:val="en-US"/>
+        </w:rPr>
+        <w:t>API</w:t>
+      </w:r>
+      <w:r>
+        <w:rPr>
+          <w:lang w:val="uk-UA"/>
+        </w:rPr>
+        <w:t xml:space="preserve"> </w:t>
+      </w:r>
+      <w:r>
+        <w:rPr>
+          <w:lang w:val="uk-UA"/>
+        </w:rPr>
+        <w:t xml:space="preserve">спочатку отримуємо список поточних процесів та їх </w:t>
+      </w:r>
+      <w:r>
+        <w:rPr>
+          <w:lang w:val="en-US"/>
+        </w:rPr>
+        <w:t>ID</w:t>
+      </w:r>
+      <w:r>
+        <w:rPr>
+          <w:lang w:val="uk-UA"/>
+        </w:rPr>
+        <w:t xml:space="preserve">, потім завдяки </w:t>
+      </w:r>
+      <w:r>
+        <w:rPr>
+          <w:lang w:val="en-US"/>
+        </w:rPr>
+        <w:t>ID</w:t>
+      </w:r>
+      <w:r>
+        <w:rPr>
+          <w:lang w:val="uk-UA"/>
+        </w:rPr>
+        <w:t xml:space="preserve"> </w:t>
+      </w:r>
+      <w:r>
+        <w:rPr>
+          <w:lang w:val="uk-UA"/>
+        </w:rPr>
+        <w:t xml:space="preserve">отримуємо назву та виділену пам’ять кожного з процесів. </w:t>
+      </w:r>
+    </w:p>
+    <w:p>
+      <w:pPr>
+        <w:rPr>
+          <w:lang w:val="uk-UA"/>
+        </w:rPr>
+      </w:pPr>
+      <w:r>
+        <w:rPr>
+          <w:lang w:val="uk-UA"/>
+        </w:rPr>
+        <w:t xml:space="preserve">Модуль </w:t>
+      </w:r>
+      <w:r>
+        <w:rPr>
+          <w:lang w:val="en-US"/>
+        </w:rPr>
+        <w:t>Software</w:t>
+      </w:r>
+      <w:r>
+        <w:rPr>
+          <w:lang w:val="uk-UA"/>
+        </w:rPr>
+        <w:t xml:space="preserve"> – </w:t>
+      </w:r>
+      <w:r>
+        <w:rPr>
+          <w:lang w:val="uk-UA"/>
+        </w:rPr>
+        <w:t xml:space="preserve">за </w:t>
+      </w:r>
+      <w:r>
+        <w:rPr>
+          <w:lang w:val="uk-UA"/>
+        </w:rPr>
+        <w:t>допомогою</w:t>
+      </w:r>
+      <w:r>
+        <w:rPr>
+          <w:lang w:val="uk-UA"/>
+        </w:rPr>
+        <w:t xml:space="preserve"> </w:t>
+      </w:r>
+      <w:r>
+        <w:rPr>
+          <w:lang w:val="en-US"/>
+        </w:rPr>
+        <w:t>Win</w:t>
+      </w:r>
+      <w:r>
+        <w:rPr>
+          <w:lang w:val="uk-UA"/>
+        </w:rPr>
+        <w:t xml:space="preserve"> </w:t>
+      </w:r>
+      <w:r>
+        <w:rPr>
+          <w:lang w:val="en-US"/>
+        </w:rPr>
+        <w:t>API</w:t>
+      </w:r>
+      <w:r>
+        <w:rPr>
+          <w:lang w:val="uk-UA"/>
+        </w:rPr>
+        <w:t xml:space="preserve"> </w:t>
+      </w:r>
+      <w:r>
+        <w:rPr>
+          <w:lang w:val="uk-UA"/>
+        </w:rPr>
+        <w:t>та відповідного ключа регіструю отримуємо інформацію про встановлене програмне забезпечення</w:t>
+      </w:r>
+      <w:r>
+        <w:rPr>
+          <w:lang w:val="uk-UA"/>
+        </w:rPr>
+        <w:t>.</w:t>
+      </w:r>
+    </w:p>
+    <w:p>
+      <w:pPr>
+        <w:rPr>
+          <w:lang w:val="uk-UA"/>
+        </w:rPr>
+      </w:pPr>
+      <w:r>
+        <w:rPr>
+          <w:lang w:val="uk-UA"/>
+        </w:rPr>
+        <w:t>Мо</w:t>
+      </w:r>
+      <w:r>
+        <w:rPr>
+          <w:lang w:val="uk-UA"/>
+        </w:rPr>
+        <w:t>д</w:t>
+      </w:r>
+      <w:r>
+        <w:rPr>
+          <w:lang w:val="uk-UA"/>
+        </w:rPr>
+        <w:t>уль</w:t>
+      </w:r>
+      <w:r>
+        <w:rPr>
+          <w:lang w:val="uk-UA"/>
+        </w:rPr>
+        <w:t xml:space="preserve"> </w:t>
+      </w:r>
+      <w:proofErr w:type="spellStart"/>
+      <w:r>
+        <w:rPr>
+          <w:lang w:val="uk-UA"/>
+        </w:rPr>
+        <w:t>Drives</w:t>
+      </w:r>
+      <w:proofErr w:type="spellEnd"/>
+      <w:r>
+        <w:rPr>
+          <w:lang w:val="uk-UA"/>
+        </w:rPr>
+        <w:t xml:space="preserve"> </w:t>
+      </w:r>
+      <w:r>
+        <w:rPr>
+          <w:lang w:val="uk-UA"/>
+        </w:rPr>
+        <w:t>–</w:t>
+      </w:r>
+      <w:r>
+        <w:rPr>
+          <w:lang w:val="uk-UA"/>
+        </w:rPr>
+        <w:t xml:space="preserve"> </w:t>
+      </w:r>
+      <w:r>
+        <w:rPr>
+          <w:lang w:val="uk-UA"/>
+        </w:rPr>
+        <w:t xml:space="preserve">за допомогою модулю </w:t>
+      </w:r>
+      <w:r>
+        <w:rPr>
+          <w:lang w:val="en-US"/>
+        </w:rPr>
+        <w:t>Manager</w:t>
+      </w:r>
+      <w:r>
+        <w:rPr>
+          <w:lang w:val="uk-UA"/>
+        </w:rPr>
+        <w:t xml:space="preserve"> отримує інформацію про фізичні носії системи.</w:t>
+      </w:r>
+    </w:p>
+    <w:p>
+      <w:pPr>
+        <w:rPr>
+          <w:lang w:val="uk-UA"/>
+        </w:rPr>
+      </w:pPr>
+      <w:r>
+        <w:rPr>
+          <w:lang w:val="uk-UA"/>
+        </w:rPr>
+        <w:lastRenderedPageBreak/>
+        <w:t xml:space="preserve">Модуль </w:t>
+      </w:r>
+      <w:proofErr w:type="spellStart"/>
+      <w:r>
+        <w:rPr>
+          <w:lang w:val="uk-UA"/>
+        </w:rPr>
+        <w:t>Summary</w:t>
+      </w:r>
+      <w:proofErr w:type="spellEnd"/>
+      <w:r>
+        <w:rPr>
+          <w:lang w:val="uk-UA"/>
+        </w:rPr>
+        <w:t xml:space="preserve"> – за допомогою модулю </w:t>
+      </w:r>
+      <w:r>
+        <w:rPr>
+          <w:lang w:val="en-US"/>
+        </w:rPr>
+        <w:t>Manager</w:t>
+      </w:r>
+      <w:r>
+        <w:rPr>
+          <w:lang w:val="uk-UA"/>
+        </w:rPr>
+        <w:t xml:space="preserve"> отримує</w:t>
+      </w:r>
+      <w:r>
+        <w:rPr>
+          <w:lang w:val="uk-UA"/>
+        </w:rPr>
+        <w:t xml:space="preserve"> інформацію про операційну систему</w:t>
+      </w:r>
+    </w:p>
+    <w:p>
+      <w:pPr>
+        <w:rPr>
+          <w:lang w:val="uk-UA"/>
+        </w:rPr>
+      </w:pPr>
+      <w:r>
+        <w:rPr>
+          <w:lang w:val="uk-UA"/>
+        </w:rPr>
+        <w:t xml:space="preserve">Модуль </w:t>
+      </w:r>
+      <w:r>
+        <w:rPr>
+          <w:lang w:val="uk-UA"/>
+        </w:rPr>
+        <w:t xml:space="preserve">I/O </w:t>
+      </w:r>
+      <w:proofErr w:type="spellStart"/>
+      <w:r>
+        <w:rPr>
+          <w:lang w:val="uk-UA"/>
+        </w:rPr>
+        <w:t>Devices</w:t>
+      </w:r>
+      <w:proofErr w:type="spellEnd"/>
+      <w:r>
+        <w:rPr>
+          <w:lang w:val="uk-UA"/>
+        </w:rPr>
+        <w:t xml:space="preserve"> </w:t>
+      </w:r>
+      <w:r>
+        <w:rPr>
+          <w:lang w:val="uk-UA"/>
+        </w:rPr>
+        <w:t xml:space="preserve">– за допомогою модулю </w:t>
+      </w:r>
+      <w:r>
+        <w:rPr>
+          <w:lang w:val="en-US"/>
+        </w:rPr>
+        <w:t>Manager</w:t>
+      </w:r>
+      <w:r>
+        <w:rPr>
+          <w:lang w:val="uk-UA"/>
+        </w:rPr>
+        <w:t xml:space="preserve"> отримує інформацію про</w:t>
+      </w:r>
+      <w:r>
+        <w:rPr>
+          <w:lang w:val="uk-UA"/>
+        </w:rPr>
+        <w:t xml:space="preserve"> пристрої вводу-виведення системи.</w:t>
+      </w:r>
+    </w:p>
+    <w:p>
+      <w:pPr>
+        <w:rPr>
+          <w:lang w:val="uk-UA"/>
+        </w:rPr>
+      </w:pPr>
+    </w:p>
+    <w:p>
+      <w:pPr>
         <w:pStyle w:val="2"/>
         <w:rPr>
           <w:lang w:val="uk-UA"/>
         </w:rPr>
       </w:pPr>
-      <w:bookmarkStart w:id="40" w:name="_Toc11783205"/>
+      <w:bookmarkStart w:id="40" w:name="_Toc11845965"/>
       <w:r>
         <w:rPr>
           <w:lang w:val="uk-UA"/>
@@ -8804,12 +9507,26 @@
     </w:p>
     <w:p>
       <w:pPr>
+        <w:rPr>
+          <w:lang w:val="uk-UA"/>
+        </w:rPr>
+      </w:pPr>
+    </w:p>
+    <w:p>
+      <w:pPr>
+        <w:rPr>
+          <w:lang w:val="uk-UA"/>
+        </w:rPr>
+      </w:pPr>
+    </w:p>
+    <w:p>
+      <w:pPr>
         <w:pStyle w:val="2"/>
         <w:rPr>
           <w:lang w:val="uk-UA"/>
         </w:rPr>
       </w:pPr>
-      <w:bookmarkStart w:id="41" w:name="_Toc11783206"/>
+      <w:bookmarkStart w:id="41" w:name="_Toc11845966"/>
       <w:r>
         <w:rPr>
           <w:lang w:val="uk-UA"/>
@@ -8820,12 +9537,40 @@
     </w:p>
     <w:p>
       <w:pPr>
+        <w:rPr>
+          <w:lang w:val="uk-UA"/>
+        </w:rPr>
+      </w:pPr>
+    </w:p>
+    <w:p>
+      <w:pPr>
+        <w:jc w:val="center"/>
+        <w:rPr>
+          <w:lang w:val="uk-UA"/>
+        </w:rPr>
+      </w:pPr>
+      <w:r>
+        <w:rPr>
+          <w:lang w:val="uk-UA"/>
+        </w:rPr>
+        <w:t>Рис.2 Діаграма класів</w:t>
+      </w:r>
+    </w:p>
+    <w:p>
+      <w:pPr>
+        <w:rPr>
+          <w:lang w:val="uk-UA"/>
+        </w:rPr>
+      </w:pPr>
+    </w:p>
+    <w:p>
+      <w:pPr>
         <w:pStyle w:val="2"/>
         <w:rPr>
           <w:lang w:val="uk-UA"/>
         </w:rPr>
       </w:pPr>
-      <w:bookmarkStart w:id="42" w:name="_Toc11783207"/>
+      <w:bookmarkStart w:id="42" w:name="_Toc11845967"/>
       <w:r>
         <w:rPr>
           <w:lang w:val="uk-UA"/>
@@ -8870,7 +9615,7 @@
           <w:lang w:val="uk-UA"/>
         </w:rPr>
       </w:pPr>
-      <w:bookmarkStart w:id="43" w:name="_Toc11783208"/>
+      <w:bookmarkStart w:id="43" w:name="_Toc11845968"/>
       <w:r>
         <w:rPr>
           <w:lang w:val="uk-UA"/>
@@ -8916,7 +9661,7 @@
           <w:lang w:val="uk-UA"/>
         </w:rPr>
       </w:pPr>
-      <w:bookmarkStart w:id="44" w:name="_Toc11783209"/>
+      <w:bookmarkStart w:id="44" w:name="_Toc11845969"/>
       <w:r>
         <w:rPr>
           <w:lang w:val="uk-UA"/>
@@ -8962,7 +9707,7 @@
           <w:lang w:val="uk-UA"/>
         </w:rPr>
       </w:pPr>
-      <w:bookmarkStart w:id="45" w:name="_Toc11783210"/>
+      <w:bookmarkStart w:id="45" w:name="_Toc11845970"/>
       <w:r>
         <w:rPr>
           <w:lang w:val="uk-UA"/>
@@ -11664,7 +12409,7 @@
 </file>
 
 <file path=customXml/itemProps1.xml><?xml version="1.0" encoding="utf-8"?>
-<ds:datastoreItem xmlns:ds="http://schemas.openxmlformats.org/officeDocument/2006/customXml" ds:itemID="{4D245099-CF04-4340-930D-3CA61F3313EC}">
+<ds:datastoreItem xmlns:ds="http://schemas.openxmlformats.org/officeDocument/2006/customXml" ds:itemID="{6C3D80BB-83EC-4583-9385-6FB105456E90}">
   <ds:schemaRefs>
     <ds:schemaRef ds:uri="http://schemas.openxmlformats.org/officeDocument/2006/bibliography"/>
   </ds:schemaRefs>

</xml_diff>

<commit_message>
Work on the zvit 10
</commit_message>
<xml_diff>
--- a/ИПЗ-16-1бд Розов КУРСОВАЯ ОС.docx
+++ b/ИПЗ-16-1бд Розов КУРСОВАЯ ОС.docx
@@ -596,7 +596,7 @@
           <w:lang w:val="uk-UA"/>
         </w:rPr>
       </w:pPr>
-      <w:bookmarkStart w:id="1" w:name="_Toc11875171"/>
+      <w:bookmarkStart w:id="1" w:name="_Toc11880734"/>
       <w:r>
         <w:rPr>
           <w:lang w:val="uk-UA"/>
@@ -623,6 +623,18 @@
         </w:rPr>
         <w:t xml:space="preserve">Об'єм роботи – </w:t>
       </w:r>
+      <w:r>
+        <w:rPr>
+          <w:lang w:val="en-US"/>
+        </w:rPr>
+        <w:t xml:space="preserve">26 </w:t>
+      </w:r>
+      <w:r>
+        <w:rPr>
+          <w:lang w:val="uk-UA"/>
+        </w:rPr>
+        <w:t>сторінок</w:t>
+      </w:r>
     </w:p>
     <w:p>
       <w:pPr>
@@ -641,6 +653,24 @@
         </w:rPr>
         <w:t>Кількість рисунків –</w:t>
       </w:r>
+      <w:r>
+        <w:rPr>
+          <w:lang w:val="uk-UA"/>
+        </w:rPr>
+        <w:t xml:space="preserve"> </w:t>
+      </w:r>
+      <w:r>
+        <w:rPr>
+          <w:lang w:val="uk-UA"/>
+        </w:rPr>
+        <w:t xml:space="preserve"> </w:t>
+      </w:r>
+      <w:r>
+        <w:rPr>
+          <w:lang w:val="uk-UA"/>
+        </w:rPr>
+        <w:t>8</w:t>
+      </w:r>
     </w:p>
     <w:p>
       <w:pPr>
@@ -657,7 +687,19 @@
         <w:rPr>
           <w:lang w:val="uk-UA"/>
         </w:rPr>
-        <w:t xml:space="preserve">Таблиць – </w:t>
+        <w:t>Лістинги</w:t>
+      </w:r>
+      <w:r>
+        <w:rPr>
+          <w:lang w:val="uk-UA"/>
+        </w:rPr>
+        <w:t xml:space="preserve"> –</w:t>
+      </w:r>
+      <w:r>
+        <w:rPr>
+          <w:lang w:val="uk-UA"/>
+        </w:rPr>
+        <w:t xml:space="preserve"> 5</w:t>
       </w:r>
     </w:p>
     <w:p>
@@ -675,26 +717,14 @@
         <w:rPr>
           <w:lang w:val="uk-UA"/>
         </w:rPr>
-        <w:t>Додатків –</w:t>
-      </w:r>
-    </w:p>
-    <w:p>
-      <w:pPr>
-        <w:pStyle w:val="a0"/>
-        <w:numPr>
-          <w:ilvl w:val="0"/>
-          <w:numId w:val="3"/>
-        </w:numPr>
-        <w:rPr>
-          <w:lang w:val="uk-UA"/>
-        </w:rPr>
-      </w:pPr>
-      <w:r>
-        <w:rPr>
-          <w:lang w:val="uk-UA"/>
-        </w:rPr>
         <w:t xml:space="preserve">Кількість використаних джерел – </w:t>
       </w:r>
+      <w:r>
+        <w:rPr>
+          <w:lang w:val="uk-UA"/>
+        </w:rPr>
+        <w:t>3</w:t>
+      </w:r>
     </w:p>
     <w:p>
       <w:pPr>
@@ -720,24 +750,6 @@
           <w:lang w:val="uk-UA"/>
         </w:rPr>
         <w:t>В результаті розробки був отриманий програмний продукт, створений на мові програмування C++ , що дозволяє виводити інформацію про систему</w:t>
-      </w:r>
-    </w:p>
-    <w:p>
-      <w:pPr>
-        <w:pStyle w:val="a0"/>
-        <w:numPr>
-          <w:ilvl w:val="0"/>
-          <w:numId w:val="3"/>
-        </w:numPr>
-        <w:rPr>
-          <w:lang w:val="uk-UA"/>
-        </w:rPr>
-      </w:pPr>
-      <w:r>
-        <w:rPr>
-          <w:lang w:val="uk-UA"/>
-        </w:rPr>
-        <w:t>ключові слова, написані прописними буквами через кому (близько 10 слів та словосполучень, що найчастіше зустрічаються в тексті та відповідають темі роботи).</w:t>
       </w:r>
     </w:p>
     <w:p>
@@ -748,6 +760,12 @@
           <w:lang w:val="uk-UA"/>
         </w:rPr>
       </w:pPr>
+      <w:r>
+        <w:rPr>
+          <w:lang w:val="uk-UA"/>
+        </w:rPr>
+        <w:t>Ключові слова: програмний застосунок, інформація, обробник, компонент</w:t>
+      </w:r>
     </w:p>
     <w:p>
       <w:pPr>
@@ -780,7 +798,7 @@
           <w:lang w:val="uk-UA"/>
         </w:rPr>
       </w:pPr>
-      <w:bookmarkStart w:id="2" w:name="_Toc11875172"/>
+      <w:bookmarkStart w:id="2" w:name="_Toc11880735"/>
       <w:r>
         <w:rPr>
           <w:lang w:val="uk-UA"/>
@@ -860,7 +878,7 @@
             </w:rPr>
             <w:fldChar w:fldCharType="separate"/>
           </w:r>
-          <w:hyperlink w:anchor="_Toc11875171" w:history="1">
+          <w:hyperlink w:anchor="_Toc11880734" w:history="1">
             <w:r>
               <w:rPr>
                 <w:rStyle w:val="a9"/>
@@ -906,7 +924,7 @@
                 <w:noProof/>
                 <w:webHidden/>
               </w:rPr>
-              <w:instrText xml:space="preserve"> PAGEREF _Toc11875171 \h </w:instrText>
+              <w:instrText xml:space="preserve"> PAGEREF _Toc11880734 \h </w:instrText>
             </w:r>
             <w:r>
               <w:rPr>
@@ -952,7 +970,7 @@
               <w:lang w:eastAsia="ru-RU"/>
             </w:rPr>
           </w:pPr>
-          <w:hyperlink w:anchor="_Toc11875172" w:history="1">
+          <w:hyperlink w:anchor="_Toc11880735" w:history="1">
             <w:r>
               <w:rPr>
                 <w:rStyle w:val="a9"/>
@@ -998,7 +1016,7 @@
                 <w:noProof/>
                 <w:webHidden/>
               </w:rPr>
-              <w:instrText xml:space="preserve"> PAGEREF _Toc11875172 \h </w:instrText>
+              <w:instrText xml:space="preserve"> PAGEREF _Toc11880735 \h </w:instrText>
             </w:r>
             <w:r>
               <w:rPr>
@@ -1044,7 +1062,7 @@
               <w:lang w:eastAsia="ru-RU"/>
             </w:rPr>
           </w:pPr>
-          <w:hyperlink w:anchor="_Toc11875173" w:history="1">
+          <w:hyperlink w:anchor="_Toc11880736" w:history="1">
             <w:r>
               <w:rPr>
                 <w:rStyle w:val="a9"/>
@@ -1090,7 +1108,7 @@
                 <w:noProof/>
                 <w:webHidden/>
               </w:rPr>
-              <w:instrText xml:space="preserve"> PAGEREF _Toc11875173 \h </w:instrText>
+              <w:instrText xml:space="preserve"> PAGEREF _Toc11880736 \h </w:instrText>
             </w:r>
             <w:r>
               <w:rPr>
@@ -1136,7 +1154,7 @@
               <w:lang w:eastAsia="ru-RU"/>
             </w:rPr>
           </w:pPr>
-          <w:hyperlink w:anchor="_Toc11875174" w:history="1">
+          <w:hyperlink w:anchor="_Toc11880737" w:history="1">
             <w:r>
               <w:rPr>
                 <w:rStyle w:val="a9"/>
@@ -1181,7 +1199,7 @@
                 <w:noProof/>
                 <w:webHidden/>
               </w:rPr>
-              <w:instrText xml:space="preserve"> PAGEREF _Toc11875174 \h </w:instrText>
+              <w:instrText xml:space="preserve"> PAGEREF _Toc11880737 \h </w:instrText>
             </w:r>
             <w:r>
               <w:rPr>
@@ -1227,7 +1245,7 @@
               <w:lang w:eastAsia="ru-RU"/>
             </w:rPr>
           </w:pPr>
-          <w:hyperlink w:anchor="_Toc11875175" w:history="1">
+          <w:hyperlink w:anchor="_Toc11880738" w:history="1">
             <w:r>
               <w:rPr>
                 <w:rStyle w:val="a9"/>
@@ -1251,7 +1269,7 @@
                 <w:noProof/>
                 <w:lang w:val="uk-UA"/>
               </w:rPr>
-              <w:t>Опис наочної області</w:t>
+              <w:t>Постановка задачі</w:t>
             </w:r>
             <w:r>
               <w:rPr>
@@ -1272,7 +1290,7 @@
                 <w:noProof/>
                 <w:webHidden/>
               </w:rPr>
-              <w:instrText xml:space="preserve"> PAGEREF _Toc11875175 \h </w:instrText>
+              <w:instrText xml:space="preserve"> PAGEREF _Toc11880738 \h </w:instrText>
             </w:r>
             <w:r>
               <w:rPr>
@@ -1293,6 +1311,97 @@
                 <w:webHidden/>
               </w:rPr>
               <w:t>6</w:t>
+            </w:r>
+            <w:r>
+              <w:rPr>
+                <w:noProof/>
+                <w:webHidden/>
+              </w:rPr>
+              <w:fldChar w:fldCharType="end"/>
+            </w:r>
+          </w:hyperlink>
+        </w:p>
+        <w:p>
+          <w:pPr>
+            <w:pStyle w:val="21"/>
+            <w:tabs>
+              <w:tab w:val="left" w:pos="1760"/>
+              <w:tab w:val="right" w:leader="dot" w:pos="9628"/>
+            </w:tabs>
+            <w:rPr>
+              <w:rFonts w:asciiTheme="minorHAnsi" w:eastAsiaTheme="minorEastAsia" w:hAnsiTheme="minorHAnsi" w:cstheme="minorBidi"/>
+              <w:noProof/>
+              <w:sz w:val="22"/>
+              <w:szCs w:val="22"/>
+              <w:lang w:eastAsia="ru-RU"/>
+            </w:rPr>
+          </w:pPr>
+          <w:hyperlink w:anchor="_Toc11880739" w:history="1">
+            <w:r>
+              <w:rPr>
+                <w:rStyle w:val="a9"/>
+                <w:noProof/>
+              </w:rPr>
+              <w:t>4.3.</w:t>
+            </w:r>
+            <w:r>
+              <w:rPr>
+                <w:rFonts w:asciiTheme="minorHAnsi" w:eastAsiaTheme="minorEastAsia" w:hAnsiTheme="minorHAnsi" w:cstheme="minorBidi"/>
+                <w:noProof/>
+                <w:sz w:val="22"/>
+                <w:szCs w:val="22"/>
+                <w:lang w:eastAsia="ru-RU"/>
+              </w:rPr>
+              <w:tab/>
+            </w:r>
+            <w:r>
+              <w:rPr>
+                <w:rStyle w:val="a9"/>
+                <w:noProof/>
+                <w:lang w:val="uk-UA"/>
+              </w:rPr>
+              <w:t>Огляд існуючих методів рішення</w:t>
+            </w:r>
+            <w:r>
+              <w:rPr>
+                <w:noProof/>
+                <w:webHidden/>
+              </w:rPr>
+              <w:tab/>
+            </w:r>
+            <w:r>
+              <w:rPr>
+                <w:noProof/>
+                <w:webHidden/>
+              </w:rPr>
+              <w:fldChar w:fldCharType="begin"/>
+            </w:r>
+            <w:r>
+              <w:rPr>
+                <w:noProof/>
+                <w:webHidden/>
+              </w:rPr>
+              <w:instrText xml:space="preserve"> PAGEREF _Toc11880739 \h </w:instrText>
+            </w:r>
+            <w:r>
+              <w:rPr>
+                <w:noProof/>
+                <w:webHidden/>
+              </w:rPr>
+            </w:r>
+            <w:r>
+              <w:rPr>
+                <w:noProof/>
+                <w:webHidden/>
+              </w:rPr>
+              <w:fldChar w:fldCharType="separate"/>
+            </w:r>
+            <w:r>
+              <w:rPr>
+                <w:noProof/>
+                <w:webHidden/>
+              </w:rPr>
+              <w:t>7</w:t>
             </w:r>
             <w:r>
               <w:rPr>
@@ -1318,13 +1427,13 @@
               <w:lang w:eastAsia="ru-RU"/>
             </w:rPr>
           </w:pPr>
-          <w:hyperlink w:anchor="_Toc11875176" w:history="1">
+          <w:hyperlink w:anchor="_Toc11880740" w:history="1">
             <w:r>
               <w:rPr>
                 <w:rStyle w:val="a9"/>
                 <w:noProof/>
               </w:rPr>
-              <w:t>4.2.1.</w:t>
+              <w:t>4.3.1.</w:t>
             </w:r>
             <w:r>
               <w:rPr>
@@ -1341,7 +1450,7 @@
                 <w:rStyle w:val="a9"/>
                 <w:noProof/>
               </w:rPr>
-              <w:t>Дослідницька проблема</w:t>
+              <w:t>Аналогічні рішення</w:t>
             </w:r>
             <w:r>
               <w:rPr>
@@ -1362,7 +1471,7 @@
                 <w:noProof/>
                 <w:webHidden/>
               </w:rPr>
-              <w:instrText xml:space="preserve"> PAGEREF _Toc11875176 \h </w:instrText>
+              <w:instrText xml:space="preserve"> PAGEREF _Toc11880740 \h </w:instrText>
             </w:r>
             <w:r>
               <w:rPr>
@@ -1382,7 +1491,97 @@
                 <w:noProof/>
                 <w:webHidden/>
               </w:rPr>
-              <w:t>6</w:t>
+              <w:t>7</w:t>
+            </w:r>
+            <w:r>
+              <w:rPr>
+                <w:noProof/>
+                <w:webHidden/>
+              </w:rPr>
+              <w:fldChar w:fldCharType="end"/>
+            </w:r>
+          </w:hyperlink>
+        </w:p>
+        <w:p>
+          <w:pPr>
+            <w:pStyle w:val="31"/>
+            <w:tabs>
+              <w:tab w:val="left" w:pos="2116"/>
+              <w:tab w:val="right" w:leader="dot" w:pos="9628"/>
+            </w:tabs>
+            <w:rPr>
+              <w:rFonts w:asciiTheme="minorHAnsi" w:eastAsiaTheme="minorEastAsia" w:hAnsiTheme="minorHAnsi" w:cstheme="minorBidi"/>
+              <w:noProof/>
+              <w:sz w:val="22"/>
+              <w:szCs w:val="22"/>
+              <w:lang w:eastAsia="ru-RU"/>
+            </w:rPr>
+          </w:pPr>
+          <w:hyperlink w:anchor="_Toc11880741" w:history="1">
+            <w:r>
+              <w:rPr>
+                <w:rStyle w:val="a9"/>
+                <w:noProof/>
+              </w:rPr>
+              <w:t>4.3.2.</w:t>
+            </w:r>
+            <w:r>
+              <w:rPr>
+                <w:rFonts w:asciiTheme="minorHAnsi" w:eastAsiaTheme="minorEastAsia" w:hAnsiTheme="minorHAnsi" w:cstheme="minorBidi"/>
+                <w:noProof/>
+                <w:sz w:val="22"/>
+                <w:szCs w:val="22"/>
+                <w:lang w:eastAsia="ru-RU"/>
+              </w:rPr>
+              <w:tab/>
+            </w:r>
+            <w:r>
+              <w:rPr>
+                <w:rStyle w:val="a9"/>
+                <w:noProof/>
+              </w:rPr>
+              <w:t>Висновок</w:t>
+            </w:r>
+            <w:r>
+              <w:rPr>
+                <w:noProof/>
+                <w:webHidden/>
+              </w:rPr>
+              <w:tab/>
+            </w:r>
+            <w:r>
+              <w:rPr>
+                <w:noProof/>
+                <w:webHidden/>
+              </w:rPr>
+              <w:fldChar w:fldCharType="begin"/>
+            </w:r>
+            <w:r>
+              <w:rPr>
+                <w:noProof/>
+                <w:webHidden/>
+              </w:rPr>
+              <w:instrText xml:space="preserve"> PAGEREF _Toc11880741 \h </w:instrText>
+            </w:r>
+            <w:r>
+              <w:rPr>
+                <w:noProof/>
+                <w:webHidden/>
+              </w:rPr>
+            </w:r>
+            <w:r>
+              <w:rPr>
+                <w:noProof/>
+                <w:webHidden/>
+              </w:rPr>
+              <w:fldChar w:fldCharType="separate"/>
+            </w:r>
+            <w:r>
+              <w:rPr>
+                <w:noProof/>
+                <w:webHidden/>
+              </w:rPr>
+              <w:t>10</w:t>
             </w:r>
             <w:r>
               <w:rPr>
@@ -1408,13 +1607,13 @@
               <w:lang w:eastAsia="ru-RU"/>
             </w:rPr>
           </w:pPr>
-          <w:hyperlink w:anchor="_Toc11875177" w:history="1">
+          <w:hyperlink w:anchor="_Toc11880742" w:history="1">
             <w:r>
               <w:rPr>
                 <w:rStyle w:val="a9"/>
                 <w:noProof/>
               </w:rPr>
-              <w:t>4.3.</w:t>
+              <w:t>4.4.</w:t>
             </w:r>
             <w:r>
               <w:rPr>
@@ -1432,7 +1631,7 @@
                 <w:noProof/>
                 <w:lang w:val="uk-UA"/>
               </w:rPr>
-              <w:t>Постановка задачі</w:t>
+              <w:t>План робіт</w:t>
             </w:r>
             <w:r>
               <w:rPr>
@@ -1453,7 +1652,7 @@
                 <w:noProof/>
                 <w:webHidden/>
               </w:rPr>
-              <w:instrText xml:space="preserve"> PAGEREF _Toc11875177 \h </w:instrText>
+              <w:instrText xml:space="preserve"> PAGEREF _Toc11880742 \h </w:instrText>
             </w:r>
             <w:r>
               <w:rPr>
@@ -1473,7 +1672,99 @@
                 <w:noProof/>
                 <w:webHidden/>
               </w:rPr>
-              <w:t>6</w:t>
+              <w:t>10</w:t>
+            </w:r>
+            <w:r>
+              <w:rPr>
+                <w:noProof/>
+                <w:webHidden/>
+              </w:rPr>
+              <w:fldChar w:fldCharType="end"/>
+            </w:r>
+          </w:hyperlink>
+        </w:p>
+        <w:p>
+          <w:pPr>
+            <w:pStyle w:val="11"/>
+            <w:tabs>
+              <w:tab w:val="left" w:pos="1320"/>
+              <w:tab w:val="right" w:leader="dot" w:pos="9628"/>
+            </w:tabs>
+            <w:rPr>
+              <w:rFonts w:asciiTheme="minorHAnsi" w:eastAsiaTheme="minorEastAsia" w:hAnsiTheme="minorHAnsi" w:cstheme="minorBidi"/>
+              <w:noProof/>
+              <w:sz w:val="22"/>
+              <w:szCs w:val="22"/>
+              <w:lang w:eastAsia="ru-RU"/>
+            </w:rPr>
+          </w:pPr>
+          <w:hyperlink w:anchor="_Toc11880743" w:history="1">
+            <w:r>
+              <w:rPr>
+                <w:rStyle w:val="a9"/>
+                <w:noProof/>
+                <w:lang w:val="uk-UA"/>
+              </w:rPr>
+              <w:t>5.</w:t>
+            </w:r>
+            <w:r>
+              <w:rPr>
+                <w:rFonts w:asciiTheme="minorHAnsi" w:eastAsiaTheme="minorEastAsia" w:hAnsiTheme="minorHAnsi" w:cstheme="minorBidi"/>
+                <w:noProof/>
+                <w:sz w:val="22"/>
+                <w:szCs w:val="22"/>
+                <w:lang w:eastAsia="ru-RU"/>
+              </w:rPr>
+              <w:tab/>
+            </w:r>
+            <w:r>
+              <w:rPr>
+                <w:rStyle w:val="a9"/>
+                <w:noProof/>
+                <w:lang w:val="uk-UA"/>
+              </w:rPr>
+              <w:t>Вимоги до оточення</w:t>
+            </w:r>
+            <w:r>
+              <w:rPr>
+                <w:noProof/>
+                <w:webHidden/>
+              </w:rPr>
+              <w:tab/>
+            </w:r>
+            <w:r>
+              <w:rPr>
+                <w:noProof/>
+                <w:webHidden/>
+              </w:rPr>
+              <w:fldChar w:fldCharType="begin"/>
+            </w:r>
+            <w:r>
+              <w:rPr>
+                <w:noProof/>
+                <w:webHidden/>
+              </w:rPr>
+              <w:instrText xml:space="preserve"> PAGEREF _Toc11880743 \h </w:instrText>
+            </w:r>
+            <w:r>
+              <w:rPr>
+                <w:noProof/>
+                <w:webHidden/>
+              </w:rPr>
+            </w:r>
+            <w:r>
+              <w:rPr>
+                <w:noProof/>
+                <w:webHidden/>
+              </w:rPr>
+              <w:fldChar w:fldCharType="separate"/>
+            </w:r>
+            <w:r>
+              <w:rPr>
+                <w:noProof/>
+                <w:webHidden/>
+              </w:rPr>
+              <w:t>11</w:t>
             </w:r>
             <w:r>
               <w:rPr>
@@ -1499,13 +1790,13 @@
               <w:lang w:eastAsia="ru-RU"/>
             </w:rPr>
           </w:pPr>
-          <w:hyperlink w:anchor="_Toc11875178" w:history="1">
+          <w:hyperlink w:anchor="_Toc11880744" w:history="1">
             <w:r>
               <w:rPr>
                 <w:rStyle w:val="a9"/>
                 <w:noProof/>
               </w:rPr>
-              <w:t>4.4.</w:t>
+              <w:t>5.1.</w:t>
             </w:r>
             <w:r>
               <w:rPr>
@@ -1523,7 +1814,7 @@
                 <w:noProof/>
                 <w:lang w:val="uk-UA"/>
               </w:rPr>
-              <w:t>Огляд існуючих методів рішення</w:t>
+              <w:t>Вимоги до апаратного забезпечення</w:t>
             </w:r>
             <w:r>
               <w:rPr>
@@ -1544,7 +1835,7 @@
                 <w:noProof/>
                 <w:webHidden/>
               </w:rPr>
-              <w:instrText xml:space="preserve"> PAGEREF _Toc11875178 \h </w:instrText>
+              <w:instrText xml:space="preserve"> PAGEREF _Toc11880744 \h </w:instrText>
             </w:r>
             <w:r>
               <w:rPr>
@@ -1564,187 +1855,7 @@
                 <w:noProof/>
                 <w:webHidden/>
               </w:rPr>
-              <w:t>7</w:t>
-            </w:r>
-            <w:r>
-              <w:rPr>
-                <w:noProof/>
-                <w:webHidden/>
-              </w:rPr>
-              <w:fldChar w:fldCharType="end"/>
-            </w:r>
-          </w:hyperlink>
-        </w:p>
-        <w:p>
-          <w:pPr>
-            <w:pStyle w:val="31"/>
-            <w:tabs>
-              <w:tab w:val="left" w:pos="2116"/>
-              <w:tab w:val="right" w:leader="dot" w:pos="9628"/>
-            </w:tabs>
-            <w:rPr>
-              <w:rFonts w:asciiTheme="minorHAnsi" w:eastAsiaTheme="minorEastAsia" w:hAnsiTheme="minorHAnsi" w:cstheme="minorBidi"/>
-              <w:noProof/>
-              <w:sz w:val="22"/>
-              <w:szCs w:val="22"/>
-              <w:lang w:eastAsia="ru-RU"/>
-            </w:rPr>
-          </w:pPr>
-          <w:hyperlink w:anchor="_Toc11875179" w:history="1">
-            <w:r>
-              <w:rPr>
-                <w:rStyle w:val="a9"/>
-                <w:noProof/>
-              </w:rPr>
-              <w:t>4.4.1.</w:t>
-            </w:r>
-            <w:r>
-              <w:rPr>
-                <w:rFonts w:asciiTheme="minorHAnsi" w:eastAsiaTheme="minorEastAsia" w:hAnsiTheme="minorHAnsi" w:cstheme="minorBidi"/>
-                <w:noProof/>
-                <w:sz w:val="22"/>
-                <w:szCs w:val="22"/>
-                <w:lang w:eastAsia="ru-RU"/>
-              </w:rPr>
-              <w:tab/>
-            </w:r>
-            <w:r>
-              <w:rPr>
-                <w:rStyle w:val="a9"/>
-                <w:noProof/>
-              </w:rPr>
-              <w:t>Аналогічні рішення</w:t>
-            </w:r>
-            <w:r>
-              <w:rPr>
-                <w:noProof/>
-                <w:webHidden/>
-              </w:rPr>
-              <w:tab/>
-            </w:r>
-            <w:r>
-              <w:rPr>
-                <w:noProof/>
-                <w:webHidden/>
-              </w:rPr>
-              <w:fldChar w:fldCharType="begin"/>
-            </w:r>
-            <w:r>
-              <w:rPr>
-                <w:noProof/>
-                <w:webHidden/>
-              </w:rPr>
-              <w:instrText xml:space="preserve"> PAGEREF _Toc11875179 \h </w:instrText>
-            </w:r>
-            <w:r>
-              <w:rPr>
-                <w:noProof/>
-                <w:webHidden/>
-              </w:rPr>
-            </w:r>
-            <w:r>
-              <w:rPr>
-                <w:noProof/>
-                <w:webHidden/>
-              </w:rPr>
-              <w:fldChar w:fldCharType="separate"/>
-            </w:r>
-            <w:r>
-              <w:rPr>
-                <w:noProof/>
-                <w:webHidden/>
-              </w:rPr>
-              <w:t>7</w:t>
-            </w:r>
-            <w:r>
-              <w:rPr>
-                <w:noProof/>
-                <w:webHidden/>
-              </w:rPr>
-              <w:fldChar w:fldCharType="end"/>
-            </w:r>
-          </w:hyperlink>
-        </w:p>
-        <w:p>
-          <w:pPr>
-            <w:pStyle w:val="31"/>
-            <w:tabs>
-              <w:tab w:val="left" w:pos="2116"/>
-              <w:tab w:val="right" w:leader="dot" w:pos="9628"/>
-            </w:tabs>
-            <w:rPr>
-              <w:rFonts w:asciiTheme="minorHAnsi" w:eastAsiaTheme="minorEastAsia" w:hAnsiTheme="minorHAnsi" w:cstheme="minorBidi"/>
-              <w:noProof/>
-              <w:sz w:val="22"/>
-              <w:szCs w:val="22"/>
-              <w:lang w:eastAsia="ru-RU"/>
-            </w:rPr>
-          </w:pPr>
-          <w:hyperlink w:anchor="_Toc11875180" w:history="1">
-            <w:r>
-              <w:rPr>
-                <w:rStyle w:val="a9"/>
-                <w:noProof/>
-              </w:rPr>
-              <w:t>4.4.2.</w:t>
-            </w:r>
-            <w:r>
-              <w:rPr>
-                <w:rFonts w:asciiTheme="minorHAnsi" w:eastAsiaTheme="minorEastAsia" w:hAnsiTheme="minorHAnsi" w:cstheme="minorBidi"/>
-                <w:noProof/>
-                <w:sz w:val="22"/>
-                <w:szCs w:val="22"/>
-                <w:lang w:eastAsia="ru-RU"/>
-              </w:rPr>
-              <w:tab/>
-            </w:r>
-            <w:r>
-              <w:rPr>
-                <w:rStyle w:val="a9"/>
-                <w:noProof/>
-              </w:rPr>
-              <w:t>Висновок</w:t>
-            </w:r>
-            <w:r>
-              <w:rPr>
-                <w:noProof/>
-                <w:webHidden/>
-              </w:rPr>
-              <w:tab/>
-            </w:r>
-            <w:r>
-              <w:rPr>
-                <w:noProof/>
-                <w:webHidden/>
-              </w:rPr>
-              <w:fldChar w:fldCharType="begin"/>
-            </w:r>
-            <w:r>
-              <w:rPr>
-                <w:noProof/>
-                <w:webHidden/>
-              </w:rPr>
-              <w:instrText xml:space="preserve"> PAGEREF _Toc11875180 \h </w:instrText>
-            </w:r>
-            <w:r>
-              <w:rPr>
-                <w:noProof/>
-                <w:webHidden/>
-              </w:rPr>
-            </w:r>
-            <w:r>
-              <w:rPr>
-                <w:noProof/>
-                <w:webHidden/>
-              </w:rPr>
-              <w:fldChar w:fldCharType="separate"/>
-            </w:r>
-            <w:r>
-              <w:rPr>
-                <w:noProof/>
-                <w:webHidden/>
-              </w:rPr>
-              <w:t>10</w:t>
+              <w:t>11</w:t>
             </w:r>
             <w:r>
               <w:rPr>
@@ -1770,13 +1881,13 @@
               <w:lang w:eastAsia="ru-RU"/>
             </w:rPr>
           </w:pPr>
-          <w:hyperlink w:anchor="_Toc11875181" w:history="1">
+          <w:hyperlink w:anchor="_Toc11880745" w:history="1">
             <w:r>
               <w:rPr>
                 <w:rStyle w:val="a9"/>
                 <w:noProof/>
               </w:rPr>
-              <w:t>4.5.</w:t>
+              <w:t>5.2.</w:t>
             </w:r>
             <w:r>
               <w:rPr>
@@ -1794,7 +1905,7 @@
                 <w:noProof/>
                 <w:lang w:val="uk-UA"/>
               </w:rPr>
-              <w:t>План робіт</w:t>
+              <w:t>Вимоги до програмного забезпечення</w:t>
             </w:r>
             <w:r>
               <w:rPr>
@@ -1815,7 +1926,7 @@
                 <w:noProof/>
                 <w:webHidden/>
               </w:rPr>
-              <w:instrText xml:space="preserve"> PAGEREF _Toc11875181 \h </w:instrText>
+              <w:instrText xml:space="preserve"> PAGEREF _Toc11880745 \h </w:instrText>
             </w:r>
             <w:r>
               <w:rPr>
@@ -1835,7 +1946,98 @@
                 <w:noProof/>
                 <w:webHidden/>
               </w:rPr>
-              <w:t>10</w:t>
+              <w:t>11</w:t>
+            </w:r>
+            <w:r>
+              <w:rPr>
+                <w:noProof/>
+                <w:webHidden/>
+              </w:rPr>
+              <w:fldChar w:fldCharType="end"/>
+            </w:r>
+          </w:hyperlink>
+        </w:p>
+        <w:p>
+          <w:pPr>
+            <w:pStyle w:val="21"/>
+            <w:tabs>
+              <w:tab w:val="left" w:pos="1760"/>
+              <w:tab w:val="right" w:leader="dot" w:pos="9628"/>
+            </w:tabs>
+            <w:rPr>
+              <w:rFonts w:asciiTheme="minorHAnsi" w:eastAsiaTheme="minorEastAsia" w:hAnsiTheme="minorHAnsi" w:cstheme="minorBidi"/>
+              <w:noProof/>
+              <w:sz w:val="22"/>
+              <w:szCs w:val="22"/>
+              <w:lang w:eastAsia="ru-RU"/>
+            </w:rPr>
+          </w:pPr>
+          <w:hyperlink w:anchor="_Toc11880746" w:history="1">
+            <w:r>
+              <w:rPr>
+                <w:rStyle w:val="a9"/>
+                <w:noProof/>
+              </w:rPr>
+              <w:t>5.3.</w:t>
+            </w:r>
+            <w:r>
+              <w:rPr>
+                <w:rFonts w:asciiTheme="minorHAnsi" w:eastAsiaTheme="minorEastAsia" w:hAnsiTheme="minorHAnsi" w:cstheme="minorBidi"/>
+                <w:noProof/>
+                <w:sz w:val="22"/>
+                <w:szCs w:val="22"/>
+                <w:lang w:eastAsia="ru-RU"/>
+              </w:rPr>
+              <w:tab/>
+            </w:r>
+            <w:r>
+              <w:rPr>
+                <w:rStyle w:val="a9"/>
+                <w:noProof/>
+                <w:lang w:val="uk-UA"/>
+              </w:rPr>
+              <w:t>Вимоги до користувачів</w:t>
+            </w:r>
+            <w:r>
+              <w:rPr>
+                <w:noProof/>
+                <w:webHidden/>
+              </w:rPr>
+              <w:tab/>
+            </w:r>
+            <w:r>
+              <w:rPr>
+                <w:noProof/>
+                <w:webHidden/>
+              </w:rPr>
+              <w:fldChar w:fldCharType="begin"/>
+            </w:r>
+            <w:r>
+              <w:rPr>
+                <w:noProof/>
+                <w:webHidden/>
+              </w:rPr>
+              <w:instrText xml:space="preserve"> PAGEREF _Toc11880746 \h </w:instrText>
+            </w:r>
+            <w:r>
+              <w:rPr>
+                <w:noProof/>
+                <w:webHidden/>
+              </w:rPr>
+            </w:r>
+            <w:r>
+              <w:rPr>
+                <w:noProof/>
+                <w:webHidden/>
+              </w:rPr>
+              <w:fldChar w:fldCharType="separate"/>
+            </w:r>
+            <w:r>
+              <w:rPr>
+                <w:noProof/>
+                <w:webHidden/>
+              </w:rPr>
+              <w:t>11</w:t>
             </w:r>
             <w:r>
               <w:rPr>
@@ -1861,14 +2063,14 @@
               <w:lang w:eastAsia="ru-RU"/>
             </w:rPr>
           </w:pPr>
-          <w:hyperlink w:anchor="_Toc11875182" w:history="1">
+          <w:hyperlink w:anchor="_Toc11880747" w:history="1">
             <w:r>
               <w:rPr>
                 <w:rStyle w:val="a9"/>
                 <w:noProof/>
                 <w:lang w:val="uk-UA"/>
               </w:rPr>
-              <w:t>5.</w:t>
+              <w:t>6.</w:t>
             </w:r>
             <w:r>
               <w:rPr>
@@ -1886,7 +2088,7 @@
                 <w:noProof/>
                 <w:lang w:val="uk-UA"/>
               </w:rPr>
-              <w:t>Вимоги до оточення</w:t>
+              <w:t>Функціональні вимоги</w:t>
             </w:r>
             <w:r>
               <w:rPr>
@@ -1907,7 +2109,7 @@
                 <w:noProof/>
                 <w:webHidden/>
               </w:rPr>
-              <w:instrText xml:space="preserve"> PAGEREF _Toc11875182 \h </w:instrText>
+              <w:instrText xml:space="preserve"> PAGEREF _Toc11880747 \h </w:instrText>
             </w:r>
             <w:r>
               <w:rPr>
@@ -1927,7 +2129,7 @@
                 <w:noProof/>
                 <w:webHidden/>
               </w:rPr>
-              <w:t>11</w:t>
+              <w:t>12</w:t>
             </w:r>
             <w:r>
               <w:rPr>
@@ -1953,13 +2155,13 @@
               <w:lang w:eastAsia="ru-RU"/>
             </w:rPr>
           </w:pPr>
-          <w:hyperlink w:anchor="_Toc11875183" w:history="1">
+          <w:hyperlink w:anchor="_Toc11880748" w:history="1">
             <w:r>
               <w:rPr>
                 <w:rStyle w:val="a9"/>
                 <w:noProof/>
               </w:rPr>
-              <w:t>5.1.</w:t>
+              <w:t>6.1.</w:t>
             </w:r>
             <w:r>
               <w:rPr>
@@ -1977,7 +2179,7 @@
                 <w:noProof/>
                 <w:lang w:val="uk-UA"/>
               </w:rPr>
-              <w:t>Вимоги до апаратного забезпечення</w:t>
+              <w:t>Загальні вимоги</w:t>
             </w:r>
             <w:r>
               <w:rPr>
@@ -1998,7 +2200,7 @@
                 <w:noProof/>
                 <w:webHidden/>
               </w:rPr>
-              <w:instrText xml:space="preserve"> PAGEREF _Toc11875183 \h </w:instrText>
+              <w:instrText xml:space="preserve"> PAGEREF _Toc11880748 \h </w:instrText>
             </w:r>
             <w:r>
               <w:rPr>
@@ -2018,7 +2220,99 @@
                 <w:noProof/>
                 <w:webHidden/>
               </w:rPr>
-              <w:t>11</w:t>
+              <w:t>12</w:t>
+            </w:r>
+            <w:r>
+              <w:rPr>
+                <w:noProof/>
+                <w:webHidden/>
+              </w:rPr>
+              <w:fldChar w:fldCharType="end"/>
+            </w:r>
+          </w:hyperlink>
+        </w:p>
+        <w:p>
+          <w:pPr>
+            <w:pStyle w:val="11"/>
+            <w:tabs>
+              <w:tab w:val="left" w:pos="1320"/>
+              <w:tab w:val="right" w:leader="dot" w:pos="9628"/>
+            </w:tabs>
+            <w:rPr>
+              <w:rFonts w:asciiTheme="minorHAnsi" w:eastAsiaTheme="minorEastAsia" w:hAnsiTheme="minorHAnsi" w:cstheme="minorBidi"/>
+              <w:noProof/>
+              <w:sz w:val="22"/>
+              <w:szCs w:val="22"/>
+              <w:lang w:eastAsia="ru-RU"/>
+            </w:rPr>
+          </w:pPr>
+          <w:hyperlink w:anchor="_Toc11880749" w:history="1">
+            <w:r>
+              <w:rPr>
+                <w:rStyle w:val="a9"/>
+                <w:noProof/>
+                <w:lang w:val="uk-UA"/>
+              </w:rPr>
+              <w:t>7.</w:t>
+            </w:r>
+            <w:r>
+              <w:rPr>
+                <w:rFonts w:asciiTheme="minorHAnsi" w:eastAsiaTheme="minorEastAsia" w:hAnsiTheme="minorHAnsi" w:cstheme="minorBidi"/>
+                <w:noProof/>
+                <w:sz w:val="22"/>
+                <w:szCs w:val="22"/>
+                <w:lang w:eastAsia="ru-RU"/>
+              </w:rPr>
+              <w:tab/>
+            </w:r>
+            <w:r>
+              <w:rPr>
+                <w:rStyle w:val="a9"/>
+                <w:noProof/>
+                <w:lang w:val="uk-UA"/>
+              </w:rPr>
+              <w:t>Архітектура системи</w:t>
+            </w:r>
+            <w:r>
+              <w:rPr>
+                <w:noProof/>
+                <w:webHidden/>
+              </w:rPr>
+              <w:tab/>
+            </w:r>
+            <w:r>
+              <w:rPr>
+                <w:noProof/>
+                <w:webHidden/>
+              </w:rPr>
+              <w:fldChar w:fldCharType="begin"/>
+            </w:r>
+            <w:r>
+              <w:rPr>
+                <w:noProof/>
+                <w:webHidden/>
+              </w:rPr>
+              <w:instrText xml:space="preserve"> PAGEREF _Toc11880749 \h </w:instrText>
+            </w:r>
+            <w:r>
+              <w:rPr>
+                <w:noProof/>
+                <w:webHidden/>
+              </w:rPr>
+            </w:r>
+            <w:r>
+              <w:rPr>
+                <w:noProof/>
+                <w:webHidden/>
+              </w:rPr>
+              <w:fldChar w:fldCharType="separate"/>
+            </w:r>
+            <w:r>
+              <w:rPr>
+                <w:noProof/>
+                <w:webHidden/>
+              </w:rPr>
+              <w:t>13</w:t>
             </w:r>
             <w:r>
               <w:rPr>
@@ -2044,13 +2338,13 @@
               <w:lang w:eastAsia="ru-RU"/>
             </w:rPr>
           </w:pPr>
-          <w:hyperlink w:anchor="_Toc11875184" w:history="1">
+          <w:hyperlink w:anchor="_Toc11880750" w:history="1">
             <w:r>
               <w:rPr>
                 <w:rStyle w:val="a9"/>
                 <w:noProof/>
               </w:rPr>
-              <w:t>5.2.</w:t>
+              <w:t>7.1.</w:t>
             </w:r>
             <w:r>
               <w:rPr>
@@ -2068,7 +2362,7 @@
                 <w:noProof/>
                 <w:lang w:val="uk-UA"/>
               </w:rPr>
-              <w:t>Вимоги до програмного забезпечення</w:t>
+              <w:t>Бібліотека класів</w:t>
             </w:r>
             <w:r>
               <w:rPr>
@@ -2089,7 +2383,7 @@
                 <w:noProof/>
                 <w:webHidden/>
               </w:rPr>
-              <w:instrText xml:space="preserve"> PAGEREF _Toc11875184 \h </w:instrText>
+              <w:instrText xml:space="preserve"> PAGEREF _Toc11880750 \h </w:instrText>
             </w:r>
             <w:r>
               <w:rPr>
@@ -2109,7 +2403,99 @@
                 <w:noProof/>
                 <w:webHidden/>
               </w:rPr>
-              <w:t>11</w:t>
+              <w:t>15</w:t>
+            </w:r>
+            <w:r>
+              <w:rPr>
+                <w:noProof/>
+                <w:webHidden/>
+              </w:rPr>
+              <w:fldChar w:fldCharType="end"/>
+            </w:r>
+          </w:hyperlink>
+        </w:p>
+        <w:p>
+          <w:pPr>
+            <w:pStyle w:val="11"/>
+            <w:tabs>
+              <w:tab w:val="left" w:pos="1320"/>
+              <w:tab w:val="right" w:leader="dot" w:pos="9628"/>
+            </w:tabs>
+            <w:rPr>
+              <w:rFonts w:asciiTheme="minorHAnsi" w:eastAsiaTheme="minorEastAsia" w:hAnsiTheme="minorHAnsi" w:cstheme="minorBidi"/>
+              <w:noProof/>
+              <w:sz w:val="22"/>
+              <w:szCs w:val="22"/>
+              <w:lang w:eastAsia="ru-RU"/>
+            </w:rPr>
+          </w:pPr>
+          <w:hyperlink w:anchor="_Toc11880751" w:history="1">
+            <w:r>
+              <w:rPr>
+                <w:rStyle w:val="a9"/>
+                <w:noProof/>
+                <w:lang w:val="uk-UA"/>
+              </w:rPr>
+              <w:t>8.</w:t>
+            </w:r>
+            <w:r>
+              <w:rPr>
+                <w:rFonts w:asciiTheme="minorHAnsi" w:eastAsiaTheme="minorEastAsia" w:hAnsiTheme="minorHAnsi" w:cstheme="minorBidi"/>
+                <w:noProof/>
+                <w:sz w:val="22"/>
+                <w:szCs w:val="22"/>
+                <w:lang w:eastAsia="ru-RU"/>
+              </w:rPr>
+              <w:tab/>
+            </w:r>
+            <w:r>
+              <w:rPr>
+                <w:rStyle w:val="a9"/>
+                <w:noProof/>
+                <w:lang w:val="uk-UA"/>
+              </w:rPr>
+              <w:t>Специфікація даних</w:t>
+            </w:r>
+            <w:r>
+              <w:rPr>
+                <w:noProof/>
+                <w:webHidden/>
+              </w:rPr>
+              <w:tab/>
+            </w:r>
+            <w:r>
+              <w:rPr>
+                <w:noProof/>
+                <w:webHidden/>
+              </w:rPr>
+              <w:fldChar w:fldCharType="begin"/>
+            </w:r>
+            <w:r>
+              <w:rPr>
+                <w:noProof/>
+                <w:webHidden/>
+              </w:rPr>
+              <w:instrText xml:space="preserve"> PAGEREF _Toc11880751 \h </w:instrText>
+            </w:r>
+            <w:r>
+              <w:rPr>
+                <w:noProof/>
+                <w:webHidden/>
+              </w:rPr>
+            </w:r>
+            <w:r>
+              <w:rPr>
+                <w:noProof/>
+                <w:webHidden/>
+              </w:rPr>
+              <w:fldChar w:fldCharType="separate"/>
+            </w:r>
+            <w:r>
+              <w:rPr>
+                <w:noProof/>
+                <w:webHidden/>
+              </w:rPr>
+              <w:t>17</w:t>
             </w:r>
             <w:r>
               <w:rPr>
@@ -2135,13 +2521,13 @@
               <w:lang w:eastAsia="ru-RU"/>
             </w:rPr>
           </w:pPr>
-          <w:hyperlink w:anchor="_Toc11875185" w:history="1">
+          <w:hyperlink w:anchor="_Toc11880752" w:history="1">
             <w:r>
               <w:rPr>
                 <w:rStyle w:val="a9"/>
                 <w:noProof/>
               </w:rPr>
-              <w:t>5.3.</w:t>
+              <w:t>8.1.</w:t>
             </w:r>
             <w:r>
               <w:rPr>
@@ -2159,7 +2545,7 @@
                 <w:noProof/>
                 <w:lang w:val="uk-UA"/>
               </w:rPr>
-              <w:t>Вимоги до користувачів</w:t>
+              <w:t>Опис формату та/або структури даних</w:t>
             </w:r>
             <w:r>
               <w:rPr>
@@ -2180,7 +2566,7 @@
                 <w:noProof/>
                 <w:webHidden/>
               </w:rPr>
-              <w:instrText xml:space="preserve"> PAGEREF _Toc11875185 \h </w:instrText>
+              <w:instrText xml:space="preserve"> PAGEREF _Toc11880752 \h </w:instrText>
             </w:r>
             <w:r>
               <w:rPr>
@@ -2200,7 +2586,7 @@
                 <w:noProof/>
                 <w:webHidden/>
               </w:rPr>
-              <w:t>11</w:t>
+              <w:t>17</w:t>
             </w:r>
             <w:r>
               <w:rPr>
@@ -2226,14 +2612,14 @@
               <w:lang w:eastAsia="ru-RU"/>
             </w:rPr>
           </w:pPr>
-          <w:hyperlink w:anchor="_Toc11875186" w:history="1">
+          <w:hyperlink w:anchor="_Toc11880753" w:history="1">
             <w:r>
               <w:rPr>
                 <w:rStyle w:val="a9"/>
                 <w:noProof/>
                 <w:lang w:val="uk-UA"/>
               </w:rPr>
-              <w:t>6.</w:t>
+              <w:t>9.</w:t>
             </w:r>
             <w:r>
               <w:rPr>
@@ -2251,7 +2637,7 @@
                 <w:noProof/>
                 <w:lang w:val="uk-UA"/>
               </w:rPr>
-              <w:t>Функціональні вимоги</w:t>
+              <w:t>Вимоги до інтерфейсу</w:t>
             </w:r>
             <w:r>
               <w:rPr>
@@ -2272,7 +2658,7 @@
                 <w:noProof/>
                 <w:webHidden/>
               </w:rPr>
-              <w:instrText xml:space="preserve"> PAGEREF _Toc11875186 \h </w:instrText>
+              <w:instrText xml:space="preserve"> PAGEREF _Toc11880753 \h </w:instrText>
             </w:r>
             <w:r>
               <w:rPr>
@@ -2292,189 +2678,7 @@
                 <w:noProof/>
                 <w:webHidden/>
               </w:rPr>
-              <w:t>12</w:t>
-            </w:r>
-            <w:r>
-              <w:rPr>
-                <w:noProof/>
-                <w:webHidden/>
-              </w:rPr>
-              <w:fldChar w:fldCharType="end"/>
-            </w:r>
-          </w:hyperlink>
-        </w:p>
-        <w:p>
-          <w:pPr>
-            <w:pStyle w:val="21"/>
-            <w:tabs>
-              <w:tab w:val="left" w:pos="1760"/>
-              <w:tab w:val="right" w:leader="dot" w:pos="9628"/>
-            </w:tabs>
-            <w:rPr>
-              <w:rFonts w:asciiTheme="minorHAnsi" w:eastAsiaTheme="minorEastAsia" w:hAnsiTheme="minorHAnsi" w:cstheme="minorBidi"/>
-              <w:noProof/>
-              <w:sz w:val="22"/>
-              <w:szCs w:val="22"/>
-              <w:lang w:eastAsia="ru-RU"/>
-            </w:rPr>
-          </w:pPr>
-          <w:hyperlink w:anchor="_Toc11875187" w:history="1">
-            <w:r>
-              <w:rPr>
-                <w:rStyle w:val="a9"/>
-                <w:noProof/>
-              </w:rPr>
-              <w:t>6.1.</w:t>
-            </w:r>
-            <w:r>
-              <w:rPr>
-                <w:rFonts w:asciiTheme="minorHAnsi" w:eastAsiaTheme="minorEastAsia" w:hAnsiTheme="minorHAnsi" w:cstheme="minorBidi"/>
-                <w:noProof/>
-                <w:sz w:val="22"/>
-                <w:szCs w:val="22"/>
-                <w:lang w:eastAsia="ru-RU"/>
-              </w:rPr>
-              <w:tab/>
-            </w:r>
-            <w:r>
-              <w:rPr>
-                <w:rStyle w:val="a9"/>
-                <w:noProof/>
-                <w:lang w:val="uk-UA"/>
-              </w:rPr>
-              <w:t>Загальні вимоги</w:t>
-            </w:r>
-            <w:r>
-              <w:rPr>
-                <w:noProof/>
-                <w:webHidden/>
-              </w:rPr>
-              <w:tab/>
-            </w:r>
-            <w:r>
-              <w:rPr>
-                <w:noProof/>
-                <w:webHidden/>
-              </w:rPr>
-              <w:fldChar w:fldCharType="begin"/>
-            </w:r>
-            <w:r>
-              <w:rPr>
-                <w:noProof/>
-                <w:webHidden/>
-              </w:rPr>
-              <w:instrText xml:space="preserve"> PAGEREF _Toc11875187 \h </w:instrText>
-            </w:r>
-            <w:r>
-              <w:rPr>
-                <w:noProof/>
-                <w:webHidden/>
-              </w:rPr>
-            </w:r>
-            <w:r>
-              <w:rPr>
-                <w:noProof/>
-                <w:webHidden/>
-              </w:rPr>
-              <w:fldChar w:fldCharType="separate"/>
-            </w:r>
-            <w:r>
-              <w:rPr>
-                <w:noProof/>
-                <w:webHidden/>
-              </w:rPr>
-              <w:t>12</w:t>
-            </w:r>
-            <w:r>
-              <w:rPr>
-                <w:noProof/>
-                <w:webHidden/>
-              </w:rPr>
-              <w:fldChar w:fldCharType="end"/>
-            </w:r>
-          </w:hyperlink>
-        </w:p>
-        <w:p>
-          <w:pPr>
-            <w:pStyle w:val="21"/>
-            <w:tabs>
-              <w:tab w:val="left" w:pos="1760"/>
-              <w:tab w:val="right" w:leader="dot" w:pos="9628"/>
-            </w:tabs>
-            <w:rPr>
-              <w:rFonts w:asciiTheme="minorHAnsi" w:eastAsiaTheme="minorEastAsia" w:hAnsiTheme="minorHAnsi" w:cstheme="minorBidi"/>
-              <w:noProof/>
-              <w:sz w:val="22"/>
-              <w:szCs w:val="22"/>
-              <w:lang w:eastAsia="ru-RU"/>
-            </w:rPr>
-          </w:pPr>
-          <w:hyperlink w:anchor="_Toc11875188" w:history="1">
-            <w:r>
-              <w:rPr>
-                <w:rStyle w:val="a9"/>
-                <w:noProof/>
-              </w:rPr>
-              <w:t>6.2.</w:t>
-            </w:r>
-            <w:r>
-              <w:rPr>
-                <w:rFonts w:asciiTheme="minorHAnsi" w:eastAsiaTheme="minorEastAsia" w:hAnsiTheme="minorHAnsi" w:cstheme="minorBidi"/>
-                <w:noProof/>
-                <w:sz w:val="22"/>
-                <w:szCs w:val="22"/>
-                <w:lang w:eastAsia="ru-RU"/>
-              </w:rPr>
-              <w:tab/>
-            </w:r>
-            <w:r>
-              <w:rPr>
-                <w:rStyle w:val="a9"/>
-                <w:noProof/>
-                <w:lang w:val="uk-UA"/>
-              </w:rPr>
-              <w:t>Бібліотека класів</w:t>
-            </w:r>
-            <w:r>
-              <w:rPr>
-                <w:noProof/>
-                <w:webHidden/>
-              </w:rPr>
-              <w:tab/>
-            </w:r>
-            <w:r>
-              <w:rPr>
-                <w:noProof/>
-                <w:webHidden/>
-              </w:rPr>
-              <w:fldChar w:fldCharType="begin"/>
-            </w:r>
-            <w:r>
-              <w:rPr>
-                <w:noProof/>
-                <w:webHidden/>
-              </w:rPr>
-              <w:instrText xml:space="preserve"> PAGEREF _Toc11875188 \h </w:instrText>
-            </w:r>
-            <w:r>
-              <w:rPr>
-                <w:noProof/>
-                <w:webHidden/>
-              </w:rPr>
-            </w:r>
-            <w:r>
-              <w:rPr>
-                <w:noProof/>
-                <w:webHidden/>
-              </w:rPr>
-              <w:fldChar w:fldCharType="separate"/>
-            </w:r>
-            <w:r>
-              <w:rPr>
-                <w:noProof/>
-                <w:webHidden/>
-              </w:rPr>
-              <w:t>13</w:t>
+              <w:t>18</w:t>
             </w:r>
             <w:r>
               <w:rPr>
@@ -2500,14 +2704,14 @@
               <w:lang w:eastAsia="ru-RU"/>
             </w:rPr>
           </w:pPr>
-          <w:hyperlink w:anchor="_Toc11875189" w:history="1">
+          <w:hyperlink w:anchor="_Toc11880754" w:history="1">
             <w:r>
               <w:rPr>
                 <w:rStyle w:val="a9"/>
                 <w:noProof/>
                 <w:lang w:val="uk-UA"/>
               </w:rPr>
-              <w:t>7.</w:t>
+              <w:t>10.</w:t>
             </w:r>
             <w:r>
               <w:rPr>
@@ -2525,7 +2729,7 @@
                 <w:noProof/>
                 <w:lang w:val="uk-UA"/>
               </w:rPr>
-              <w:t>Архітектура системи</w:t>
+              <w:t>Інші вимоги</w:t>
             </w:r>
             <w:r>
               <w:rPr>
@@ -2546,7 +2750,7 @@
                 <w:noProof/>
                 <w:webHidden/>
               </w:rPr>
-              <w:instrText xml:space="preserve"> PAGEREF _Toc11875189 \h </w:instrText>
+              <w:instrText xml:space="preserve"> PAGEREF _Toc11880754 \h </w:instrText>
             </w:r>
             <w:r>
               <w:rPr>
@@ -2566,14 +2770,7 @@
                 <w:noProof/>
                 <w:webHidden/>
               </w:rPr>
-              <w:t>1</w:t>
-            </w:r>
-            <w:r>
-              <w:rPr>
-                <w:noProof/>
-                <w:webHidden/>
-              </w:rPr>
-              <w:t>4</w:t>
+              <w:t>19</w:t>
             </w:r>
             <w:r>
               <w:rPr>
@@ -2588,7 +2785,7 @@
           <w:pPr>
             <w:pStyle w:val="21"/>
             <w:tabs>
-              <w:tab w:val="left" w:pos="1760"/>
+              <w:tab w:val="left" w:pos="1766"/>
               <w:tab w:val="right" w:leader="dot" w:pos="9628"/>
             </w:tabs>
             <w:rPr>
@@ -2599,13 +2796,13 @@
               <w:lang w:eastAsia="ru-RU"/>
             </w:rPr>
           </w:pPr>
-          <w:hyperlink w:anchor="_Toc11875190" w:history="1">
+          <w:hyperlink w:anchor="_Toc11880755" w:history="1">
             <w:r>
               <w:rPr>
                 <w:rStyle w:val="a9"/>
                 <w:noProof/>
               </w:rPr>
-              <w:t>7.1.</w:t>
+              <w:t>10.1.</w:t>
             </w:r>
             <w:r>
               <w:rPr>
@@ -2623,7 +2820,7 @@
                 <w:noProof/>
                 <w:lang w:val="uk-UA"/>
               </w:rPr>
-              <w:t>Варіанти користування (перенести в функциональные требования)</w:t>
+              <w:t>Вимоги до надійності</w:t>
             </w:r>
             <w:r>
               <w:rPr>
@@ -2644,7 +2841,7 @@
                 <w:noProof/>
                 <w:webHidden/>
               </w:rPr>
-              <w:instrText xml:space="preserve"> PAGEREF _Toc11875190 \h </w:instrText>
+              <w:instrText xml:space="preserve"> PAGEREF _Toc11880755 \h </w:instrText>
             </w:r>
             <w:r>
               <w:rPr>
@@ -2664,7 +2861,7 @@
                 <w:noProof/>
                 <w:webHidden/>
               </w:rPr>
-              <w:t>15</w:t>
+              <w:t>19</w:t>
             </w:r>
             <w:r>
               <w:rPr>
@@ -2679,7 +2876,7 @@
           <w:pPr>
             <w:pStyle w:val="21"/>
             <w:tabs>
-              <w:tab w:val="left" w:pos="1760"/>
+              <w:tab w:val="left" w:pos="1766"/>
               <w:tab w:val="right" w:leader="dot" w:pos="9628"/>
             </w:tabs>
             <w:rPr>
@@ -2690,13 +2887,13 @@
               <w:lang w:eastAsia="ru-RU"/>
             </w:rPr>
           </w:pPr>
-          <w:hyperlink w:anchor="_Toc11875191" w:history="1">
+          <w:hyperlink w:anchor="_Toc11880756" w:history="1">
             <w:r>
               <w:rPr>
                 <w:rStyle w:val="a9"/>
                 <w:noProof/>
               </w:rPr>
-              <w:t>7.2.</w:t>
+              <w:t>10.2.</w:t>
             </w:r>
             <w:r>
               <w:rPr>
@@ -2714,7 +2911,7 @@
                 <w:noProof/>
                 <w:lang w:val="uk-UA"/>
               </w:rPr>
-              <w:t>Діаграма класів (перенести в библиотеку классов)</w:t>
+              <w:t>Вимоги до продуктивності</w:t>
             </w:r>
             <w:r>
               <w:rPr>
@@ -2735,7 +2932,7 @@
                 <w:noProof/>
                 <w:webHidden/>
               </w:rPr>
-              <w:instrText xml:space="preserve"> PAGEREF _Toc11875191 \h </w:instrText>
+              <w:instrText xml:space="preserve"> PAGEREF _Toc11880756 \h </w:instrText>
             </w:r>
             <w:r>
               <w:rPr>
@@ -2755,7 +2952,7 @@
                 <w:noProof/>
                 <w:webHidden/>
               </w:rPr>
-              <w:t>16</w:t>
+              <w:t>19</w:t>
             </w:r>
             <w:r>
               <w:rPr>
@@ -2781,14 +2978,14 @@
               <w:lang w:eastAsia="ru-RU"/>
             </w:rPr>
           </w:pPr>
-          <w:hyperlink w:anchor="_Toc11875192" w:history="1">
+          <w:hyperlink w:anchor="_Toc11880757" w:history="1">
             <w:r>
               <w:rPr>
                 <w:rStyle w:val="a9"/>
                 <w:noProof/>
                 <w:lang w:val="uk-UA"/>
               </w:rPr>
-              <w:t>8.</w:t>
+              <w:t>11.</w:t>
             </w:r>
             <w:r>
               <w:rPr>
@@ -2806,7 +3003,7 @@
                 <w:noProof/>
                 <w:lang w:val="uk-UA"/>
               </w:rPr>
-              <w:t>Специфікація даних</w:t>
+              <w:t>Проект програмної системи</w:t>
             </w:r>
             <w:r>
               <w:rPr>
@@ -2827,7 +3024,7 @@
                 <w:noProof/>
                 <w:webHidden/>
               </w:rPr>
-              <w:instrText xml:space="preserve"> PAGEREF _Toc11875192 \h </w:instrText>
+              <w:instrText xml:space="preserve"> PAGEREF _Toc11880757 \h </w:instrText>
             </w:r>
             <w:r>
               <w:rPr>
@@ -2847,7 +3044,7 @@
                 <w:noProof/>
                 <w:webHidden/>
               </w:rPr>
-              <w:t>17</w:t>
+              <w:t>20</w:t>
             </w:r>
             <w:r>
               <w:rPr>
@@ -2862,7 +3059,7 @@
           <w:pPr>
             <w:pStyle w:val="21"/>
             <w:tabs>
-              <w:tab w:val="left" w:pos="1760"/>
+              <w:tab w:val="left" w:pos="1766"/>
               <w:tab w:val="right" w:leader="dot" w:pos="9628"/>
             </w:tabs>
             <w:rPr>
@@ -2873,13 +3070,13 @@
               <w:lang w:eastAsia="ru-RU"/>
             </w:rPr>
           </w:pPr>
-          <w:hyperlink w:anchor="_Toc11875193" w:history="1">
+          <w:hyperlink w:anchor="_Toc11880758" w:history="1">
             <w:r>
               <w:rPr>
                 <w:rStyle w:val="a9"/>
                 <w:noProof/>
               </w:rPr>
-              <w:t>8.1.</w:t>
+              <w:t>11.1.</w:t>
             </w:r>
             <w:r>
               <w:rPr>
@@ -2897,7 +3094,7 @@
                 <w:noProof/>
                 <w:lang w:val="uk-UA"/>
               </w:rPr>
-              <w:t>Опис формату та/або структури даних</w:t>
+              <w:t>Засоби реалізації</w:t>
             </w:r>
             <w:r>
               <w:rPr>
@@ -2918,7 +3115,7 @@
                 <w:noProof/>
                 <w:webHidden/>
               </w:rPr>
-              <w:instrText xml:space="preserve"> PAGEREF _Toc11875193 \h </w:instrText>
+              <w:instrText xml:space="preserve"> PAGEREF _Toc11880758 \h </w:instrText>
             </w:r>
             <w:r>
               <w:rPr>
@@ -2938,7 +3135,280 @@
                 <w:noProof/>
                 <w:webHidden/>
               </w:rPr>
-              <w:t>17</w:t>
+              <w:t>20</w:t>
+            </w:r>
+            <w:r>
+              <w:rPr>
+                <w:noProof/>
+                <w:webHidden/>
+              </w:rPr>
+              <w:fldChar w:fldCharType="end"/>
+            </w:r>
+          </w:hyperlink>
+        </w:p>
+        <w:p>
+          <w:pPr>
+            <w:pStyle w:val="21"/>
+            <w:tabs>
+              <w:tab w:val="left" w:pos="1766"/>
+              <w:tab w:val="right" w:leader="dot" w:pos="9628"/>
+            </w:tabs>
+            <w:rPr>
+              <w:rFonts w:asciiTheme="minorHAnsi" w:eastAsiaTheme="minorEastAsia" w:hAnsiTheme="minorHAnsi" w:cstheme="minorBidi"/>
+              <w:noProof/>
+              <w:sz w:val="22"/>
+              <w:szCs w:val="22"/>
+              <w:lang w:eastAsia="ru-RU"/>
+            </w:rPr>
+          </w:pPr>
+          <w:hyperlink w:anchor="_Toc11880759" w:history="1">
+            <w:r>
+              <w:rPr>
+                <w:rStyle w:val="a9"/>
+                <w:noProof/>
+              </w:rPr>
+              <w:t>11.2.</w:t>
+            </w:r>
+            <w:r>
+              <w:rPr>
+                <w:rFonts w:asciiTheme="minorHAnsi" w:eastAsiaTheme="minorEastAsia" w:hAnsiTheme="minorHAnsi" w:cstheme="minorBidi"/>
+                <w:noProof/>
+                <w:sz w:val="22"/>
+                <w:szCs w:val="22"/>
+                <w:lang w:eastAsia="ru-RU"/>
+              </w:rPr>
+              <w:tab/>
+            </w:r>
+            <w:r>
+              <w:rPr>
+                <w:rStyle w:val="a9"/>
+                <w:noProof/>
+                <w:lang w:val="uk-UA"/>
+              </w:rPr>
+              <w:t>Модулі і алгоритми</w:t>
+            </w:r>
+            <w:r>
+              <w:rPr>
+                <w:noProof/>
+                <w:webHidden/>
+              </w:rPr>
+              <w:tab/>
+            </w:r>
+            <w:r>
+              <w:rPr>
+                <w:noProof/>
+                <w:webHidden/>
+              </w:rPr>
+              <w:fldChar w:fldCharType="begin"/>
+            </w:r>
+            <w:r>
+              <w:rPr>
+                <w:noProof/>
+                <w:webHidden/>
+              </w:rPr>
+              <w:instrText xml:space="preserve"> PAGEREF _Toc11880759 \h </w:instrText>
+            </w:r>
+            <w:r>
+              <w:rPr>
+                <w:noProof/>
+                <w:webHidden/>
+              </w:rPr>
+            </w:r>
+            <w:r>
+              <w:rPr>
+                <w:noProof/>
+                <w:webHidden/>
+              </w:rPr>
+              <w:fldChar w:fldCharType="separate"/>
+            </w:r>
+            <w:r>
+              <w:rPr>
+                <w:noProof/>
+                <w:webHidden/>
+              </w:rPr>
+              <w:t>20</w:t>
+            </w:r>
+            <w:r>
+              <w:rPr>
+                <w:noProof/>
+                <w:webHidden/>
+              </w:rPr>
+              <w:fldChar w:fldCharType="end"/>
+            </w:r>
+          </w:hyperlink>
+        </w:p>
+        <w:p>
+          <w:pPr>
+            <w:pStyle w:val="21"/>
+            <w:tabs>
+              <w:tab w:val="left" w:pos="1766"/>
+              <w:tab w:val="right" w:leader="dot" w:pos="9628"/>
+            </w:tabs>
+            <w:rPr>
+              <w:rFonts w:asciiTheme="minorHAnsi" w:eastAsiaTheme="minorEastAsia" w:hAnsiTheme="minorHAnsi" w:cstheme="minorBidi"/>
+              <w:noProof/>
+              <w:sz w:val="22"/>
+              <w:szCs w:val="22"/>
+              <w:lang w:eastAsia="ru-RU"/>
+            </w:rPr>
+          </w:pPr>
+          <w:hyperlink w:anchor="_Toc11880760" w:history="1">
+            <w:r>
+              <w:rPr>
+                <w:rStyle w:val="a9"/>
+                <w:noProof/>
+              </w:rPr>
+              <w:t>11.3.</w:t>
+            </w:r>
+            <w:r>
+              <w:rPr>
+                <w:rFonts w:asciiTheme="minorHAnsi" w:eastAsiaTheme="minorEastAsia" w:hAnsiTheme="minorHAnsi" w:cstheme="minorBidi"/>
+                <w:noProof/>
+                <w:sz w:val="22"/>
+                <w:szCs w:val="22"/>
+                <w:lang w:eastAsia="ru-RU"/>
+              </w:rPr>
+              <w:tab/>
+            </w:r>
+            <w:r>
+              <w:rPr>
+                <w:rStyle w:val="a9"/>
+                <w:noProof/>
+                <w:lang w:val="uk-UA"/>
+              </w:rPr>
+              <w:t>Проект інтерфейсу</w:t>
+            </w:r>
+            <w:r>
+              <w:rPr>
+                <w:noProof/>
+                <w:webHidden/>
+              </w:rPr>
+              <w:tab/>
+            </w:r>
+            <w:r>
+              <w:rPr>
+                <w:noProof/>
+                <w:webHidden/>
+              </w:rPr>
+              <w:fldChar w:fldCharType="begin"/>
+            </w:r>
+            <w:r>
+              <w:rPr>
+                <w:noProof/>
+                <w:webHidden/>
+              </w:rPr>
+              <w:instrText xml:space="preserve"> PAGEREF _Toc11880760 \h </w:instrText>
+            </w:r>
+            <w:r>
+              <w:rPr>
+                <w:noProof/>
+                <w:webHidden/>
+              </w:rPr>
+            </w:r>
+            <w:r>
+              <w:rPr>
+                <w:noProof/>
+                <w:webHidden/>
+              </w:rPr>
+              <w:fldChar w:fldCharType="separate"/>
+            </w:r>
+            <w:r>
+              <w:rPr>
+                <w:noProof/>
+                <w:webHidden/>
+              </w:rPr>
+              <w:t>23</w:t>
+            </w:r>
+            <w:r>
+              <w:rPr>
+                <w:noProof/>
+                <w:webHidden/>
+              </w:rPr>
+              <w:fldChar w:fldCharType="end"/>
+            </w:r>
+          </w:hyperlink>
+        </w:p>
+        <w:p>
+          <w:pPr>
+            <w:pStyle w:val="21"/>
+            <w:tabs>
+              <w:tab w:val="left" w:pos="1766"/>
+              <w:tab w:val="right" w:leader="dot" w:pos="9628"/>
+            </w:tabs>
+            <w:rPr>
+              <w:rFonts w:asciiTheme="minorHAnsi" w:eastAsiaTheme="minorEastAsia" w:hAnsiTheme="minorHAnsi" w:cstheme="minorBidi"/>
+              <w:noProof/>
+              <w:sz w:val="22"/>
+              <w:szCs w:val="22"/>
+              <w:lang w:eastAsia="ru-RU"/>
+            </w:rPr>
+          </w:pPr>
+          <w:hyperlink w:anchor="_Toc11880761" w:history="1">
+            <w:r>
+              <w:rPr>
+                <w:rStyle w:val="a9"/>
+                <w:noProof/>
+              </w:rPr>
+              <w:t>11.4.</w:t>
+            </w:r>
+            <w:r>
+              <w:rPr>
+                <w:rFonts w:asciiTheme="minorHAnsi" w:eastAsiaTheme="minorEastAsia" w:hAnsiTheme="minorHAnsi" w:cstheme="minorBidi"/>
+                <w:noProof/>
+                <w:sz w:val="22"/>
+                <w:szCs w:val="22"/>
+                <w:lang w:eastAsia="ru-RU"/>
+              </w:rPr>
+              <w:tab/>
+            </w:r>
+            <w:r>
+              <w:rPr>
+                <w:rStyle w:val="a9"/>
+                <w:noProof/>
+                <w:lang w:val="uk-UA"/>
+              </w:rPr>
+              <w:t>Реалізація і тестування</w:t>
+            </w:r>
+            <w:r>
+              <w:rPr>
+                <w:noProof/>
+                <w:webHidden/>
+              </w:rPr>
+              <w:tab/>
+            </w:r>
+            <w:r>
+              <w:rPr>
+                <w:noProof/>
+                <w:webHidden/>
+              </w:rPr>
+              <w:fldChar w:fldCharType="begin"/>
+            </w:r>
+            <w:r>
+              <w:rPr>
+                <w:noProof/>
+                <w:webHidden/>
+              </w:rPr>
+              <w:instrText xml:space="preserve"> PAGEREF _Toc11880761 \h </w:instrText>
+            </w:r>
+            <w:r>
+              <w:rPr>
+                <w:noProof/>
+                <w:webHidden/>
+              </w:rPr>
+            </w:r>
+            <w:r>
+              <w:rPr>
+                <w:noProof/>
+                <w:webHidden/>
+              </w:rPr>
+              <w:fldChar w:fldCharType="separate"/>
+            </w:r>
+            <w:r>
+              <w:rPr>
+                <w:noProof/>
+                <w:webHidden/>
+              </w:rPr>
+              <w:t>24</w:t>
             </w:r>
             <w:r>
               <w:rPr>
@@ -2964,14 +3434,14 @@
               <w:lang w:eastAsia="ru-RU"/>
             </w:rPr>
           </w:pPr>
-          <w:hyperlink w:anchor="_Toc11875194" w:history="1">
+          <w:hyperlink w:anchor="_Toc11880762" w:history="1">
             <w:r>
               <w:rPr>
                 <w:rStyle w:val="a9"/>
                 <w:noProof/>
                 <w:lang w:val="uk-UA"/>
               </w:rPr>
-              <w:t>9.</w:t>
+              <w:t>12.</w:t>
             </w:r>
             <w:r>
               <w:rPr>
@@ -2989,7 +3459,7 @@
                 <w:noProof/>
                 <w:lang w:val="uk-UA"/>
               </w:rPr>
-              <w:t>Вимоги до інтерфейсу</w:t>
+              <w:t>Висновки</w:t>
             </w:r>
             <w:r>
               <w:rPr>
@@ -3010,7 +3480,7 @@
                 <w:noProof/>
                 <w:webHidden/>
               </w:rPr>
-              <w:instrText xml:space="preserve"> PAGEREF _Toc11875194 \h </w:instrText>
+              <w:instrText xml:space="preserve"> PAGEREF _Toc11880762 \h </w:instrText>
             </w:r>
             <w:r>
               <w:rPr>
@@ -3030,7 +3500,7 @@
                 <w:noProof/>
                 <w:webHidden/>
               </w:rPr>
-              <w:t>18</w:t>
+              <w:t>25</w:t>
             </w:r>
             <w:r>
               <w:rPr>
@@ -3056,14 +3526,14 @@
               <w:lang w:eastAsia="ru-RU"/>
             </w:rPr>
           </w:pPr>
-          <w:hyperlink w:anchor="_Toc11875195" w:history="1">
+          <w:hyperlink w:anchor="_Toc11880763" w:history="1">
             <w:r>
               <w:rPr>
                 <w:rStyle w:val="a9"/>
                 <w:noProof/>
                 <w:lang w:val="uk-UA"/>
               </w:rPr>
-              <w:t>10.</w:t>
+              <w:t>13.</w:t>
             </w:r>
             <w:r>
               <w:rPr>
@@ -3081,7 +3551,7 @@
                 <w:noProof/>
                 <w:lang w:val="uk-UA"/>
               </w:rPr>
-              <w:t>Інші вимоги</w:t>
+              <w:t>Список літератури</w:t>
             </w:r>
             <w:r>
               <w:rPr>
@@ -3102,7 +3572,7 @@
                 <w:noProof/>
                 <w:webHidden/>
               </w:rPr>
-              <w:instrText xml:space="preserve"> PAGEREF _Toc11875195 \h </w:instrText>
+              <w:instrText xml:space="preserve"> PAGEREF _Toc11880763 \h </w:instrText>
             </w:r>
             <w:r>
               <w:rPr>
@@ -3122,921 +3592,7 @@
                 <w:noProof/>
                 <w:webHidden/>
               </w:rPr>
-              <w:t>19</w:t>
-            </w:r>
-            <w:r>
-              <w:rPr>
-                <w:noProof/>
-                <w:webHidden/>
-              </w:rPr>
-              <w:fldChar w:fldCharType="end"/>
-            </w:r>
-          </w:hyperlink>
-        </w:p>
-        <w:p>
-          <w:pPr>
-            <w:pStyle w:val="21"/>
-            <w:tabs>
-              <w:tab w:val="left" w:pos="1766"/>
-              <w:tab w:val="right" w:leader="dot" w:pos="9628"/>
-            </w:tabs>
-            <w:rPr>
-              <w:rFonts w:asciiTheme="minorHAnsi" w:eastAsiaTheme="minorEastAsia" w:hAnsiTheme="minorHAnsi" w:cstheme="minorBidi"/>
-              <w:noProof/>
-              <w:sz w:val="22"/>
-              <w:szCs w:val="22"/>
-              <w:lang w:eastAsia="ru-RU"/>
-            </w:rPr>
-          </w:pPr>
-          <w:hyperlink w:anchor="_Toc11875196" w:history="1">
-            <w:r>
-              <w:rPr>
-                <w:rStyle w:val="a9"/>
-                <w:noProof/>
-              </w:rPr>
-              <w:t>10.1.</w:t>
-            </w:r>
-            <w:r>
-              <w:rPr>
-                <w:rFonts w:asciiTheme="minorHAnsi" w:eastAsiaTheme="minorEastAsia" w:hAnsiTheme="minorHAnsi" w:cstheme="minorBidi"/>
-                <w:noProof/>
-                <w:sz w:val="22"/>
-                <w:szCs w:val="22"/>
-                <w:lang w:eastAsia="ru-RU"/>
-              </w:rPr>
-              <w:tab/>
-            </w:r>
-            <w:r>
-              <w:rPr>
-                <w:rStyle w:val="a9"/>
-                <w:noProof/>
-                <w:lang w:val="uk-UA"/>
-              </w:rPr>
-              <w:t>Вимоги до надійності</w:t>
-            </w:r>
-            <w:r>
-              <w:rPr>
-                <w:noProof/>
-                <w:webHidden/>
-              </w:rPr>
-              <w:tab/>
-            </w:r>
-            <w:r>
-              <w:rPr>
-                <w:noProof/>
-                <w:webHidden/>
-              </w:rPr>
-              <w:fldChar w:fldCharType="begin"/>
-            </w:r>
-            <w:r>
-              <w:rPr>
-                <w:noProof/>
-                <w:webHidden/>
-              </w:rPr>
-              <w:instrText xml:space="preserve"> PAGEREF _Toc11875196 \h </w:instrText>
-            </w:r>
-            <w:r>
-              <w:rPr>
-                <w:noProof/>
-                <w:webHidden/>
-              </w:rPr>
-            </w:r>
-            <w:r>
-              <w:rPr>
-                <w:noProof/>
-                <w:webHidden/>
-              </w:rPr>
-              <w:fldChar w:fldCharType="separate"/>
-            </w:r>
-            <w:r>
-              <w:rPr>
-                <w:noProof/>
-                <w:webHidden/>
-              </w:rPr>
-              <w:t>19</w:t>
-            </w:r>
-            <w:r>
-              <w:rPr>
-                <w:noProof/>
-                <w:webHidden/>
-              </w:rPr>
-              <w:fldChar w:fldCharType="end"/>
-            </w:r>
-          </w:hyperlink>
-        </w:p>
-        <w:p>
-          <w:pPr>
-            <w:pStyle w:val="21"/>
-            <w:tabs>
-              <w:tab w:val="left" w:pos="1766"/>
-              <w:tab w:val="right" w:leader="dot" w:pos="9628"/>
-            </w:tabs>
-            <w:rPr>
-              <w:rFonts w:asciiTheme="minorHAnsi" w:eastAsiaTheme="minorEastAsia" w:hAnsiTheme="minorHAnsi" w:cstheme="minorBidi"/>
-              <w:noProof/>
-              <w:sz w:val="22"/>
-              <w:szCs w:val="22"/>
-              <w:lang w:eastAsia="ru-RU"/>
-            </w:rPr>
-          </w:pPr>
-          <w:hyperlink w:anchor="_Toc11875197" w:history="1">
-            <w:r>
-              <w:rPr>
-                <w:rStyle w:val="a9"/>
-                <w:noProof/>
-              </w:rPr>
-              <w:t>10.2.</w:t>
-            </w:r>
-            <w:r>
-              <w:rPr>
-                <w:rFonts w:asciiTheme="minorHAnsi" w:eastAsiaTheme="minorEastAsia" w:hAnsiTheme="minorHAnsi" w:cstheme="minorBidi"/>
-                <w:noProof/>
-                <w:sz w:val="22"/>
-                <w:szCs w:val="22"/>
-                <w:lang w:eastAsia="ru-RU"/>
-              </w:rPr>
-              <w:tab/>
-            </w:r>
-            <w:r>
-              <w:rPr>
-                <w:rStyle w:val="a9"/>
-                <w:noProof/>
-                <w:lang w:val="uk-UA"/>
-              </w:rPr>
-              <w:t>Вимоги до продуктивності</w:t>
-            </w:r>
-            <w:r>
-              <w:rPr>
-                <w:noProof/>
-                <w:webHidden/>
-              </w:rPr>
-              <w:tab/>
-            </w:r>
-            <w:r>
-              <w:rPr>
-                <w:noProof/>
-                <w:webHidden/>
-              </w:rPr>
-              <w:fldChar w:fldCharType="begin"/>
-            </w:r>
-            <w:r>
-              <w:rPr>
-                <w:noProof/>
-                <w:webHidden/>
-              </w:rPr>
-              <w:instrText xml:space="preserve"> PAGEREF _Toc11875197 \h </w:instrText>
-            </w:r>
-            <w:r>
-              <w:rPr>
-                <w:noProof/>
-                <w:webHidden/>
-              </w:rPr>
-            </w:r>
-            <w:r>
-              <w:rPr>
-                <w:noProof/>
-                <w:webHidden/>
-              </w:rPr>
-              <w:fldChar w:fldCharType="separate"/>
-            </w:r>
-            <w:r>
-              <w:rPr>
-                <w:noProof/>
-                <w:webHidden/>
-              </w:rPr>
-              <w:t>19</w:t>
-            </w:r>
-            <w:r>
-              <w:rPr>
-                <w:noProof/>
-                <w:webHidden/>
-              </w:rPr>
-              <w:fldChar w:fldCharType="end"/>
-            </w:r>
-          </w:hyperlink>
-        </w:p>
-        <w:p>
-          <w:pPr>
-            <w:pStyle w:val="11"/>
-            <w:tabs>
-              <w:tab w:val="left" w:pos="1320"/>
-              <w:tab w:val="right" w:leader="dot" w:pos="9628"/>
-            </w:tabs>
-            <w:rPr>
-              <w:rFonts w:asciiTheme="minorHAnsi" w:eastAsiaTheme="minorEastAsia" w:hAnsiTheme="minorHAnsi" w:cstheme="minorBidi"/>
-              <w:noProof/>
-              <w:sz w:val="22"/>
-              <w:szCs w:val="22"/>
-              <w:lang w:eastAsia="ru-RU"/>
-            </w:rPr>
-          </w:pPr>
-          <w:hyperlink w:anchor="_Toc11875198" w:history="1">
-            <w:r>
-              <w:rPr>
-                <w:rStyle w:val="a9"/>
-                <w:noProof/>
-                <w:lang w:val="uk-UA"/>
-              </w:rPr>
-              <w:t>11.</w:t>
-            </w:r>
-            <w:r>
-              <w:rPr>
-                <w:rFonts w:asciiTheme="minorHAnsi" w:eastAsiaTheme="minorEastAsia" w:hAnsiTheme="minorHAnsi" w:cstheme="minorBidi"/>
-                <w:noProof/>
-                <w:sz w:val="22"/>
-                <w:szCs w:val="22"/>
-                <w:lang w:eastAsia="ru-RU"/>
-              </w:rPr>
-              <w:tab/>
-            </w:r>
-            <w:r>
-              <w:rPr>
-                <w:rStyle w:val="a9"/>
-                <w:noProof/>
-                <w:lang w:val="uk-UA"/>
-              </w:rPr>
-              <w:t>Проект програмної системи</w:t>
-            </w:r>
-            <w:r>
-              <w:rPr>
-                <w:noProof/>
-                <w:webHidden/>
-              </w:rPr>
-              <w:tab/>
-            </w:r>
-            <w:r>
-              <w:rPr>
-                <w:noProof/>
-                <w:webHidden/>
-              </w:rPr>
-              <w:fldChar w:fldCharType="begin"/>
-            </w:r>
-            <w:r>
-              <w:rPr>
-                <w:noProof/>
-                <w:webHidden/>
-              </w:rPr>
-              <w:instrText xml:space="preserve"> PAGEREF _Toc11875198 \h </w:instrText>
-            </w:r>
-            <w:r>
-              <w:rPr>
-                <w:noProof/>
-                <w:webHidden/>
-              </w:rPr>
-            </w:r>
-            <w:r>
-              <w:rPr>
-                <w:noProof/>
-                <w:webHidden/>
-              </w:rPr>
-              <w:fldChar w:fldCharType="separate"/>
-            </w:r>
-            <w:r>
-              <w:rPr>
-                <w:noProof/>
-                <w:webHidden/>
-              </w:rPr>
-              <w:t>20</w:t>
-            </w:r>
-            <w:r>
-              <w:rPr>
-                <w:noProof/>
-                <w:webHidden/>
-              </w:rPr>
-              <w:fldChar w:fldCharType="end"/>
-            </w:r>
-          </w:hyperlink>
-        </w:p>
-        <w:p>
-          <w:pPr>
-            <w:pStyle w:val="21"/>
-            <w:tabs>
-              <w:tab w:val="left" w:pos="1766"/>
-              <w:tab w:val="right" w:leader="dot" w:pos="9628"/>
-            </w:tabs>
-            <w:rPr>
-              <w:rFonts w:asciiTheme="minorHAnsi" w:eastAsiaTheme="minorEastAsia" w:hAnsiTheme="minorHAnsi" w:cstheme="minorBidi"/>
-              <w:noProof/>
-              <w:sz w:val="22"/>
-              <w:szCs w:val="22"/>
-              <w:lang w:eastAsia="ru-RU"/>
-            </w:rPr>
-          </w:pPr>
-          <w:hyperlink w:anchor="_Toc11875199" w:history="1">
-            <w:r>
-              <w:rPr>
-                <w:rStyle w:val="a9"/>
-                <w:noProof/>
-              </w:rPr>
-              <w:t>11.1.</w:t>
-            </w:r>
-            <w:r>
-              <w:rPr>
-                <w:rFonts w:asciiTheme="minorHAnsi" w:eastAsiaTheme="minorEastAsia" w:hAnsiTheme="minorHAnsi" w:cstheme="minorBidi"/>
-                <w:noProof/>
-                <w:sz w:val="22"/>
-                <w:szCs w:val="22"/>
-                <w:lang w:eastAsia="ru-RU"/>
-              </w:rPr>
-              <w:tab/>
-            </w:r>
-            <w:r>
-              <w:rPr>
-                <w:rStyle w:val="a9"/>
-                <w:noProof/>
-                <w:lang w:val="uk-UA"/>
-              </w:rPr>
-              <w:t>Засоби реалізації</w:t>
-            </w:r>
-            <w:r>
-              <w:rPr>
-                <w:noProof/>
-                <w:webHidden/>
-              </w:rPr>
-              <w:tab/>
-            </w:r>
-            <w:r>
-              <w:rPr>
-                <w:noProof/>
-                <w:webHidden/>
-              </w:rPr>
-              <w:fldChar w:fldCharType="begin"/>
-            </w:r>
-            <w:r>
-              <w:rPr>
-                <w:noProof/>
-                <w:webHidden/>
-              </w:rPr>
-              <w:instrText xml:space="preserve"> PAGEREF _Toc11875199 \h </w:instrText>
-            </w:r>
-            <w:r>
-              <w:rPr>
-                <w:noProof/>
-                <w:webHidden/>
-              </w:rPr>
-            </w:r>
-            <w:r>
-              <w:rPr>
-                <w:noProof/>
-                <w:webHidden/>
-              </w:rPr>
-              <w:fldChar w:fldCharType="separate"/>
-            </w:r>
-            <w:r>
-              <w:rPr>
-                <w:noProof/>
-                <w:webHidden/>
-              </w:rPr>
-              <w:t>20</w:t>
-            </w:r>
-            <w:r>
-              <w:rPr>
-                <w:noProof/>
-                <w:webHidden/>
-              </w:rPr>
-              <w:fldChar w:fldCharType="end"/>
-            </w:r>
-          </w:hyperlink>
-        </w:p>
-        <w:p>
-          <w:pPr>
-            <w:pStyle w:val="21"/>
-            <w:tabs>
-              <w:tab w:val="left" w:pos="1766"/>
-              <w:tab w:val="right" w:leader="dot" w:pos="9628"/>
-            </w:tabs>
-            <w:rPr>
-              <w:rFonts w:asciiTheme="minorHAnsi" w:eastAsiaTheme="minorEastAsia" w:hAnsiTheme="minorHAnsi" w:cstheme="minorBidi"/>
-              <w:noProof/>
-              <w:sz w:val="22"/>
-              <w:szCs w:val="22"/>
-              <w:lang w:eastAsia="ru-RU"/>
-            </w:rPr>
-          </w:pPr>
-          <w:hyperlink w:anchor="_Toc11875200" w:history="1">
-            <w:r>
-              <w:rPr>
-                <w:rStyle w:val="a9"/>
-                <w:noProof/>
-              </w:rPr>
-              <w:t>11.2.</w:t>
-            </w:r>
-            <w:r>
-              <w:rPr>
-                <w:rFonts w:asciiTheme="minorHAnsi" w:eastAsiaTheme="minorEastAsia" w:hAnsiTheme="minorHAnsi" w:cstheme="minorBidi"/>
-                <w:noProof/>
-                <w:sz w:val="22"/>
-                <w:szCs w:val="22"/>
-                <w:lang w:eastAsia="ru-RU"/>
-              </w:rPr>
-              <w:tab/>
-            </w:r>
-            <w:r>
-              <w:rPr>
-                <w:rStyle w:val="a9"/>
-                <w:noProof/>
-                <w:lang w:val="uk-UA"/>
-              </w:rPr>
-              <w:t>Модулі і алгоритми</w:t>
-            </w:r>
-            <w:r>
-              <w:rPr>
-                <w:noProof/>
-                <w:webHidden/>
-              </w:rPr>
-              <w:tab/>
-            </w:r>
-            <w:r>
-              <w:rPr>
-                <w:noProof/>
-                <w:webHidden/>
-              </w:rPr>
-              <w:fldChar w:fldCharType="begin"/>
-            </w:r>
-            <w:r>
-              <w:rPr>
-                <w:noProof/>
-                <w:webHidden/>
-              </w:rPr>
-              <w:instrText xml:space="preserve"> PAGEREF _Toc11875200 \h </w:instrText>
-            </w:r>
-            <w:r>
-              <w:rPr>
-                <w:noProof/>
-                <w:webHidden/>
-              </w:rPr>
-            </w:r>
-            <w:r>
-              <w:rPr>
-                <w:noProof/>
-                <w:webHidden/>
-              </w:rPr>
-              <w:fldChar w:fldCharType="separate"/>
-            </w:r>
-            <w:r>
-              <w:rPr>
-                <w:noProof/>
-                <w:webHidden/>
-              </w:rPr>
-              <w:t>20</w:t>
-            </w:r>
-            <w:r>
-              <w:rPr>
-                <w:noProof/>
-                <w:webHidden/>
-              </w:rPr>
-              <w:fldChar w:fldCharType="end"/>
-            </w:r>
-          </w:hyperlink>
-        </w:p>
-        <w:p>
-          <w:pPr>
-            <w:pStyle w:val="21"/>
-            <w:tabs>
-              <w:tab w:val="left" w:pos="1766"/>
-              <w:tab w:val="right" w:leader="dot" w:pos="9628"/>
-            </w:tabs>
-            <w:rPr>
-              <w:rFonts w:asciiTheme="minorHAnsi" w:eastAsiaTheme="minorEastAsia" w:hAnsiTheme="minorHAnsi" w:cstheme="minorBidi"/>
-              <w:noProof/>
-              <w:sz w:val="22"/>
-              <w:szCs w:val="22"/>
-              <w:lang w:eastAsia="ru-RU"/>
-            </w:rPr>
-          </w:pPr>
-          <w:hyperlink w:anchor="_Toc11875201" w:history="1">
-            <w:r>
-              <w:rPr>
-                <w:rStyle w:val="a9"/>
-                <w:noProof/>
-              </w:rPr>
-              <w:t>11.3.</w:t>
-            </w:r>
-            <w:r>
-              <w:rPr>
-                <w:rFonts w:asciiTheme="minorHAnsi" w:eastAsiaTheme="minorEastAsia" w:hAnsiTheme="minorHAnsi" w:cstheme="minorBidi"/>
-                <w:noProof/>
-                <w:sz w:val="22"/>
-                <w:szCs w:val="22"/>
-                <w:lang w:eastAsia="ru-RU"/>
-              </w:rPr>
-              <w:tab/>
-            </w:r>
-            <w:r>
-              <w:rPr>
-                <w:rStyle w:val="a9"/>
-                <w:noProof/>
-                <w:lang w:val="uk-UA"/>
-              </w:rPr>
-              <w:t>Проект інтерфейсу</w:t>
-            </w:r>
-            <w:r>
-              <w:rPr>
-                <w:noProof/>
-                <w:webHidden/>
-              </w:rPr>
-              <w:tab/>
-            </w:r>
-            <w:r>
-              <w:rPr>
-                <w:noProof/>
-                <w:webHidden/>
-              </w:rPr>
-              <w:fldChar w:fldCharType="begin"/>
-            </w:r>
-            <w:r>
-              <w:rPr>
-                <w:noProof/>
-                <w:webHidden/>
-              </w:rPr>
-              <w:instrText xml:space="preserve"> PAGEREF _Toc11875201 \h </w:instrText>
-            </w:r>
-            <w:r>
-              <w:rPr>
-                <w:noProof/>
-                <w:webHidden/>
-              </w:rPr>
-            </w:r>
-            <w:r>
-              <w:rPr>
-                <w:noProof/>
-                <w:webHidden/>
-              </w:rPr>
-              <w:fldChar w:fldCharType="separate"/>
-            </w:r>
-            <w:r>
-              <w:rPr>
-                <w:noProof/>
-                <w:webHidden/>
-              </w:rPr>
-              <w:t>21</w:t>
-            </w:r>
-            <w:r>
-              <w:rPr>
-                <w:noProof/>
-                <w:webHidden/>
-              </w:rPr>
-              <w:fldChar w:fldCharType="end"/>
-            </w:r>
-          </w:hyperlink>
-        </w:p>
-        <w:p>
-          <w:pPr>
-            <w:pStyle w:val="21"/>
-            <w:tabs>
-              <w:tab w:val="left" w:pos="1766"/>
-              <w:tab w:val="right" w:leader="dot" w:pos="9628"/>
-            </w:tabs>
-            <w:rPr>
-              <w:rFonts w:asciiTheme="minorHAnsi" w:eastAsiaTheme="minorEastAsia" w:hAnsiTheme="minorHAnsi" w:cstheme="minorBidi"/>
-              <w:noProof/>
-              <w:sz w:val="22"/>
-              <w:szCs w:val="22"/>
-              <w:lang w:eastAsia="ru-RU"/>
-            </w:rPr>
-          </w:pPr>
-          <w:hyperlink w:anchor="_Toc11875202" w:history="1">
-            <w:r>
-              <w:rPr>
-                <w:rStyle w:val="a9"/>
-                <w:noProof/>
-              </w:rPr>
-              <w:t>11.4.</w:t>
-            </w:r>
-            <w:r>
-              <w:rPr>
-                <w:rFonts w:asciiTheme="minorHAnsi" w:eastAsiaTheme="minorEastAsia" w:hAnsiTheme="minorHAnsi" w:cstheme="minorBidi"/>
-                <w:noProof/>
-                <w:sz w:val="22"/>
-                <w:szCs w:val="22"/>
-                <w:lang w:eastAsia="ru-RU"/>
-              </w:rPr>
-              <w:tab/>
-            </w:r>
-            <w:r>
-              <w:rPr>
-                <w:rStyle w:val="a9"/>
-                <w:noProof/>
-                <w:lang w:val="uk-UA"/>
-              </w:rPr>
-              <w:t>Реалізація і тестування</w:t>
-            </w:r>
-            <w:r>
-              <w:rPr>
-                <w:noProof/>
-                <w:webHidden/>
-              </w:rPr>
-              <w:tab/>
-            </w:r>
-            <w:r>
-              <w:rPr>
-                <w:noProof/>
-                <w:webHidden/>
-              </w:rPr>
-              <w:fldChar w:fldCharType="begin"/>
-            </w:r>
-            <w:r>
-              <w:rPr>
-                <w:noProof/>
-                <w:webHidden/>
-              </w:rPr>
-              <w:instrText xml:space="preserve"> PAGEREF _Toc11875202 \h </w:instrText>
-            </w:r>
-            <w:r>
-              <w:rPr>
-                <w:noProof/>
-                <w:webHidden/>
-              </w:rPr>
-            </w:r>
-            <w:r>
-              <w:rPr>
-                <w:noProof/>
-                <w:webHidden/>
-              </w:rPr>
-              <w:fldChar w:fldCharType="separate"/>
-            </w:r>
-            <w:r>
-              <w:rPr>
-                <w:noProof/>
-                <w:webHidden/>
-              </w:rPr>
-              <w:t>22</w:t>
-            </w:r>
-            <w:r>
-              <w:rPr>
-                <w:noProof/>
-                <w:webHidden/>
-              </w:rPr>
-              <w:fldChar w:fldCharType="end"/>
-            </w:r>
-          </w:hyperlink>
-        </w:p>
-        <w:p>
-          <w:pPr>
-            <w:pStyle w:val="11"/>
-            <w:tabs>
-              <w:tab w:val="left" w:pos="1320"/>
-              <w:tab w:val="right" w:leader="dot" w:pos="9628"/>
-            </w:tabs>
-            <w:rPr>
-              <w:rFonts w:asciiTheme="minorHAnsi" w:eastAsiaTheme="minorEastAsia" w:hAnsiTheme="minorHAnsi" w:cstheme="minorBidi"/>
-              <w:noProof/>
-              <w:sz w:val="22"/>
-              <w:szCs w:val="22"/>
-              <w:lang w:eastAsia="ru-RU"/>
-            </w:rPr>
-          </w:pPr>
-          <w:hyperlink w:anchor="_Toc11875203" w:history="1">
-            <w:r>
-              <w:rPr>
-                <w:rStyle w:val="a9"/>
-                <w:noProof/>
-                <w:lang w:val="uk-UA"/>
-              </w:rPr>
-              <w:t>12.</w:t>
-            </w:r>
-            <w:r>
-              <w:rPr>
-                <w:rFonts w:asciiTheme="minorHAnsi" w:eastAsiaTheme="minorEastAsia" w:hAnsiTheme="minorHAnsi" w:cstheme="minorBidi"/>
-                <w:noProof/>
-                <w:sz w:val="22"/>
-                <w:szCs w:val="22"/>
-                <w:lang w:eastAsia="ru-RU"/>
-              </w:rPr>
-              <w:tab/>
-            </w:r>
-            <w:r>
-              <w:rPr>
-                <w:rStyle w:val="a9"/>
-                <w:noProof/>
-                <w:lang w:val="uk-UA"/>
-              </w:rPr>
-              <w:t>Висновки</w:t>
-            </w:r>
-            <w:r>
-              <w:rPr>
-                <w:noProof/>
-                <w:webHidden/>
-              </w:rPr>
-              <w:tab/>
-            </w:r>
-            <w:r>
-              <w:rPr>
-                <w:noProof/>
-                <w:webHidden/>
-              </w:rPr>
-              <w:fldChar w:fldCharType="begin"/>
-            </w:r>
-            <w:r>
-              <w:rPr>
-                <w:noProof/>
-                <w:webHidden/>
-              </w:rPr>
-              <w:instrText xml:space="preserve"> PAGEREF _Toc11875203 \h </w:instrText>
-            </w:r>
-            <w:r>
-              <w:rPr>
-                <w:noProof/>
-                <w:webHidden/>
-              </w:rPr>
-            </w:r>
-            <w:r>
-              <w:rPr>
-                <w:noProof/>
-                <w:webHidden/>
-              </w:rPr>
-              <w:fldChar w:fldCharType="separate"/>
-            </w:r>
-            <w:r>
-              <w:rPr>
-                <w:noProof/>
-                <w:webHidden/>
-              </w:rPr>
-              <w:t>23</w:t>
-            </w:r>
-            <w:r>
-              <w:rPr>
-                <w:noProof/>
-                <w:webHidden/>
-              </w:rPr>
-              <w:fldChar w:fldCharType="end"/>
-            </w:r>
-          </w:hyperlink>
-        </w:p>
-        <w:p>
-          <w:pPr>
-            <w:pStyle w:val="11"/>
-            <w:tabs>
-              <w:tab w:val="left" w:pos="1320"/>
-              <w:tab w:val="right" w:leader="dot" w:pos="9628"/>
-            </w:tabs>
-            <w:rPr>
-              <w:rFonts w:asciiTheme="minorHAnsi" w:eastAsiaTheme="minorEastAsia" w:hAnsiTheme="minorHAnsi" w:cstheme="minorBidi"/>
-              <w:noProof/>
-              <w:sz w:val="22"/>
-              <w:szCs w:val="22"/>
-              <w:lang w:eastAsia="ru-RU"/>
-            </w:rPr>
-          </w:pPr>
-          <w:hyperlink w:anchor="_Toc11875204" w:history="1">
-            <w:r>
-              <w:rPr>
-                <w:rStyle w:val="a9"/>
-                <w:noProof/>
-                <w:lang w:val="uk-UA"/>
-              </w:rPr>
-              <w:t>13.</w:t>
-            </w:r>
-            <w:r>
-              <w:rPr>
-                <w:rFonts w:asciiTheme="minorHAnsi" w:eastAsiaTheme="minorEastAsia" w:hAnsiTheme="minorHAnsi" w:cstheme="minorBidi"/>
-                <w:noProof/>
-                <w:sz w:val="22"/>
-                <w:szCs w:val="22"/>
-                <w:lang w:eastAsia="ru-RU"/>
-              </w:rPr>
-              <w:tab/>
-            </w:r>
-            <w:r>
-              <w:rPr>
-                <w:rStyle w:val="a9"/>
-                <w:noProof/>
-                <w:lang w:val="uk-UA"/>
-              </w:rPr>
-              <w:t>Список літератури</w:t>
-            </w:r>
-            <w:r>
-              <w:rPr>
-                <w:noProof/>
-                <w:webHidden/>
-              </w:rPr>
-              <w:tab/>
-            </w:r>
-            <w:r>
-              <w:rPr>
-                <w:noProof/>
-                <w:webHidden/>
-              </w:rPr>
-              <w:fldChar w:fldCharType="begin"/>
-            </w:r>
-            <w:r>
-              <w:rPr>
-                <w:noProof/>
-                <w:webHidden/>
-              </w:rPr>
-              <w:instrText xml:space="preserve"> PAGEREF _Toc11875204 \h </w:instrText>
-            </w:r>
-            <w:r>
-              <w:rPr>
-                <w:noProof/>
-                <w:webHidden/>
-              </w:rPr>
-            </w:r>
-            <w:r>
-              <w:rPr>
-                <w:noProof/>
-                <w:webHidden/>
-              </w:rPr>
-              <w:fldChar w:fldCharType="separate"/>
-            </w:r>
-            <w:r>
-              <w:rPr>
-                <w:noProof/>
-                <w:webHidden/>
-              </w:rPr>
-              <w:t>24</w:t>
-            </w:r>
-            <w:r>
-              <w:rPr>
-                <w:noProof/>
-                <w:webHidden/>
-              </w:rPr>
-              <w:fldChar w:fldCharType="end"/>
-            </w:r>
-          </w:hyperlink>
-        </w:p>
-        <w:p>
-          <w:pPr>
-            <w:pStyle w:val="11"/>
-            <w:tabs>
-              <w:tab w:val="left" w:pos="1320"/>
-              <w:tab w:val="right" w:leader="dot" w:pos="9628"/>
-            </w:tabs>
-            <w:rPr>
-              <w:rFonts w:asciiTheme="minorHAnsi" w:eastAsiaTheme="minorEastAsia" w:hAnsiTheme="minorHAnsi" w:cstheme="minorBidi"/>
-              <w:noProof/>
-              <w:sz w:val="22"/>
-              <w:szCs w:val="22"/>
-              <w:lang w:eastAsia="ru-RU"/>
-            </w:rPr>
-          </w:pPr>
-          <w:hyperlink w:anchor="_Toc11875205" w:history="1">
-            <w:r>
-              <w:rPr>
-                <w:rStyle w:val="a9"/>
-                <w:noProof/>
-                <w:lang w:val="uk-UA"/>
-              </w:rPr>
-              <w:t>14.</w:t>
-            </w:r>
-            <w:r>
-              <w:rPr>
-                <w:rFonts w:asciiTheme="minorHAnsi" w:eastAsiaTheme="minorEastAsia" w:hAnsiTheme="minorHAnsi" w:cstheme="minorBidi"/>
-                <w:noProof/>
-                <w:sz w:val="22"/>
-                <w:szCs w:val="22"/>
-                <w:lang w:eastAsia="ru-RU"/>
-              </w:rPr>
-              <w:tab/>
-            </w:r>
-            <w:r>
-              <w:rPr>
-                <w:rStyle w:val="a9"/>
-                <w:noProof/>
-                <w:lang w:val="uk-UA"/>
-              </w:rPr>
-              <w:t>Додатки</w:t>
-            </w:r>
-            <w:r>
-              <w:rPr>
-                <w:noProof/>
-                <w:webHidden/>
-              </w:rPr>
-              <w:tab/>
-            </w:r>
-            <w:r>
-              <w:rPr>
-                <w:noProof/>
-                <w:webHidden/>
-              </w:rPr>
-              <w:fldChar w:fldCharType="begin"/>
-            </w:r>
-            <w:r>
-              <w:rPr>
-                <w:noProof/>
-                <w:webHidden/>
-              </w:rPr>
-              <w:instrText xml:space="preserve"> PAGEREF _Toc11875205 \h </w:instrText>
-            </w:r>
-            <w:r>
-              <w:rPr>
-                <w:noProof/>
-                <w:webHidden/>
-              </w:rPr>
-            </w:r>
-            <w:r>
-              <w:rPr>
-                <w:noProof/>
-                <w:webHidden/>
-              </w:rPr>
-              <w:fldChar w:fldCharType="separate"/>
-            </w:r>
-            <w:r>
-              <w:rPr>
-                <w:noProof/>
-                <w:webHidden/>
-              </w:rPr>
-              <w:t>25</w:t>
+              <w:t>26</w:t>
             </w:r>
             <w:r>
               <w:rPr>
@@ -4071,6 +3627,8 @@
           <w:lang w:val="uk-UA"/>
         </w:rPr>
       </w:pPr>
+      <w:bookmarkStart w:id="3" w:name="_GoBack"/>
+      <w:bookmarkEnd w:id="3"/>
       <w:r>
         <w:rPr>
           <w:lang w:val="uk-UA"/>
@@ -4085,7 +3643,7 @@
           <w:lang w:val="uk-UA"/>
         </w:rPr>
       </w:pPr>
-      <w:bookmarkStart w:id="3" w:name="_Toc11875173"/>
+      <w:bookmarkStart w:id="4" w:name="_Toc11880736"/>
       <w:r>
         <w:rPr>
           <w:lang w:val="uk-UA"/>
@@ -4093,7 +3651,7 @@
         <w:lastRenderedPageBreak/>
         <w:t>Вступ</w:t>
       </w:r>
-      <w:bookmarkEnd w:id="3"/>
+      <w:bookmarkEnd w:id="4"/>
     </w:p>
     <w:p>
       <w:pPr>
@@ -4141,14 +3699,14 @@
           <w:lang w:val="uk-UA"/>
         </w:rPr>
       </w:pPr>
-      <w:bookmarkStart w:id="4" w:name="_Toc11875174"/>
+      <w:bookmarkStart w:id="5" w:name="_Toc11880737"/>
       <w:r>
         <w:rPr>
           <w:lang w:val="uk-UA"/>
         </w:rPr>
         <w:t>Глосарій</w:t>
       </w:r>
-      <w:bookmarkEnd w:id="4"/>
+      <w:bookmarkEnd w:id="5"/>
     </w:p>
     <w:p>
       <w:pPr>
@@ -4375,6 +3933,7 @@
     </w:p>
     <w:p>
       <w:pPr>
+        <w:ind w:firstLine="0"/>
         <w:rPr>
           <w:lang w:val="uk-UA"/>
         </w:rPr>
@@ -4387,48 +3946,15 @@
           <w:lang w:val="uk-UA"/>
         </w:rPr>
       </w:pPr>
-      <w:bookmarkStart w:id="5" w:name="_Toc11875175"/>
+      <w:bookmarkStart w:id="6" w:name="_Toc11880738"/>
       <w:r>
         <w:rPr>
           <w:lang w:val="uk-UA"/>
         </w:rPr>
         <w:lastRenderedPageBreak/>
-        <w:t>Опис наочної області</w:t>
-      </w:r>
-      <w:bookmarkEnd w:id="5"/>
-    </w:p>
-    <w:p>
-      <w:pPr>
-        <w:pStyle w:val="3"/>
-      </w:pPr>
-      <w:bookmarkStart w:id="6" w:name="_Toc11875176"/>
-      <w:r>
-        <w:t>Дослідницька проблема</w:t>
+        <w:t>Постановка задачі</w:t>
       </w:r>
       <w:bookmarkEnd w:id="6"/>
-    </w:p>
-    <w:p>
-      <w:pPr>
-        <w:rPr>
-          <w:lang w:val="uk-UA"/>
-        </w:rPr>
-      </w:pPr>
-    </w:p>
-    <w:p>
-      <w:pPr>
-        <w:pStyle w:val="2"/>
-        <w:rPr>
-          <w:lang w:val="uk-UA"/>
-        </w:rPr>
-      </w:pPr>
-      <w:bookmarkStart w:id="7" w:name="_Toc11875177"/>
-      <w:r>
-        <w:rPr>
-          <w:lang w:val="uk-UA"/>
-        </w:rPr>
-        <w:t>Постановка задачі</w:t>
-      </w:r>
-      <w:bookmarkEnd w:id="7"/>
       <w:r>
         <w:rPr>
           <w:lang w:val="uk-UA"/>
@@ -4609,12 +4135,33 @@
     </w:p>
     <w:p>
       <w:pPr>
+        <w:rPr>
+          <w:lang w:val="uk-UA"/>
+        </w:rPr>
+      </w:pPr>
+    </w:p>
+    <w:p>
+      <w:pPr>
+        <w:rPr>
+          <w:lang w:val="uk-UA"/>
+        </w:rPr>
+      </w:pPr>
+    </w:p>
+    <w:p>
+      <w:pPr>
+        <w:rPr>
+          <w:lang w:val="uk-UA"/>
+        </w:rPr>
+      </w:pPr>
+    </w:p>
+    <w:p>
+      <w:pPr>
         <w:pStyle w:val="2"/>
         <w:rPr>
           <w:lang w:val="uk-UA"/>
         </w:rPr>
       </w:pPr>
-      <w:bookmarkStart w:id="8" w:name="_Toc11875178"/>
+      <w:bookmarkStart w:id="7" w:name="_Toc11880739"/>
       <w:r>
         <w:rPr>
           <w:lang w:val="uk-UA"/>
@@ -4622,17 +4169,17 @@
         <w:lastRenderedPageBreak/>
         <w:t>Огляд існуючих методів рішення</w:t>
       </w:r>
+      <w:bookmarkEnd w:id="7"/>
+    </w:p>
+    <w:p>
+      <w:pPr>
+        <w:pStyle w:val="3"/>
+      </w:pPr>
+      <w:bookmarkStart w:id="8" w:name="_Toc11880740"/>
+      <w:r>
+        <w:t>Аналогічні рішення</w:t>
+      </w:r>
       <w:bookmarkEnd w:id="8"/>
-    </w:p>
-    <w:p>
-      <w:pPr>
-        <w:pStyle w:val="3"/>
-      </w:pPr>
-      <w:bookmarkStart w:id="9" w:name="_Toc11875179"/>
-      <w:r>
-        <w:t>Аналогічні рішення</w:t>
-      </w:r>
-      <w:bookmarkEnd w:id="9"/>
     </w:p>
     <w:p>
       <w:pPr>
@@ -5723,54 +5270,54 @@
       <w:pPr>
         <w:pStyle w:val="3"/>
       </w:pPr>
-      <w:bookmarkStart w:id="10" w:name="_Toc11875180"/>
+      <w:bookmarkStart w:id="9" w:name="_Toc11880741"/>
       <w:r>
         <w:lastRenderedPageBreak/>
         <w:t>Висновок</w:t>
       </w:r>
+      <w:bookmarkEnd w:id="9"/>
+    </w:p>
+    <w:p>
+      <w:pPr>
+        <w:rPr>
+          <w:lang w:val="uk-UA"/>
+        </w:rPr>
+      </w:pPr>
+      <w:r>
+        <w:rPr>
+          <w:lang w:val="uk-UA"/>
+        </w:rPr>
+        <w:t xml:space="preserve">На даний момент існую декілька </w:t>
+      </w:r>
+      <w:r>
+        <w:rPr>
+          <w:lang w:val="uk-UA"/>
+        </w:rPr>
+        <w:t>крупних програмних застосунків що надають можливість користування однією або двома необхідними за технічним завданням функціями, проте жодне з існуючих рішень не дає змоги одразу використовувати усі необхідні можливості.</w:t>
+      </w:r>
+    </w:p>
+    <w:p>
+      <w:pPr>
+        <w:rPr>
+          <w:lang w:val="uk-UA"/>
+        </w:rPr>
+      </w:pPr>
+    </w:p>
+    <w:p>
+      <w:pPr>
+        <w:pStyle w:val="2"/>
+        <w:rPr>
+          <w:lang w:val="uk-UA"/>
+        </w:rPr>
+      </w:pPr>
+      <w:bookmarkStart w:id="10" w:name="_Toc11880742"/>
+      <w:r>
+        <w:rPr>
+          <w:lang w:val="uk-UA"/>
+        </w:rPr>
+        <w:t>План робіт</w:t>
+      </w:r>
       <w:bookmarkEnd w:id="10"/>
-    </w:p>
-    <w:p>
-      <w:pPr>
-        <w:rPr>
-          <w:lang w:val="uk-UA"/>
-        </w:rPr>
-      </w:pPr>
-      <w:r>
-        <w:rPr>
-          <w:lang w:val="uk-UA"/>
-        </w:rPr>
-        <w:t xml:space="preserve">На даний момент існую декілька </w:t>
-      </w:r>
-      <w:r>
-        <w:rPr>
-          <w:lang w:val="uk-UA"/>
-        </w:rPr>
-        <w:t>крупних програмних застосунків що надають можливість користування однією або двома необхідними за технічним завданням функціями, проте жодне з існуючих рішень не дає змоги одразу використовувати усі необхідні можливості.</w:t>
-      </w:r>
-    </w:p>
-    <w:p>
-      <w:pPr>
-        <w:rPr>
-          <w:lang w:val="uk-UA"/>
-        </w:rPr>
-      </w:pPr>
-    </w:p>
-    <w:p>
-      <w:pPr>
-        <w:pStyle w:val="2"/>
-        <w:rPr>
-          <w:lang w:val="uk-UA"/>
-        </w:rPr>
-      </w:pPr>
-      <w:bookmarkStart w:id="11" w:name="_Toc11875181"/>
-      <w:r>
-        <w:rPr>
-          <w:lang w:val="uk-UA"/>
-        </w:rPr>
-        <w:t>План робіт</w:t>
-      </w:r>
-      <w:bookmarkEnd w:id="11"/>
     </w:p>
     <w:p>
       <w:pPr>
@@ -6027,7 +5574,7 @@
           <w:lang w:val="uk-UA"/>
         </w:rPr>
       </w:pPr>
-      <w:bookmarkStart w:id="12" w:name="_Toc11875182"/>
+      <w:bookmarkStart w:id="11" w:name="_Toc11880743"/>
       <w:r>
         <w:rPr>
           <w:lang w:val="uk-UA"/>
@@ -6035,23 +5582,23 @@
         <w:lastRenderedPageBreak/>
         <w:t>Вимоги до оточення</w:t>
       </w:r>
+      <w:bookmarkEnd w:id="11"/>
+    </w:p>
+    <w:p>
+      <w:pPr>
+        <w:pStyle w:val="2"/>
+        <w:rPr>
+          <w:lang w:val="uk-UA"/>
+        </w:rPr>
+      </w:pPr>
+      <w:bookmarkStart w:id="12" w:name="_Toc11880744"/>
+      <w:r>
+        <w:rPr>
+          <w:lang w:val="uk-UA"/>
+        </w:rPr>
+        <w:t>Вимоги до апаратного забезпечення</w:t>
+      </w:r>
       <w:bookmarkEnd w:id="12"/>
-    </w:p>
-    <w:p>
-      <w:pPr>
-        <w:pStyle w:val="2"/>
-        <w:rPr>
-          <w:lang w:val="uk-UA"/>
-        </w:rPr>
-      </w:pPr>
-      <w:bookmarkStart w:id="13" w:name="_Toc11875183"/>
-      <w:r>
-        <w:rPr>
-          <w:lang w:val="uk-UA"/>
-        </w:rPr>
-        <w:t>Вимоги до апаратного забезпечення</w:t>
-      </w:r>
-      <w:bookmarkEnd w:id="13"/>
     </w:p>
     <w:p>
       <w:pPr>
@@ -6434,50 +5981,50 @@
           <w:lang w:val="uk-UA"/>
         </w:rPr>
       </w:pPr>
-      <w:bookmarkStart w:id="14" w:name="_Toc11875184"/>
+      <w:bookmarkStart w:id="13" w:name="_Toc11880745"/>
       <w:r>
         <w:rPr>
           <w:lang w:val="uk-UA"/>
         </w:rPr>
         <w:t>Вимоги до програмного забезпечення</w:t>
       </w:r>
+      <w:bookmarkEnd w:id="13"/>
+    </w:p>
+    <w:p>
+      <w:pPr>
+        <w:rPr>
+          <w:lang w:val="uk-UA"/>
+        </w:rPr>
+      </w:pPr>
+      <w:r>
+        <w:rPr>
+          <w:lang w:val="uk-UA"/>
+        </w:rPr>
+        <w:t>ОС Windows, починаючи з Windows 7 та вище.</w:t>
+      </w:r>
+    </w:p>
+    <w:p>
+      <w:pPr>
+        <w:rPr>
+          <w:lang w:val="uk-UA"/>
+        </w:rPr>
+      </w:pPr>
+    </w:p>
+    <w:p>
+      <w:pPr>
+        <w:pStyle w:val="2"/>
+        <w:rPr>
+          <w:lang w:val="uk-UA"/>
+        </w:rPr>
+      </w:pPr>
+      <w:bookmarkStart w:id="14" w:name="_Toc11880746"/>
+      <w:r>
+        <w:rPr>
+          <w:lang w:val="uk-UA"/>
+        </w:rPr>
+        <w:t>Вимоги до користувачів</w:t>
+      </w:r>
       <w:bookmarkEnd w:id="14"/>
-    </w:p>
-    <w:p>
-      <w:pPr>
-        <w:rPr>
-          <w:lang w:val="uk-UA"/>
-        </w:rPr>
-      </w:pPr>
-      <w:r>
-        <w:rPr>
-          <w:lang w:val="uk-UA"/>
-        </w:rPr>
-        <w:t>ОС Windows, починаючи з Windows 7 та вище.</w:t>
-      </w:r>
-    </w:p>
-    <w:p>
-      <w:pPr>
-        <w:rPr>
-          <w:lang w:val="uk-UA"/>
-        </w:rPr>
-      </w:pPr>
-    </w:p>
-    <w:p>
-      <w:pPr>
-        <w:pStyle w:val="2"/>
-        <w:rPr>
-          <w:lang w:val="uk-UA"/>
-        </w:rPr>
-      </w:pPr>
-      <w:bookmarkStart w:id="15" w:name="_Toc11875185"/>
-      <w:r>
-        <w:rPr>
-          <w:lang w:val="uk-UA"/>
-        </w:rPr>
-        <w:t>Вимоги до користувачів</w:t>
-      </w:r>
-      <w:bookmarkEnd w:id="15"/>
     </w:p>
     <w:p>
       <w:pPr>
@@ -6521,7 +6068,7 @@
           <w:lang w:val="uk-UA"/>
         </w:rPr>
       </w:pPr>
-      <w:bookmarkStart w:id="16" w:name="_Toc11875186"/>
+      <w:bookmarkStart w:id="15" w:name="_Toc11880747"/>
       <w:r>
         <w:rPr>
           <w:lang w:val="uk-UA"/>
@@ -6529,23 +6076,23 @@
         <w:lastRenderedPageBreak/>
         <w:t>Функціональні вимоги</w:t>
       </w:r>
+      <w:bookmarkEnd w:id="15"/>
+    </w:p>
+    <w:p>
+      <w:pPr>
+        <w:pStyle w:val="2"/>
+        <w:rPr>
+          <w:lang w:val="uk-UA"/>
+        </w:rPr>
+      </w:pPr>
+      <w:bookmarkStart w:id="16" w:name="_Toc11880748"/>
+      <w:r>
+        <w:rPr>
+          <w:lang w:val="uk-UA"/>
+        </w:rPr>
+        <w:t>Загальні вимоги</w:t>
+      </w:r>
       <w:bookmarkEnd w:id="16"/>
-    </w:p>
-    <w:p>
-      <w:pPr>
-        <w:pStyle w:val="2"/>
-        <w:rPr>
-          <w:lang w:val="uk-UA"/>
-        </w:rPr>
-      </w:pPr>
-      <w:bookmarkStart w:id="17" w:name="_Toc11875187"/>
-      <w:r>
-        <w:rPr>
-          <w:lang w:val="uk-UA"/>
-        </w:rPr>
-        <w:t>Загальні вимоги</w:t>
-      </w:r>
-      <w:bookmarkEnd w:id="17"/>
     </w:p>
     <w:p>
       <w:pPr>
@@ -7073,7 +6620,7 @@
           <w:lang w:val="uk-UA"/>
         </w:rPr>
       </w:pPr>
-      <w:bookmarkStart w:id="18" w:name="_Toc11875189"/>
+      <w:bookmarkStart w:id="17" w:name="_Toc11880749"/>
       <w:r>
         <w:rPr>
           <w:lang w:val="uk-UA"/>
@@ -7081,7 +6628,7 @@
         <w:lastRenderedPageBreak/>
         <w:t>Архітектура системи</w:t>
       </w:r>
-      <w:bookmarkEnd w:id="18"/>
+      <w:bookmarkEnd w:id="17"/>
     </w:p>
     <w:p>
       <w:pPr>
@@ -7441,7 +6988,7 @@
         </w:rPr>
         <w:br w:type="page"/>
       </w:r>
-      <w:bookmarkStart w:id="19" w:name="_Toc11875188"/>
+      <w:bookmarkStart w:id="18" w:name="_Toc11880750"/>
       <w:r>
         <w:rPr>
           <w:lang w:val="uk-UA"/>
@@ -7449,7 +6996,7 @@
         <w:lastRenderedPageBreak/>
         <w:t>Бібліотека класів</w:t>
       </w:r>
-      <w:bookmarkEnd w:id="19"/>
+      <w:bookmarkEnd w:id="18"/>
     </w:p>
     <w:p>
       <w:pPr>
@@ -7886,7 +7433,7 @@
           <w:lang w:val="uk-UA"/>
         </w:rPr>
       </w:pPr>
-      <w:bookmarkStart w:id="20" w:name="_Toc11875192"/>
+      <w:bookmarkStart w:id="19" w:name="_Toc11880751"/>
       <w:r>
         <w:rPr>
           <w:lang w:val="uk-UA"/>
@@ -7894,23 +7441,23 @@
         <w:lastRenderedPageBreak/>
         <w:t>Специфікація даних</w:t>
       </w:r>
+      <w:bookmarkEnd w:id="19"/>
+    </w:p>
+    <w:p>
+      <w:pPr>
+        <w:pStyle w:val="2"/>
+        <w:rPr>
+          <w:lang w:val="uk-UA"/>
+        </w:rPr>
+      </w:pPr>
+      <w:bookmarkStart w:id="20" w:name="_Toc11880752"/>
+      <w:r>
+        <w:rPr>
+          <w:lang w:val="uk-UA"/>
+        </w:rPr>
+        <w:t>Опис формату та/або структури даних</w:t>
+      </w:r>
       <w:bookmarkEnd w:id="20"/>
-    </w:p>
-    <w:p>
-      <w:pPr>
-        <w:pStyle w:val="2"/>
-        <w:rPr>
-          <w:lang w:val="uk-UA"/>
-        </w:rPr>
-      </w:pPr>
-      <w:bookmarkStart w:id="21" w:name="_Toc11875193"/>
-      <w:r>
-        <w:rPr>
-          <w:lang w:val="uk-UA"/>
-        </w:rPr>
-        <w:t>Опис формату та/або структури даних</w:t>
-      </w:r>
-      <w:bookmarkEnd w:id="21"/>
     </w:p>
     <w:p>
       <w:pPr>
@@ -9840,7 +9387,7 @@
           <w:lang w:val="uk-UA"/>
         </w:rPr>
       </w:pPr>
-      <w:bookmarkStart w:id="22" w:name="_Toc11875194"/>
+      <w:bookmarkStart w:id="21" w:name="_Toc11880753"/>
       <w:r>
         <w:rPr>
           <w:lang w:val="uk-UA"/>
@@ -9848,7 +9395,7 @@
         <w:lastRenderedPageBreak/>
         <w:t>Вимоги до інтерфейсу</w:t>
       </w:r>
-      <w:bookmarkEnd w:id="22"/>
+      <w:bookmarkEnd w:id="21"/>
     </w:p>
     <w:p>
       <w:pPr>
@@ -10037,7 +9584,7 @@
           <w:lang w:val="uk-UA"/>
         </w:rPr>
       </w:pPr>
-      <w:bookmarkStart w:id="23" w:name="_Toc11875195"/>
+      <w:bookmarkStart w:id="22" w:name="_Toc11880754"/>
       <w:r>
         <w:rPr>
           <w:lang w:val="uk-UA"/>
@@ -10045,59 +9592,59 @@
         <w:lastRenderedPageBreak/>
         <w:t>Інші вимоги</w:t>
       </w:r>
+      <w:bookmarkEnd w:id="22"/>
+    </w:p>
+    <w:p>
+      <w:pPr>
+        <w:pStyle w:val="2"/>
+        <w:rPr>
+          <w:lang w:val="uk-UA"/>
+        </w:rPr>
+      </w:pPr>
+      <w:bookmarkStart w:id="23" w:name="_Toc11880755"/>
+      <w:r>
+        <w:rPr>
+          <w:lang w:val="uk-UA"/>
+        </w:rPr>
+        <w:t>Вимоги до надійності</w:t>
+      </w:r>
       <w:bookmarkEnd w:id="23"/>
     </w:p>
     <w:p>
       <w:pPr>
+        <w:rPr>
+          <w:lang w:val="uk-UA"/>
+        </w:rPr>
+      </w:pPr>
+      <w:r>
+        <w:rPr>
+          <w:lang w:val="uk-UA"/>
+        </w:rPr>
+        <w:t>Програмний застосунок повинен відображати дійсну інформацію про стан системи, наявні компоненти та програмне забезпечення.</w:t>
+      </w:r>
+    </w:p>
+    <w:p>
+      <w:pPr>
+        <w:rPr>
+          <w:lang w:val="uk-UA"/>
+        </w:rPr>
+      </w:pPr>
+    </w:p>
+    <w:p>
+      <w:pPr>
         <w:pStyle w:val="2"/>
         <w:rPr>
           <w:lang w:val="uk-UA"/>
         </w:rPr>
       </w:pPr>
-      <w:bookmarkStart w:id="24" w:name="_Toc11875196"/>
-      <w:r>
-        <w:rPr>
-          <w:lang w:val="uk-UA"/>
-        </w:rPr>
-        <w:t>Вимоги до надійності</w:t>
+      <w:bookmarkStart w:id="24" w:name="_Toc11880756"/>
+      <w:r>
+        <w:rPr>
+          <w:lang w:val="uk-UA"/>
+        </w:rPr>
+        <w:t>Вимоги до продуктивності</w:t>
       </w:r>
       <w:bookmarkEnd w:id="24"/>
-    </w:p>
-    <w:p>
-      <w:pPr>
-        <w:rPr>
-          <w:lang w:val="uk-UA"/>
-        </w:rPr>
-      </w:pPr>
-      <w:r>
-        <w:rPr>
-          <w:lang w:val="uk-UA"/>
-        </w:rPr>
-        <w:t>Програмний застосунок повинен відображати дійсну інформацію про стан системи, наявні компоненти та програмне забезпечення.</w:t>
-      </w:r>
-    </w:p>
-    <w:p>
-      <w:pPr>
-        <w:rPr>
-          <w:lang w:val="uk-UA"/>
-        </w:rPr>
-      </w:pPr>
-    </w:p>
-    <w:p>
-      <w:pPr>
-        <w:pStyle w:val="2"/>
-        <w:rPr>
-          <w:lang w:val="uk-UA"/>
-        </w:rPr>
-      </w:pPr>
-      <w:bookmarkStart w:id="25" w:name="_Toc11875197"/>
-      <w:r>
-        <w:rPr>
-          <w:lang w:val="uk-UA"/>
-        </w:rPr>
-        <w:t>Вимоги до продуктивності</w:t>
-      </w:r>
-      <w:bookmarkEnd w:id="25"/>
     </w:p>
     <w:p>
       <w:pPr>
@@ -10166,7 +9713,7 @@
           <w:lang w:val="uk-UA"/>
         </w:rPr>
       </w:pPr>
-      <w:bookmarkStart w:id="26" w:name="_Toc11875198"/>
+      <w:bookmarkStart w:id="25" w:name="_Toc11880757"/>
       <w:r>
         <w:rPr>
           <w:lang w:val="uk-UA"/>
@@ -10174,142 +9721,142 @@
         <w:lastRenderedPageBreak/>
         <w:t>Проект програмної системи</w:t>
       </w:r>
+      <w:bookmarkEnd w:id="25"/>
+    </w:p>
+    <w:p>
+      <w:pPr>
+        <w:pStyle w:val="2"/>
+        <w:rPr>
+          <w:lang w:val="uk-UA"/>
+        </w:rPr>
+      </w:pPr>
+      <w:bookmarkStart w:id="26" w:name="_Toc11880758"/>
+      <w:r>
+        <w:rPr>
+          <w:lang w:val="uk-UA"/>
+        </w:rPr>
+        <w:t>Засоби реалізації</w:t>
+      </w:r>
       <w:bookmarkEnd w:id="26"/>
     </w:p>
     <w:p>
+      <w:r>
+        <w:rPr>
+          <w:lang w:val="uk-UA"/>
+        </w:rPr>
+        <w:t xml:space="preserve">Розробка велась  у середі розробки </w:t>
+      </w:r>
+      <w:r>
+        <w:rPr>
+          <w:lang w:val="en-US"/>
+        </w:rPr>
+        <w:t>Visual</w:t>
+      </w:r>
+      <w:r>
+        <w:t xml:space="preserve"> </w:t>
+      </w:r>
+      <w:r>
+        <w:rPr>
+          <w:lang w:val="en-US"/>
+        </w:rPr>
+        <w:t>Studio</w:t>
+      </w:r>
+      <w:r>
+        <w:t xml:space="preserve"> 2017</w:t>
+      </w:r>
+      <w:r>
+        <w:rPr>
+          <w:lang w:val="uk-UA"/>
+        </w:rPr>
+        <w:t xml:space="preserve">. Графічний інтерфейс був збудований за допомогою бібліотеки </w:t>
+      </w:r>
+      <w:r>
+        <w:rPr>
+          <w:lang w:val="en-US"/>
+        </w:rPr>
+        <w:t>VS</w:t>
+      </w:r>
+      <w:r>
+        <w:rPr>
+          <w:lang w:val="uk-UA"/>
+        </w:rPr>
+        <w:t xml:space="preserve"> </w:t>
+      </w:r>
+      <w:r>
+        <w:rPr>
+          <w:lang w:val="en-US"/>
+        </w:rPr>
+        <w:t>Qt</w:t>
+      </w:r>
+      <w:r>
+        <w:rPr>
+          <w:lang w:val="uk-UA"/>
+        </w:rPr>
+        <w:t xml:space="preserve"> </w:t>
+      </w:r>
+      <w:r>
+        <w:rPr>
+          <w:lang w:val="en-US"/>
+        </w:rPr>
+        <w:t>Tools</w:t>
+      </w:r>
+      <w:r>
+        <w:rPr>
+          <w:lang w:val="uk-UA"/>
+        </w:rPr>
+        <w:t xml:space="preserve"> </w:t>
+      </w:r>
+      <w:r>
+        <w:rPr>
+          <w:lang w:val="uk-UA"/>
+        </w:rPr>
+        <w:t xml:space="preserve">та графічного редактору середи розробки </w:t>
+      </w:r>
+      <w:r>
+        <w:rPr>
+          <w:lang w:val="en-US"/>
+        </w:rPr>
+        <w:t>Qt</w:t>
+      </w:r>
+      <w:r>
+        <w:t>.</w:t>
+      </w:r>
+    </w:p>
+    <w:p>
+      <w:pPr>
+        <w:rPr>
+          <w:lang w:val="uk-UA"/>
+        </w:rPr>
+      </w:pPr>
+      <w:r>
+        <w:rPr>
+          <w:lang w:val="uk-UA"/>
+        </w:rPr>
+        <w:t>Мова програмування – С++</w:t>
+      </w:r>
+    </w:p>
+    <w:p>
+      <w:pPr>
+        <w:rPr>
+          <w:lang w:val="uk-UA"/>
+        </w:rPr>
+      </w:pPr>
+    </w:p>
+    <w:p>
       <w:pPr>
         <w:pStyle w:val="2"/>
         <w:rPr>
           <w:lang w:val="uk-UA"/>
         </w:rPr>
       </w:pPr>
-      <w:bookmarkStart w:id="27" w:name="_Toc11875199"/>
-      <w:r>
-        <w:rPr>
-          <w:lang w:val="uk-UA"/>
-        </w:rPr>
-        <w:t>Засоби реалізації</w:t>
+      <w:bookmarkStart w:id="27" w:name="_Toc11880759"/>
+      <w:r>
+        <w:rPr>
+          <w:lang w:val="uk-UA"/>
+        </w:rPr>
+        <w:t>Модулі і алгоритми</w:t>
       </w:r>
       <w:bookmarkEnd w:id="27"/>
-    </w:p>
-    <w:p>
-      <w:r>
-        <w:rPr>
-          <w:lang w:val="uk-UA"/>
-        </w:rPr>
-        <w:t xml:space="preserve">Розробка велась  у середі розробки </w:t>
-      </w:r>
-      <w:r>
-        <w:rPr>
-          <w:lang w:val="en-US"/>
-        </w:rPr>
-        <w:t>Visual</w:t>
-      </w:r>
-      <w:r>
-        <w:t xml:space="preserve"> </w:t>
-      </w:r>
-      <w:r>
-        <w:rPr>
-          <w:lang w:val="en-US"/>
-        </w:rPr>
-        <w:t>Studio</w:t>
-      </w:r>
-      <w:r>
-        <w:t xml:space="preserve"> 2017</w:t>
-      </w:r>
-      <w:r>
-        <w:rPr>
-          <w:lang w:val="uk-UA"/>
-        </w:rPr>
-        <w:t xml:space="preserve">. Графічний інтерфейс був збудований за допомогою бібліотеки </w:t>
-      </w:r>
-      <w:r>
-        <w:rPr>
-          <w:lang w:val="en-US"/>
-        </w:rPr>
-        <w:t>VS</w:t>
-      </w:r>
-      <w:r>
-        <w:rPr>
-          <w:lang w:val="uk-UA"/>
-        </w:rPr>
-        <w:t xml:space="preserve"> </w:t>
-      </w:r>
-      <w:r>
-        <w:rPr>
-          <w:lang w:val="en-US"/>
-        </w:rPr>
-        <w:t>Qt</w:t>
-      </w:r>
-      <w:r>
-        <w:rPr>
-          <w:lang w:val="uk-UA"/>
-        </w:rPr>
-        <w:t xml:space="preserve"> </w:t>
-      </w:r>
-      <w:r>
-        <w:rPr>
-          <w:lang w:val="en-US"/>
-        </w:rPr>
-        <w:t>Tools</w:t>
-      </w:r>
-      <w:r>
-        <w:rPr>
-          <w:lang w:val="uk-UA"/>
-        </w:rPr>
-        <w:t xml:space="preserve"> </w:t>
-      </w:r>
-      <w:r>
-        <w:rPr>
-          <w:lang w:val="uk-UA"/>
-        </w:rPr>
-        <w:t xml:space="preserve">та графічного редактору середи розробки </w:t>
-      </w:r>
-      <w:r>
-        <w:rPr>
-          <w:lang w:val="en-US"/>
-        </w:rPr>
-        <w:t>Qt</w:t>
-      </w:r>
-      <w:r>
-        <w:t>.</w:t>
-      </w:r>
-    </w:p>
-    <w:p>
-      <w:pPr>
-        <w:rPr>
-          <w:lang w:val="uk-UA"/>
-        </w:rPr>
-      </w:pPr>
-      <w:r>
-        <w:rPr>
-          <w:lang w:val="uk-UA"/>
-        </w:rPr>
-        <w:t>Мова програмування – С++</w:t>
-      </w:r>
-    </w:p>
-    <w:p>
-      <w:pPr>
-        <w:rPr>
-          <w:lang w:val="uk-UA"/>
-        </w:rPr>
-      </w:pPr>
-    </w:p>
-    <w:p>
-      <w:pPr>
-        <w:pStyle w:val="2"/>
-        <w:rPr>
-          <w:lang w:val="uk-UA"/>
-        </w:rPr>
-      </w:pPr>
-      <w:bookmarkStart w:id="28" w:name="_Toc11875200"/>
-      <w:r>
-        <w:rPr>
-          <w:lang w:val="uk-UA"/>
-        </w:rPr>
-        <w:t>Модулі і алгоритми</w:t>
-      </w:r>
-      <w:bookmarkEnd w:id="28"/>
     </w:p>
     <w:p>
       <w:pPr>
@@ -15751,7 +15298,7 @@
           <w:lang w:val="uk-UA"/>
         </w:rPr>
       </w:pPr>
-      <w:bookmarkStart w:id="29" w:name="_Toc11875201"/>
+      <w:bookmarkStart w:id="28" w:name="_Toc11880760"/>
       <w:r>
         <w:rPr>
           <w:lang w:val="uk-UA"/>
@@ -15759,7 +15306,7 @@
         <w:lastRenderedPageBreak/>
         <w:t>Проект інтерфейсу</w:t>
       </w:r>
-      <w:bookmarkEnd w:id="29"/>
+      <w:bookmarkEnd w:id="28"/>
     </w:p>
     <w:p>
       <w:pPr>
@@ -15862,7 +15409,19 @@
         <w:rPr>
           <w:lang w:val="uk-UA"/>
         </w:rPr>
-        <w:t xml:space="preserve">Рис.2 </w:t>
+        <w:t>Рис.</w:t>
+      </w:r>
+      <w:r>
+        <w:rPr>
+          <w:lang w:val="uk-UA"/>
+        </w:rPr>
+        <w:t>8</w:t>
+      </w:r>
+      <w:r>
+        <w:rPr>
+          <w:lang w:val="uk-UA"/>
+        </w:rPr>
+        <w:t xml:space="preserve"> </w:t>
       </w:r>
       <w:r>
         <w:rPr>
@@ -15901,7 +15460,7 @@
           <w:lang w:val="uk-UA"/>
         </w:rPr>
       </w:pPr>
-      <w:bookmarkStart w:id="30" w:name="_Toc11875202"/>
+      <w:bookmarkStart w:id="29" w:name="_Toc11880761"/>
       <w:r>
         <w:rPr>
           <w:lang w:val="uk-UA"/>
@@ -15909,7 +15468,7 @@
         <w:lastRenderedPageBreak/>
         <w:t>Реалізація і тестування</w:t>
       </w:r>
-      <w:bookmarkEnd w:id="30"/>
+      <w:bookmarkEnd w:id="29"/>
     </w:p>
     <w:p>
       <w:pPr>
@@ -16019,8 +15578,6 @@
         </w:rPr>
         <w:t>Витрати оперативної пам'яті МБ ~8.</w:t>
       </w:r>
-      <w:bookmarkStart w:id="31" w:name="_GoBack"/>
-      <w:bookmarkEnd w:id="31"/>
     </w:p>
     <w:p>
       <w:pPr>
@@ -16141,7 +15698,7 @@
           <w:lang w:val="uk-UA"/>
         </w:rPr>
       </w:pPr>
-      <w:bookmarkStart w:id="32" w:name="_Toc11875203"/>
+      <w:bookmarkStart w:id="30" w:name="_Toc11880762"/>
       <w:r>
         <w:rPr>
           <w:lang w:val="uk-UA"/>
@@ -16149,7 +15706,7 @@
         <w:lastRenderedPageBreak/>
         <w:t>Висновки</w:t>
       </w:r>
-      <w:bookmarkEnd w:id="32"/>
+      <w:bookmarkEnd w:id="30"/>
     </w:p>
     <w:p>
       <w:pPr>
@@ -16361,7 +15918,7 @@
           <w:lang w:val="uk-UA"/>
         </w:rPr>
       </w:pPr>
-      <w:bookmarkStart w:id="33" w:name="_Toc11875204"/>
+      <w:bookmarkStart w:id="31" w:name="_Toc11880763"/>
       <w:r>
         <w:rPr>
           <w:lang w:val="uk-UA"/>
@@ -16369,7 +15926,7 @@
         <w:lastRenderedPageBreak/>
         <w:t>Список літератури</w:t>
       </w:r>
-      <w:bookmarkEnd w:id="33"/>
+      <w:bookmarkEnd w:id="31"/>
     </w:p>
     <w:p>
       <w:pPr>
@@ -19507,7 +19064,7 @@
 </file>
 
 <file path=customXml/itemProps1.xml><?xml version="1.0" encoding="utf-8"?>
-<ds:datastoreItem xmlns:ds="http://schemas.openxmlformats.org/officeDocument/2006/customXml" ds:itemID="{57976E7B-F57D-4217-80C3-7E35E945338D}">
+<ds:datastoreItem xmlns:ds="http://schemas.openxmlformats.org/officeDocument/2006/customXml" ds:itemID="{4584A6C8-DED4-4C38-95C7-DC2F1BD5C485}">
   <ds:schemaRefs>
     <ds:schemaRef ds:uri="http://schemas.openxmlformats.org/officeDocument/2006/bibliography"/>
   </ds:schemaRefs>

</xml_diff>

<commit_message>
Work on the ppt 2
</commit_message>
<xml_diff>
--- a/ИПЗ-16-1бд Розов КУРСОВАЯ ОС.docx
+++ b/ИПЗ-16-1бд Розов КУРСОВАЯ ОС.docx
@@ -507,7 +507,56 @@
           <w:lang w:val="uk-UA"/>
         </w:rPr>
         <w:tab/>
+      </w:r>
+      <w:r>
+        <w:rPr>
+          <w:lang w:val="uk-UA"/>
+        </w:rPr>
+        <w:t xml:space="preserve">         </w:t>
+      </w:r>
+      <w:r>
+        <w:rPr>
+          <w:lang w:val="uk-UA"/>
+        </w:rPr>
         <w:t>доц. Лимаренко Ю.О.</w:t>
+      </w:r>
+    </w:p>
+    <w:p>
+      <w:pPr>
+        <w:tabs>
+          <w:tab w:val="left" w:pos="851"/>
+        </w:tabs>
+        <w:spacing w:after="0"/>
+        <w:ind w:firstLine="709"/>
+        <w:jc w:val="right"/>
+        <w:rPr>
+          <w:lang w:val="uk-UA"/>
+        </w:rPr>
+      </w:pPr>
+      <w:r>
+        <w:rPr>
+          <w:lang w:val="uk-UA"/>
+        </w:rPr>
+        <w:t xml:space="preserve"> доц. Скрипник І.А.             </w:t>
+      </w:r>
+    </w:p>
+    <w:p>
+      <w:pPr>
+        <w:tabs>
+          <w:tab w:val="left" w:pos="851"/>
+        </w:tabs>
+        <w:spacing w:after="0"/>
+        <w:ind w:firstLine="709"/>
+        <w:jc w:val="right"/>
+        <w:rPr>
+          <w:lang w:val="uk-UA"/>
+        </w:rPr>
+      </w:pPr>
+      <w:r>
+        <w:rPr>
+          <w:lang w:val="uk-UA"/>
+        </w:rPr>
+        <w:t>доц. Безверхий А.І.</w:t>
       </w:r>
     </w:p>
     <w:p>
@@ -580,7 +629,19 @@
         <w:rPr>
           <w:lang w:val="uk-UA"/>
         </w:rPr>
-        <w:t>2018 р.</w:t>
+        <w:t>201</w:t>
+      </w:r>
+      <w:r>
+        <w:rPr>
+          <w:lang w:val="uk-UA"/>
+        </w:rPr>
+        <w:t>9</w:t>
+      </w:r>
+      <w:r>
+        <w:rPr>
+          <w:lang w:val="uk-UA"/>
+        </w:rPr>
+        <w:t xml:space="preserve"> р.</w:t>
       </w:r>
       <w:r>
         <w:rPr>
@@ -596,7 +657,7 @@
           <w:lang w:val="uk-UA"/>
         </w:rPr>
       </w:pPr>
-      <w:bookmarkStart w:id="1" w:name="_Toc11880734"/>
+      <w:bookmarkStart w:id="1" w:name="_Toc11884975"/>
       <w:r>
         <w:rPr>
           <w:lang w:val="uk-UA"/>
@@ -751,6 +812,12 @@
         </w:rPr>
         <w:t>В результаті розробки був отриманий програмний продукт, створений на мові програмування C++ , що дозволяє виводити інформацію про систему</w:t>
       </w:r>
+      <w:r>
+        <w:rPr>
+          <w:lang w:val="uk-UA"/>
+        </w:rPr>
+        <w:t>, а саме: системні компоненти, встановлене програмне забезпечення, процеси та інформація про операційну систему.</w:t>
+      </w:r>
     </w:p>
     <w:p>
       <w:pPr>
@@ -798,7 +865,7 @@
           <w:lang w:val="uk-UA"/>
         </w:rPr>
       </w:pPr>
-      <w:bookmarkStart w:id="2" w:name="_Toc11880735"/>
+      <w:bookmarkStart w:id="2" w:name="_Toc11884976"/>
       <w:r>
         <w:rPr>
           <w:lang w:val="uk-UA"/>
@@ -878,7 +945,7 @@
             </w:rPr>
             <w:fldChar w:fldCharType="separate"/>
           </w:r>
-          <w:hyperlink w:anchor="_Toc11880734" w:history="1">
+          <w:hyperlink w:anchor="_Toc11884975" w:history="1">
             <w:r>
               <w:rPr>
                 <w:rStyle w:val="a9"/>
@@ -924,7 +991,7 @@
                 <w:noProof/>
                 <w:webHidden/>
               </w:rPr>
-              <w:instrText xml:space="preserve"> PAGEREF _Toc11880734 \h </w:instrText>
+              <w:instrText xml:space="preserve"> PAGEREF _Toc11884975 \h </w:instrText>
             </w:r>
             <w:r>
               <w:rPr>
@@ -970,7 +1037,7 @@
               <w:lang w:eastAsia="ru-RU"/>
             </w:rPr>
           </w:pPr>
-          <w:hyperlink w:anchor="_Toc11880735" w:history="1">
+          <w:hyperlink w:anchor="_Toc11884976" w:history="1">
             <w:r>
               <w:rPr>
                 <w:rStyle w:val="a9"/>
@@ -1016,7 +1083,7 @@
                 <w:noProof/>
                 <w:webHidden/>
               </w:rPr>
-              <w:instrText xml:space="preserve"> PAGEREF _Toc11880735 \h </w:instrText>
+              <w:instrText xml:space="preserve"> PAGEREF _Toc11884976 \h </w:instrText>
             </w:r>
             <w:r>
               <w:rPr>
@@ -1062,7 +1129,7 @@
               <w:lang w:eastAsia="ru-RU"/>
             </w:rPr>
           </w:pPr>
-          <w:hyperlink w:anchor="_Toc11880736" w:history="1">
+          <w:hyperlink w:anchor="_Toc11884977" w:history="1">
             <w:r>
               <w:rPr>
                 <w:rStyle w:val="a9"/>
@@ -1108,7 +1175,7 @@
                 <w:noProof/>
                 <w:webHidden/>
               </w:rPr>
-              <w:instrText xml:space="preserve"> PAGEREF _Toc11880736 \h </w:instrText>
+              <w:instrText xml:space="preserve"> PAGEREF _Toc11884977 \h </w:instrText>
             </w:r>
             <w:r>
               <w:rPr>
@@ -1154,7 +1221,7 @@
               <w:lang w:eastAsia="ru-RU"/>
             </w:rPr>
           </w:pPr>
-          <w:hyperlink w:anchor="_Toc11880737" w:history="1">
+          <w:hyperlink w:anchor="_Toc11884978" w:history="1">
             <w:r>
               <w:rPr>
                 <w:rStyle w:val="a9"/>
@@ -1199,7 +1266,7 @@
                 <w:noProof/>
                 <w:webHidden/>
               </w:rPr>
-              <w:instrText xml:space="preserve"> PAGEREF _Toc11880737 \h </w:instrText>
+              <w:instrText xml:space="preserve"> PAGEREF _Toc11884978 \h </w:instrText>
             </w:r>
             <w:r>
               <w:rPr>
@@ -1245,7 +1312,7 @@
               <w:lang w:eastAsia="ru-RU"/>
             </w:rPr>
           </w:pPr>
-          <w:hyperlink w:anchor="_Toc11880738" w:history="1">
+          <w:hyperlink w:anchor="_Toc11884979" w:history="1">
             <w:r>
               <w:rPr>
                 <w:rStyle w:val="a9"/>
@@ -1290,7 +1357,7 @@
                 <w:noProof/>
                 <w:webHidden/>
               </w:rPr>
-              <w:instrText xml:space="preserve"> PAGEREF _Toc11880738 \h </w:instrText>
+              <w:instrText xml:space="preserve"> PAGEREF _Toc11884979 \h </w:instrText>
             </w:r>
             <w:r>
               <w:rPr>
@@ -1336,7 +1403,7 @@
               <w:lang w:eastAsia="ru-RU"/>
             </w:rPr>
           </w:pPr>
-          <w:hyperlink w:anchor="_Toc11880739" w:history="1">
+          <w:hyperlink w:anchor="_Toc11884980" w:history="1">
             <w:r>
               <w:rPr>
                 <w:rStyle w:val="a9"/>
@@ -1381,7 +1448,7 @@
                 <w:noProof/>
                 <w:webHidden/>
               </w:rPr>
-              <w:instrText xml:space="preserve"> PAGEREF _Toc11880739 \h </w:instrText>
+              <w:instrText xml:space="preserve"> PAGEREF _Toc11884980 \h </w:instrText>
             </w:r>
             <w:r>
               <w:rPr>
@@ -1427,7 +1494,7 @@
               <w:lang w:eastAsia="ru-RU"/>
             </w:rPr>
           </w:pPr>
-          <w:hyperlink w:anchor="_Toc11880740" w:history="1">
+          <w:hyperlink w:anchor="_Toc11884981" w:history="1">
             <w:r>
               <w:rPr>
                 <w:rStyle w:val="a9"/>
@@ -1471,7 +1538,7 @@
                 <w:noProof/>
                 <w:webHidden/>
               </w:rPr>
-              <w:instrText xml:space="preserve"> PAGEREF _Toc11880740 \h </w:instrText>
+              <w:instrText xml:space="preserve"> PAGEREF _Toc11884981 \h </w:instrText>
             </w:r>
             <w:r>
               <w:rPr>
@@ -1517,7 +1584,7 @@
               <w:lang w:eastAsia="ru-RU"/>
             </w:rPr>
           </w:pPr>
-          <w:hyperlink w:anchor="_Toc11880741" w:history="1">
+          <w:hyperlink w:anchor="_Toc11884982" w:history="1">
             <w:r>
               <w:rPr>
                 <w:rStyle w:val="a9"/>
@@ -1561,7 +1628,7 @@
                 <w:noProof/>
                 <w:webHidden/>
               </w:rPr>
-              <w:instrText xml:space="preserve"> PAGEREF _Toc11880741 \h </w:instrText>
+              <w:instrText xml:space="preserve"> PAGEREF _Toc11884982 \h </w:instrText>
             </w:r>
             <w:r>
               <w:rPr>
@@ -1607,7 +1674,7 @@
               <w:lang w:eastAsia="ru-RU"/>
             </w:rPr>
           </w:pPr>
-          <w:hyperlink w:anchor="_Toc11880742" w:history="1">
+          <w:hyperlink w:anchor="_Toc11884983" w:history="1">
             <w:r>
               <w:rPr>
                 <w:rStyle w:val="a9"/>
@@ -1652,7 +1719,7 @@
                 <w:noProof/>
                 <w:webHidden/>
               </w:rPr>
-              <w:instrText xml:space="preserve"> PAGEREF _Toc11880742 \h </w:instrText>
+              <w:instrText xml:space="preserve"> PAGEREF _Toc11884983 \h </w:instrText>
             </w:r>
             <w:r>
               <w:rPr>
@@ -1698,7 +1765,7 @@
               <w:lang w:eastAsia="ru-RU"/>
             </w:rPr>
           </w:pPr>
-          <w:hyperlink w:anchor="_Toc11880743" w:history="1">
+          <w:hyperlink w:anchor="_Toc11884984" w:history="1">
             <w:r>
               <w:rPr>
                 <w:rStyle w:val="a9"/>
@@ -1744,7 +1811,7 @@
                 <w:noProof/>
                 <w:webHidden/>
               </w:rPr>
-              <w:instrText xml:space="preserve"> PAGEREF _Toc11880743 \h </w:instrText>
+              <w:instrText xml:space="preserve"> PAGEREF _Toc11884984 \h </w:instrText>
             </w:r>
             <w:r>
               <w:rPr>
@@ -1790,7 +1857,7 @@
               <w:lang w:eastAsia="ru-RU"/>
             </w:rPr>
           </w:pPr>
-          <w:hyperlink w:anchor="_Toc11880744" w:history="1">
+          <w:hyperlink w:anchor="_Toc11884985" w:history="1">
             <w:r>
               <w:rPr>
                 <w:rStyle w:val="a9"/>
@@ -1835,7 +1902,7 @@
                 <w:noProof/>
                 <w:webHidden/>
               </w:rPr>
-              <w:instrText xml:space="preserve"> PAGEREF _Toc11880744 \h </w:instrText>
+              <w:instrText xml:space="preserve"> PAGEREF _Toc11884985 \h </w:instrText>
             </w:r>
             <w:r>
               <w:rPr>
@@ -1881,7 +1948,7 @@
               <w:lang w:eastAsia="ru-RU"/>
             </w:rPr>
           </w:pPr>
-          <w:hyperlink w:anchor="_Toc11880745" w:history="1">
+          <w:hyperlink w:anchor="_Toc11884986" w:history="1">
             <w:r>
               <w:rPr>
                 <w:rStyle w:val="a9"/>
@@ -1926,7 +1993,7 @@
                 <w:noProof/>
                 <w:webHidden/>
               </w:rPr>
-              <w:instrText xml:space="preserve"> PAGEREF _Toc11880745 \h </w:instrText>
+              <w:instrText xml:space="preserve"> PAGEREF _Toc11884986 \h </w:instrText>
             </w:r>
             <w:r>
               <w:rPr>
@@ -1972,7 +2039,7 @@
               <w:lang w:eastAsia="ru-RU"/>
             </w:rPr>
           </w:pPr>
-          <w:hyperlink w:anchor="_Toc11880746" w:history="1">
+          <w:hyperlink w:anchor="_Toc11884987" w:history="1">
             <w:r>
               <w:rPr>
                 <w:rStyle w:val="a9"/>
@@ -2017,7 +2084,7 @@
                 <w:noProof/>
                 <w:webHidden/>
               </w:rPr>
-              <w:instrText xml:space="preserve"> PAGEREF _Toc11880746 \h </w:instrText>
+              <w:instrText xml:space="preserve"> PAGEREF _Toc11884987 \h </w:instrText>
             </w:r>
             <w:r>
               <w:rPr>
@@ -2063,7 +2130,7 @@
               <w:lang w:eastAsia="ru-RU"/>
             </w:rPr>
           </w:pPr>
-          <w:hyperlink w:anchor="_Toc11880747" w:history="1">
+          <w:hyperlink w:anchor="_Toc11884988" w:history="1">
             <w:r>
               <w:rPr>
                 <w:rStyle w:val="a9"/>
@@ -2109,7 +2176,7 @@
                 <w:noProof/>
                 <w:webHidden/>
               </w:rPr>
-              <w:instrText xml:space="preserve"> PAGEREF _Toc11880747 \h </w:instrText>
+              <w:instrText xml:space="preserve"> PAGEREF _Toc11884988 \h </w:instrText>
             </w:r>
             <w:r>
               <w:rPr>
@@ -2155,7 +2222,7 @@
               <w:lang w:eastAsia="ru-RU"/>
             </w:rPr>
           </w:pPr>
-          <w:hyperlink w:anchor="_Toc11880748" w:history="1">
+          <w:hyperlink w:anchor="_Toc11884989" w:history="1">
             <w:r>
               <w:rPr>
                 <w:rStyle w:val="a9"/>
@@ -2200,7 +2267,7 @@
                 <w:noProof/>
                 <w:webHidden/>
               </w:rPr>
-              <w:instrText xml:space="preserve"> PAGEREF _Toc11880748 \h </w:instrText>
+              <w:instrText xml:space="preserve"> PAGEREF _Toc11884989 \h </w:instrText>
             </w:r>
             <w:r>
               <w:rPr>
@@ -2246,7 +2313,7 @@
               <w:lang w:eastAsia="ru-RU"/>
             </w:rPr>
           </w:pPr>
-          <w:hyperlink w:anchor="_Toc11880749" w:history="1">
+          <w:hyperlink w:anchor="_Toc11884990" w:history="1">
             <w:r>
               <w:rPr>
                 <w:rStyle w:val="a9"/>
@@ -2292,7 +2359,7 @@
                 <w:noProof/>
                 <w:webHidden/>
               </w:rPr>
-              <w:instrText xml:space="preserve"> PAGEREF _Toc11880749 \h </w:instrText>
+              <w:instrText xml:space="preserve"> PAGEREF _Toc11884990 \h </w:instrText>
             </w:r>
             <w:r>
               <w:rPr>
@@ -2338,7 +2405,7 @@
               <w:lang w:eastAsia="ru-RU"/>
             </w:rPr>
           </w:pPr>
-          <w:hyperlink w:anchor="_Toc11880750" w:history="1">
+          <w:hyperlink w:anchor="_Toc11884991" w:history="1">
             <w:r>
               <w:rPr>
                 <w:rStyle w:val="a9"/>
@@ -2383,7 +2450,7 @@
                 <w:noProof/>
                 <w:webHidden/>
               </w:rPr>
-              <w:instrText xml:space="preserve"> PAGEREF _Toc11880750 \h </w:instrText>
+              <w:instrText xml:space="preserve"> PAGEREF _Toc11884991 \h </w:instrText>
             </w:r>
             <w:r>
               <w:rPr>
@@ -2429,7 +2496,7 @@
               <w:lang w:eastAsia="ru-RU"/>
             </w:rPr>
           </w:pPr>
-          <w:hyperlink w:anchor="_Toc11880751" w:history="1">
+          <w:hyperlink w:anchor="_Toc11884992" w:history="1">
             <w:r>
               <w:rPr>
                 <w:rStyle w:val="a9"/>
@@ -2475,7 +2542,7 @@
                 <w:noProof/>
                 <w:webHidden/>
               </w:rPr>
-              <w:instrText xml:space="preserve"> PAGEREF _Toc11880751 \h </w:instrText>
+              <w:instrText xml:space="preserve"> PAGEREF _Toc11884992 \h </w:instrText>
             </w:r>
             <w:r>
               <w:rPr>
@@ -2521,7 +2588,7 @@
               <w:lang w:eastAsia="ru-RU"/>
             </w:rPr>
           </w:pPr>
-          <w:hyperlink w:anchor="_Toc11880752" w:history="1">
+          <w:hyperlink w:anchor="_Toc11884993" w:history="1">
             <w:r>
               <w:rPr>
                 <w:rStyle w:val="a9"/>
@@ -2566,7 +2633,7 @@
                 <w:noProof/>
                 <w:webHidden/>
               </w:rPr>
-              <w:instrText xml:space="preserve"> PAGEREF _Toc11880752 \h </w:instrText>
+              <w:instrText xml:space="preserve"> PAGEREF _Toc11884993 \h </w:instrText>
             </w:r>
             <w:r>
               <w:rPr>
@@ -2612,7 +2679,7 @@
               <w:lang w:eastAsia="ru-RU"/>
             </w:rPr>
           </w:pPr>
-          <w:hyperlink w:anchor="_Toc11880753" w:history="1">
+          <w:hyperlink w:anchor="_Toc11884994" w:history="1">
             <w:r>
               <w:rPr>
                 <w:rStyle w:val="a9"/>
@@ -2658,7 +2725,7 @@
                 <w:noProof/>
                 <w:webHidden/>
               </w:rPr>
-              <w:instrText xml:space="preserve"> PAGEREF _Toc11880753 \h </w:instrText>
+              <w:instrText xml:space="preserve"> PAGEREF _Toc11884994 \h </w:instrText>
             </w:r>
             <w:r>
               <w:rPr>
@@ -2704,7 +2771,7 @@
               <w:lang w:eastAsia="ru-RU"/>
             </w:rPr>
           </w:pPr>
-          <w:hyperlink w:anchor="_Toc11880754" w:history="1">
+          <w:hyperlink w:anchor="_Toc11884995" w:history="1">
             <w:r>
               <w:rPr>
                 <w:rStyle w:val="a9"/>
@@ -2750,7 +2817,7 @@
                 <w:noProof/>
                 <w:webHidden/>
               </w:rPr>
-              <w:instrText xml:space="preserve"> PAGEREF _Toc11880754 \h </w:instrText>
+              <w:instrText xml:space="preserve"> PAGEREF _Toc11884995 \h </w:instrText>
             </w:r>
             <w:r>
               <w:rPr>
@@ -2796,7 +2863,7 @@
               <w:lang w:eastAsia="ru-RU"/>
             </w:rPr>
           </w:pPr>
-          <w:hyperlink w:anchor="_Toc11880755" w:history="1">
+          <w:hyperlink w:anchor="_Toc11884996" w:history="1">
             <w:r>
               <w:rPr>
                 <w:rStyle w:val="a9"/>
@@ -2841,7 +2908,7 @@
                 <w:noProof/>
                 <w:webHidden/>
               </w:rPr>
-              <w:instrText xml:space="preserve"> PAGEREF _Toc11880755 \h </w:instrText>
+              <w:instrText xml:space="preserve"> PAGEREF _Toc11884996 \h </w:instrText>
             </w:r>
             <w:r>
               <w:rPr>
@@ -2887,7 +2954,7 @@
               <w:lang w:eastAsia="ru-RU"/>
             </w:rPr>
           </w:pPr>
-          <w:hyperlink w:anchor="_Toc11880756" w:history="1">
+          <w:hyperlink w:anchor="_Toc11884997" w:history="1">
             <w:r>
               <w:rPr>
                 <w:rStyle w:val="a9"/>
@@ -2932,7 +2999,7 @@
                 <w:noProof/>
                 <w:webHidden/>
               </w:rPr>
-              <w:instrText xml:space="preserve"> PAGEREF _Toc11880756 \h </w:instrText>
+              <w:instrText xml:space="preserve"> PAGEREF _Toc11884997 \h </w:instrText>
             </w:r>
             <w:r>
               <w:rPr>
@@ -2978,7 +3045,7 @@
               <w:lang w:eastAsia="ru-RU"/>
             </w:rPr>
           </w:pPr>
-          <w:hyperlink w:anchor="_Toc11880757" w:history="1">
+          <w:hyperlink w:anchor="_Toc11884998" w:history="1">
             <w:r>
               <w:rPr>
                 <w:rStyle w:val="a9"/>
@@ -3024,7 +3091,7 @@
                 <w:noProof/>
                 <w:webHidden/>
               </w:rPr>
-              <w:instrText xml:space="preserve"> PAGEREF _Toc11880757 \h </w:instrText>
+              <w:instrText xml:space="preserve"> PAGEREF _Toc11884998 \h </w:instrText>
             </w:r>
             <w:r>
               <w:rPr>
@@ -3070,7 +3137,7 @@
               <w:lang w:eastAsia="ru-RU"/>
             </w:rPr>
           </w:pPr>
-          <w:hyperlink w:anchor="_Toc11880758" w:history="1">
+          <w:hyperlink w:anchor="_Toc11884999" w:history="1">
             <w:r>
               <w:rPr>
                 <w:rStyle w:val="a9"/>
@@ -3115,7 +3182,7 @@
                 <w:noProof/>
                 <w:webHidden/>
               </w:rPr>
-              <w:instrText xml:space="preserve"> PAGEREF _Toc11880758 \h </w:instrText>
+              <w:instrText xml:space="preserve"> PAGEREF _Toc11884999 \h </w:instrText>
             </w:r>
             <w:r>
               <w:rPr>
@@ -3161,7 +3228,7 @@
               <w:lang w:eastAsia="ru-RU"/>
             </w:rPr>
           </w:pPr>
-          <w:hyperlink w:anchor="_Toc11880759" w:history="1">
+          <w:hyperlink w:anchor="_Toc11885000" w:history="1">
             <w:r>
               <w:rPr>
                 <w:rStyle w:val="a9"/>
@@ -3206,7 +3273,7 @@
                 <w:noProof/>
                 <w:webHidden/>
               </w:rPr>
-              <w:instrText xml:space="preserve"> PAGEREF _Toc11880759 \h </w:instrText>
+              <w:instrText xml:space="preserve"> PAGEREF _Toc11885000 \h </w:instrText>
             </w:r>
             <w:r>
               <w:rPr>
@@ -3252,7 +3319,7 @@
               <w:lang w:eastAsia="ru-RU"/>
             </w:rPr>
           </w:pPr>
-          <w:hyperlink w:anchor="_Toc11880760" w:history="1">
+          <w:hyperlink w:anchor="_Toc11885001" w:history="1">
             <w:r>
               <w:rPr>
                 <w:rStyle w:val="a9"/>
@@ -3297,7 +3364,7 @@
                 <w:noProof/>
                 <w:webHidden/>
               </w:rPr>
-              <w:instrText xml:space="preserve"> PAGEREF _Toc11880760 \h </w:instrText>
+              <w:instrText xml:space="preserve"> PAGEREF _Toc11885001 \h </w:instrText>
             </w:r>
             <w:r>
               <w:rPr>
@@ -3343,7 +3410,7 @@
               <w:lang w:eastAsia="ru-RU"/>
             </w:rPr>
           </w:pPr>
-          <w:hyperlink w:anchor="_Toc11880761" w:history="1">
+          <w:hyperlink w:anchor="_Toc11885002" w:history="1">
             <w:r>
               <w:rPr>
                 <w:rStyle w:val="a9"/>
@@ -3388,7 +3455,7 @@
                 <w:noProof/>
                 <w:webHidden/>
               </w:rPr>
-              <w:instrText xml:space="preserve"> PAGEREF _Toc11880761 \h </w:instrText>
+              <w:instrText xml:space="preserve"> PAGEREF _Toc11885002 \h </w:instrText>
             </w:r>
             <w:r>
               <w:rPr>
@@ -3434,7 +3501,7 @@
               <w:lang w:eastAsia="ru-RU"/>
             </w:rPr>
           </w:pPr>
-          <w:hyperlink w:anchor="_Toc11880762" w:history="1">
+          <w:hyperlink w:anchor="_Toc11885003" w:history="1">
             <w:r>
               <w:rPr>
                 <w:rStyle w:val="a9"/>
@@ -3480,7 +3547,7 @@
                 <w:noProof/>
                 <w:webHidden/>
               </w:rPr>
-              <w:instrText xml:space="preserve"> PAGEREF _Toc11880762 \h </w:instrText>
+              <w:instrText xml:space="preserve"> PAGEREF _Toc11885003 \h </w:instrText>
             </w:r>
             <w:r>
               <w:rPr>
@@ -3526,7 +3593,7 @@
               <w:lang w:eastAsia="ru-RU"/>
             </w:rPr>
           </w:pPr>
-          <w:hyperlink w:anchor="_Toc11880763" w:history="1">
+          <w:hyperlink w:anchor="_Toc11885004" w:history="1">
             <w:r>
               <w:rPr>
                 <w:rStyle w:val="a9"/>
@@ -3572,7 +3639,7 @@
                 <w:noProof/>
                 <w:webHidden/>
               </w:rPr>
-              <w:instrText xml:space="preserve"> PAGEREF _Toc11880763 \h </w:instrText>
+              <w:instrText xml:space="preserve"> PAGEREF _Toc11885004 \h </w:instrText>
             </w:r>
             <w:r>
               <w:rPr>
@@ -3627,8 +3694,6 @@
           <w:lang w:val="uk-UA"/>
         </w:rPr>
       </w:pPr>
-      <w:bookmarkStart w:id="3" w:name="_GoBack"/>
-      <w:bookmarkEnd w:id="3"/>
       <w:r>
         <w:rPr>
           <w:lang w:val="uk-UA"/>
@@ -3643,7 +3708,7 @@
           <w:lang w:val="uk-UA"/>
         </w:rPr>
       </w:pPr>
-      <w:bookmarkStart w:id="4" w:name="_Toc11880736"/>
+      <w:bookmarkStart w:id="3" w:name="_Toc11884977"/>
       <w:r>
         <w:rPr>
           <w:lang w:val="uk-UA"/>
@@ -3651,6 +3716,61 @@
         <w:lastRenderedPageBreak/>
         <w:t>Вступ</w:t>
       </w:r>
+      <w:bookmarkEnd w:id="3"/>
+    </w:p>
+    <w:p>
+      <w:pPr>
+        <w:rPr>
+          <w:lang w:val="uk-UA"/>
+        </w:rPr>
+      </w:pPr>
+      <w:r>
+        <w:rPr>
+          <w:lang w:val="uk-UA"/>
+        </w:rPr>
+        <w:t>Існує</w:t>
+      </w:r>
+      <w:r>
+        <w:rPr>
+          <w:lang w:val="uk-UA"/>
+        </w:rPr>
+        <w:t xml:space="preserve"> декілька вбудованих програм що дозволяють переглянути необхідну користувачу інформацію про систему:  Програми та компоненти, диспетчер задач, диспетчер приладів.</w:t>
+      </w:r>
+    </w:p>
+    <w:p>
+      <w:pPr>
+        <w:rPr>
+          <w:lang w:val="uk-UA"/>
+        </w:rPr>
+      </w:pPr>
+      <w:r>
+        <w:rPr>
+          <w:lang w:val="uk-UA"/>
+        </w:rPr>
+        <w:t>На відміну від вбудованих програмних засобів, розроблюваний програмний продукт дає можливість переглянути усю необхідну у більшості випадків інформацію використовуючи лише одну застосунок.</w:t>
+      </w:r>
+    </w:p>
+    <w:p>
+      <w:pPr>
+        <w:rPr>
+          <w:lang w:val="uk-UA"/>
+        </w:rPr>
+      </w:pPr>
+    </w:p>
+    <w:p>
+      <w:pPr>
+        <w:pStyle w:val="2"/>
+        <w:rPr>
+          <w:lang w:val="uk-UA"/>
+        </w:rPr>
+      </w:pPr>
+      <w:bookmarkStart w:id="4" w:name="_Toc11884978"/>
+      <w:r>
+        <w:rPr>
+          <w:lang w:val="uk-UA"/>
+        </w:rPr>
+        <w:t>Глосарій</w:t>
+      </w:r>
       <w:bookmarkEnd w:id="4"/>
     </w:p>
     <w:p>
@@ -3659,34 +3779,226 @@
           <w:lang w:val="uk-UA"/>
         </w:rPr>
       </w:pPr>
-      <w:r>
-        <w:rPr>
-          <w:lang w:val="uk-UA"/>
-        </w:rPr>
-        <w:t>Існує</w:t>
-      </w:r>
-      <w:r>
-        <w:rPr>
-          <w:lang w:val="uk-UA"/>
-        </w:rPr>
-        <w:t xml:space="preserve"> декілька вбудованих програм що дозволяють переглянути необхідну користувачу інформацію про систему:  Програми та компоненти, диспетчер задач, диспетчер приладів.</w:t>
-      </w:r>
-    </w:p>
-    <w:p>
-      <w:pPr>
-        <w:rPr>
-          <w:lang w:val="uk-UA"/>
-        </w:rPr>
-      </w:pPr>
-      <w:r>
-        <w:rPr>
-          <w:lang w:val="uk-UA"/>
-        </w:rPr>
-        <w:t>На відміну від вбудованих програмних засобів, розроблюваний програмний продукт дає можливість переглянути усю необхідну у більшості випадків інформацію використовуючи лише одну застосунок.</w:t>
-      </w:r>
-    </w:p>
-    <w:p>
-      <w:pPr>
+      <w:proofErr w:type="spellStart"/>
+      <w:r>
+        <w:rPr>
+          <w:b/>
+          <w:lang w:val="uk-UA"/>
+        </w:rPr>
+        <w:t>Common</w:t>
+      </w:r>
+      <w:proofErr w:type="spellEnd"/>
+      <w:r>
+        <w:rPr>
+          <w:b/>
+          <w:lang w:val="uk-UA"/>
+        </w:rPr>
+        <w:t xml:space="preserve"> </w:t>
+      </w:r>
+      <w:proofErr w:type="spellStart"/>
+      <w:r>
+        <w:rPr>
+          <w:b/>
+          <w:lang w:val="uk-UA"/>
+        </w:rPr>
+        <w:t>Language</w:t>
+      </w:r>
+      <w:proofErr w:type="spellEnd"/>
+      <w:r>
+        <w:rPr>
+          <w:b/>
+          <w:lang w:val="uk-UA"/>
+        </w:rPr>
+        <w:t xml:space="preserve"> </w:t>
+      </w:r>
+      <w:proofErr w:type="spellStart"/>
+      <w:r>
+        <w:rPr>
+          <w:b/>
+          <w:lang w:val="uk-UA"/>
+        </w:rPr>
+        <w:t>Runtime</w:t>
+      </w:r>
+      <w:proofErr w:type="spellEnd"/>
+      <w:r>
+        <w:rPr>
+          <w:lang w:val="uk-UA"/>
+        </w:rPr>
+        <w:t xml:space="preserve">, скорочено </w:t>
+      </w:r>
+      <w:r>
+        <w:rPr>
+          <w:b/>
+          <w:lang w:val="uk-UA"/>
+        </w:rPr>
+        <w:t>CLR</w:t>
+      </w:r>
+      <w:r>
+        <w:rPr>
+          <w:lang w:val="uk-UA"/>
+        </w:rPr>
+        <w:t xml:space="preserve"> — «загальномовне виконуюче середовище» — це компонент пакету Microsoft .NET </w:t>
+      </w:r>
+      <w:proofErr w:type="spellStart"/>
+      <w:r>
+        <w:rPr>
+          <w:lang w:val="uk-UA"/>
+        </w:rPr>
+        <w:t>Framework</w:t>
+      </w:r>
+      <w:proofErr w:type="spellEnd"/>
+      <w:r>
+        <w:rPr>
+          <w:lang w:val="uk-UA"/>
+        </w:rPr>
+        <w:t xml:space="preserve">, віртуальна машина, на якій виконуються всі мови платформи .NET </w:t>
+      </w:r>
+      <w:proofErr w:type="spellStart"/>
+      <w:r>
+        <w:rPr>
+          <w:lang w:val="uk-UA"/>
+        </w:rPr>
+        <w:t>Framework</w:t>
+      </w:r>
+      <w:proofErr w:type="spellEnd"/>
+      <w:r>
+        <w:rPr>
+          <w:lang w:val="uk-UA"/>
+        </w:rPr>
+        <w:t>.</w:t>
+      </w:r>
+    </w:p>
+    <w:p>
+      <w:pPr>
+        <w:rPr>
+          <w:lang w:val="uk-UA"/>
+        </w:rPr>
+      </w:pPr>
+      <w:r>
+        <w:rPr>
+          <w:b/>
+          <w:lang w:val="uk-UA"/>
+        </w:rPr>
+        <w:t xml:space="preserve">Windows </w:t>
+      </w:r>
+      <w:proofErr w:type="spellStart"/>
+      <w:r>
+        <w:rPr>
+          <w:b/>
+          <w:lang w:val="uk-UA"/>
+        </w:rPr>
+        <w:t>Management</w:t>
+      </w:r>
+      <w:proofErr w:type="spellEnd"/>
+      <w:r>
+        <w:rPr>
+          <w:b/>
+          <w:lang w:val="uk-UA"/>
+        </w:rPr>
+        <w:t xml:space="preserve"> </w:t>
+      </w:r>
+      <w:proofErr w:type="spellStart"/>
+      <w:r>
+        <w:rPr>
+          <w:b/>
+          <w:lang w:val="uk-UA"/>
+        </w:rPr>
+        <w:t>Instrumentation</w:t>
+      </w:r>
+      <w:proofErr w:type="spellEnd"/>
+      <w:r>
+        <w:rPr>
+          <w:lang w:val="uk-UA"/>
+        </w:rPr>
+        <w:t xml:space="preserve"> (</w:t>
+      </w:r>
+      <w:r>
+        <w:rPr>
+          <w:b/>
+          <w:lang w:val="uk-UA"/>
+        </w:rPr>
+        <w:t>WMI</w:t>
+      </w:r>
+      <w:r>
+        <w:rPr>
+          <w:lang w:val="uk-UA"/>
+        </w:rPr>
+        <w:t>) в дослівному перекладі — інструментарій управління Windows. WMI — це одна з базових технологій для централізованого управління і стеження за роботою різних частин комп'ютерної інфраструктури під управлінням платформи Windows.</w:t>
+      </w:r>
+    </w:p>
+    <w:p>
+      <w:pPr>
+        <w:rPr>
+          <w:lang w:val="uk-UA"/>
+        </w:rPr>
+      </w:pPr>
+      <w:r>
+        <w:rPr>
+          <w:lang w:val="uk-UA"/>
+        </w:rPr>
+        <w:t xml:space="preserve">Тест продуктивності, або </w:t>
+      </w:r>
+      <w:proofErr w:type="spellStart"/>
+      <w:r>
+        <w:rPr>
+          <w:b/>
+          <w:lang w:val="uk-UA"/>
+        </w:rPr>
+        <w:t>бенчмарк</w:t>
+      </w:r>
+      <w:proofErr w:type="spellEnd"/>
+      <w:r>
+        <w:rPr>
+          <w:lang w:val="uk-UA"/>
+        </w:rPr>
+        <w:t xml:space="preserve"> (</w:t>
+      </w:r>
+      <w:proofErr w:type="spellStart"/>
+      <w:r>
+        <w:rPr>
+          <w:lang w:val="uk-UA"/>
+        </w:rPr>
+        <w:t>англ</w:t>
+      </w:r>
+      <w:proofErr w:type="spellEnd"/>
+      <w:r>
+        <w:rPr>
+          <w:lang w:val="uk-UA"/>
+        </w:rPr>
+        <w:t xml:space="preserve">. </w:t>
+      </w:r>
+      <w:proofErr w:type="spellStart"/>
+      <w:r>
+        <w:rPr>
+          <w:lang w:val="uk-UA"/>
+        </w:rPr>
+        <w:t>benchmark</w:t>
+      </w:r>
+      <w:proofErr w:type="spellEnd"/>
+      <w:r>
+        <w:rPr>
+          <w:lang w:val="uk-UA"/>
+        </w:rPr>
+        <w:t>) — контрольне завдання, необхідне для визначення порівняльних характеристик продуктивності комп'ютерної системи. Існують програми для тесту продуктивності системи, що тестують час автономної роботи ноутбуків і КПК, радіус дії бездротової мережі, пропускну здатність каналів передачі даних, АЧХ звукового тракту та інші доступні для вимірювання характеристики, що не пов'язані напряму з продуктивністю.</w:t>
+      </w:r>
+    </w:p>
+    <w:p>
+      <w:pPr>
+        <w:rPr>
+          <w:lang w:val="uk-UA"/>
+        </w:rPr>
+      </w:pPr>
+    </w:p>
+    <w:p>
+      <w:pPr>
+        <w:rPr>
+          <w:lang w:val="uk-UA"/>
+        </w:rPr>
+      </w:pPr>
+    </w:p>
+    <w:p>
+      <w:pPr>
+        <w:ind w:firstLine="0"/>
         <w:rPr>
           <w:lang w:val="uk-UA"/>
         </w:rPr>
@@ -3699,254 +4011,7 @@
           <w:lang w:val="uk-UA"/>
         </w:rPr>
       </w:pPr>
-      <w:bookmarkStart w:id="5" w:name="_Toc11880737"/>
-      <w:r>
-        <w:rPr>
-          <w:lang w:val="uk-UA"/>
-        </w:rPr>
-        <w:t>Глосарій</w:t>
-      </w:r>
-      <w:bookmarkEnd w:id="5"/>
-    </w:p>
-    <w:p>
-      <w:pPr>
-        <w:rPr>
-          <w:lang w:val="uk-UA"/>
-        </w:rPr>
-      </w:pPr>
-      <w:proofErr w:type="spellStart"/>
-      <w:r>
-        <w:rPr>
-          <w:b/>
-          <w:lang w:val="uk-UA"/>
-        </w:rPr>
-        <w:t>Common</w:t>
-      </w:r>
-      <w:proofErr w:type="spellEnd"/>
-      <w:r>
-        <w:rPr>
-          <w:b/>
-          <w:lang w:val="uk-UA"/>
-        </w:rPr>
-        <w:t xml:space="preserve"> </w:t>
-      </w:r>
-      <w:proofErr w:type="spellStart"/>
-      <w:r>
-        <w:rPr>
-          <w:b/>
-          <w:lang w:val="uk-UA"/>
-        </w:rPr>
-        <w:t>Language</w:t>
-      </w:r>
-      <w:proofErr w:type="spellEnd"/>
-      <w:r>
-        <w:rPr>
-          <w:b/>
-          <w:lang w:val="uk-UA"/>
-        </w:rPr>
-        <w:t xml:space="preserve"> </w:t>
-      </w:r>
-      <w:proofErr w:type="spellStart"/>
-      <w:r>
-        <w:rPr>
-          <w:b/>
-          <w:lang w:val="uk-UA"/>
-        </w:rPr>
-        <w:t>Runtime</w:t>
-      </w:r>
-      <w:proofErr w:type="spellEnd"/>
-      <w:r>
-        <w:rPr>
-          <w:lang w:val="uk-UA"/>
-        </w:rPr>
-        <w:t xml:space="preserve">, скорочено </w:t>
-      </w:r>
-      <w:r>
-        <w:rPr>
-          <w:b/>
-          <w:lang w:val="uk-UA"/>
-        </w:rPr>
-        <w:t>CLR</w:t>
-      </w:r>
-      <w:r>
-        <w:rPr>
-          <w:lang w:val="uk-UA"/>
-        </w:rPr>
-        <w:t xml:space="preserve"> — «загальномовне виконуюче середовище» — це компонент пакету Microsoft .NET </w:t>
-      </w:r>
-      <w:proofErr w:type="spellStart"/>
-      <w:r>
-        <w:rPr>
-          <w:lang w:val="uk-UA"/>
-        </w:rPr>
-        <w:t>Framework</w:t>
-      </w:r>
-      <w:proofErr w:type="spellEnd"/>
-      <w:r>
-        <w:rPr>
-          <w:lang w:val="uk-UA"/>
-        </w:rPr>
-        <w:t xml:space="preserve">, віртуальна машина, на якій виконуються всі мови платформи .NET </w:t>
-      </w:r>
-      <w:proofErr w:type="spellStart"/>
-      <w:r>
-        <w:rPr>
-          <w:lang w:val="uk-UA"/>
-        </w:rPr>
-        <w:t>Framework</w:t>
-      </w:r>
-      <w:proofErr w:type="spellEnd"/>
-      <w:r>
-        <w:rPr>
-          <w:lang w:val="uk-UA"/>
-        </w:rPr>
-        <w:t>.</w:t>
-      </w:r>
-    </w:p>
-    <w:p>
-      <w:pPr>
-        <w:rPr>
-          <w:lang w:val="uk-UA"/>
-        </w:rPr>
-      </w:pPr>
-      <w:r>
-        <w:rPr>
-          <w:b/>
-          <w:lang w:val="uk-UA"/>
-        </w:rPr>
-        <w:t xml:space="preserve">Windows </w:t>
-      </w:r>
-      <w:proofErr w:type="spellStart"/>
-      <w:r>
-        <w:rPr>
-          <w:b/>
-          <w:lang w:val="uk-UA"/>
-        </w:rPr>
-        <w:t>Management</w:t>
-      </w:r>
-      <w:proofErr w:type="spellEnd"/>
-      <w:r>
-        <w:rPr>
-          <w:b/>
-          <w:lang w:val="uk-UA"/>
-        </w:rPr>
-        <w:t xml:space="preserve"> </w:t>
-      </w:r>
-      <w:proofErr w:type="spellStart"/>
-      <w:r>
-        <w:rPr>
-          <w:b/>
-          <w:lang w:val="uk-UA"/>
-        </w:rPr>
-        <w:t>Instrumentation</w:t>
-      </w:r>
-      <w:proofErr w:type="spellEnd"/>
-      <w:r>
-        <w:rPr>
-          <w:lang w:val="uk-UA"/>
-        </w:rPr>
-        <w:t xml:space="preserve"> (</w:t>
-      </w:r>
-      <w:r>
-        <w:rPr>
-          <w:b/>
-          <w:lang w:val="uk-UA"/>
-        </w:rPr>
-        <w:t>WMI</w:t>
-      </w:r>
-      <w:r>
-        <w:rPr>
-          <w:lang w:val="uk-UA"/>
-        </w:rPr>
-        <w:t>) в дослівному перекладі — інструментарій управління Windows. WMI — це одна з базових технологій для централізованого управління і стеження за роботою різних частин комп'ютерної інфраструктури під управлінням платформи Windows.</w:t>
-      </w:r>
-    </w:p>
-    <w:p>
-      <w:pPr>
-        <w:rPr>
-          <w:lang w:val="uk-UA"/>
-        </w:rPr>
-      </w:pPr>
-      <w:r>
-        <w:rPr>
-          <w:lang w:val="uk-UA"/>
-        </w:rPr>
-        <w:t xml:space="preserve">Тест продуктивності, або </w:t>
-      </w:r>
-      <w:proofErr w:type="spellStart"/>
-      <w:r>
-        <w:rPr>
-          <w:b/>
-          <w:lang w:val="uk-UA"/>
-        </w:rPr>
-        <w:t>бенчмарк</w:t>
-      </w:r>
-      <w:proofErr w:type="spellEnd"/>
-      <w:r>
-        <w:rPr>
-          <w:lang w:val="uk-UA"/>
-        </w:rPr>
-        <w:t xml:space="preserve"> (</w:t>
-      </w:r>
-      <w:proofErr w:type="spellStart"/>
-      <w:r>
-        <w:rPr>
-          <w:lang w:val="uk-UA"/>
-        </w:rPr>
-        <w:t>англ</w:t>
-      </w:r>
-      <w:proofErr w:type="spellEnd"/>
-      <w:r>
-        <w:rPr>
-          <w:lang w:val="uk-UA"/>
-        </w:rPr>
-        <w:t xml:space="preserve">. </w:t>
-      </w:r>
-      <w:proofErr w:type="spellStart"/>
-      <w:r>
-        <w:rPr>
-          <w:lang w:val="uk-UA"/>
-        </w:rPr>
-        <w:t>benchmark</w:t>
-      </w:r>
-      <w:proofErr w:type="spellEnd"/>
-      <w:r>
-        <w:rPr>
-          <w:lang w:val="uk-UA"/>
-        </w:rPr>
-        <w:t>) — контрольне завдання, необхідне для визначення порівняльних характеристик продуктивності комп'ютерної системи. Існують програми для тесту продуктивності системи, що тестують час автономної роботи ноутбуків і КПК, радіус дії бездротової мережі, пропускну здатність каналів передачі даних, АЧХ звукового тракту та інші доступні для вимірювання характеристики, що не пов'язані напряму з продуктивністю.</w:t>
-      </w:r>
-    </w:p>
-    <w:p>
-      <w:pPr>
-        <w:rPr>
-          <w:lang w:val="uk-UA"/>
-        </w:rPr>
-      </w:pPr>
-    </w:p>
-    <w:p>
-      <w:pPr>
-        <w:rPr>
-          <w:lang w:val="uk-UA"/>
-        </w:rPr>
-      </w:pPr>
-    </w:p>
-    <w:p>
-      <w:pPr>
-        <w:ind w:firstLine="0"/>
-        <w:rPr>
-          <w:lang w:val="uk-UA"/>
-        </w:rPr>
-      </w:pPr>
-    </w:p>
-    <w:p>
-      <w:pPr>
-        <w:pStyle w:val="2"/>
-        <w:rPr>
-          <w:lang w:val="uk-UA"/>
-        </w:rPr>
-      </w:pPr>
-      <w:bookmarkStart w:id="6" w:name="_Toc11880738"/>
+      <w:bookmarkStart w:id="5" w:name="_Toc11884979"/>
       <w:r>
         <w:rPr>
           <w:lang w:val="uk-UA"/>
@@ -3954,7 +4019,7 @@
         <w:lastRenderedPageBreak/>
         <w:t>Постановка задачі</w:t>
       </w:r>
-      <w:bookmarkEnd w:id="6"/>
+      <w:bookmarkEnd w:id="5"/>
       <w:r>
         <w:rPr>
           <w:lang w:val="uk-UA"/>
@@ -4161,7 +4226,7 @@
           <w:lang w:val="uk-UA"/>
         </w:rPr>
       </w:pPr>
-      <w:bookmarkStart w:id="7" w:name="_Toc11880739"/>
+      <w:bookmarkStart w:id="6" w:name="_Toc11884980"/>
       <w:r>
         <w:rPr>
           <w:lang w:val="uk-UA"/>
@@ -4169,17 +4234,17 @@
         <w:lastRenderedPageBreak/>
         <w:t>Огляд існуючих методів рішення</w:t>
       </w:r>
+      <w:bookmarkEnd w:id="6"/>
+    </w:p>
+    <w:p>
+      <w:pPr>
+        <w:pStyle w:val="3"/>
+      </w:pPr>
+      <w:bookmarkStart w:id="7" w:name="_Toc11884981"/>
+      <w:r>
+        <w:t>Аналогічні рішення</w:t>
+      </w:r>
       <w:bookmarkEnd w:id="7"/>
-    </w:p>
-    <w:p>
-      <w:pPr>
-        <w:pStyle w:val="3"/>
-      </w:pPr>
-      <w:bookmarkStart w:id="8" w:name="_Toc11880740"/>
-      <w:r>
-        <w:t>Аналогічні рішення</w:t>
-      </w:r>
-      <w:bookmarkEnd w:id="8"/>
     </w:p>
     <w:p>
       <w:pPr>
@@ -4609,7 +4674,7 @@
       <w:pPr>
         <w:jc w:val="center"/>
         <w:rPr>
-          <w:lang w:val="en-US"/>
+          <w:lang w:val="uk-UA"/>
         </w:rPr>
       </w:pPr>
       <w:r>
@@ -4643,6 +4708,9 @@
         <w:t>AIDA</w:t>
       </w:r>
       <w:r>
+        <w:rPr>
+          <w:lang w:val="uk-UA"/>
+        </w:rPr>
         <w:t>64</w:t>
       </w:r>
     </w:p>
@@ -5270,54 +5338,54 @@
       <w:pPr>
         <w:pStyle w:val="3"/>
       </w:pPr>
-      <w:bookmarkStart w:id="9" w:name="_Toc11880741"/>
+      <w:bookmarkStart w:id="8" w:name="_Toc11884982"/>
       <w:r>
         <w:lastRenderedPageBreak/>
         <w:t>Висновок</w:t>
       </w:r>
+      <w:bookmarkEnd w:id="8"/>
+    </w:p>
+    <w:p>
+      <w:pPr>
+        <w:rPr>
+          <w:lang w:val="uk-UA"/>
+        </w:rPr>
+      </w:pPr>
+      <w:r>
+        <w:rPr>
+          <w:lang w:val="uk-UA"/>
+        </w:rPr>
+        <w:t xml:space="preserve">На даний момент існую декілька </w:t>
+      </w:r>
+      <w:r>
+        <w:rPr>
+          <w:lang w:val="uk-UA"/>
+        </w:rPr>
+        <w:t>крупних програмних застосунків що надають можливість користування однією або двома необхідними за технічним завданням функціями, проте жодне з існуючих рішень не дає змоги одразу використовувати усі необхідні можливості.</w:t>
+      </w:r>
+    </w:p>
+    <w:p>
+      <w:pPr>
+        <w:rPr>
+          <w:lang w:val="uk-UA"/>
+        </w:rPr>
+      </w:pPr>
+    </w:p>
+    <w:p>
+      <w:pPr>
+        <w:pStyle w:val="2"/>
+        <w:rPr>
+          <w:lang w:val="uk-UA"/>
+        </w:rPr>
+      </w:pPr>
+      <w:bookmarkStart w:id="9" w:name="_Toc11884983"/>
+      <w:r>
+        <w:rPr>
+          <w:lang w:val="uk-UA"/>
+        </w:rPr>
+        <w:t>План робіт</w:t>
+      </w:r>
       <w:bookmarkEnd w:id="9"/>
-    </w:p>
-    <w:p>
-      <w:pPr>
-        <w:rPr>
-          <w:lang w:val="uk-UA"/>
-        </w:rPr>
-      </w:pPr>
-      <w:r>
-        <w:rPr>
-          <w:lang w:val="uk-UA"/>
-        </w:rPr>
-        <w:t xml:space="preserve">На даний момент існую декілька </w:t>
-      </w:r>
-      <w:r>
-        <w:rPr>
-          <w:lang w:val="uk-UA"/>
-        </w:rPr>
-        <w:t>крупних програмних застосунків що надають можливість користування однією або двома необхідними за технічним завданням функціями, проте жодне з існуючих рішень не дає змоги одразу використовувати усі необхідні можливості.</w:t>
-      </w:r>
-    </w:p>
-    <w:p>
-      <w:pPr>
-        <w:rPr>
-          <w:lang w:val="uk-UA"/>
-        </w:rPr>
-      </w:pPr>
-    </w:p>
-    <w:p>
-      <w:pPr>
-        <w:pStyle w:val="2"/>
-        <w:rPr>
-          <w:lang w:val="uk-UA"/>
-        </w:rPr>
-      </w:pPr>
-      <w:bookmarkStart w:id="10" w:name="_Toc11880742"/>
-      <w:r>
-        <w:rPr>
-          <w:lang w:val="uk-UA"/>
-        </w:rPr>
-        <w:t>План робіт</w:t>
-      </w:r>
-      <w:bookmarkEnd w:id="10"/>
     </w:p>
     <w:p>
       <w:pPr>
@@ -5574,7 +5642,7 @@
           <w:lang w:val="uk-UA"/>
         </w:rPr>
       </w:pPr>
-      <w:bookmarkStart w:id="11" w:name="_Toc11880743"/>
+      <w:bookmarkStart w:id="10" w:name="_Toc11884984"/>
       <w:r>
         <w:rPr>
           <w:lang w:val="uk-UA"/>
@@ -5582,23 +5650,23 @@
         <w:lastRenderedPageBreak/>
         <w:t>Вимоги до оточення</w:t>
       </w:r>
+      <w:bookmarkEnd w:id="10"/>
+    </w:p>
+    <w:p>
+      <w:pPr>
+        <w:pStyle w:val="2"/>
+        <w:rPr>
+          <w:lang w:val="uk-UA"/>
+        </w:rPr>
+      </w:pPr>
+      <w:bookmarkStart w:id="11" w:name="_Toc11884985"/>
+      <w:r>
+        <w:rPr>
+          <w:lang w:val="uk-UA"/>
+        </w:rPr>
+        <w:t>Вимоги до апаратного забезпечення</w:t>
+      </w:r>
       <w:bookmarkEnd w:id="11"/>
-    </w:p>
-    <w:p>
-      <w:pPr>
-        <w:pStyle w:val="2"/>
-        <w:rPr>
-          <w:lang w:val="uk-UA"/>
-        </w:rPr>
-      </w:pPr>
-      <w:bookmarkStart w:id="12" w:name="_Toc11880744"/>
-      <w:r>
-        <w:rPr>
-          <w:lang w:val="uk-UA"/>
-        </w:rPr>
-        <w:t>Вимоги до апаратного забезпечення</w:t>
-      </w:r>
-      <w:bookmarkEnd w:id="12"/>
     </w:p>
     <w:p>
       <w:pPr>
@@ -5981,50 +6049,50 @@
           <w:lang w:val="uk-UA"/>
         </w:rPr>
       </w:pPr>
-      <w:bookmarkStart w:id="13" w:name="_Toc11880745"/>
+      <w:bookmarkStart w:id="12" w:name="_Toc11884986"/>
       <w:r>
         <w:rPr>
           <w:lang w:val="uk-UA"/>
         </w:rPr>
         <w:t>Вимоги до програмного забезпечення</w:t>
       </w:r>
+      <w:bookmarkEnd w:id="12"/>
+    </w:p>
+    <w:p>
+      <w:pPr>
+        <w:rPr>
+          <w:lang w:val="uk-UA"/>
+        </w:rPr>
+      </w:pPr>
+      <w:r>
+        <w:rPr>
+          <w:lang w:val="uk-UA"/>
+        </w:rPr>
+        <w:t>ОС Windows, починаючи з Windows 7 та вище.</w:t>
+      </w:r>
+    </w:p>
+    <w:p>
+      <w:pPr>
+        <w:rPr>
+          <w:lang w:val="uk-UA"/>
+        </w:rPr>
+      </w:pPr>
+    </w:p>
+    <w:p>
+      <w:pPr>
+        <w:pStyle w:val="2"/>
+        <w:rPr>
+          <w:lang w:val="uk-UA"/>
+        </w:rPr>
+      </w:pPr>
+      <w:bookmarkStart w:id="13" w:name="_Toc11884987"/>
+      <w:r>
+        <w:rPr>
+          <w:lang w:val="uk-UA"/>
+        </w:rPr>
+        <w:t>Вимоги до користувачів</w:t>
+      </w:r>
       <w:bookmarkEnd w:id="13"/>
-    </w:p>
-    <w:p>
-      <w:pPr>
-        <w:rPr>
-          <w:lang w:val="uk-UA"/>
-        </w:rPr>
-      </w:pPr>
-      <w:r>
-        <w:rPr>
-          <w:lang w:val="uk-UA"/>
-        </w:rPr>
-        <w:t>ОС Windows, починаючи з Windows 7 та вище.</w:t>
-      </w:r>
-    </w:p>
-    <w:p>
-      <w:pPr>
-        <w:rPr>
-          <w:lang w:val="uk-UA"/>
-        </w:rPr>
-      </w:pPr>
-    </w:p>
-    <w:p>
-      <w:pPr>
-        <w:pStyle w:val="2"/>
-        <w:rPr>
-          <w:lang w:val="uk-UA"/>
-        </w:rPr>
-      </w:pPr>
-      <w:bookmarkStart w:id="14" w:name="_Toc11880746"/>
-      <w:r>
-        <w:rPr>
-          <w:lang w:val="uk-UA"/>
-        </w:rPr>
-        <w:t>Вимоги до користувачів</w:t>
-      </w:r>
-      <w:bookmarkEnd w:id="14"/>
     </w:p>
     <w:p>
       <w:pPr>
@@ -6068,7 +6136,7 @@
           <w:lang w:val="uk-UA"/>
         </w:rPr>
       </w:pPr>
-      <w:bookmarkStart w:id="15" w:name="_Toc11880747"/>
+      <w:bookmarkStart w:id="14" w:name="_Toc11884988"/>
       <w:r>
         <w:rPr>
           <w:lang w:val="uk-UA"/>
@@ -6076,23 +6144,23 @@
         <w:lastRenderedPageBreak/>
         <w:t>Функціональні вимоги</w:t>
       </w:r>
+      <w:bookmarkEnd w:id="14"/>
+    </w:p>
+    <w:p>
+      <w:pPr>
+        <w:pStyle w:val="2"/>
+        <w:rPr>
+          <w:lang w:val="uk-UA"/>
+        </w:rPr>
+      </w:pPr>
+      <w:bookmarkStart w:id="15" w:name="_Toc11884989"/>
+      <w:r>
+        <w:rPr>
+          <w:lang w:val="uk-UA"/>
+        </w:rPr>
+        <w:t>Загальні вимоги</w:t>
+      </w:r>
       <w:bookmarkEnd w:id="15"/>
-    </w:p>
-    <w:p>
-      <w:pPr>
-        <w:pStyle w:val="2"/>
-        <w:rPr>
-          <w:lang w:val="uk-UA"/>
-        </w:rPr>
-      </w:pPr>
-      <w:bookmarkStart w:id="16" w:name="_Toc11880748"/>
-      <w:r>
-        <w:rPr>
-          <w:lang w:val="uk-UA"/>
-        </w:rPr>
-        <w:t>Загальні вимоги</w:t>
-      </w:r>
-      <w:bookmarkEnd w:id="16"/>
     </w:p>
     <w:p>
       <w:pPr>
@@ -6620,7 +6688,7 @@
           <w:lang w:val="uk-UA"/>
         </w:rPr>
       </w:pPr>
-      <w:bookmarkStart w:id="17" w:name="_Toc11880749"/>
+      <w:bookmarkStart w:id="16" w:name="_Toc11884990"/>
       <w:r>
         <w:rPr>
           <w:lang w:val="uk-UA"/>
@@ -6628,7 +6696,7 @@
         <w:lastRenderedPageBreak/>
         <w:t>Архітектура системи</w:t>
       </w:r>
-      <w:bookmarkEnd w:id="17"/>
+      <w:bookmarkEnd w:id="16"/>
     </w:p>
     <w:p>
       <w:pPr>
@@ -6988,7 +7056,7 @@
         </w:rPr>
         <w:br w:type="page"/>
       </w:r>
-      <w:bookmarkStart w:id="18" w:name="_Toc11880750"/>
+      <w:bookmarkStart w:id="17" w:name="_Toc11884991"/>
       <w:r>
         <w:rPr>
           <w:lang w:val="uk-UA"/>
@@ -6996,7 +7064,7 @@
         <w:lastRenderedPageBreak/>
         <w:t>Бібліотека класів</w:t>
       </w:r>
-      <w:bookmarkEnd w:id="18"/>
+      <w:bookmarkEnd w:id="17"/>
     </w:p>
     <w:p>
       <w:pPr>
@@ -7433,7 +7501,7 @@
           <w:lang w:val="uk-UA"/>
         </w:rPr>
       </w:pPr>
-      <w:bookmarkStart w:id="19" w:name="_Toc11880751"/>
+      <w:bookmarkStart w:id="18" w:name="_Toc11884992"/>
       <w:r>
         <w:rPr>
           <w:lang w:val="uk-UA"/>
@@ -7441,23 +7509,23 @@
         <w:lastRenderedPageBreak/>
         <w:t>Специфікація даних</w:t>
       </w:r>
+      <w:bookmarkEnd w:id="18"/>
+    </w:p>
+    <w:p>
+      <w:pPr>
+        <w:pStyle w:val="2"/>
+        <w:rPr>
+          <w:lang w:val="uk-UA"/>
+        </w:rPr>
+      </w:pPr>
+      <w:bookmarkStart w:id="19" w:name="_Toc11884993"/>
+      <w:r>
+        <w:rPr>
+          <w:lang w:val="uk-UA"/>
+        </w:rPr>
+        <w:t>Опис формату та/або структури даних</w:t>
+      </w:r>
       <w:bookmarkEnd w:id="19"/>
-    </w:p>
-    <w:p>
-      <w:pPr>
-        <w:pStyle w:val="2"/>
-        <w:rPr>
-          <w:lang w:val="uk-UA"/>
-        </w:rPr>
-      </w:pPr>
-      <w:bookmarkStart w:id="20" w:name="_Toc11880752"/>
-      <w:r>
-        <w:rPr>
-          <w:lang w:val="uk-UA"/>
-        </w:rPr>
-        <w:t>Опис формату та/або структури даних</w:t>
-      </w:r>
-      <w:bookmarkEnd w:id="20"/>
     </w:p>
     <w:p>
       <w:pPr>
@@ -8144,6 +8212,7 @@
           <w:color w:val="000000"/>
           <w:sz w:val="22"/>
           <w:szCs w:val="19"/>
+          <w:lang w:val="en-US"/>
         </w:rPr>
       </w:pPr>
       <w:r>
@@ -8162,6 +8231,7 @@
           <w:color w:val="000000"/>
           <w:sz w:val="22"/>
           <w:szCs w:val="19"/>
+          <w:lang w:val="en-US"/>
         </w:rPr>
         <w:t>}</w:t>
       </w:r>
@@ -8179,6 +8249,7 @@
           <w:color w:val="000000"/>
           <w:sz w:val="22"/>
           <w:szCs w:val="19"/>
+          <w:lang w:val="en-US"/>
         </w:rPr>
       </w:pPr>
     </w:p>
@@ -8195,26 +8266,49 @@
           <w:color w:val="000000"/>
           <w:sz w:val="22"/>
           <w:szCs w:val="19"/>
-        </w:rPr>
-      </w:pPr>
-      <w:r>
-        <w:rPr>
-          <w:rFonts w:ascii="Courier New" w:hAnsi="Courier New" w:cs="Courier New"/>
-          <w:color w:val="000000"/>
-          <w:sz w:val="22"/>
-          <w:szCs w:val="19"/>
+          <w:lang w:val="en-US"/>
+        </w:rPr>
+      </w:pPr>
+      <w:r>
+        <w:rPr>
+          <w:rFonts w:ascii="Courier New" w:hAnsi="Courier New" w:cs="Courier New"/>
+          <w:color w:val="000000"/>
+          <w:sz w:val="22"/>
+          <w:szCs w:val="19"/>
+          <w:lang w:val="en-US"/>
         </w:rPr>
         <w:tab/>
       </w:r>
+      <w:r>
+        <w:rPr>
+          <w:rFonts w:ascii="Courier New" w:hAnsi="Courier New" w:cs="Courier New"/>
+          <w:color w:val="0000FF"/>
+          <w:sz w:val="22"/>
+          <w:szCs w:val="19"/>
+          <w:lang w:val="en-US"/>
+        </w:rPr>
+        <w:t>return</w:t>
+      </w:r>
+      <w:r>
+        <w:rPr>
+          <w:rFonts w:ascii="Courier New" w:hAnsi="Courier New" w:cs="Courier New"/>
+          <w:color w:val="000000"/>
+          <w:sz w:val="22"/>
+          <w:szCs w:val="19"/>
+          <w:lang w:val="en-US"/>
+        </w:rPr>
+        <w:t xml:space="preserve"> </w:t>
+      </w:r>
       <w:proofErr w:type="spellStart"/>
       <w:r>
         <w:rPr>
           <w:rFonts w:ascii="Courier New" w:hAnsi="Courier New" w:cs="Courier New"/>
-          <w:color w:val="0000FF"/>
-          <w:sz w:val="22"/>
-          <w:szCs w:val="19"/>
-        </w:rPr>
-        <w:t>return</w:t>
+          <w:color w:val="000000"/>
+          <w:sz w:val="22"/>
+          <w:szCs w:val="19"/>
+          <w:lang w:val="en-US"/>
+        </w:rPr>
+        <w:t>gpuProperites</w:t>
       </w:r>
       <w:proofErr w:type="spellEnd"/>
       <w:r>
@@ -8223,26 +8317,7 @@
           <w:color w:val="000000"/>
           <w:sz w:val="22"/>
           <w:szCs w:val="19"/>
-        </w:rPr>
-        <w:t xml:space="preserve"> </w:t>
-      </w:r>
-      <w:proofErr w:type="spellStart"/>
-      <w:r>
-        <w:rPr>
-          <w:rFonts w:ascii="Courier New" w:hAnsi="Courier New" w:cs="Courier New"/>
-          <w:color w:val="000000"/>
-          <w:sz w:val="22"/>
-          <w:szCs w:val="19"/>
-        </w:rPr>
-        <w:t>gpuProperites</w:t>
-      </w:r>
-      <w:proofErr w:type="spellEnd"/>
-      <w:r>
-        <w:rPr>
-          <w:rFonts w:ascii="Courier New" w:hAnsi="Courier New" w:cs="Courier New"/>
-          <w:color w:val="000000"/>
-          <w:sz w:val="22"/>
-          <w:szCs w:val="19"/>
+          <w:lang w:val="en-US"/>
         </w:rPr>
         <w:t>;</w:t>
       </w:r>
@@ -8254,14 +8329,16 @@
           <w:color w:val="000000"/>
           <w:sz w:val="22"/>
           <w:szCs w:val="19"/>
-        </w:rPr>
-      </w:pPr>
-      <w:r>
-        <w:rPr>
-          <w:rFonts w:ascii="Courier New" w:hAnsi="Courier New" w:cs="Courier New"/>
-          <w:color w:val="000000"/>
-          <w:sz w:val="22"/>
-          <w:szCs w:val="19"/>
+          <w:lang w:val="en-US"/>
+        </w:rPr>
+      </w:pPr>
+      <w:r>
+        <w:rPr>
+          <w:rFonts w:ascii="Courier New" w:hAnsi="Courier New" w:cs="Courier New"/>
+          <w:color w:val="000000"/>
+          <w:sz w:val="22"/>
+          <w:szCs w:val="19"/>
+          <w:lang w:val="en-US"/>
         </w:rPr>
         <w:t>}</w:t>
       </w:r>
@@ -8273,6 +8350,7 @@
           <w:color w:val="000000"/>
           <w:sz w:val="22"/>
           <w:szCs w:val="19"/>
+          <w:lang w:val="en-US"/>
         </w:rPr>
       </w:pPr>
     </w:p>
@@ -9387,7 +9465,7 @@
           <w:lang w:val="uk-UA"/>
         </w:rPr>
       </w:pPr>
-      <w:bookmarkStart w:id="21" w:name="_Toc11880753"/>
+      <w:bookmarkStart w:id="20" w:name="_Toc11884994"/>
       <w:r>
         <w:rPr>
           <w:lang w:val="uk-UA"/>
@@ -9395,7 +9473,7 @@
         <w:lastRenderedPageBreak/>
         <w:t>Вимоги до інтерфейсу</w:t>
       </w:r>
-      <w:bookmarkEnd w:id="21"/>
+      <w:bookmarkEnd w:id="20"/>
     </w:p>
     <w:p>
       <w:pPr>
@@ -9584,7 +9662,7 @@
           <w:lang w:val="uk-UA"/>
         </w:rPr>
       </w:pPr>
-      <w:bookmarkStart w:id="22" w:name="_Toc11880754"/>
+      <w:bookmarkStart w:id="21" w:name="_Toc11884995"/>
       <w:r>
         <w:rPr>
           <w:lang w:val="uk-UA"/>
@@ -9592,59 +9670,59 @@
         <w:lastRenderedPageBreak/>
         <w:t>Інші вимоги</w:t>
       </w:r>
+      <w:bookmarkEnd w:id="21"/>
+    </w:p>
+    <w:p>
+      <w:pPr>
+        <w:pStyle w:val="2"/>
+        <w:rPr>
+          <w:lang w:val="uk-UA"/>
+        </w:rPr>
+      </w:pPr>
+      <w:bookmarkStart w:id="22" w:name="_Toc11884996"/>
+      <w:r>
+        <w:rPr>
+          <w:lang w:val="uk-UA"/>
+        </w:rPr>
+        <w:t>Вимоги до надійності</w:t>
+      </w:r>
       <w:bookmarkEnd w:id="22"/>
     </w:p>
     <w:p>
       <w:pPr>
+        <w:rPr>
+          <w:lang w:val="uk-UA"/>
+        </w:rPr>
+      </w:pPr>
+      <w:r>
+        <w:rPr>
+          <w:lang w:val="uk-UA"/>
+        </w:rPr>
+        <w:t>Програмний застосунок повинен відображати дійсну інформацію про стан системи, наявні компоненти та програмне забезпечення.</w:t>
+      </w:r>
+    </w:p>
+    <w:p>
+      <w:pPr>
+        <w:rPr>
+          <w:lang w:val="uk-UA"/>
+        </w:rPr>
+      </w:pPr>
+    </w:p>
+    <w:p>
+      <w:pPr>
         <w:pStyle w:val="2"/>
         <w:rPr>
           <w:lang w:val="uk-UA"/>
         </w:rPr>
       </w:pPr>
-      <w:bookmarkStart w:id="23" w:name="_Toc11880755"/>
-      <w:r>
-        <w:rPr>
-          <w:lang w:val="uk-UA"/>
-        </w:rPr>
-        <w:t>Вимоги до надійності</w:t>
+      <w:bookmarkStart w:id="23" w:name="_Toc11884997"/>
+      <w:r>
+        <w:rPr>
+          <w:lang w:val="uk-UA"/>
+        </w:rPr>
+        <w:t>Вимоги до продуктивності</w:t>
       </w:r>
       <w:bookmarkEnd w:id="23"/>
-    </w:p>
-    <w:p>
-      <w:pPr>
-        <w:rPr>
-          <w:lang w:val="uk-UA"/>
-        </w:rPr>
-      </w:pPr>
-      <w:r>
-        <w:rPr>
-          <w:lang w:val="uk-UA"/>
-        </w:rPr>
-        <w:t>Програмний застосунок повинен відображати дійсну інформацію про стан системи, наявні компоненти та програмне забезпечення.</w:t>
-      </w:r>
-    </w:p>
-    <w:p>
-      <w:pPr>
-        <w:rPr>
-          <w:lang w:val="uk-UA"/>
-        </w:rPr>
-      </w:pPr>
-    </w:p>
-    <w:p>
-      <w:pPr>
-        <w:pStyle w:val="2"/>
-        <w:rPr>
-          <w:lang w:val="uk-UA"/>
-        </w:rPr>
-      </w:pPr>
-      <w:bookmarkStart w:id="24" w:name="_Toc11880756"/>
-      <w:r>
-        <w:rPr>
-          <w:lang w:val="uk-UA"/>
-        </w:rPr>
-        <w:t>Вимоги до продуктивності</w:t>
-      </w:r>
-      <w:bookmarkEnd w:id="24"/>
     </w:p>
     <w:p>
       <w:pPr>
@@ -9713,7 +9791,7 @@
           <w:lang w:val="uk-UA"/>
         </w:rPr>
       </w:pPr>
-      <w:bookmarkStart w:id="25" w:name="_Toc11880757"/>
+      <w:bookmarkStart w:id="24" w:name="_Toc11884998"/>
       <w:r>
         <w:rPr>
           <w:lang w:val="uk-UA"/>
@@ -9721,142 +9799,142 @@
         <w:lastRenderedPageBreak/>
         <w:t>Проект програмної системи</w:t>
       </w:r>
+      <w:bookmarkEnd w:id="24"/>
+    </w:p>
+    <w:p>
+      <w:pPr>
+        <w:pStyle w:val="2"/>
+        <w:rPr>
+          <w:lang w:val="uk-UA"/>
+        </w:rPr>
+      </w:pPr>
+      <w:bookmarkStart w:id="25" w:name="_Toc11884999"/>
+      <w:r>
+        <w:rPr>
+          <w:lang w:val="uk-UA"/>
+        </w:rPr>
+        <w:t>Засоби реалізації</w:t>
+      </w:r>
       <w:bookmarkEnd w:id="25"/>
     </w:p>
     <w:p>
+      <w:r>
+        <w:rPr>
+          <w:lang w:val="uk-UA"/>
+        </w:rPr>
+        <w:t xml:space="preserve">Розробка велась  у середі розробки </w:t>
+      </w:r>
+      <w:r>
+        <w:rPr>
+          <w:lang w:val="en-US"/>
+        </w:rPr>
+        <w:t>Visual</w:t>
+      </w:r>
+      <w:r>
+        <w:t xml:space="preserve"> </w:t>
+      </w:r>
+      <w:r>
+        <w:rPr>
+          <w:lang w:val="en-US"/>
+        </w:rPr>
+        <w:t>Studio</w:t>
+      </w:r>
+      <w:r>
+        <w:t xml:space="preserve"> 2017</w:t>
+      </w:r>
+      <w:r>
+        <w:rPr>
+          <w:lang w:val="uk-UA"/>
+        </w:rPr>
+        <w:t xml:space="preserve">. Графічний інтерфейс був збудований за допомогою бібліотеки </w:t>
+      </w:r>
+      <w:r>
+        <w:rPr>
+          <w:lang w:val="en-US"/>
+        </w:rPr>
+        <w:t>VS</w:t>
+      </w:r>
+      <w:r>
+        <w:rPr>
+          <w:lang w:val="uk-UA"/>
+        </w:rPr>
+        <w:t xml:space="preserve"> </w:t>
+      </w:r>
+      <w:r>
+        <w:rPr>
+          <w:lang w:val="en-US"/>
+        </w:rPr>
+        <w:t>Qt</w:t>
+      </w:r>
+      <w:r>
+        <w:rPr>
+          <w:lang w:val="uk-UA"/>
+        </w:rPr>
+        <w:t xml:space="preserve"> </w:t>
+      </w:r>
+      <w:r>
+        <w:rPr>
+          <w:lang w:val="en-US"/>
+        </w:rPr>
+        <w:t>Tools</w:t>
+      </w:r>
+      <w:r>
+        <w:rPr>
+          <w:lang w:val="uk-UA"/>
+        </w:rPr>
+        <w:t xml:space="preserve"> </w:t>
+      </w:r>
+      <w:r>
+        <w:rPr>
+          <w:lang w:val="uk-UA"/>
+        </w:rPr>
+        <w:t xml:space="preserve">та графічного редактору середи розробки </w:t>
+      </w:r>
+      <w:r>
+        <w:rPr>
+          <w:lang w:val="en-US"/>
+        </w:rPr>
+        <w:t>Qt</w:t>
+      </w:r>
+      <w:r>
+        <w:t>.</w:t>
+      </w:r>
+    </w:p>
+    <w:p>
+      <w:pPr>
+        <w:rPr>
+          <w:lang w:val="uk-UA"/>
+        </w:rPr>
+      </w:pPr>
+      <w:r>
+        <w:rPr>
+          <w:lang w:val="uk-UA"/>
+        </w:rPr>
+        <w:t>Мова програмування – С++</w:t>
+      </w:r>
+    </w:p>
+    <w:p>
+      <w:pPr>
+        <w:rPr>
+          <w:lang w:val="uk-UA"/>
+        </w:rPr>
+      </w:pPr>
+    </w:p>
+    <w:p>
       <w:pPr>
         <w:pStyle w:val="2"/>
         <w:rPr>
           <w:lang w:val="uk-UA"/>
         </w:rPr>
       </w:pPr>
-      <w:bookmarkStart w:id="26" w:name="_Toc11880758"/>
-      <w:r>
-        <w:rPr>
-          <w:lang w:val="uk-UA"/>
-        </w:rPr>
-        <w:t>Засоби реалізації</w:t>
+      <w:bookmarkStart w:id="26" w:name="_Toc11885000"/>
+      <w:r>
+        <w:rPr>
+          <w:lang w:val="uk-UA"/>
+        </w:rPr>
+        <w:t>Модулі і алгоритми</w:t>
       </w:r>
       <w:bookmarkEnd w:id="26"/>
-    </w:p>
-    <w:p>
-      <w:r>
-        <w:rPr>
-          <w:lang w:val="uk-UA"/>
-        </w:rPr>
-        <w:t xml:space="preserve">Розробка велась  у середі розробки </w:t>
-      </w:r>
-      <w:r>
-        <w:rPr>
-          <w:lang w:val="en-US"/>
-        </w:rPr>
-        <w:t>Visual</w:t>
-      </w:r>
-      <w:r>
-        <w:t xml:space="preserve"> </w:t>
-      </w:r>
-      <w:r>
-        <w:rPr>
-          <w:lang w:val="en-US"/>
-        </w:rPr>
-        <w:t>Studio</w:t>
-      </w:r>
-      <w:r>
-        <w:t xml:space="preserve"> 2017</w:t>
-      </w:r>
-      <w:r>
-        <w:rPr>
-          <w:lang w:val="uk-UA"/>
-        </w:rPr>
-        <w:t xml:space="preserve">. Графічний інтерфейс був збудований за допомогою бібліотеки </w:t>
-      </w:r>
-      <w:r>
-        <w:rPr>
-          <w:lang w:val="en-US"/>
-        </w:rPr>
-        <w:t>VS</w:t>
-      </w:r>
-      <w:r>
-        <w:rPr>
-          <w:lang w:val="uk-UA"/>
-        </w:rPr>
-        <w:t xml:space="preserve"> </w:t>
-      </w:r>
-      <w:r>
-        <w:rPr>
-          <w:lang w:val="en-US"/>
-        </w:rPr>
-        <w:t>Qt</w:t>
-      </w:r>
-      <w:r>
-        <w:rPr>
-          <w:lang w:val="uk-UA"/>
-        </w:rPr>
-        <w:t xml:space="preserve"> </w:t>
-      </w:r>
-      <w:r>
-        <w:rPr>
-          <w:lang w:val="en-US"/>
-        </w:rPr>
-        <w:t>Tools</w:t>
-      </w:r>
-      <w:r>
-        <w:rPr>
-          <w:lang w:val="uk-UA"/>
-        </w:rPr>
-        <w:t xml:space="preserve"> </w:t>
-      </w:r>
-      <w:r>
-        <w:rPr>
-          <w:lang w:val="uk-UA"/>
-        </w:rPr>
-        <w:t xml:space="preserve">та графічного редактору середи розробки </w:t>
-      </w:r>
-      <w:r>
-        <w:rPr>
-          <w:lang w:val="en-US"/>
-        </w:rPr>
-        <w:t>Qt</w:t>
-      </w:r>
-      <w:r>
-        <w:t>.</w:t>
-      </w:r>
-    </w:p>
-    <w:p>
-      <w:pPr>
-        <w:rPr>
-          <w:lang w:val="uk-UA"/>
-        </w:rPr>
-      </w:pPr>
-      <w:r>
-        <w:rPr>
-          <w:lang w:val="uk-UA"/>
-        </w:rPr>
-        <w:t>Мова програмування – С++</w:t>
-      </w:r>
-    </w:p>
-    <w:p>
-      <w:pPr>
-        <w:rPr>
-          <w:lang w:val="uk-UA"/>
-        </w:rPr>
-      </w:pPr>
-    </w:p>
-    <w:p>
-      <w:pPr>
-        <w:pStyle w:val="2"/>
-        <w:rPr>
-          <w:lang w:val="uk-UA"/>
-        </w:rPr>
-      </w:pPr>
-      <w:bookmarkStart w:id="27" w:name="_Toc11880759"/>
-      <w:r>
-        <w:rPr>
-          <w:lang w:val="uk-UA"/>
-        </w:rPr>
-        <w:t>Модулі і алгоритми</w:t>
-      </w:r>
-      <w:bookmarkEnd w:id="27"/>
     </w:p>
     <w:p>
       <w:pPr>
@@ -11227,6 +11305,8 @@
         </w:rPr>
         <w:t xml:space="preserve">prop </w:t>
       </w:r>
+      <w:bookmarkStart w:id="27" w:name="_GoBack"/>
+      <w:bookmarkEnd w:id="27"/>
       <w:r>
         <w:rPr>
           <w:rFonts w:ascii="Courier New" w:hAnsi="Courier New" w:cs="Courier New"/>
@@ -11753,6 +11833,7 @@
           <w:color w:val="000000"/>
           <w:sz w:val="22"/>
           <w:szCs w:val="19"/>
+          <w:lang w:val="en-US"/>
         </w:rPr>
       </w:pPr>
       <w:r>
@@ -11791,6 +11872,7 @@
           <w:color w:val="000000"/>
           <w:sz w:val="22"/>
           <w:szCs w:val="19"/>
+          <w:lang w:val="en-US"/>
         </w:rPr>
         <w:t>{</w:t>
       </w:r>
@@ -11808,14 +11890,16 @@
           <w:color w:val="000000"/>
           <w:sz w:val="22"/>
           <w:szCs w:val="19"/>
-        </w:rPr>
-      </w:pPr>
-      <w:r>
-        <w:rPr>
-          <w:rFonts w:ascii="Courier New" w:hAnsi="Courier New" w:cs="Courier New"/>
-          <w:color w:val="000000"/>
-          <w:sz w:val="22"/>
-          <w:szCs w:val="19"/>
+          <w:lang w:val="en-US"/>
+        </w:rPr>
+      </w:pPr>
+      <w:r>
+        <w:rPr>
+          <w:rFonts w:ascii="Courier New" w:hAnsi="Courier New" w:cs="Courier New"/>
+          <w:color w:val="000000"/>
+          <w:sz w:val="22"/>
+          <w:szCs w:val="19"/>
+          <w:lang w:val="en-US"/>
         </w:rPr>
         <w:tab/>
         <w:t>}</w:t>
@@ -11834,6 +11918,7 @@
           <w:color w:val="000000"/>
           <w:sz w:val="22"/>
           <w:szCs w:val="19"/>
+          <w:lang w:val="en-US"/>
         </w:rPr>
       </w:pPr>
     </w:p>
@@ -11850,26 +11935,49 @@
           <w:color w:val="000000"/>
           <w:sz w:val="22"/>
           <w:szCs w:val="19"/>
-        </w:rPr>
-      </w:pPr>
-      <w:r>
-        <w:rPr>
-          <w:rFonts w:ascii="Courier New" w:hAnsi="Courier New" w:cs="Courier New"/>
-          <w:color w:val="000000"/>
-          <w:sz w:val="22"/>
-          <w:szCs w:val="19"/>
+          <w:lang w:val="en-US"/>
+        </w:rPr>
+      </w:pPr>
+      <w:r>
+        <w:rPr>
+          <w:rFonts w:ascii="Courier New" w:hAnsi="Courier New" w:cs="Courier New"/>
+          <w:color w:val="000000"/>
+          <w:sz w:val="22"/>
+          <w:szCs w:val="19"/>
+          <w:lang w:val="en-US"/>
         </w:rPr>
         <w:tab/>
       </w:r>
+      <w:r>
+        <w:rPr>
+          <w:rFonts w:ascii="Courier New" w:hAnsi="Courier New" w:cs="Courier New"/>
+          <w:color w:val="0000FF"/>
+          <w:sz w:val="22"/>
+          <w:szCs w:val="19"/>
+          <w:lang w:val="en-US"/>
+        </w:rPr>
+        <w:t>return</w:t>
+      </w:r>
+      <w:r>
+        <w:rPr>
+          <w:rFonts w:ascii="Courier New" w:hAnsi="Courier New" w:cs="Courier New"/>
+          <w:color w:val="000000"/>
+          <w:sz w:val="22"/>
+          <w:szCs w:val="19"/>
+          <w:lang w:val="en-US"/>
+        </w:rPr>
+        <w:t xml:space="preserve"> </w:t>
+      </w:r>
       <w:proofErr w:type="spellStart"/>
       <w:r>
         <w:rPr>
           <w:rFonts w:ascii="Courier New" w:hAnsi="Courier New" w:cs="Courier New"/>
-          <w:color w:val="0000FF"/>
-          <w:sz w:val="22"/>
-          <w:szCs w:val="19"/>
-        </w:rPr>
-        <w:t>return</w:t>
+          <w:color w:val="000000"/>
+          <w:sz w:val="22"/>
+          <w:szCs w:val="19"/>
+          <w:lang w:val="en-US"/>
+        </w:rPr>
+        <w:t>toReturn</w:t>
       </w:r>
       <w:proofErr w:type="spellEnd"/>
       <w:r>
@@ -11878,26 +11986,7 @@
           <w:color w:val="000000"/>
           <w:sz w:val="22"/>
           <w:szCs w:val="19"/>
-        </w:rPr>
-        <w:t xml:space="preserve"> </w:t>
-      </w:r>
-      <w:proofErr w:type="spellStart"/>
-      <w:r>
-        <w:rPr>
-          <w:rFonts w:ascii="Courier New" w:hAnsi="Courier New" w:cs="Courier New"/>
-          <w:color w:val="000000"/>
-          <w:sz w:val="22"/>
-          <w:szCs w:val="19"/>
-        </w:rPr>
-        <w:t>toReturn</w:t>
-      </w:r>
-      <w:proofErr w:type="spellEnd"/>
-      <w:r>
-        <w:rPr>
-          <w:rFonts w:ascii="Courier New" w:hAnsi="Courier New" w:cs="Courier New"/>
-          <w:color w:val="000000"/>
-          <w:sz w:val="22"/>
-          <w:szCs w:val="19"/>
+          <w:lang w:val="en-US"/>
         </w:rPr>
         <w:t>;</w:t>
       </w:r>
@@ -11907,14 +11996,16 @@
         <w:rPr>
           <w:rFonts w:ascii="Courier New" w:hAnsi="Courier New" w:cs="Courier New"/>
           <w:sz w:val="36"/>
-        </w:rPr>
-      </w:pPr>
-      <w:r>
-        <w:rPr>
-          <w:rFonts w:ascii="Courier New" w:hAnsi="Courier New" w:cs="Courier New"/>
-          <w:color w:val="000000"/>
-          <w:sz w:val="22"/>
-          <w:szCs w:val="19"/>
+          <w:lang w:val="en-US"/>
+        </w:rPr>
+      </w:pPr>
+      <w:r>
+        <w:rPr>
+          <w:rFonts w:ascii="Courier New" w:hAnsi="Courier New" w:cs="Courier New"/>
+          <w:color w:val="000000"/>
+          <w:sz w:val="22"/>
+          <w:szCs w:val="19"/>
+          <w:lang w:val="en-US"/>
         </w:rPr>
         <w:t>}</w:t>
       </w:r>
@@ -12755,6 +12846,7 @@
           <w:color w:val="000000"/>
           <w:sz w:val="22"/>
           <w:szCs w:val="19"/>
+          <w:lang w:val="en-US"/>
         </w:rPr>
       </w:pPr>
       <w:r>
@@ -12773,6 +12865,7 @@
           <w:color w:val="000000"/>
           <w:sz w:val="22"/>
           <w:szCs w:val="19"/>
+          <w:lang w:val="en-US"/>
         </w:rPr>
         <w:t>}</w:t>
       </w:r>
@@ -12790,6 +12883,7 @@
           <w:color w:val="000000"/>
           <w:sz w:val="22"/>
           <w:szCs w:val="19"/>
+          <w:lang w:val="en-US"/>
         </w:rPr>
       </w:pPr>
     </w:p>
@@ -12806,26 +12900,49 @@
           <w:color w:val="000000"/>
           <w:sz w:val="22"/>
           <w:szCs w:val="19"/>
-        </w:rPr>
-      </w:pPr>
-      <w:r>
-        <w:rPr>
-          <w:rFonts w:ascii="Courier New" w:hAnsi="Courier New" w:cs="Courier New"/>
-          <w:color w:val="000000"/>
-          <w:sz w:val="22"/>
-          <w:szCs w:val="19"/>
+          <w:lang w:val="en-US"/>
+        </w:rPr>
+      </w:pPr>
+      <w:r>
+        <w:rPr>
+          <w:rFonts w:ascii="Courier New" w:hAnsi="Courier New" w:cs="Courier New"/>
+          <w:color w:val="000000"/>
+          <w:sz w:val="22"/>
+          <w:szCs w:val="19"/>
+          <w:lang w:val="en-US"/>
         </w:rPr>
         <w:tab/>
       </w:r>
+      <w:r>
+        <w:rPr>
+          <w:rFonts w:ascii="Courier New" w:hAnsi="Courier New" w:cs="Courier New"/>
+          <w:color w:val="0000FF"/>
+          <w:sz w:val="22"/>
+          <w:szCs w:val="19"/>
+          <w:lang w:val="en-US"/>
+        </w:rPr>
+        <w:t>return</w:t>
+      </w:r>
+      <w:r>
+        <w:rPr>
+          <w:rFonts w:ascii="Courier New" w:hAnsi="Courier New" w:cs="Courier New"/>
+          <w:color w:val="000000"/>
+          <w:sz w:val="22"/>
+          <w:szCs w:val="19"/>
+          <w:lang w:val="en-US"/>
+        </w:rPr>
+        <w:t xml:space="preserve"> </w:t>
+      </w:r>
       <w:proofErr w:type="spellStart"/>
       <w:r>
         <w:rPr>
           <w:rFonts w:ascii="Courier New" w:hAnsi="Courier New" w:cs="Courier New"/>
-          <w:color w:val="0000FF"/>
-          <w:sz w:val="22"/>
-          <w:szCs w:val="19"/>
-        </w:rPr>
-        <w:t>return</w:t>
+          <w:color w:val="000000"/>
+          <w:sz w:val="22"/>
+          <w:szCs w:val="19"/>
+          <w:lang w:val="en-US"/>
+        </w:rPr>
+        <w:t>gpuProperites</w:t>
       </w:r>
       <w:proofErr w:type="spellEnd"/>
       <w:r>
@@ -12834,26 +12951,7 @@
           <w:color w:val="000000"/>
           <w:sz w:val="22"/>
           <w:szCs w:val="19"/>
-        </w:rPr>
-        <w:t xml:space="preserve"> </w:t>
-      </w:r>
-      <w:proofErr w:type="spellStart"/>
-      <w:r>
-        <w:rPr>
-          <w:rFonts w:ascii="Courier New" w:hAnsi="Courier New" w:cs="Courier New"/>
-          <w:color w:val="000000"/>
-          <w:sz w:val="22"/>
-          <w:szCs w:val="19"/>
-        </w:rPr>
-        <w:t>gpuProperites</w:t>
-      </w:r>
-      <w:proofErr w:type="spellEnd"/>
-      <w:r>
-        <w:rPr>
-          <w:rFonts w:ascii="Courier New" w:hAnsi="Courier New" w:cs="Courier New"/>
-          <w:color w:val="000000"/>
-          <w:sz w:val="22"/>
-          <w:szCs w:val="19"/>
+          <w:lang w:val="en-US"/>
         </w:rPr>
         <w:t>;</w:t>
       </w:r>
@@ -12865,14 +12963,16 @@
           <w:color w:val="000000"/>
           <w:sz w:val="22"/>
           <w:szCs w:val="19"/>
-        </w:rPr>
-      </w:pPr>
-      <w:r>
-        <w:rPr>
-          <w:rFonts w:ascii="Courier New" w:hAnsi="Courier New" w:cs="Courier New"/>
-          <w:color w:val="000000"/>
-          <w:sz w:val="22"/>
-          <w:szCs w:val="19"/>
+          <w:lang w:val="en-US"/>
+        </w:rPr>
+      </w:pPr>
+      <w:r>
+        <w:rPr>
+          <w:rFonts w:ascii="Courier New" w:hAnsi="Courier New" w:cs="Courier New"/>
+          <w:color w:val="000000"/>
+          <w:sz w:val="22"/>
+          <w:szCs w:val="19"/>
+          <w:lang w:val="en-US"/>
         </w:rPr>
         <w:t>}</w:t>
       </w:r>
@@ -15298,7 +15398,7 @@
           <w:lang w:val="uk-UA"/>
         </w:rPr>
       </w:pPr>
-      <w:bookmarkStart w:id="28" w:name="_Toc11880760"/>
+      <w:bookmarkStart w:id="28" w:name="_Toc11885001"/>
       <w:r>
         <w:rPr>
           <w:lang w:val="uk-UA"/>
@@ -15460,7 +15560,7 @@
           <w:lang w:val="uk-UA"/>
         </w:rPr>
       </w:pPr>
-      <w:bookmarkStart w:id="29" w:name="_Toc11880761"/>
+      <w:bookmarkStart w:id="29" w:name="_Toc11885002"/>
       <w:r>
         <w:rPr>
           <w:lang w:val="uk-UA"/>
@@ -15698,7 +15798,7 @@
           <w:lang w:val="uk-UA"/>
         </w:rPr>
       </w:pPr>
-      <w:bookmarkStart w:id="30" w:name="_Toc11880762"/>
+      <w:bookmarkStart w:id="30" w:name="_Toc11885003"/>
       <w:r>
         <w:rPr>
           <w:lang w:val="uk-UA"/>
@@ -15918,7 +16018,7 @@
           <w:lang w:val="uk-UA"/>
         </w:rPr>
       </w:pPr>
-      <w:bookmarkStart w:id="31" w:name="_Toc11880763"/>
+      <w:bookmarkStart w:id="31" w:name="_Toc11885004"/>
       <w:r>
         <w:rPr>
           <w:lang w:val="uk-UA"/>
@@ -16126,6 +16226,7 @@
         <w:docPartUnique/>
       </w:docPartObj>
     </w:sdtPr>
+    <w:sdtEndPr/>
     <w:sdtContent>
       <w:p>
         <w:pPr>
@@ -18528,6 +18629,7 @@
   <w:style w:type="character" w:default="1" w:styleId="a1">
     <w:name w:val="Default Paragraph Font"/>
     <w:uiPriority w:val="1"/>
+    <w:semiHidden/>
     <w:unhideWhenUsed/>
   </w:style>
   <w:style w:type="table" w:default="1" w:styleId="a2">
@@ -19064,7 +19166,7 @@
 </file>
 
 <file path=customXml/itemProps1.xml><?xml version="1.0" encoding="utf-8"?>
-<ds:datastoreItem xmlns:ds="http://schemas.openxmlformats.org/officeDocument/2006/customXml" ds:itemID="{4584A6C8-DED4-4C38-95C7-DC2F1BD5C485}">
+<ds:datastoreItem xmlns:ds="http://schemas.openxmlformats.org/officeDocument/2006/customXml" ds:itemID="{B8A5CDA2-32A3-478F-ADFF-1F0D0011AD17}">
   <ds:schemaRefs>
     <ds:schemaRef ds:uri="http://schemas.openxmlformats.org/officeDocument/2006/bibliography"/>
   </ds:schemaRefs>

</xml_diff>